<commit_message>
Include documents in GIT hub
</commit_message>
<xml_diff>
--- a/Docs/project_tracker.docx
+++ b/Docs/project_tracker.docx
@@ -3132,6 +3132,48 @@
       <w:r>
         <w:t>Plot accuracy by run</w:t>
       </w:r>
+    </w:p>
+    <w:p>
+      <w:pPr>
+        <w:pStyle w:val="ListParagraph"/>
+        <w:numPr>
+          <w:ilvl w:val="0"/>
+          <w:numId w:val="4"/>
+        </w:numPr>
+      </w:pPr>
+      <w:r>
+        <w:t>Tuesday, 6</w:t>
+      </w:r>
+      <w:r>
+        <w:rPr>
+          <w:vertAlign w:val="superscript"/>
+        </w:rPr>
+        <w:t>th</w:t>
+      </w:r>
+      <w:r>
+        <w:t xml:space="preserve"> August</w:t>
+      </w:r>
+    </w:p>
+    <w:p>
+      <w:pPr>
+        <w:pStyle w:val="ListParagraph"/>
+        <w:numPr>
+          <w:ilvl w:val="1"/>
+          <w:numId w:val="4"/>
+        </w:numPr>
+      </w:pPr>
+      <w:r>
+        <w:t>Added documents to git.</w:t>
+      </w:r>
+    </w:p>
+    <w:p>
+      <w:pPr>
+        <w:pStyle w:val="ListParagraph"/>
+        <w:numPr>
+          <w:ilvl w:val="1"/>
+          <w:numId w:val="4"/>
+        </w:numPr>
+      </w:pPr>
       <w:bookmarkStart w:id="0" w:name="_GoBack"/>
       <w:bookmarkEnd w:id="0"/>
     </w:p>
@@ -3371,6 +3413,7 @@
         </w:numPr>
       </w:pPr>
       <w:r>
+        <w:lastRenderedPageBreak/>
         <w:t>Age_bins</w:t>
       </w:r>
     </w:p>
@@ -3407,7 +3450,6 @@
         </w:numPr>
       </w:pPr>
       <w:r>
-        <w:lastRenderedPageBreak/>
         <w:t>Create measurement RDVs</w:t>
       </w:r>
     </w:p>

</xml_diff>

<commit_message>
Minor change to project plan
</commit_message>
<xml_diff>
--- a/Docs/project_tracker.docx
+++ b/Docs/project_tracker.docx
@@ -1,6 +1,6 @@
 
 <file path=word/document.xml><?xml version="1.0" encoding="utf-8"?>
-<w:document xmlns:wpc="http://schemas.microsoft.com/office/word/2010/wordprocessingCanvas" xmlns:cx="http://schemas.microsoft.com/office/drawing/2014/chartex" xmlns:cx1="http://schemas.microsoft.com/office/drawing/2015/9/8/chartex" xmlns:mc="http://schemas.openxmlformats.org/markup-compatibility/2006" xmlns:o="urn:schemas-microsoft-com:office:office" xmlns:r="http://schemas.openxmlformats.org/officeDocument/2006/relationships" xmlns:m="http://schemas.openxmlformats.org/officeDocument/2006/math" xmlns:v="urn:schemas-microsoft-com:vml" xmlns:wp14="http://schemas.microsoft.com/office/word/2010/wordprocessingDrawing" xmlns:wp="http://schemas.openxmlformats.org/drawingml/2006/wordprocessingDrawing" xmlns:w10="urn:schemas-microsoft-com:office:word" xmlns:w="http://schemas.openxmlformats.org/wordprocessingml/2006/main" xmlns:w14="http://schemas.microsoft.com/office/word/2010/wordml" xmlns:w15="http://schemas.microsoft.com/office/word/2012/wordml" xmlns:w16se="http://schemas.microsoft.com/office/word/2015/wordml/symex" xmlns:wpg="http://schemas.microsoft.com/office/word/2010/wordprocessingGroup" xmlns:wpi="http://schemas.microsoft.com/office/word/2010/wordprocessingInk" xmlns:wne="http://schemas.microsoft.com/office/word/2006/wordml" xmlns:wps="http://schemas.microsoft.com/office/word/2010/wordprocessingShape" mc:Ignorable="w14 w15 w16se wp14">
+<w:document xmlns:wpc="http://schemas.microsoft.com/office/word/2010/wordprocessingCanvas" xmlns:mc="http://schemas.openxmlformats.org/markup-compatibility/2006" xmlns:o="urn:schemas-microsoft-com:office:office" xmlns:r="http://schemas.openxmlformats.org/officeDocument/2006/relationships" xmlns:m="http://schemas.openxmlformats.org/officeDocument/2006/math" xmlns:v="urn:schemas-microsoft-com:vml" xmlns:wp14="http://schemas.microsoft.com/office/word/2010/wordprocessingDrawing" xmlns:wp="http://schemas.openxmlformats.org/drawingml/2006/wordprocessingDrawing" xmlns:w10="urn:schemas-microsoft-com:office:word" xmlns:w="http://schemas.openxmlformats.org/wordprocessingml/2006/main" xmlns:w14="http://schemas.microsoft.com/office/word/2010/wordml" xmlns:w15="http://schemas.microsoft.com/office/word/2012/wordml" xmlns:wpg="http://schemas.microsoft.com/office/word/2010/wordprocessingGroup" xmlns:wpi="http://schemas.microsoft.com/office/word/2010/wordprocessingInk" xmlns:wne="http://schemas.microsoft.com/office/word/2006/wordml" xmlns:wps="http://schemas.microsoft.com/office/word/2010/wordprocessingShape" mc:Ignorable="w14 w15 wp14">
   <w:body>
     <w:p>
       <w:pPr>
@@ -3944,8 +3944,6 @@
           <w:numId w:val="4"/>
         </w:numPr>
       </w:pPr>
-      <w:bookmarkStart w:id="0" w:name="_GoBack"/>
-      <w:bookmarkEnd w:id="0"/>
     </w:p>
     <w:p>
       <w:pPr>
@@ -5424,233 +5422,9 @@
         </w:tc>
       </w:tr>
       <w:tr>
-        <w:tc>
-          <w:tcPr>
-            <w:tcW w:w="1696" w:type="dxa"/>
-          </w:tcPr>
-          <w:p>
-            <w:r>
-              <w:t>1</w:t>
-            </w:r>
-            <w:r>
-              <w:rPr>
-                <w:vertAlign w:val="superscript"/>
-              </w:rPr>
-              <w:t>st</w:t>
-            </w:r>
-            <w:r>
-              <w:t xml:space="preserve"> July</w:t>
-            </w:r>
-          </w:p>
-        </w:tc>
-        <w:tc>
-          <w:tcPr>
-            <w:tcW w:w="3261" w:type="dxa"/>
-          </w:tcPr>
-          <w:p/>
-        </w:tc>
-        <w:tc>
-          <w:tcPr>
-            <w:tcW w:w="1984" w:type="dxa"/>
-          </w:tcPr>
-          <w:p/>
-        </w:tc>
-        <w:tc>
-          <w:tcPr>
-            <w:tcW w:w="1843" w:type="dxa"/>
-          </w:tcPr>
-          <w:p>
-            <w:r>
-              <w:rPr>
-                <w:highlight w:val="yellow"/>
-              </w:rPr>
-              <w:t xml:space="preserve">A&amp;S Wedding </w:t>
-            </w:r>
-            <w:proofErr w:type="spellStart"/>
-            <w:r>
-              <w:rPr>
-                <w:highlight w:val="yellow"/>
-              </w:rPr>
-              <w:t>Anv</w:t>
-            </w:r>
-            <w:proofErr w:type="spellEnd"/>
-          </w:p>
-        </w:tc>
-      </w:tr>
-      <w:tr>
-        <w:tc>
-          <w:tcPr>
-            <w:tcW w:w="1696" w:type="dxa"/>
-          </w:tcPr>
-          <w:p>
-            <w:r>
-              <w:t>8</w:t>
-            </w:r>
-            <w:r>
-              <w:rPr>
-                <w:vertAlign w:val="superscript"/>
-              </w:rPr>
-              <w:t>th</w:t>
-            </w:r>
-            <w:r>
-              <w:t xml:space="preserve"> July</w:t>
-            </w:r>
-          </w:p>
-        </w:tc>
-        <w:tc>
-          <w:tcPr>
-            <w:tcW w:w="3261" w:type="dxa"/>
-          </w:tcPr>
-          <w:p/>
-        </w:tc>
-        <w:tc>
-          <w:tcPr>
-            <w:tcW w:w="1984" w:type="dxa"/>
-          </w:tcPr>
-          <w:p>
-            <w:r>
-              <w:t>T&amp;C BBQ 2pm</w:t>
-            </w:r>
-          </w:p>
-        </w:tc>
-        <w:tc>
-          <w:tcPr>
-            <w:tcW w:w="1843" w:type="dxa"/>
-          </w:tcPr>
-          <w:p/>
-        </w:tc>
-      </w:tr>
-      <w:tr>
-        <w:tc>
-          <w:tcPr>
-            <w:tcW w:w="1696" w:type="dxa"/>
-          </w:tcPr>
-          <w:p>
-            <w:r>
-              <w:t>15</w:t>
-            </w:r>
-            <w:r>
-              <w:rPr>
-                <w:vertAlign w:val="superscript"/>
-              </w:rPr>
-              <w:t>th</w:t>
-            </w:r>
-            <w:r>
-              <w:t xml:space="preserve"> July</w:t>
-            </w:r>
-          </w:p>
-        </w:tc>
-        <w:tc>
-          <w:tcPr>
-            <w:tcW w:w="3261" w:type="dxa"/>
-          </w:tcPr>
-          <w:p/>
-        </w:tc>
-        <w:tc>
-          <w:tcPr>
-            <w:tcW w:w="1984" w:type="dxa"/>
-          </w:tcPr>
-          <w:p/>
-        </w:tc>
-        <w:tc>
-          <w:tcPr>
-            <w:tcW w:w="1843" w:type="dxa"/>
-          </w:tcPr>
-          <w:p/>
-        </w:tc>
-      </w:tr>
-      <w:tr>
-        <w:tc>
-          <w:tcPr>
-            <w:tcW w:w="1696" w:type="dxa"/>
-          </w:tcPr>
-          <w:p>
-            <w:r>
-              <w:t>22</w:t>
-            </w:r>
-            <w:r>
-              <w:rPr>
-                <w:vertAlign w:val="superscript"/>
-              </w:rPr>
-              <w:t>nd</w:t>
-            </w:r>
-            <w:r>
-              <w:t xml:space="preserve"> July</w:t>
-            </w:r>
-          </w:p>
-        </w:tc>
-        <w:tc>
-          <w:tcPr>
-            <w:tcW w:w="3261" w:type="dxa"/>
-          </w:tcPr>
-          <w:p/>
-        </w:tc>
-        <w:tc>
-          <w:tcPr>
-            <w:tcW w:w="1984" w:type="dxa"/>
-          </w:tcPr>
-          <w:p/>
-        </w:tc>
-        <w:tc>
-          <w:tcPr>
-            <w:tcW w:w="1843" w:type="dxa"/>
-          </w:tcPr>
-          <w:p/>
-        </w:tc>
-      </w:tr>
-      <w:tr>
-        <w:tc>
-          <w:tcPr>
-            <w:tcW w:w="1696" w:type="dxa"/>
-          </w:tcPr>
-          <w:p>
-            <w:r>
-              <w:t>29</w:t>
-            </w:r>
-            <w:r>
-              <w:rPr>
-                <w:vertAlign w:val="superscript"/>
-              </w:rPr>
-              <w:t>th</w:t>
-            </w:r>
-            <w:r>
-              <w:t xml:space="preserve"> July</w:t>
-            </w:r>
-          </w:p>
-        </w:tc>
-        <w:tc>
-          <w:tcPr>
-            <w:tcW w:w="3261" w:type="dxa"/>
-          </w:tcPr>
-          <w:p>
-            <w:r>
-              <w:t>NM Review: Tue 30</w:t>
-            </w:r>
-            <w:r>
-              <w:rPr>
-                <w:vertAlign w:val="superscript"/>
-              </w:rPr>
-              <w:t>th</w:t>
-            </w:r>
-            <w:r>
-              <w:t xml:space="preserve"> July</w:t>
-            </w:r>
-          </w:p>
-        </w:tc>
-        <w:tc>
-          <w:tcPr>
-            <w:tcW w:w="1984" w:type="dxa"/>
-          </w:tcPr>
-          <w:p/>
-        </w:tc>
-        <w:tc>
-          <w:tcPr>
-            <w:tcW w:w="1843" w:type="dxa"/>
-          </w:tcPr>
-          <w:p/>
-        </w:tc>
-      </w:tr>
-      <w:tr>
+        <w:trPr>
+          <w:trHeight w:val="815"/>
+        </w:trPr>
         <w:tc>
           <w:tcPr>
             <w:tcW w:w="1696" w:type="dxa"/>
@@ -5690,6 +5464,9 @@
         </w:tc>
       </w:tr>
       <w:tr>
+        <w:trPr>
+          <w:trHeight w:val="839"/>
+        </w:trPr>
         <w:tc>
           <w:tcPr>
             <w:tcW w:w="1696" w:type="dxa"/>
@@ -5713,48 +5490,9 @@
           <w:tcPr>
             <w:tcW w:w="3261" w:type="dxa"/>
           </w:tcPr>
-          <w:p/>
-        </w:tc>
-        <w:tc>
-          <w:tcPr>
-            <w:tcW w:w="1984" w:type="dxa"/>
-          </w:tcPr>
-          <w:p/>
-        </w:tc>
-        <w:tc>
-          <w:tcPr>
-            <w:tcW w:w="1843" w:type="dxa"/>
-          </w:tcPr>
-          <w:p/>
-        </w:tc>
-      </w:tr>
-      <w:tr>
-        <w:tc>
-          <w:tcPr>
-            <w:tcW w:w="1696" w:type="dxa"/>
-          </w:tcPr>
           <w:p>
             <w:r>
-              <w:t>19</w:t>
-            </w:r>
-            <w:r>
-              <w:rPr>
-                <w:vertAlign w:val="superscript"/>
-              </w:rPr>
-              <w:t>th</w:t>
-            </w:r>
-            <w:r>
-              <w:t xml:space="preserve"> August</w:t>
-            </w:r>
-          </w:p>
-        </w:tc>
-        <w:tc>
-          <w:tcPr>
-            <w:tcW w:w="3261" w:type="dxa"/>
-          </w:tcPr>
-          <w:p>
-            <w:r>
-              <w:t>NM Review: Tue 20</w:t>
+              <w:t>NM Review: Thu 15</w:t>
             </w:r>
             <w:r>
               <w:rPr>
@@ -5781,6 +5519,70 @@
         </w:tc>
       </w:tr>
       <w:tr>
+        <w:trPr>
+          <w:trHeight w:val="994"/>
+        </w:trPr>
+        <w:tc>
+          <w:tcPr>
+            <w:tcW w:w="1696" w:type="dxa"/>
+          </w:tcPr>
+          <w:p>
+            <w:r>
+              <w:t>19</w:t>
+            </w:r>
+            <w:r>
+              <w:rPr>
+                <w:vertAlign w:val="superscript"/>
+              </w:rPr>
+              <w:t>th</w:t>
+            </w:r>
+            <w:r>
+              <w:t xml:space="preserve"> August</w:t>
+            </w:r>
+          </w:p>
+        </w:tc>
+        <w:tc>
+          <w:tcPr>
+            <w:tcW w:w="3261" w:type="dxa"/>
+          </w:tcPr>
+          <w:p>
+            <w:r>
+              <w:t>NM Review: Thu 22</w:t>
+            </w:r>
+            <w:r>
+              <w:rPr>
+                <w:vertAlign w:val="superscript"/>
+              </w:rPr>
+              <w:t>nd</w:t>
+            </w:r>
+            <w:r>
+              <w:t xml:space="preserve"> </w:t>
+            </w:r>
+            <w:r>
+              <w:t>August</w:t>
+            </w:r>
+          </w:p>
+        </w:tc>
+        <w:tc>
+          <w:tcPr>
+            <w:tcW w:w="1984" w:type="dxa"/>
+          </w:tcPr>
+          <w:p>
+            <w:bookmarkStart w:id="0" w:name="_GoBack"/>
+            <w:bookmarkEnd w:id="0"/>
+          </w:p>
+        </w:tc>
+        <w:tc>
+          <w:tcPr>
+            <w:tcW w:w="1843" w:type="dxa"/>
+          </w:tcPr>
+          <w:p/>
+        </w:tc>
+      </w:tr>
+      <w:tr>
+        <w:trPr>
+          <w:trHeight w:val="1263"/>
+        </w:trPr>
         <w:tc>
           <w:tcPr>
             <w:tcW w:w="1696" w:type="dxa"/>
@@ -5848,6 +5650,9 @@
         </w:tc>
       </w:tr>
       <w:tr>
+        <w:trPr>
+          <w:trHeight w:val="1267"/>
+        </w:trPr>
         <w:tc>
           <w:tcPr>
             <w:tcW w:w="1696" w:type="dxa"/>
@@ -5899,6 +5704,9 @@
         </w:tc>
       </w:tr>
       <w:tr>
+        <w:trPr>
+          <w:trHeight w:val="1129"/>
+        </w:trPr>
         <w:tc>
           <w:tcPr>
             <w:tcW w:w="1696" w:type="dxa"/>
@@ -5938,6 +5746,9 @@
         </w:tc>
       </w:tr>
       <w:tr>
+        <w:trPr>
+          <w:trHeight w:val="975"/>
+        </w:trPr>
         <w:tc>
           <w:tcPr>
             <w:tcW w:w="1696" w:type="dxa"/>
@@ -9637,7 +9448,7 @@
 </file>
 
 <file path=word/numbering.xml><?xml version="1.0" encoding="utf-8"?>
-<w:numbering xmlns:wpc="http://schemas.microsoft.com/office/word/2010/wordprocessingCanvas" xmlns:cx="http://schemas.microsoft.com/office/drawing/2014/chartex" xmlns:cx1="http://schemas.microsoft.com/office/drawing/2015/9/8/chartex" xmlns:mc="http://schemas.openxmlformats.org/markup-compatibility/2006" xmlns:o="urn:schemas-microsoft-com:office:office" xmlns:r="http://schemas.openxmlformats.org/officeDocument/2006/relationships" xmlns:m="http://schemas.openxmlformats.org/officeDocument/2006/math" xmlns:v="urn:schemas-microsoft-com:vml" xmlns:wp14="http://schemas.microsoft.com/office/word/2010/wordprocessingDrawing" xmlns:wp="http://schemas.openxmlformats.org/drawingml/2006/wordprocessingDrawing" xmlns:w10="urn:schemas-microsoft-com:office:word" xmlns:w="http://schemas.openxmlformats.org/wordprocessingml/2006/main" xmlns:w14="http://schemas.microsoft.com/office/word/2010/wordml" xmlns:w15="http://schemas.microsoft.com/office/word/2012/wordml" xmlns:w16se="http://schemas.microsoft.com/office/word/2015/wordml/symex" xmlns:wpg="http://schemas.microsoft.com/office/word/2010/wordprocessingGroup" xmlns:wpi="http://schemas.microsoft.com/office/word/2010/wordprocessingInk" xmlns:wne="http://schemas.microsoft.com/office/word/2006/wordml" xmlns:wps="http://schemas.microsoft.com/office/word/2010/wordprocessingShape" mc:Ignorable="w14 w15 w16se wp14">
+<w:numbering xmlns:wpc="http://schemas.microsoft.com/office/word/2010/wordprocessingCanvas" xmlns:mc="http://schemas.openxmlformats.org/markup-compatibility/2006" xmlns:o="urn:schemas-microsoft-com:office:office" xmlns:r="http://schemas.openxmlformats.org/officeDocument/2006/relationships" xmlns:m="http://schemas.openxmlformats.org/officeDocument/2006/math" xmlns:v="urn:schemas-microsoft-com:vml" xmlns:wp14="http://schemas.microsoft.com/office/word/2010/wordprocessingDrawing" xmlns:wp="http://schemas.openxmlformats.org/drawingml/2006/wordprocessingDrawing" xmlns:w10="urn:schemas-microsoft-com:office:word" xmlns:w="http://schemas.openxmlformats.org/wordprocessingml/2006/main" xmlns:w14="http://schemas.microsoft.com/office/word/2010/wordml" xmlns:w15="http://schemas.microsoft.com/office/word/2012/wordml" xmlns:wpg="http://schemas.microsoft.com/office/word/2010/wordprocessingGroup" xmlns:wpi="http://schemas.microsoft.com/office/word/2010/wordprocessingInk" xmlns:wne="http://schemas.microsoft.com/office/word/2006/wordml" xmlns:wps="http://schemas.microsoft.com/office/word/2010/wordprocessingShape" mc:Ignorable="w14 w15 wp14">
   <w:abstractNum w:abstractNumId="0" w15:restartNumberingAfterBreak="0">
     <w:nsid w:val="0C1C2F04"/>
     <w:multiLevelType w:val="hybridMultilevel"/>
@@ -10570,7 +10381,7 @@
 </file>
 
 <file path=word/styles.xml><?xml version="1.0" encoding="utf-8"?>
-<w:styles xmlns:mc="http://schemas.openxmlformats.org/markup-compatibility/2006" xmlns:r="http://schemas.openxmlformats.org/officeDocument/2006/relationships" xmlns:w="http://schemas.openxmlformats.org/wordprocessingml/2006/main" xmlns:w14="http://schemas.microsoft.com/office/word/2010/wordml" xmlns:w15="http://schemas.microsoft.com/office/word/2012/wordml" xmlns:w16se="http://schemas.microsoft.com/office/word/2015/wordml/symex" mc:Ignorable="w14 w15 w16se">
+<w:styles xmlns:mc="http://schemas.openxmlformats.org/markup-compatibility/2006" xmlns:r="http://schemas.openxmlformats.org/officeDocument/2006/relationships" xmlns:w="http://schemas.openxmlformats.org/wordprocessingml/2006/main" xmlns:w14="http://schemas.microsoft.com/office/word/2010/wordml" xmlns:w15="http://schemas.microsoft.com/office/word/2012/wordml" mc:Ignorable="w14 w15">
   <w:docDefaults>
     <w:rPrDefault>
       <w:rPr>

</xml_diff>

<commit_message>
Saving combined results CSV plus minor tweaks to linear regression plots
</commit_message>
<xml_diff>
--- a/Docs/project_tracker.docx
+++ b/Docs/project_tracker.docx
@@ -146,19 +146,8 @@
           <w:lang w:eastAsia="en-GB"/>
         </w:rPr>
         <w:br/>
-        <w:t>- exhibit abstraction skills</w:t>
-      </w:r>
-      <w:proofErr w:type="gramStart"/>
-      <w:r>
-        <w:rPr>
-          <w:rFonts w:eastAsia="Times New Roman" w:cstheme="minorHAnsi"/>
-          <w:i/>
-          <w:iCs/>
-          <w:lang w:eastAsia="en-GB"/>
-        </w:rPr>
-        <w:t>,</w:t>
-      </w:r>
-      <w:proofErr w:type="gramEnd"/>
+        <w:t>- exhibit abstraction skills,</w:t>
+      </w:r>
       <w:r>
         <w:rPr>
           <w:rFonts w:eastAsia="Times New Roman" w:cstheme="minorHAnsi"/>
@@ -188,31 +177,7 @@
           <w:iCs/>
           <w:lang w:eastAsia="en-GB"/>
         </w:rPr>
-        <w:t xml:space="preserve">exhibit ability to validate and </w:t>
-      </w:r>
-      <w:proofErr w:type="spellStart"/>
-      <w:r>
-        <w:rPr>
-          <w:rFonts w:eastAsia="Times New Roman" w:cstheme="minorHAnsi"/>
-          <w:b/>
-          <w:bCs/>
-          <w:i/>
-          <w:iCs/>
-          <w:lang w:eastAsia="en-GB"/>
-        </w:rPr>
-        <w:t>analyze</w:t>
-      </w:r>
-      <w:proofErr w:type="spellEnd"/>
-      <w:r>
-        <w:rPr>
-          <w:rFonts w:eastAsia="Times New Roman" w:cstheme="minorHAnsi"/>
-          <w:b/>
-          <w:bCs/>
-          <w:i/>
-          <w:iCs/>
-          <w:lang w:eastAsia="en-GB"/>
-        </w:rPr>
-        <w:t xml:space="preserve"> the results</w:t>
+        <w:t>exhibit ability to validate and analyze the results</w:t>
       </w:r>
       <w:r>
         <w:rPr>
@@ -229,13 +194,8 @@
       <w:pPr>
         <w:pStyle w:val="Heading1"/>
       </w:pPr>
-      <w:proofErr w:type="spellStart"/>
-      <w:r>
-        <w:t>Birkbeck</w:t>
-      </w:r>
-      <w:proofErr w:type="spellEnd"/>
-      <w:r>
-        <w:t xml:space="preserve"> project:</w:t>
+      <w:r>
+        <w:t>Birkbeck project:</w:t>
       </w:r>
     </w:p>
     <w:p>
@@ -322,21 +282,8 @@
         <w:tab/>
       </w:r>
       <w:r>
-        <w:t>I:\DRE\Projects\Research\0004-Post mortem-</w:t>
-      </w:r>
-      <w:proofErr w:type="spellStart"/>
-      <w:r>
-        <w:t>AccessDB</w:t>
-      </w:r>
-      <w:proofErr w:type="spellEnd"/>
-      <w:r>
-        <w:t>\</w:t>
-      </w:r>
-      <w:proofErr w:type="spellStart"/>
-      <w:r>
-        <w:t>DataExtraction</w:t>
-      </w:r>
-      <w:proofErr w:type="spellEnd"/>
+        <w:t>I:\DRE\Projects\Research\0004-Post mortem-AccessDB\DataExtraction</w:t>
+      </w:r>
     </w:p>
     <w:p>
       <w:r>
@@ -419,21 +366,8 @@
         <w:tab/>
       </w:r>
       <w:r>
-        <w:t>I:\DRE\Projects\Research\0004-Post mortem-</w:t>
-      </w:r>
-      <w:proofErr w:type="spellStart"/>
-      <w:r>
-        <w:t>AccessDB</w:t>
-      </w:r>
-      <w:proofErr w:type="spellEnd"/>
-      <w:r>
-        <w:t>\</w:t>
-      </w:r>
-      <w:proofErr w:type="spellStart"/>
-      <w:r>
-        <w:t>DataExtraction</w:t>
-      </w:r>
-      <w:proofErr w:type="spellEnd"/>
+        <w:t>I:\DRE\Projects\Research\0004-Post mortem-AccessDB\DataExtraction</w:t>
+      </w:r>
     </w:p>
     <w:p>
       <w:r>
@@ -512,11 +446,9 @@
           <w:numId w:val="2"/>
         </w:numPr>
       </w:pPr>
-      <w:proofErr w:type="spellStart"/>
       <w:r>
         <w:t>create_has_tables</w:t>
       </w:r>
-      <w:proofErr w:type="spellEnd"/>
     </w:p>
     <w:p>
       <w:pPr>
@@ -538,11 +470,9 @@
           <w:numId w:val="2"/>
         </w:numPr>
       </w:pPr>
-      <w:proofErr w:type="spellStart"/>
       <w:r>
         <w:t>runTests</w:t>
       </w:r>
-      <w:proofErr w:type="spellEnd"/>
     </w:p>
     <w:p>
       <w:pPr>
@@ -561,11 +491,9 @@
           <w:numId w:val="2"/>
         </w:numPr>
       </w:pPr>
-      <w:proofErr w:type="spellStart"/>
       <w:r>
         <w:t>CreateEvents</w:t>
       </w:r>
-      <w:proofErr w:type="spellEnd"/>
     </w:p>
     <w:p>
       <w:pPr>
@@ -575,11 +503,9 @@
           <w:numId w:val="2"/>
         </w:numPr>
       </w:pPr>
-      <w:proofErr w:type="spellStart"/>
       <w:r>
         <w:t>CreateAttributeFromAttributes</w:t>
       </w:r>
-      <w:proofErr w:type="spellEnd"/>
     </w:p>
     <w:p>
       <w:pPr>
@@ -589,11 +515,9 @@
           <w:numId w:val="2"/>
         </w:numPr>
       </w:pPr>
-      <w:proofErr w:type="spellStart"/>
       <w:r>
         <w:t>CreateAttributeNoOfAttributes</w:t>
       </w:r>
-      <w:proofErr w:type="spellEnd"/>
     </w:p>
     <w:p>
       <w:pPr>
@@ -603,11 +527,9 @@
           <w:numId w:val="2"/>
         </w:numPr>
       </w:pPr>
-      <w:proofErr w:type="spellStart"/>
       <w:r>
         <w:t>CreateLabEvents</w:t>
       </w:r>
-      <w:proofErr w:type="spellEnd"/>
     </w:p>
     <w:p>
       <w:pPr>
@@ -617,11 +539,9 @@
           <w:numId w:val="2"/>
         </w:numPr>
       </w:pPr>
-      <w:proofErr w:type="spellStart"/>
       <w:r>
         <w:t>create_reporting_attributes</w:t>
       </w:r>
-      <w:proofErr w:type="spellEnd"/>
     </w:p>
     <w:p>
       <w:pPr>
@@ -631,11 +551,9 @@
           <w:numId w:val="2"/>
         </w:numPr>
       </w:pPr>
-      <w:proofErr w:type="spellStart"/>
       <w:r>
         <w:t>CreateHASCSVFiles</w:t>
       </w:r>
-      <w:proofErr w:type="spellEnd"/>
     </w:p>
     <w:p/>
     <w:p>
@@ -654,11 +572,9 @@
           <w:numId w:val="3"/>
         </w:numPr>
       </w:pPr>
-      <w:proofErr w:type="spellStart"/>
       <w:r>
         <w:t>ha_concepts</w:t>
       </w:r>
-      <w:proofErr w:type="spellEnd"/>
     </w:p>
     <w:p>
       <w:pPr>
@@ -669,13 +585,8 @@
         </w:numPr>
       </w:pPr>
       <w:r>
-        <w:t xml:space="preserve">New: </w:t>
-      </w:r>
-      <w:proofErr w:type="spellStart"/>
-      <w:r>
-        <w:t>parent_concept_id</w:t>
-      </w:r>
-      <w:proofErr w:type="spellEnd"/>
+        <w:t>New: parent_concept_id</w:t>
+      </w:r>
     </w:p>
     <w:p>
       <w:pPr>
@@ -686,13 +597,8 @@
         </w:numPr>
       </w:pPr>
       <w:r>
-        <w:t xml:space="preserve">New: </w:t>
-      </w:r>
-      <w:proofErr w:type="spellStart"/>
-      <w:r>
-        <w:t>value_type_concept_id</w:t>
-      </w:r>
-      <w:proofErr w:type="spellEnd"/>
+        <w:t>New: value_type_concept_id</w:t>
+      </w:r>
     </w:p>
     <w:p>
       <w:pPr>
@@ -727,15 +633,7 @@
         </w:numPr>
       </w:pPr>
       <w:r>
-        <w:t xml:space="preserve">Update: </w:t>
-      </w:r>
-      <w:proofErr w:type="spellStart"/>
-      <w:r>
-        <w:t>concept_type</w:t>
-      </w:r>
-      <w:proofErr w:type="spellEnd"/>
-      <w:r>
-        <w:t xml:space="preserve"> =&gt; category</w:t>
+        <w:t>Update: concept_type =&gt; category</w:t>
       </w:r>
     </w:p>
     <w:p>
@@ -747,21 +645,8 @@
         </w:numPr>
       </w:pPr>
       <w:r>
-        <w:t xml:space="preserve">Delete: </w:t>
-      </w:r>
-      <w:proofErr w:type="spellStart"/>
-      <w:r>
-        <w:t>concept_value</w:t>
-      </w:r>
-      <w:proofErr w:type="spellEnd"/>
-      <w:r>
-        <w:t xml:space="preserve"> type; replaced by </w:t>
-      </w:r>
-      <w:proofErr w:type="spellStart"/>
-      <w:r>
-        <w:t>value_type_concept_id</w:t>
-      </w:r>
-      <w:proofErr w:type="spellEnd"/>
+        <w:t>Delete: concept_value type; replaced by value_type_concept_id</w:t>
+      </w:r>
     </w:p>
     <w:p>
       <w:pPr>
@@ -771,11 +656,9 @@
           <w:numId w:val="3"/>
         </w:numPr>
       </w:pPr>
-      <w:proofErr w:type="spellStart"/>
       <w:r>
         <w:t>ha_staff</w:t>
       </w:r>
-      <w:proofErr w:type="spellEnd"/>
     </w:p>
     <w:p>
       <w:pPr>
@@ -798,13 +681,8 @@
         </w:numPr>
       </w:pPr>
       <w:r>
-        <w:t xml:space="preserve">Add: </w:t>
-      </w:r>
-      <w:proofErr w:type="spellStart"/>
-      <w:r>
-        <w:t>full_name</w:t>
-      </w:r>
-      <w:proofErr w:type="spellEnd"/>
+        <w:t>Add: full_name</w:t>
+      </w:r>
     </w:p>
     <w:p>
       <w:pPr>
@@ -815,21 +693,8 @@
         </w:numPr>
       </w:pPr>
       <w:r>
-        <w:t xml:space="preserve">Update: </w:t>
-      </w:r>
-      <w:proofErr w:type="spellStart"/>
-      <w:r>
-        <w:t>staff_type_id</w:t>
-      </w:r>
-      <w:proofErr w:type="spellEnd"/>
-      <w:r>
-        <w:t xml:space="preserve"> =&gt; </w:t>
-      </w:r>
-      <w:proofErr w:type="spellStart"/>
-      <w:r>
-        <w:t>staff_type_concept_id</w:t>
-      </w:r>
-      <w:proofErr w:type="spellEnd"/>
+        <w:t>Update: staff_type_id =&gt; staff_type_concept_id</w:t>
+      </w:r>
     </w:p>
     <w:p>
       <w:pPr>
@@ -839,11 +704,9 @@
           <w:numId w:val="3"/>
         </w:numPr>
       </w:pPr>
-      <w:proofErr w:type="spellStart"/>
       <w:r>
         <w:t>ha_patients</w:t>
       </w:r>
-      <w:proofErr w:type="spellEnd"/>
     </w:p>
     <w:p>
       <w:pPr>
@@ -854,21 +717,8 @@
         </w:numPr>
       </w:pPr>
       <w:r>
-        <w:t xml:space="preserve">Update: </w:t>
-      </w:r>
-      <w:proofErr w:type="spellStart"/>
-      <w:r>
-        <w:t>birth_date</w:t>
-      </w:r>
-      <w:proofErr w:type="spellEnd"/>
-      <w:r>
-        <w:t xml:space="preserve"> =&gt; </w:t>
-      </w:r>
-      <w:proofErr w:type="spellStart"/>
-      <w:r>
-        <w:t>birth_datetime</w:t>
-      </w:r>
-      <w:proofErr w:type="spellEnd"/>
+        <w:t>Update: birth_date =&gt; birth_datetime</w:t>
+      </w:r>
     </w:p>
     <w:p>
       <w:pPr>
@@ -879,21 +729,8 @@
         </w:numPr>
       </w:pPr>
       <w:r>
-        <w:t xml:space="preserve">Update: </w:t>
-      </w:r>
-      <w:proofErr w:type="spellStart"/>
-      <w:r>
-        <w:t>death_date</w:t>
-      </w:r>
-      <w:proofErr w:type="spellEnd"/>
-      <w:r>
-        <w:t xml:space="preserve"> =&gt; </w:t>
-      </w:r>
-      <w:proofErr w:type="spellStart"/>
-      <w:r>
-        <w:t>death_datetime</w:t>
-      </w:r>
-      <w:proofErr w:type="spellEnd"/>
+        <w:t>Update: death_date =&gt; death_datetime</w:t>
+      </w:r>
     </w:p>
     <w:p>
       <w:pPr>
@@ -904,13 +741,8 @@
         </w:numPr>
       </w:pPr>
       <w:r>
-        <w:t xml:space="preserve">Add: </w:t>
-      </w:r>
-      <w:proofErr w:type="spellStart"/>
-      <w:r>
-        <w:t>deceased_flag</w:t>
-      </w:r>
-      <w:proofErr w:type="spellEnd"/>
+        <w:t>Add: deceased_flag</w:t>
+      </w:r>
     </w:p>
     <w:p>
       <w:pPr>
@@ -921,15 +753,7 @@
         </w:numPr>
       </w:pPr>
       <w:r>
-        <w:t xml:space="preserve">Update: </w:t>
-      </w:r>
-      <w:proofErr w:type="spellStart"/>
-      <w:r>
-        <w:t>geographic_zone</w:t>
-      </w:r>
-      <w:proofErr w:type="spellEnd"/>
-      <w:r>
-        <w:t xml:space="preserve"> =&gt; zone</w:t>
+        <w:t>Update: geographic_zone =&gt; zone</w:t>
       </w:r>
     </w:p>
     <w:p>
@@ -941,13 +765,8 @@
         </w:numPr>
       </w:pPr>
       <w:r>
-        <w:t xml:space="preserve">Add: </w:t>
-      </w:r>
-      <w:proofErr w:type="spellStart"/>
-      <w:r>
-        <w:t>project_code</w:t>
-      </w:r>
-      <w:proofErr w:type="spellEnd"/>
+        <w:t>Add: project_code</w:t>
+      </w:r>
     </w:p>
     <w:p>
       <w:pPr>
@@ -957,11 +776,9 @@
           <w:numId w:val="3"/>
         </w:numPr>
       </w:pPr>
-      <w:proofErr w:type="spellStart"/>
       <w:r>
         <w:t>ha_patient_attributes</w:t>
       </w:r>
-      <w:proofErr w:type="spellEnd"/>
     </w:p>
     <w:p>
       <w:pPr>
@@ -974,11 +791,9 @@
       <w:r>
         <w:t xml:space="preserve">Add: </w:t>
       </w:r>
-      <w:proofErr w:type="spellStart"/>
       <w:r>
         <w:t>parent_patient_attribute_id</w:t>
       </w:r>
-      <w:proofErr w:type="spellEnd"/>
     </w:p>
     <w:p>
       <w:pPr>
@@ -991,15 +806,12 @@
       <w:r>
         <w:t xml:space="preserve">Update: </w:t>
       </w:r>
-      <w:proofErr w:type="spellStart"/>
       <w:r>
         <w:t>patient_attribute_type_id</w:t>
       </w:r>
-      <w:proofErr w:type="spellEnd"/>
       <w:r>
         <w:t xml:space="preserve"> =&gt; </w:t>
       </w:r>
-      <w:proofErr w:type="spellStart"/>
       <w:r>
         <w:t>patient_attribute_type_</w:t>
       </w:r>
@@ -1009,7 +821,6 @@
       <w:r>
         <w:t>id</w:t>
       </w:r>
-      <w:proofErr w:type="spellEnd"/>
     </w:p>
     <w:p>
       <w:pPr>
@@ -1022,11 +833,9 @@
       <w:r>
         <w:t xml:space="preserve">Add: </w:t>
       </w:r>
-      <w:proofErr w:type="spellStart"/>
       <w:r>
         <w:t>sequence_number</w:t>
       </w:r>
-      <w:proofErr w:type="spellEnd"/>
     </w:p>
     <w:p>
       <w:pPr>
@@ -1037,21 +846,8 @@
         </w:numPr>
       </w:pPr>
       <w:r>
-        <w:t xml:space="preserve">Update: </w:t>
-      </w:r>
-      <w:proofErr w:type="spellStart"/>
-      <w:r>
-        <w:t>value_date</w:t>
-      </w:r>
-      <w:proofErr w:type="spellEnd"/>
-      <w:r>
-        <w:t xml:space="preserve"> =&gt; </w:t>
-      </w:r>
-      <w:proofErr w:type="spellStart"/>
-      <w:r>
-        <w:t>value_datetime</w:t>
-      </w:r>
-      <w:proofErr w:type="spellEnd"/>
+        <w:t>Update: value_date =&gt; value_datetime</w:t>
+      </w:r>
     </w:p>
     <w:p>
       <w:pPr>
@@ -1064,11 +860,9 @@
       <w:r>
         <w:t xml:space="preserve">Add: </w:t>
       </w:r>
-      <w:proofErr w:type="spellStart"/>
       <w:r>
         <w:t>value_boolean</w:t>
       </w:r>
-      <w:proofErr w:type="spellEnd"/>
     </w:p>
     <w:p>
       <w:pPr>
@@ -1079,21 +873,8 @@
         </w:numPr>
       </w:pPr>
       <w:r>
-        <w:t xml:space="preserve">Update: </w:t>
-      </w:r>
-      <w:proofErr w:type="spellStart"/>
-      <w:r>
-        <w:t>value_id</w:t>
-      </w:r>
-      <w:proofErr w:type="spellEnd"/>
-      <w:r>
-        <w:t xml:space="preserve"> =&gt; </w:t>
-      </w:r>
-      <w:proofErr w:type="spellStart"/>
-      <w:r>
-        <w:t>value_concept_id</w:t>
-      </w:r>
-      <w:proofErr w:type="spellEnd"/>
+        <w:t>Update: value_id =&gt; value_concept_id</w:t>
+      </w:r>
     </w:p>
     <w:p>
       <w:pPr>
@@ -1103,11 +884,9 @@
           <w:numId w:val="3"/>
         </w:numPr>
       </w:pPr>
-      <w:proofErr w:type="spellStart"/>
       <w:r>
         <w:t>ha_events</w:t>
       </w:r>
-      <w:proofErr w:type="spellEnd"/>
     </w:p>
     <w:p>
       <w:pPr>
@@ -1118,21 +897,8 @@
         </w:numPr>
       </w:pPr>
       <w:r>
-        <w:t xml:space="preserve">Update: </w:t>
-      </w:r>
-      <w:proofErr w:type="spellStart"/>
-      <w:r>
-        <w:t>event_type_id</w:t>
-      </w:r>
-      <w:proofErr w:type="spellEnd"/>
-      <w:r>
-        <w:t xml:space="preserve"> =&gt; </w:t>
-      </w:r>
-      <w:proofErr w:type="spellStart"/>
-      <w:r>
-        <w:t>event_type_concept_id</w:t>
-      </w:r>
-      <w:proofErr w:type="spellEnd"/>
+        <w:t>Update: event_type_id =&gt; event_type_concept_id</w:t>
+      </w:r>
     </w:p>
     <w:p>
       <w:pPr>
@@ -1154,11 +920,9 @@
           <w:numId w:val="3"/>
         </w:numPr>
       </w:pPr>
-      <w:proofErr w:type="spellStart"/>
       <w:r>
         <w:t>ha_event_attributes</w:t>
       </w:r>
-      <w:proofErr w:type="spellEnd"/>
     </w:p>
     <w:p>
       <w:pPr>
@@ -1171,7 +935,6 @@
       <w:r>
         <w:t xml:space="preserve">Add: </w:t>
       </w:r>
-      <w:proofErr w:type="spellStart"/>
       <w:r>
         <w:t>parent_</w:t>
       </w:r>
@@ -1181,7 +944,6 @@
       <w:r>
         <w:t>_attribute_id</w:t>
       </w:r>
-      <w:proofErr w:type="spellEnd"/>
     </w:p>
     <w:p>
       <w:pPr>
@@ -1192,22 +954,13 @@
         </w:numPr>
       </w:pPr>
       <w:r>
-        <w:t xml:space="preserve">Update: </w:t>
-      </w:r>
-      <w:proofErr w:type="spellStart"/>
-      <w:r>
-        <w:t>event</w:t>
+        <w:t>Update: event</w:t>
       </w:r>
       <w:r>
         <w:t>_attribute_type_id</w:t>
       </w:r>
-      <w:proofErr w:type="spellEnd"/>
-      <w:r>
-        <w:t xml:space="preserve"> =&gt; </w:t>
-      </w:r>
-      <w:proofErr w:type="spellStart"/>
-      <w:r>
-        <w:t>event</w:t>
+      <w:r>
+        <w:t xml:space="preserve"> =&gt; event</w:t>
       </w:r>
       <w:r>
         <w:t>_attribute_type_</w:t>
@@ -1218,7 +971,6 @@
       <w:r>
         <w:t>id</w:t>
       </w:r>
-      <w:proofErr w:type="spellEnd"/>
     </w:p>
     <w:p>
       <w:pPr>
@@ -1232,11 +984,9 @@
         <w:lastRenderedPageBreak/>
         <w:t xml:space="preserve">Add: </w:t>
       </w:r>
-      <w:proofErr w:type="spellStart"/>
       <w:r>
         <w:t>sequence_number</w:t>
       </w:r>
-      <w:proofErr w:type="spellEnd"/>
     </w:p>
     <w:p>
       <w:pPr>
@@ -1247,21 +997,8 @@
         </w:numPr>
       </w:pPr>
       <w:r>
-        <w:t xml:space="preserve">Update: </w:t>
-      </w:r>
-      <w:proofErr w:type="spellStart"/>
-      <w:r>
-        <w:t>value_date</w:t>
-      </w:r>
-      <w:proofErr w:type="spellEnd"/>
-      <w:r>
-        <w:t xml:space="preserve"> =&gt; </w:t>
-      </w:r>
-      <w:proofErr w:type="spellStart"/>
-      <w:r>
-        <w:t>value_datetime</w:t>
-      </w:r>
-      <w:proofErr w:type="spellEnd"/>
+        <w:t>Update: value_date =&gt; value_datetime</w:t>
+      </w:r>
     </w:p>
     <w:p>
       <w:pPr>
@@ -1272,13 +1009,8 @@
         </w:numPr>
       </w:pPr>
       <w:r>
-        <w:t xml:space="preserve">Add: </w:t>
-      </w:r>
-      <w:proofErr w:type="spellStart"/>
-      <w:r>
-        <w:t>value_boolean</w:t>
-      </w:r>
-      <w:proofErr w:type="spellEnd"/>
+        <w:t>Add: value_boolean</w:t>
+      </w:r>
     </w:p>
     <w:p>
       <w:pPr>
@@ -1289,21 +1021,8 @@
         </w:numPr>
       </w:pPr>
       <w:r>
-        <w:t xml:space="preserve">Update: </w:t>
-      </w:r>
-      <w:proofErr w:type="spellStart"/>
-      <w:r>
-        <w:t>value_id</w:t>
-      </w:r>
-      <w:proofErr w:type="spellEnd"/>
-      <w:r>
-        <w:t xml:space="preserve"> =&gt; </w:t>
-      </w:r>
-      <w:proofErr w:type="spellStart"/>
-      <w:r>
-        <w:t>value_concept_id</w:t>
-      </w:r>
-      <w:proofErr w:type="spellEnd"/>
+        <w:t>Update: value_id =&gt; value_concept_id</w:t>
+      </w:r>
     </w:p>
     <w:p/>
     <w:p>
@@ -1398,13 +1117,8 @@
         </w:numPr>
       </w:pPr>
       <w:r>
-        <w:t xml:space="preserve">Started on </w:t>
-      </w:r>
-      <w:proofErr w:type="spellStart"/>
-      <w:r>
-        <w:t>run_tests</w:t>
-      </w:r>
-      <w:proofErr w:type="spellEnd"/>
+        <w:t>Started on run_tests</w:t>
+      </w:r>
     </w:p>
     <w:p>
       <w:pPr>
@@ -1459,11 +1173,9 @@
           <w:numId w:val="4"/>
         </w:numPr>
       </w:pPr>
-      <w:proofErr w:type="spellStart"/>
       <w:r>
         <w:t>create_concept_id</w:t>
       </w:r>
-      <w:proofErr w:type="spellEnd"/>
     </w:p>
     <w:p>
       <w:pPr>
@@ -1473,11 +1185,9 @@
           <w:numId w:val="4"/>
         </w:numPr>
       </w:pPr>
-      <w:proofErr w:type="spellStart"/>
       <w:r>
         <w:t>create_core_concepts</w:t>
       </w:r>
-      <w:proofErr w:type="spellEnd"/>
     </w:p>
     <w:p>
       <w:pPr>
@@ -1494,15 +1204,7 @@
         <w:t>mpleted</w:t>
       </w:r>
       <w:r>
-        <w:t xml:space="preserve"> </w:t>
-      </w:r>
-      <w:proofErr w:type="spellStart"/>
-      <w:r>
-        <w:t>run_tests</w:t>
-      </w:r>
-      <w:proofErr w:type="spellEnd"/>
-      <w:r>
-        <w:t>.</w:t>
+        <w:t xml:space="preserve"> run_tests.</w:t>
       </w:r>
     </w:p>
     <w:p>
@@ -1513,11 +1215,9 @@
           <w:numId w:val="4"/>
         </w:numPr>
       </w:pPr>
-      <w:proofErr w:type="spellStart"/>
       <w:r>
         <w:t>addPatientAttribute</w:t>
       </w:r>
-      <w:proofErr w:type="spellEnd"/>
     </w:p>
     <w:p>
       <w:pPr>
@@ -1527,11 +1227,9 @@
           <w:numId w:val="4"/>
         </w:numPr>
       </w:pPr>
-      <w:proofErr w:type="spellStart"/>
       <w:r>
         <w:t>addEventAttribute</w:t>
       </w:r>
-      <w:proofErr w:type="spellEnd"/>
     </w:p>
     <w:p>
       <w:pPr>
@@ -1545,13 +1243,8 @@
         <w:t>Checked all queries</w:t>
       </w:r>
       <w:r>
-        <w:t xml:space="preserve"> in </w:t>
-      </w:r>
-      <w:proofErr w:type="spellStart"/>
-      <w:r>
-        <w:t>AccessDB</w:t>
-      </w:r>
-      <w:proofErr w:type="spellEnd"/>
+        <w:t xml:space="preserve"> in AccessDB</w:t>
+      </w:r>
     </w:p>
     <w:p>
       <w:pPr>
@@ -1582,19 +1275,12 @@
           <w:numId w:val="4"/>
         </w:numPr>
       </w:pPr>
-      <w:proofErr w:type="spellStart"/>
       <w:r>
         <w:t>CreateEvents</w:t>
       </w:r>
-      <w:proofErr w:type="spellEnd"/>
-      <w:r>
-        <w:t xml:space="preserve"> &amp; </w:t>
-      </w:r>
-      <w:proofErr w:type="spellStart"/>
-      <w:r>
-        <w:t>CreateEventAttributes</w:t>
-      </w:r>
-      <w:proofErr w:type="spellEnd"/>
+      <w:r>
+        <w:t xml:space="preserve"> &amp; CreateEventAttributes</w:t>
+      </w:r>
     </w:p>
     <w:p>
       <w:pPr>
@@ -1757,25 +1443,21 @@
           <w:numId w:val="4"/>
         </w:numPr>
       </w:pPr>
-      <w:proofErr w:type="spellStart"/>
       <w:r>
         <w:t>CreateAttributeNoOfAttributes</w:t>
       </w:r>
-      <w:proofErr w:type="spellEnd"/>
-    </w:p>
-    <w:p>
-      <w:pPr>
-        <w:pStyle w:val="ListParagraph"/>
-        <w:numPr>
-          <w:ilvl w:val="1"/>
-          <w:numId w:val="4"/>
-        </w:numPr>
-      </w:pPr>
-      <w:proofErr w:type="spellStart"/>
+    </w:p>
+    <w:p>
+      <w:pPr>
+        <w:pStyle w:val="ListParagraph"/>
+        <w:numPr>
+          <w:ilvl w:val="1"/>
+          <w:numId w:val="4"/>
+        </w:numPr>
+      </w:pPr>
       <w:r>
         <w:t>create_reporting_attributes</w:t>
       </w:r>
-      <w:proofErr w:type="spellEnd"/>
     </w:p>
     <w:p>
       <w:pPr>
@@ -1830,11 +1512,9 @@
           <w:numId w:val="4"/>
         </w:numPr>
       </w:pPr>
-      <w:proofErr w:type="spellStart"/>
       <w:r>
         <w:t>Create_rdv_ext_measurements</w:t>
       </w:r>
-      <w:proofErr w:type="spellEnd"/>
     </w:p>
     <w:p>
       <w:pPr>
@@ -1845,13 +1525,8 @@
         </w:numPr>
       </w:pPr>
       <w:r>
-        <w:t xml:space="preserve">Separate file for each </w:t>
-      </w:r>
-      <w:proofErr w:type="spellStart"/>
-      <w:r>
-        <w:t>age_category</w:t>
-      </w:r>
-      <w:proofErr w:type="spellEnd"/>
+        <w:t>Separate file for each age_category</w:t>
+      </w:r>
     </w:p>
     <w:p>
       <w:pPr>
@@ -1883,30 +1558,20 @@
         </w:numPr>
       </w:pPr>
       <w:r>
-        <w:t xml:space="preserve">Added sex to RDV’s plus other minor changes T/F for Boolean, </w:t>
-      </w:r>
-      <w:proofErr w:type="spellStart"/>
-      <w:r>
-        <w:t>etc</w:t>
-      </w:r>
-      <w:proofErr w:type="spellEnd"/>
-    </w:p>
-    <w:p>
-      <w:pPr>
-        <w:pStyle w:val="ListParagraph"/>
-        <w:numPr>
-          <w:ilvl w:val="1"/>
-          <w:numId w:val="4"/>
-        </w:numPr>
-      </w:pPr>
-      <w:r>
-        <w:t xml:space="preserve">Found bug in </w:t>
-      </w:r>
-      <w:proofErr w:type="spellStart"/>
-      <w:r>
-        <w:t>CreateEvents</w:t>
-      </w:r>
-      <w:proofErr w:type="spellEnd"/>
+        <w:t>Added sex to RDV’s plus other minor changes T/F for Boolean, etc</w:t>
+      </w:r>
+    </w:p>
+    <w:p>
+      <w:pPr>
+        <w:pStyle w:val="ListParagraph"/>
+        <w:numPr>
+          <w:ilvl w:val="1"/>
+          <w:numId w:val="4"/>
+        </w:numPr>
+      </w:pPr>
+      <w:r>
+        <w:t>Found bug in CreateEvents</w:t>
+      </w:r>
     </w:p>
     <w:p>
       <w:pPr>
@@ -2024,11 +1689,9 @@
           <w:numId w:val="4"/>
         </w:numPr>
       </w:pPr>
-      <w:proofErr w:type="spellStart"/>
       <w:r>
         <w:t>Update_event_attribute_value</w:t>
       </w:r>
-      <w:proofErr w:type="spellEnd"/>
     </w:p>
     <w:p>
       <w:pPr>
@@ -2040,23 +1703,7 @@
       </w:pPr>
       <w:r>
         <w:lastRenderedPageBreak/>
-        <w:t xml:space="preserve">NB </w:t>
-      </w:r>
-      <w:proofErr w:type="spellStart"/>
-      <w:r>
-        <w:t>Event_id</w:t>
-      </w:r>
-      <w:proofErr w:type="spellEnd"/>
-      <w:r>
-        <w:t xml:space="preserve"> might change but </w:t>
-      </w:r>
-      <w:proofErr w:type="spellStart"/>
-      <w:r>
-        <w:t>Caseid</w:t>
-      </w:r>
-      <w:proofErr w:type="spellEnd"/>
-      <w:r>
-        <w:t xml:space="preserve"> always the same.</w:t>
+        <w:t>NB Event_id might change but Caseid always the same.</w:t>
       </w:r>
     </w:p>
     <w:p>
@@ -2088,11 +1735,9 @@
           <w:numId w:val="4"/>
         </w:numPr>
       </w:pPr>
-      <w:proofErr w:type="spellStart"/>
       <w:r>
         <w:t>create_attribute_inc_in_study</w:t>
       </w:r>
-      <w:proofErr w:type="spellEnd"/>
     </w:p>
     <w:p>
       <w:pPr>
@@ -2127,15 +1772,7 @@
         </w:numPr>
       </w:pPr>
       <w:r>
-        <w:t xml:space="preserve">Used </w:t>
-      </w:r>
-      <w:proofErr w:type="spellStart"/>
-      <w:r>
-        <w:t>rdv_measurements</w:t>
-      </w:r>
-      <w:proofErr w:type="spellEnd"/>
-      <w:r>
-        <w:t xml:space="preserve"> to build up criteria to exclude from study</w:t>
+        <w:t>Used rdv_measurements to build up criteria to exclude from study</w:t>
       </w:r>
     </w:p>
     <w:p>
@@ -2149,11 +1786,9 @@
       <w:r>
         <w:t xml:space="preserve">Developed </w:t>
       </w:r>
-      <w:proofErr w:type="spellStart"/>
       <w:r>
         <w:t>exclude_event_attributes</w:t>
       </w:r>
-      <w:proofErr w:type="spellEnd"/>
     </w:p>
     <w:p>
       <w:pPr>
@@ -2257,15 +1892,7 @@
         </w:numPr>
       </w:pPr>
       <w:r>
-        <w:t xml:space="preserve">Check install </w:t>
-      </w:r>
-      <w:proofErr w:type="spellStart"/>
-      <w:r>
-        <w:t>packges</w:t>
-      </w:r>
-      <w:proofErr w:type="spellEnd"/>
-      <w:r>
-        <w:t>:</w:t>
+        <w:t>Check install packges:</w:t>
       </w:r>
     </w:p>
     <w:p>
@@ -2276,11 +1903,9 @@
           <w:numId w:val="4"/>
         </w:numPr>
       </w:pPr>
-      <w:proofErr w:type="spellStart"/>
       <w:r>
         <w:t>dplyr</w:t>
       </w:r>
-      <w:proofErr w:type="spellEnd"/>
     </w:p>
     <w:p>
       <w:pPr>
@@ -2290,11 +1915,9 @@
           <w:numId w:val="4"/>
         </w:numPr>
       </w:pPr>
-      <w:proofErr w:type="spellStart"/>
       <w:r>
         <w:t>rpart</w:t>
       </w:r>
-      <w:proofErr w:type="spellEnd"/>
     </w:p>
     <w:p>
       <w:pPr>
@@ -2304,11 +1927,9 @@
           <w:numId w:val="4"/>
         </w:numPr>
       </w:pPr>
-      <w:proofErr w:type="spellStart"/>
       <w:r>
         <w:t>RandomForest</w:t>
       </w:r>
-      <w:proofErr w:type="spellEnd"/>
     </w:p>
     <w:p>
       <w:pPr>
@@ -2342,11 +1963,9 @@
           <w:numId w:val="4"/>
         </w:numPr>
       </w:pPr>
-      <w:proofErr w:type="spellStart"/>
       <w:r>
         <w:t>gbm</w:t>
       </w:r>
-      <w:proofErr w:type="spellEnd"/>
     </w:p>
     <w:p>
       <w:pPr>
@@ -2356,11 +1975,9 @@
           <w:numId w:val="4"/>
         </w:numPr>
       </w:pPr>
-      <w:proofErr w:type="spellStart"/>
       <w:r>
         <w:t>xgboost</w:t>
       </w:r>
-      <w:proofErr w:type="spellEnd"/>
     </w:p>
     <w:p>
       <w:pPr>
@@ -2473,15 +2090,7 @@
         </w:numPr>
       </w:pPr>
       <w:r>
-        <w:t xml:space="preserve">Started on </w:t>
-      </w:r>
-      <w:proofErr w:type="spellStart"/>
-      <w:r>
-        <w:t>XGBoost</w:t>
-      </w:r>
-      <w:proofErr w:type="spellEnd"/>
-      <w:r>
-        <w:t xml:space="preserve"> but missing packages</w:t>
+        <w:t>Started on XGBoost but missing packages</w:t>
       </w:r>
     </w:p>
     <w:p>
@@ -2550,23 +2159,7 @@
         </w:numPr>
       </w:pPr>
       <w:r>
-        <w:t xml:space="preserve">Created </w:t>
-      </w:r>
-      <w:proofErr w:type="spellStart"/>
-      <w:r>
-        <w:t>rmd</w:t>
-      </w:r>
-      <w:proofErr w:type="spellEnd"/>
-      <w:r>
-        <w:t xml:space="preserve"> document </w:t>
-      </w:r>
-      <w:proofErr w:type="spellStart"/>
-      <w:r>
-        <w:t>dtree_study_ext</w:t>
-      </w:r>
-      <w:proofErr w:type="spellEnd"/>
-      <w:r>
-        <w:t>.</w:t>
+        <w:t>Created rmd document dtree_study_ext.</w:t>
       </w:r>
     </w:p>
     <w:p>
@@ -2646,11 +2239,9 @@
           <w:numId w:val="4"/>
         </w:numPr>
       </w:pPr>
-      <w:proofErr w:type="spellStart"/>
       <w:r>
         <w:t>XGBoost</w:t>
       </w:r>
-      <w:proofErr w:type="spellEnd"/>
     </w:p>
     <w:p>
       <w:pPr>
@@ -2856,13 +2447,8 @@
           <w:numId w:val="4"/>
         </w:numPr>
       </w:pPr>
-      <w:proofErr w:type="spellStart"/>
-      <w:r>
-        <w:t>Numerics</w:t>
-      </w:r>
-      <w:proofErr w:type="spellEnd"/>
-      <w:r>
-        <w:t xml:space="preserve"> - </w:t>
+      <w:r>
+        <w:t xml:space="preserve">Numerics - </w:t>
       </w:r>
       <w:r>
         <w:t>Z-score Normalization</w:t>
@@ -2913,15 +2499,7 @@
         </w:numPr>
       </w:pPr>
       <w:r>
-        <w:t xml:space="preserve">Started rerunning model with adjusted </w:t>
-      </w:r>
-      <w:proofErr w:type="spellStart"/>
-      <w:r>
-        <w:t>rdv</w:t>
-      </w:r>
-      <w:proofErr w:type="spellEnd"/>
-      <w:r>
-        <w:t>.</w:t>
+        <w:t>Started rerunning model with adjusted rdv.</w:t>
       </w:r>
     </w:p>
     <w:p>
@@ -2954,60 +2532,31 @@
         </w:numPr>
       </w:pPr>
       <w:r>
-        <w:t xml:space="preserve">Created attributes for Macro &amp; </w:t>
-      </w:r>
-      <w:proofErr w:type="spellStart"/>
-      <w:r>
-        <w:t>Histo</w:t>
-      </w:r>
-      <w:proofErr w:type="spellEnd"/>
-      <w:r>
-        <w:t xml:space="preserve"> Case and System</w:t>
-      </w:r>
-    </w:p>
-    <w:p>
-      <w:pPr>
-        <w:pStyle w:val="ListParagraph"/>
-        <w:numPr>
-          <w:ilvl w:val="1"/>
-          <w:numId w:val="4"/>
-        </w:numPr>
-      </w:pPr>
-      <w:r>
-        <w:t xml:space="preserve">Created </w:t>
-      </w:r>
-      <w:proofErr w:type="spellStart"/>
-      <w:r>
-        <w:t>rdv’s</w:t>
-      </w:r>
-      <w:proofErr w:type="spellEnd"/>
-      <w:r>
-        <w:t xml:space="preserve"> for adding Macro &amp; </w:t>
-      </w:r>
-      <w:proofErr w:type="spellStart"/>
-      <w:r>
-        <w:t>Histo</w:t>
-      </w:r>
-      <w:proofErr w:type="spellEnd"/>
-    </w:p>
-    <w:p>
-      <w:pPr>
-        <w:pStyle w:val="ListParagraph"/>
-        <w:numPr>
-          <w:ilvl w:val="1"/>
-          <w:numId w:val="4"/>
-        </w:numPr>
-      </w:pPr>
-      <w:r>
-        <w:t xml:space="preserve">Added facility to created </w:t>
-      </w:r>
-      <w:proofErr w:type="spellStart"/>
-      <w:r>
-        <w:t>rdv’s</w:t>
-      </w:r>
-      <w:proofErr w:type="spellEnd"/>
-      <w:r>
-        <w:t xml:space="preserve"> for single sections rather than cumulative</w:t>
+        <w:t>Created attributes for Macro &amp; Histo Case and System</w:t>
+      </w:r>
+    </w:p>
+    <w:p>
+      <w:pPr>
+        <w:pStyle w:val="ListParagraph"/>
+        <w:numPr>
+          <w:ilvl w:val="1"/>
+          <w:numId w:val="4"/>
+        </w:numPr>
+      </w:pPr>
+      <w:r>
+        <w:t>Created rdv’s for adding Macro &amp; Histo</w:t>
+      </w:r>
+    </w:p>
+    <w:p>
+      <w:pPr>
+        <w:pStyle w:val="ListParagraph"/>
+        <w:numPr>
+          <w:ilvl w:val="1"/>
+          <w:numId w:val="4"/>
+        </w:numPr>
+      </w:pPr>
+      <w:r>
+        <w:t>Added facility to created rdv’s for single sections rather than cumulative</w:t>
       </w:r>
     </w:p>
     <w:p>
@@ -3064,15 +2613,7 @@
         </w:numPr>
       </w:pPr>
       <w:r>
-        <w:t xml:space="preserve">Bug in attribute creation – duplicate attributes same type different values was stopping </w:t>
-      </w:r>
-      <w:proofErr w:type="spellStart"/>
-      <w:r>
-        <w:t>rdv</w:t>
-      </w:r>
-      <w:proofErr w:type="spellEnd"/>
-      <w:r>
-        <w:t xml:space="preserve"> creation. 2 Hours!</w:t>
+        <w:t>Bug in attribute creation – duplicate attributes same type different values was stopping rdv creation. 2 Hours!</w:t>
       </w:r>
     </w:p>
     <w:p>
@@ -3132,15 +2673,7 @@
         </w:numPr>
       </w:pPr>
       <w:r>
-        <w:t xml:space="preserve">Spent a lot of time with models especially decision trees and </w:t>
-      </w:r>
-      <w:proofErr w:type="spellStart"/>
-      <w:r>
-        <w:t>XGBoost</w:t>
-      </w:r>
-      <w:proofErr w:type="spellEnd"/>
-      <w:r>
-        <w:t>.</w:t>
+        <w:t>Spent a lot of time with models especially decision trees and XGBoost.</w:t>
       </w:r>
     </w:p>
     <w:p>
@@ -3185,13 +2718,8 @@
         </w:numPr>
       </w:pPr>
       <w:r>
-        <w:t xml:space="preserve">Set up </w:t>
-      </w:r>
-      <w:proofErr w:type="spellStart"/>
-      <w:r>
-        <w:t>dtree_study_all</w:t>
-      </w:r>
-      <w:proofErr w:type="spellEnd"/>
+        <w:t>Set up dtree_study_all</w:t>
+      </w:r>
     </w:p>
     <w:p>
       <w:pPr>
@@ -3235,30 +2763,20 @@
         </w:numPr>
       </w:pPr>
       <w:r>
-        <w:t xml:space="preserve">Set up </w:t>
-      </w:r>
-      <w:proofErr w:type="spellStart"/>
-      <w:r>
-        <w:t>gboost_study_all</w:t>
-      </w:r>
-      <w:proofErr w:type="spellEnd"/>
-    </w:p>
-    <w:p>
-      <w:pPr>
-        <w:pStyle w:val="ListParagraph"/>
-        <w:numPr>
-          <w:ilvl w:val="1"/>
-          <w:numId w:val="4"/>
-        </w:numPr>
-      </w:pPr>
-      <w:r>
-        <w:t xml:space="preserve">Worked on </w:t>
-      </w:r>
-      <w:proofErr w:type="spellStart"/>
-      <w:r>
-        <w:t>dtree_all</w:t>
-      </w:r>
-      <w:proofErr w:type="spellEnd"/>
+        <w:t>Set up gboost_study_all</w:t>
+      </w:r>
+    </w:p>
+    <w:p>
+      <w:pPr>
+        <w:pStyle w:val="ListParagraph"/>
+        <w:numPr>
+          <w:ilvl w:val="1"/>
+          <w:numId w:val="4"/>
+        </w:numPr>
+      </w:pPr>
+      <w:r>
+        <w:t>Worked on dtree_all</w:t>
+      </w:r>
     </w:p>
     <w:p>
       <w:pPr>
@@ -3362,13 +2880,8 @@
         </w:numPr>
       </w:pPr>
       <w:r>
-        <w:t xml:space="preserve">Implemented For loop and result saving for </w:t>
-      </w:r>
-      <w:proofErr w:type="spellStart"/>
-      <w:r>
-        <w:t>XGBoost</w:t>
-      </w:r>
-      <w:proofErr w:type="spellEnd"/>
+        <w:t>Implemented For loop and result saving for XGBoost</w:t>
+      </w:r>
     </w:p>
     <w:p>
       <w:pPr>
@@ -3415,23 +2928,7 @@
         </w:numPr>
       </w:pPr>
       <w:r>
-        <w:t xml:space="preserve">Linear regression for </w:t>
-      </w:r>
-      <w:proofErr w:type="spellStart"/>
-      <w:r>
-        <w:t>heart_weight</w:t>
-      </w:r>
-      <w:proofErr w:type="spellEnd"/>
-      <w:r>
-        <w:t xml:space="preserve"> vs </w:t>
-      </w:r>
-      <w:proofErr w:type="spellStart"/>
-      <w:r>
-        <w:t>age_in_days</w:t>
-      </w:r>
-      <w:proofErr w:type="spellEnd"/>
-      <w:r>
-        <w:t>.</w:t>
+        <w:t>Linear regression for heart_weight vs age_in_days.</w:t>
       </w:r>
     </w:p>
     <w:p>
@@ -3464,15 +2961,7 @@
         </w:numPr>
       </w:pPr>
       <w:r>
-        <w:t xml:space="preserve">Completed </w:t>
-      </w:r>
-      <w:proofErr w:type="spellStart"/>
-      <w:r>
-        <w:t>age_in_days</w:t>
-      </w:r>
-      <w:proofErr w:type="spellEnd"/>
-      <w:r>
-        <w:t xml:space="preserve"> adjustment using simple linear regression.</w:t>
+        <w:t>Completed age_in_days adjustment using simple linear regression.</w:t>
       </w:r>
     </w:p>
     <w:p>
@@ -3503,15 +2992,7 @@
       </w:pPr>
       <w:r>
         <w:lastRenderedPageBreak/>
-        <w:t xml:space="preserve">Ran decision trees and </w:t>
-      </w:r>
-      <w:proofErr w:type="spellStart"/>
-      <w:r>
-        <w:t>XGBoost</w:t>
-      </w:r>
-      <w:proofErr w:type="spellEnd"/>
-      <w:r>
-        <w:t xml:space="preserve"> on newly revised data.</w:t>
+        <w:t>Ran decision trees and XGBoost on newly revised data.</w:t>
       </w:r>
     </w:p>
     <w:p>
@@ -3544,15 +3025,7 @@
         </w:numPr>
       </w:pPr>
       <w:r>
-        <w:t xml:space="preserve">Heat maps for feature importance using </w:t>
-      </w:r>
-      <w:proofErr w:type="spellStart"/>
-      <w:r>
-        <w:t>ggplot</w:t>
-      </w:r>
-      <w:proofErr w:type="spellEnd"/>
-      <w:r>
-        <w:t xml:space="preserve"> tiles</w:t>
+        <w:t>Heat maps for feature importance using ggplot tiles</w:t>
       </w:r>
     </w:p>
     <w:p>
@@ -3609,15 +3082,7 @@
         </w:numPr>
       </w:pPr>
       <w:r>
-        <w:t xml:space="preserve">Added sex and age breaks in </w:t>
-      </w:r>
-      <w:proofErr w:type="spellStart"/>
-      <w:r>
-        <w:t>age_in_days</w:t>
-      </w:r>
-      <w:proofErr w:type="spellEnd"/>
-      <w:r>
-        <w:t xml:space="preserve"> normalisation</w:t>
+        <w:t>Added sex and age breaks in age_in_days normalisation</w:t>
       </w:r>
     </w:p>
     <w:p>
@@ -3662,13 +3127,8 @@
         </w:numPr>
       </w:pPr>
       <w:r>
-        <w:t xml:space="preserve">Review with Nigel at </w:t>
-      </w:r>
-      <w:proofErr w:type="spellStart"/>
-      <w:r>
-        <w:t>Birkbeck</w:t>
-      </w:r>
-      <w:proofErr w:type="spellEnd"/>
+        <w:t>Review with Nigel at Birkbeck</w:t>
+      </w:r>
     </w:p>
     <w:p>
       <w:pPr>
@@ -3778,15 +3238,7 @@
         </w:numPr>
       </w:pPr>
       <w:r>
-        <w:t xml:space="preserve">Combined </w:t>
-      </w:r>
-      <w:proofErr w:type="spellStart"/>
-      <w:r>
-        <w:t>heatmap</w:t>
-      </w:r>
-      <w:proofErr w:type="spellEnd"/>
-      <w:r>
-        <w:t xml:space="preserve"> include RF; played with sensitivity and added displaying values</w:t>
+        <w:t>Combined heatmap include RF; played with sensitivity and added displaying values</w:t>
       </w:r>
     </w:p>
     <w:p>
@@ -4011,15 +3463,7 @@
         </w:numPr>
       </w:pPr>
       <w:r>
-        <w:t xml:space="preserve">Modify RF and </w:t>
-      </w:r>
-      <w:proofErr w:type="spellStart"/>
-      <w:r>
-        <w:t>XGBoost</w:t>
-      </w:r>
-      <w:proofErr w:type="spellEnd"/>
-      <w:r>
-        <w:t xml:space="preserve"> to use 4 stages and write to a single folder</w:t>
+        <w:t>Modify RF and XGBoost to use 4 stages and write to a single folder</w:t>
       </w:r>
     </w:p>
     <w:p>
@@ -4079,13 +3523,7 @@
         </w:numPr>
       </w:pPr>
       <w:r>
-        <w:t>Compare</w:t>
-      </w:r>
-      <w:r>
-        <w:t xml:space="preserve"> Feature importance change </w:t>
-      </w:r>
-      <w:r>
-        <w:t>by random seed.</w:t>
+        <w:t>Compare Feature importance change by random seed.</w:t>
       </w:r>
     </w:p>
     <w:p>
@@ -4097,28 +3535,131 @@
         </w:numPr>
       </w:pPr>
       <w:r>
-        <w:t>Compare for each model one stage for a numb</w:t>
+        <w:t>Compare for each model one stage for a number of random keys</w:t>
+      </w:r>
+    </w:p>
+    <w:p>
+      <w:pPr>
+        <w:pStyle w:val="ListParagraph"/>
+        <w:numPr>
+          <w:ilvl w:val="0"/>
+          <w:numId w:val="4"/>
+        </w:numPr>
+      </w:pPr>
+      <w:r>
+        <w:t>Sunday, 11</w:t>
+      </w:r>
+      <w:r>
+        <w:rPr>
+          <w:vertAlign w:val="superscript"/>
+        </w:rPr>
+        <w:t>th</w:t>
+      </w:r>
+      <w:r>
+        <w:t xml:space="preserve"> August</w:t>
+      </w:r>
+    </w:p>
+    <w:p>
+      <w:pPr>
+        <w:pStyle w:val="ListParagraph"/>
+        <w:numPr>
+          <w:ilvl w:val="1"/>
+          <w:numId w:val="4"/>
+        </w:numPr>
+      </w:pPr>
+      <w:r>
+        <w:t>Modified final results comparison heat maps</w:t>
+      </w:r>
+    </w:p>
+    <w:p>
+      <w:pPr>
+        <w:pStyle w:val="ListParagraph"/>
+        <w:numPr>
+          <w:ilvl w:val="1"/>
+          <w:numId w:val="4"/>
+        </w:numPr>
+      </w:pPr>
+      <w:r>
+        <w:t>Simplified for loops in R</w:t>
+      </w:r>
+    </w:p>
+    <w:p>
+      <w:pPr>
+        <w:pStyle w:val="ListParagraph"/>
+        <w:numPr>
+          <w:ilvl w:val="1"/>
+          <w:numId w:val="4"/>
+        </w:numPr>
+      </w:pPr>
+      <w:r>
+        <w:t>Tuning XGBoost model with grids</w:t>
+      </w:r>
+    </w:p>
+    <w:p>
+      <w:pPr>
+        <w:pStyle w:val="ListParagraph"/>
+        <w:numPr>
+          <w:ilvl w:val="1"/>
+          <w:numId w:val="4"/>
+        </w:numPr>
+      </w:pPr>
+      <w:r>
+        <w:t>Minor tweaks to subplots in modify_csv.py</w:t>
+      </w:r>
+    </w:p>
+    <w:p>
+      <w:pPr>
+        <w:pStyle w:val="ListParagraph"/>
+        <w:numPr>
+          <w:ilvl w:val="0"/>
+          <w:numId w:val="4"/>
+        </w:numPr>
+      </w:pPr>
+      <w:r>
+        <w:t>Monday, 12</w:t>
+      </w:r>
+      <w:r>
+        <w:rPr>
+          <w:vertAlign w:val="superscript"/>
+        </w:rPr>
+        <w:t>th</w:t>
+      </w:r>
+      <w:r>
+        <w:t xml:space="preserve"> August</w:t>
+      </w:r>
+    </w:p>
+    <w:p>
+      <w:pPr>
+        <w:pStyle w:val="ListParagraph"/>
+        <w:numPr>
+          <w:ilvl w:val="1"/>
+          <w:numId w:val="4"/>
+        </w:numPr>
+      </w:pPr>
+      <w:r>
+        <w:t>Saved combined results csv files</w:t>
+      </w:r>
+    </w:p>
+    <w:p>
+      <w:pPr>
+        <w:pStyle w:val="ListParagraph"/>
+        <w:numPr>
+          <w:ilvl w:val="1"/>
+          <w:numId w:val="4"/>
+        </w:numPr>
+      </w:pPr>
+      <w:r>
+        <w:t>Minor tweaks to Linear regression plots</w:t>
       </w:r>
       <w:bookmarkStart w:id="0" w:name="_GoBack"/>
       <w:bookmarkEnd w:id="0"/>
-      <w:r>
-        <w:t>er of random keys</w:t>
-      </w:r>
-    </w:p>
-    <w:p>
-      <w:pPr>
-        <w:pStyle w:val="ListParagraph"/>
-        <w:numPr>
-          <w:ilvl w:val="1"/>
-          <w:numId w:val="4"/>
-        </w:numPr>
-      </w:pPr>
     </w:p>
     <w:p>
       <w:pPr>
         <w:pStyle w:val="Heading1"/>
       </w:pPr>
       <w:r>
+        <w:lastRenderedPageBreak/>
         <w:t>To Do</w:t>
       </w:r>
     </w:p>
@@ -4131,7 +3672,19 @@
         </w:numPr>
       </w:pPr>
       <w:r>
-        <w:t>Improve for loops assign a list of text strings</w:t>
+        <w:t>CompleteVisualise normalisation of age in python</w:t>
+      </w:r>
+    </w:p>
+    <w:p>
+      <w:pPr>
+        <w:pStyle w:val="ListParagraph"/>
+        <w:numPr>
+          <w:ilvl w:val="1"/>
+          <w:numId w:val="6"/>
+        </w:numPr>
+      </w:pPr>
+      <w:r>
+        <w:t>Can I show plots without major outlayers?</w:t>
       </w:r>
     </w:p>
     <w:p>
@@ -4143,143 +3696,7 @@
         </w:numPr>
       </w:pPr>
       <w:r>
-        <w:t>Visualise main questions:</w:t>
-      </w:r>
-    </w:p>
-    <w:p>
-      <w:pPr>
-        <w:pStyle w:val="ListParagraph"/>
-        <w:numPr>
-          <w:ilvl w:val="1"/>
-          <w:numId w:val="6"/>
-        </w:numPr>
-      </w:pPr>
-      <w:r>
-        <w:t>How does feature importance change by stage for each model</w:t>
-      </w:r>
-    </w:p>
-    <w:p>
-      <w:pPr>
-        <w:pStyle w:val="ListParagraph"/>
-        <w:numPr>
-          <w:ilvl w:val="2"/>
-          <w:numId w:val="6"/>
-        </w:numPr>
-      </w:pPr>
-      <w:r>
-        <w:t>Heat map:</w:t>
-      </w:r>
-    </w:p>
-    <w:p>
-      <w:pPr>
-        <w:pStyle w:val="ListParagraph"/>
-        <w:numPr>
-          <w:ilvl w:val="3"/>
-          <w:numId w:val="6"/>
-        </w:numPr>
-      </w:pPr>
-      <w:r>
-        <w:t>X=stage, Y=Feature importance, z=importance</w:t>
-      </w:r>
-    </w:p>
-    <w:p>
-      <w:pPr>
-        <w:pStyle w:val="ListParagraph"/>
-        <w:numPr>
-          <w:ilvl w:val="3"/>
-          <w:numId w:val="6"/>
-        </w:numPr>
-      </w:pPr>
-      <w:r>
-        <w:t>One for each model</w:t>
-      </w:r>
-    </w:p>
-    <w:p>
-      <w:pPr>
-        <w:pStyle w:val="ListParagraph"/>
-        <w:numPr>
-          <w:ilvl w:val="1"/>
-          <w:numId w:val="6"/>
-        </w:numPr>
-      </w:pPr>
-      <w:r>
-        <w:lastRenderedPageBreak/>
-        <w:t>How does feature importance change by model by stage</w:t>
-      </w:r>
-    </w:p>
-    <w:p>
-      <w:pPr>
-        <w:pStyle w:val="ListParagraph"/>
-        <w:numPr>
-          <w:ilvl w:val="2"/>
-          <w:numId w:val="6"/>
-        </w:numPr>
-      </w:pPr>
-      <w:r>
-        <w:t>Heat map:</w:t>
-      </w:r>
-    </w:p>
-    <w:p>
-      <w:pPr>
-        <w:pStyle w:val="ListParagraph"/>
-        <w:numPr>
-          <w:ilvl w:val="3"/>
-          <w:numId w:val="6"/>
-        </w:numPr>
-      </w:pPr>
-      <w:r>
-        <w:t>X=</w:t>
-      </w:r>
-      <w:r>
-        <w:t>model</w:t>
-      </w:r>
-      <w:r>
-        <w:t>, Y=Feature importance, z=importance</w:t>
-      </w:r>
-    </w:p>
-    <w:p>
-      <w:pPr>
-        <w:pStyle w:val="ListParagraph"/>
-        <w:numPr>
-          <w:ilvl w:val="3"/>
-          <w:numId w:val="6"/>
-        </w:numPr>
-      </w:pPr>
-      <w:r>
-        <w:t>One for each stage</w:t>
-      </w:r>
-    </w:p>
-    <w:p>
-      <w:pPr>
-        <w:pStyle w:val="ListParagraph"/>
-        <w:numPr>
-          <w:ilvl w:val="1"/>
-          <w:numId w:val="6"/>
-        </w:numPr>
-      </w:pPr>
-      <w:r>
-        <w:t>Does Feature importance change with random seed?</w:t>
-      </w:r>
-    </w:p>
-    <w:p>
-      <w:pPr>
-        <w:pStyle w:val="ListParagraph"/>
-        <w:numPr>
-          <w:ilvl w:val="2"/>
-          <w:numId w:val="6"/>
-        </w:numPr>
-      </w:pPr>
-      <w:r>
-        <w:t xml:space="preserve">Compare for each </w:t>
-      </w:r>
-      <w:r>
-        <w:t>model</w:t>
-      </w:r>
-      <w:r>
-        <w:t xml:space="preserve"> one stage</w:t>
-      </w:r>
-      <w:r>
-        <w:t xml:space="preserve"> for a number of random keys</w:t>
+        <w:t xml:space="preserve">NB Check plotting Relative Importance </w:t>
       </w:r>
     </w:p>
     <w:p>
@@ -4290,33 +3707,8 @@
           <w:numId w:val="6"/>
         </w:numPr>
       </w:pPr>
-      <w:proofErr w:type="spellStart"/>
-      <w:r>
-        <w:t>CompleteVisualise</w:t>
-      </w:r>
-      <w:proofErr w:type="spellEnd"/>
-      <w:r>
-        <w:t xml:space="preserve"> normalisation of age in python</w:t>
-      </w:r>
-    </w:p>
-    <w:p>
-      <w:pPr>
-        <w:pStyle w:val="ListParagraph"/>
-        <w:numPr>
-          <w:ilvl w:val="1"/>
-          <w:numId w:val="6"/>
-        </w:numPr>
-      </w:pPr>
-      <w:r>
-        <w:t xml:space="preserve">Can I show plots without major </w:t>
-      </w:r>
-      <w:proofErr w:type="spellStart"/>
-      <w:r>
-        <w:t>outlayers</w:t>
-      </w:r>
-      <w:proofErr w:type="spellEnd"/>
-      <w:r>
-        <w:t>?</w:t>
+      <w:r>
+        <w:t>Store results of Decision tree to csv, gives details of splits.</w:t>
       </w:r>
     </w:p>
     <w:p>
@@ -4328,44 +3720,7 @@
         </w:numPr>
       </w:pPr>
       <w:r>
-        <w:t xml:space="preserve">NB Check plotting Relative Importance </w:t>
-      </w:r>
-    </w:p>
-    <w:p>
-      <w:pPr>
-        <w:pStyle w:val="ListParagraph"/>
-        <w:numPr>
-          <w:ilvl w:val="0"/>
-          <w:numId w:val="6"/>
-        </w:numPr>
-      </w:pPr>
-      <w:r>
-        <w:t>Store results of Decision tree to csv, gives details of splits.</w:t>
-      </w:r>
-    </w:p>
-    <w:p>
-      <w:pPr>
-        <w:pStyle w:val="ListParagraph"/>
-        <w:numPr>
-          <w:ilvl w:val="0"/>
-          <w:numId w:val="6"/>
-        </w:numPr>
-      </w:pPr>
-      <w:proofErr w:type="spellStart"/>
-      <w:r>
-        <w:t>Plotcp</w:t>
-      </w:r>
-      <w:proofErr w:type="spellEnd"/>
-      <w:r>
-        <w:t>(</w:t>
-      </w:r>
-      <w:proofErr w:type="spellStart"/>
-      <w:r>
-        <w:t>tune_fit</w:t>
-      </w:r>
-      <w:proofErr w:type="spellEnd"/>
-      <w:r>
-        <w:t>) for Decision Tree</w:t>
+        <w:t>Plotcp(tune_fit) for Decision Tree</w:t>
       </w:r>
     </w:p>
     <w:p>
@@ -4416,21 +3771,7 @@
         <w:rPr>
           <w:strike/>
         </w:rPr>
-        <w:t xml:space="preserve">Legend </w:t>
-      </w:r>
-      <w:proofErr w:type="gramStart"/>
-      <w:r>
-        <w:rPr>
-          <w:strike/>
-        </w:rPr>
-        <w:t>on  DT</w:t>
-      </w:r>
-      <w:proofErr w:type="gramEnd"/>
-      <w:r>
-        <w:rPr>
-          <w:strike/>
-        </w:rPr>
-        <w:t xml:space="preserve"> plot</w:t>
+        <w:t>Legend on  DT plot</w:t>
       </w:r>
       <w:r>
         <w:rPr>
@@ -4448,23 +3789,7 @@
         </w:numPr>
       </w:pPr>
       <w:r>
-        <w:t xml:space="preserve">Change column names for Macro &amp; </w:t>
-      </w:r>
-      <w:proofErr w:type="spellStart"/>
-      <w:r>
-        <w:t>Hist</w:t>
-      </w:r>
-      <w:proofErr w:type="spellEnd"/>
-      <w:r>
-        <w:t xml:space="preserve"> remove _</w:t>
-      </w:r>
-      <w:proofErr w:type="spellStart"/>
-      <w:r>
-        <w:t>SyFiID</w:t>
-      </w:r>
-      <w:proofErr w:type="spellEnd"/>
-      <w:r>
-        <w:t xml:space="preserve"> etc.</w:t>
+        <w:t>Change column names for Macro &amp; Hist remove _SyFiID etc.</w:t>
       </w:r>
     </w:p>
     <w:p>
@@ -4476,15 +3801,7 @@
         </w:numPr>
       </w:pPr>
       <w:r>
-        <w:t xml:space="preserve">Test on </w:t>
-      </w:r>
-      <w:proofErr w:type="spellStart"/>
-      <w:r>
-        <w:t>XGBoost</w:t>
-      </w:r>
-      <w:proofErr w:type="spellEnd"/>
-      <w:r>
-        <w:t>, no more adjustments?</w:t>
+        <w:t>Test on XGBoost, no more adjustments?</w:t>
       </w:r>
     </w:p>
     <w:p>
@@ -4519,11 +3836,9 @@
           <w:numId w:val="6"/>
         </w:numPr>
       </w:pPr>
-      <w:proofErr w:type="spellStart"/>
       <w:r>
         <w:t>XGBoost</w:t>
       </w:r>
-      <w:proofErr w:type="spellEnd"/>
     </w:p>
     <w:p>
       <w:pPr>
@@ -4570,15 +3885,7 @@
         </w:numPr>
       </w:pPr>
       <w:r>
-        <w:t xml:space="preserve">What is “accuracy” in </w:t>
-      </w:r>
-      <w:proofErr w:type="spellStart"/>
-      <w:r>
-        <w:t>RandomForest</w:t>
-      </w:r>
-      <w:proofErr w:type="spellEnd"/>
-      <w:r>
-        <w:t>?</w:t>
+        <w:t>What is “accuracy” in RandomForest?</w:t>
       </w:r>
     </w:p>
     <w:p>
@@ -4590,15 +3897,7 @@
         </w:numPr>
       </w:pPr>
       <w:r>
-        <w:t xml:space="preserve">What is </w:t>
-      </w:r>
-      <w:proofErr w:type="spellStart"/>
-      <w:r>
-        <w:t>Nodesize</w:t>
-      </w:r>
-      <w:proofErr w:type="spellEnd"/>
-      <w:r>
-        <w:t xml:space="preserve"> in random forest?</w:t>
+        <w:t>What is Nodesize in random forest?</w:t>
       </w:r>
     </w:p>
     <w:p>
@@ -4621,11 +3920,9 @@
           <w:numId w:val="6"/>
         </w:numPr>
       </w:pPr>
-      <w:proofErr w:type="spellStart"/>
       <w:r>
         <w:t>Age_bins</w:t>
       </w:r>
-      <w:proofErr w:type="spellEnd"/>
     </w:p>
     <w:p>
       <w:pPr>
@@ -4723,15 +4020,7 @@
         </w:numPr>
       </w:pPr>
       <w:r>
-        <w:t xml:space="preserve">NB </w:t>
-      </w:r>
-      <w:proofErr w:type="spellStart"/>
-      <w:r>
-        <w:t>create_reporting_attributes</w:t>
-      </w:r>
-      <w:proofErr w:type="spellEnd"/>
-      <w:r>
-        <w:t xml:space="preserve"> needs sorting</w:t>
+        <w:t>NB create_reporting_attributes needs sorting</w:t>
       </w:r>
     </w:p>
     <w:p>
@@ -4742,11 +4031,9 @@
           <w:numId w:val="6"/>
         </w:numPr>
       </w:pPr>
-      <w:proofErr w:type="spellStart"/>
       <w:r>
         <w:t>Value_type_concept_id</w:t>
       </w:r>
-      <w:proofErr w:type="spellEnd"/>
     </w:p>
     <w:p>
       <w:pPr>
@@ -4823,23 +4110,7 @@
         </w:numPr>
       </w:pPr>
       <w:r>
-        <w:t xml:space="preserve">Int1 combined </w:t>
-      </w:r>
-      <w:proofErr w:type="spellStart"/>
-      <w:r>
-        <w:t>ext</w:t>
-      </w:r>
-      <w:proofErr w:type="spellEnd"/>
-      <w:r>
-        <w:t xml:space="preserve"> &amp; </w:t>
-      </w:r>
-      <w:proofErr w:type="spellStart"/>
-      <w:r>
-        <w:t>int</w:t>
-      </w:r>
-      <w:proofErr w:type="spellEnd"/>
-      <w:r>
-        <w:t xml:space="preserve"> stage 1</w:t>
+        <w:t>Int1 combined ext &amp; int stage 1</w:t>
       </w:r>
     </w:p>
     <w:p>
@@ -4923,22 +4194,8 @@
         </w:numPr>
       </w:pPr>
       <w:r>
-        <w:lastRenderedPageBreak/>
-        <w:t xml:space="preserve">Understand </w:t>
-      </w:r>
-      <w:proofErr w:type="spellStart"/>
-      <w:r>
-        <w:t>rpart</w:t>
-      </w:r>
-      <w:proofErr w:type="spellEnd"/>
-      <w:r>
-        <w:t xml:space="preserve"> and </w:t>
-      </w:r>
-      <w:proofErr w:type="spellStart"/>
-      <w:r>
-        <w:t>rpart.plot</w:t>
-      </w:r>
-      <w:proofErr w:type="spellEnd"/>
+        <w:t>Understand rpart and rpart.plot</w:t>
+      </w:r>
     </w:p>
     <w:p>
       <w:pPr>
@@ -4973,13 +4230,8 @@
         </w:numPr>
       </w:pPr>
       <w:r>
-        <w:t xml:space="preserve">COD2_summ vs </w:t>
-      </w:r>
-      <w:proofErr w:type="spellStart"/>
-      <w:r>
-        <w:t>Age_in_days</w:t>
-      </w:r>
-      <w:proofErr w:type="spellEnd"/>
+        <w:t>COD2_summ vs Age_in_days</w:t>
+      </w:r>
     </w:p>
     <w:p>
       <w:pPr>
@@ -4990,6 +4242,7 @@
         </w:numPr>
       </w:pPr>
       <w:r>
+        <w:lastRenderedPageBreak/>
         <w:t>Visualisation of Random Forest results</w:t>
       </w:r>
     </w:p>
@@ -5038,13 +4291,8 @@
         </w:numPr>
       </w:pPr>
       <w:r>
-        <w:t xml:space="preserve">Log steps: 0.001, .01,.1, </w:t>
-      </w:r>
-      <w:proofErr w:type="spellStart"/>
-      <w:r>
-        <w:t>etc</w:t>
-      </w:r>
-      <w:proofErr w:type="spellEnd"/>
+        <w:t>Log steps: 0.001, .01,.1, etc</w:t>
+      </w:r>
     </w:p>
     <w:p>
       <w:pPr>
@@ -5103,15 +4351,7 @@
         </w:numPr>
       </w:pPr>
       <w:r>
-        <w:t xml:space="preserve">Consistency in results for </w:t>
-      </w:r>
-      <w:proofErr w:type="spellStart"/>
-      <w:r>
-        <w:t>RandomForests</w:t>
-      </w:r>
-      <w:proofErr w:type="spellEnd"/>
-      <w:r>
-        <w:t xml:space="preserve"> with different random seeds?</w:t>
+        <w:t>Consistency in results for RandomForests with different random seeds?</w:t>
       </w:r>
     </w:p>
     <w:p>
@@ -5485,7 +4725,6 @@
         </w:numPr>
       </w:pPr>
       <w:r>
-        <w:lastRenderedPageBreak/>
         <w:t>Gestational age at birth</w:t>
       </w:r>
       <w:r>
@@ -5537,6 +4776,7 @@
         </w:numPr>
       </w:pPr>
       <w:r>
+        <w:lastRenderedPageBreak/>
         <w:t>Lab results</w:t>
       </w:r>
     </w:p>
@@ -5549,15 +4789,7 @@
         </w:numPr>
       </w:pPr>
       <w:r>
-        <w:t xml:space="preserve">Acknowledge </w:t>
-      </w:r>
-      <w:proofErr w:type="spellStart"/>
-      <w:r>
-        <w:t>Aridhia</w:t>
-      </w:r>
-      <w:proofErr w:type="spellEnd"/>
-      <w:r>
-        <w:t xml:space="preserve"> for HAS 1.08 format</w:t>
+        <w:t>Acknowledge Aridhia for HAS 1.08 format</w:t>
       </w:r>
     </w:p>
     <w:p>
@@ -5634,15 +4866,7 @@
         </w:numPr>
       </w:pPr>
       <w:r>
-        <w:t xml:space="preserve">Normalization/standardization are designed to achieve a similar goal, which is to create features that have similar ranges to each other. We want that so we can be sure we are capturing the true information in a feature, and that we </w:t>
-      </w:r>
-      <w:proofErr w:type="spellStart"/>
-      <w:r>
-        <w:t>dont</w:t>
-      </w:r>
-      <w:proofErr w:type="spellEnd"/>
-      <w:r>
-        <w:t xml:space="preserve"> over weigh a particular feature just because its values are much larger than other features.</w:t>
+        <w:t>Normalization/standardization are designed to achieve a similar goal, which is to create features that have similar ranges to each other. We want that so we can be sure we are capturing the true information in a feature, and that we dont over weigh a particular feature just because its values are much larger than other features.</w:t>
       </w:r>
     </w:p>
     <w:p>
@@ -5654,23 +4878,7 @@
         </w:numPr>
       </w:pPr>
       <w:r>
-        <w:t xml:space="preserve">If all of your features are within a similar range of each other </w:t>
-      </w:r>
-      <w:proofErr w:type="spellStart"/>
-      <w:r>
-        <w:t>then</w:t>
-      </w:r>
-      <w:proofErr w:type="spellEnd"/>
-      <w:r>
-        <w:t xml:space="preserve"> </w:t>
-      </w:r>
-      <w:proofErr w:type="spellStart"/>
-      <w:r>
-        <w:t>theres</w:t>
-      </w:r>
-      <w:proofErr w:type="spellEnd"/>
-      <w:r>
-        <w:t xml:space="preserve"> no real need to standardize/normalize. If, however, some features naturally take on values that are much larger/smaller than others then normalization/standardization is called for</w:t>
+        <w:t>If all of your features are within a similar range of each other then theres no real need to standardize/normalize. If, however, some features naturally take on values that are much larger/smaller than others then normalization/standardization is called for</w:t>
       </w:r>
     </w:p>
     <w:p>
@@ -6237,75 +5445,8 @@
           <w:szCs w:val="20"/>
           <w:shd w:val="clear" w:color="auto" w:fill="FFFFFF"/>
         </w:rPr>
-        <w:t xml:space="preserve">Furlong, K.R., Anderson, L.N., Kang, H., </w:t>
-      </w:r>
-      <w:proofErr w:type="spellStart"/>
-      <w:r>
-        <w:rPr>
-          <w:rFonts w:ascii="Arial" w:hAnsi="Arial" w:cs="Arial"/>
-          <w:color w:val="222222"/>
-          <w:sz w:val="20"/>
-          <w:szCs w:val="20"/>
-          <w:shd w:val="clear" w:color="auto" w:fill="FFFFFF"/>
-        </w:rPr>
-        <w:t>Lebovic</w:t>
-      </w:r>
-      <w:proofErr w:type="spellEnd"/>
-      <w:r>
-        <w:rPr>
-          <w:rFonts w:ascii="Arial" w:hAnsi="Arial" w:cs="Arial"/>
-          <w:color w:val="222222"/>
-          <w:sz w:val="20"/>
-          <w:szCs w:val="20"/>
-          <w:shd w:val="clear" w:color="auto" w:fill="FFFFFF"/>
-        </w:rPr>
-        <w:t xml:space="preserve">, G., Parkin, P.C., Maguire, J.L., O’Connor, D.L., </w:t>
-      </w:r>
-      <w:proofErr w:type="spellStart"/>
-      <w:r>
-        <w:rPr>
-          <w:rFonts w:ascii="Arial" w:hAnsi="Arial" w:cs="Arial"/>
-          <w:color w:val="222222"/>
-          <w:sz w:val="20"/>
-          <w:szCs w:val="20"/>
-          <w:shd w:val="clear" w:color="auto" w:fill="FFFFFF"/>
-        </w:rPr>
-        <w:t>Birken</w:t>
-      </w:r>
-      <w:proofErr w:type="spellEnd"/>
-      <w:r>
-        <w:rPr>
-          <w:rFonts w:ascii="Arial" w:hAnsi="Arial" w:cs="Arial"/>
-          <w:color w:val="222222"/>
-          <w:sz w:val="20"/>
-          <w:szCs w:val="20"/>
-          <w:shd w:val="clear" w:color="auto" w:fill="FFFFFF"/>
-        </w:rPr>
-        <w:t xml:space="preserve">, C.S. and </w:t>
-      </w:r>
-      <w:proofErr w:type="spellStart"/>
-      <w:r>
-        <w:rPr>
-          <w:rFonts w:ascii="Arial" w:hAnsi="Arial" w:cs="Arial"/>
-          <w:color w:val="222222"/>
-          <w:sz w:val="20"/>
-          <w:szCs w:val="20"/>
-          <w:shd w:val="clear" w:color="auto" w:fill="FFFFFF"/>
-        </w:rPr>
-        <w:t>TARGet</w:t>
-      </w:r>
-      <w:proofErr w:type="spellEnd"/>
-      <w:r>
-        <w:rPr>
-          <w:rFonts w:ascii="Arial" w:hAnsi="Arial" w:cs="Arial"/>
-          <w:color w:val="222222"/>
-          <w:sz w:val="20"/>
-          <w:szCs w:val="20"/>
-          <w:shd w:val="clear" w:color="auto" w:fill="FFFFFF"/>
-        </w:rPr>
-        <w:t xml:space="preserve"> Kids! Collaboration, 2016. BMI-for-age and weight-for-length in children 0 to 2 years. </w:t>
-      </w:r>
-      <w:proofErr w:type="spellStart"/>
+        <w:t>Furlong, K.R., Anderson, L.N., Kang, H., Lebovic, G., Parkin, P.C., Maguire, J.L., O’Connor, D.L., Birken, C.S. and TARGet Kids! Collaboration, 2016. BMI-for-age and weight-for-length in children 0 to 2 years. </w:t>
+      </w:r>
       <w:r>
         <w:rPr>
           <w:rFonts w:ascii="Arial" w:hAnsi="Arial" w:cs="Arial"/>
@@ -6318,7 +5459,6 @@
         </w:rPr>
         <w:t>Pediatrics</w:t>
       </w:r>
-      <w:proofErr w:type="spellEnd"/>
       <w:r>
         <w:rPr>
           <w:rFonts w:ascii="Arial" w:hAnsi="Arial" w:cs="Arial"/>
@@ -6362,7 +5502,6 @@
           <w:shd w:val="clear" w:color="auto" w:fill="FFFFFF"/>
         </w:rPr>
       </w:pPr>
-      <w:proofErr w:type="spellStart"/>
       <w:r>
         <w:rPr>
           <w:rFonts w:ascii="Arial" w:hAnsi="Arial" w:cs="Arial"/>
@@ -6371,40 +5510,7 @@
           <w:szCs w:val="20"/>
           <w:shd w:val="clear" w:color="auto" w:fill="FFFFFF"/>
         </w:rPr>
-        <w:t>Coppoletta</w:t>
-      </w:r>
-      <w:proofErr w:type="spellEnd"/>
-      <w:r>
-        <w:rPr>
-          <w:rFonts w:ascii="Arial" w:hAnsi="Arial" w:cs="Arial"/>
-          <w:color w:val="222222"/>
-          <w:sz w:val="20"/>
-          <w:szCs w:val="20"/>
-          <w:shd w:val="clear" w:color="auto" w:fill="FFFFFF"/>
-        </w:rPr>
-        <w:t xml:space="preserve">, J.M. and </w:t>
-      </w:r>
-      <w:proofErr w:type="spellStart"/>
-      <w:r>
-        <w:rPr>
-          <w:rFonts w:ascii="Arial" w:hAnsi="Arial" w:cs="Arial"/>
-          <w:color w:val="222222"/>
-          <w:sz w:val="20"/>
-          <w:szCs w:val="20"/>
-          <w:shd w:val="clear" w:color="auto" w:fill="FFFFFF"/>
-        </w:rPr>
-        <w:t>Wolbach</w:t>
-      </w:r>
-      <w:proofErr w:type="spellEnd"/>
-      <w:r>
-        <w:rPr>
-          <w:rFonts w:ascii="Arial" w:hAnsi="Arial" w:cs="Arial"/>
-          <w:color w:val="222222"/>
-          <w:sz w:val="20"/>
-          <w:szCs w:val="20"/>
-          <w:shd w:val="clear" w:color="auto" w:fill="FFFFFF"/>
-        </w:rPr>
-        <w:t>, S.B., 1933. Body length and organ weights of infants and children: a study of the body length and normal weights of the more important vital organs of the body between birth and twelve years of age. </w:t>
+        <w:t>Coppoletta, J.M. and Wolbach, S.B., 1933. Body length and organ weights of infants and children: a study of the body length and normal weights of the more important vital organs of the body between birth and twelve years of age. </w:t>
       </w:r>
       <w:r>
         <w:rPr>
@@ -6479,15 +5585,8 @@
       <w:pPr>
         <w:pStyle w:val="Heading2"/>
       </w:pPr>
-      <w:proofErr w:type="spellStart"/>
-      <w:proofErr w:type="gramStart"/>
-      <w:r>
-        <w:t>ggplot</w:t>
-      </w:r>
-      <w:proofErr w:type="spellEnd"/>
-      <w:proofErr w:type="gramEnd"/>
-      <w:r>
-        <w:t xml:space="preserve"> ideas</w:t>
+      <w:r>
+        <w:t>ggplot ideas</w:t>
       </w:r>
     </w:p>
     <w:p>
@@ -6589,15 +5688,7 @@
       </w:pPr>
       <w:r>
         <w:lastRenderedPageBreak/>
-        <w:t xml:space="preserve">Create Macro &amp; </w:t>
-      </w:r>
-      <w:proofErr w:type="spellStart"/>
-      <w:r>
-        <w:t>Histo</w:t>
-      </w:r>
-      <w:proofErr w:type="spellEnd"/>
-      <w:r>
-        <w:t xml:space="preserve"> summary and system attributes</w:t>
+        <w:t>Create Macro &amp; Histo summary and system attributes</w:t>
       </w:r>
     </w:p>
     <w:p>
@@ -6608,11 +5699,9 @@
           <w:numId w:val="7"/>
         </w:numPr>
       </w:pPr>
-      <w:proofErr w:type="spellStart"/>
       <w:r>
         <w:t>Heirachy</w:t>
       </w:r>
-      <w:proofErr w:type="spellEnd"/>
     </w:p>
     <w:p>
       <w:pPr>
@@ -6683,21 +5772,8 @@
         </w:numPr>
       </w:pPr>
       <w:r>
-        <w:t>/</w:t>
-      </w:r>
-      <w:proofErr w:type="spellStart"/>
-      <w:r>
-        <w:t>EventAttribute</w:t>
-      </w:r>
-      <w:proofErr w:type="spellEnd"/>
-      <w:r>
-        <w:t>/Observation/</w:t>
-      </w:r>
-      <w:proofErr w:type="spellStart"/>
-      <w:r>
-        <w:t>PostMortem</w:t>
-      </w:r>
-      <w:proofErr w:type="spellEnd"/>
+        <w:t>/EventAttribute/Observation/PostMortem</w:t>
+      </w:r>
     </w:p>
     <w:p>
       <w:pPr>
@@ -6707,11 +5783,9 @@
           <w:numId w:val="7"/>
         </w:numPr>
       </w:pPr>
-      <w:proofErr w:type="spellStart"/>
       <w:r>
         <w:t>tblCardiovascularSystems</w:t>
       </w:r>
-      <w:proofErr w:type="spellEnd"/>
     </w:p>
     <w:p>
       <w:pPr>
@@ -6722,15 +5796,7 @@
         </w:numPr>
       </w:pPr>
       <w:r>
-        <w:t xml:space="preserve">i.e. start with </w:t>
-      </w:r>
-      <w:proofErr w:type="spellStart"/>
-      <w:r>
-        <w:t>tbl</w:t>
-      </w:r>
-      <w:proofErr w:type="spellEnd"/>
-      <w:r>
-        <w:t xml:space="preserve"> and end with systems</w:t>
+        <w:t>i.e. start with tbl and end with systems</w:t>
       </w:r>
     </w:p>
     <w:p>
@@ -6741,11 +5807,9 @@
           <w:numId w:val="7"/>
         </w:numPr>
       </w:pPr>
-      <w:proofErr w:type="spellStart"/>
       <w:r>
         <w:t>HeartMacro_OrFi</w:t>
       </w:r>
-      <w:proofErr w:type="spellEnd"/>
     </w:p>
     <w:p>
       <w:pPr>
@@ -6768,37 +5832,8 @@
         </w:numPr>
       </w:pPr>
       <w:r>
-        <w:t>/</w:t>
-      </w:r>
-      <w:proofErr w:type="spellStart"/>
-      <w:r>
-        <w:t>EventAttribute</w:t>
-      </w:r>
-      <w:proofErr w:type="spellEnd"/>
-      <w:r>
-        <w:t>/Observation/</w:t>
-      </w:r>
-      <w:proofErr w:type="spellStart"/>
-      <w:r>
-        <w:t>PostMortem</w:t>
-      </w:r>
-      <w:proofErr w:type="spellEnd"/>
-      <w:r>
-        <w:t>/</w:t>
-      </w:r>
-      <w:proofErr w:type="spellStart"/>
-      <w:r>
-        <w:t>LookUp</w:t>
-      </w:r>
-      <w:proofErr w:type="spellEnd"/>
-      <w:r>
-        <w:t>/</w:t>
-      </w:r>
-      <w:proofErr w:type="spellStart"/>
-      <w:r>
-        <w:t>HeartMacro_OrFiID</w:t>
-      </w:r>
-      <w:proofErr w:type="spellEnd"/>
+        <w:t>/EventAttribute/Observation/PostMortem/LookUp/HeartMacro_OrFiID</w:t>
+      </w:r>
     </w:p>
     <w:tbl>
       <w:tblPr>
@@ -6900,7 +5935,6 @@
                 <w:lang w:eastAsia="en-GB"/>
               </w:rPr>
             </w:pPr>
-            <w:proofErr w:type="spellStart"/>
             <w:r>
               <w:rPr>
                 <w:rFonts w:ascii="Calibri" w:eastAsia="Times New Roman" w:hAnsi="Calibri" w:cs="Calibri"/>
@@ -6911,7 +5945,6 @@
               </w:rPr>
               <w:t>ha_concepts.code</w:t>
             </w:r>
-            <w:proofErr w:type="spellEnd"/>
           </w:p>
         </w:tc>
         <w:tc>
@@ -7454,11 +6487,9 @@
           <w:numId w:val="7"/>
         </w:numPr>
       </w:pPr>
-      <w:proofErr w:type="spellStart"/>
       <w:r>
         <w:t>HeartHisto_orFi</w:t>
       </w:r>
-      <w:proofErr w:type="spellEnd"/>
     </w:p>
     <w:p>
       <w:pPr>
@@ -7469,23 +6500,7 @@
         </w:numPr>
       </w:pPr>
       <w:r>
-        <w:t xml:space="preserve">Whether an </w:t>
-      </w:r>
-      <w:proofErr w:type="spellStart"/>
-      <w:r>
-        <w:t>Abnormaility</w:t>
-      </w:r>
-      <w:proofErr w:type="spellEnd"/>
-      <w:r>
-        <w:t xml:space="preserve"> identified in </w:t>
-      </w:r>
-      <w:proofErr w:type="spellStart"/>
-      <w:r>
-        <w:t>histo</w:t>
-      </w:r>
-      <w:proofErr w:type="spellEnd"/>
-      <w:r>
-        <w:t xml:space="preserve"> exam</w:t>
+        <w:t>Whether an Abnormaility identified in histo exam</w:t>
       </w:r>
     </w:p>
     <w:p>
@@ -7497,37 +6512,8 @@
         </w:numPr>
       </w:pPr>
       <w:r>
-        <w:t>/</w:t>
-      </w:r>
-      <w:proofErr w:type="spellStart"/>
-      <w:r>
-        <w:t>EventAttribute</w:t>
-      </w:r>
-      <w:proofErr w:type="spellEnd"/>
-      <w:r>
-        <w:t>/Observation/</w:t>
-      </w:r>
-      <w:proofErr w:type="spellStart"/>
-      <w:r>
-        <w:t>PostMortem</w:t>
-      </w:r>
-      <w:proofErr w:type="spellEnd"/>
-      <w:r>
-        <w:t>/</w:t>
-      </w:r>
-      <w:proofErr w:type="spellStart"/>
-      <w:r>
-        <w:t>LookUp</w:t>
-      </w:r>
-      <w:proofErr w:type="spellEnd"/>
-      <w:r>
-        <w:t>/</w:t>
-      </w:r>
-      <w:proofErr w:type="spellStart"/>
-      <w:r>
-        <w:t>HeartHisto_OrHiID</w:t>
-      </w:r>
-      <w:proofErr w:type="spellEnd"/>
+        <w:t>/EventAttribute/Observation/PostMortem/LookUp/HeartHisto_OrHiID</w:t>
+      </w:r>
     </w:p>
     <w:tbl>
       <w:tblPr>
@@ -7629,7 +6615,6 @@
                 <w:lang w:eastAsia="en-GB"/>
               </w:rPr>
             </w:pPr>
-            <w:proofErr w:type="spellStart"/>
             <w:r>
               <w:rPr>
                 <w:rFonts w:ascii="Calibri" w:eastAsia="Times New Roman" w:hAnsi="Calibri" w:cs="Calibri"/>
@@ -7640,7 +6625,6 @@
               </w:rPr>
               <w:t>ha_concepts.code</w:t>
             </w:r>
-            <w:proofErr w:type="spellEnd"/>
           </w:p>
         </w:tc>
         <w:tc>
@@ -8160,25 +7144,7 @@
                 <w:color w:val="000000"/>
                 <w:lang w:eastAsia="en-GB"/>
               </w:rPr>
-              <w:t xml:space="preserve">Pres norm, organ-specific </w:t>
-            </w:r>
-            <w:proofErr w:type="spellStart"/>
-            <w:r>
-              <w:rPr>
-                <w:rFonts w:ascii="Calibri" w:eastAsia="Times New Roman" w:hAnsi="Calibri" w:cs="Calibri"/>
-                <w:color w:val="000000"/>
-                <w:lang w:eastAsia="en-GB"/>
-              </w:rPr>
-              <w:t>histo</w:t>
-            </w:r>
-            <w:proofErr w:type="spellEnd"/>
-            <w:r>
-              <w:rPr>
-                <w:rFonts w:ascii="Calibri" w:eastAsia="Times New Roman" w:hAnsi="Calibri" w:cs="Calibri"/>
-                <w:color w:val="000000"/>
-                <w:lang w:eastAsia="en-GB"/>
-              </w:rPr>
-              <w:t xml:space="preserve"> taken NOT reported</w:t>
+              <w:t>Pres norm, organ-specific histo taken NOT reported</w:t>
             </w:r>
           </w:p>
         </w:tc>
@@ -8247,25 +7213,7 @@
                 <w:color w:val="000000"/>
                 <w:lang w:eastAsia="en-GB"/>
               </w:rPr>
-              <w:t xml:space="preserve">Pres norm, "PM </w:t>
-            </w:r>
-            <w:proofErr w:type="spellStart"/>
-            <w:r>
-              <w:rPr>
-                <w:rFonts w:ascii="Calibri" w:eastAsia="Times New Roman" w:hAnsi="Calibri" w:cs="Calibri"/>
-                <w:color w:val="000000"/>
-                <w:lang w:eastAsia="en-GB"/>
-              </w:rPr>
-              <w:t>histo</w:t>
-            </w:r>
-            <w:proofErr w:type="spellEnd"/>
-            <w:r>
-              <w:rPr>
-                <w:rFonts w:ascii="Calibri" w:eastAsia="Times New Roman" w:hAnsi="Calibri" w:cs="Calibri"/>
-                <w:color w:val="000000"/>
-                <w:lang w:eastAsia="en-GB"/>
-              </w:rPr>
-              <w:t>" taken but organ NOT reported</w:t>
+              <w:t>Pres norm, "PM histo" taken but organ NOT reported</w:t>
             </w:r>
           </w:p>
         </w:tc>
@@ -8357,11 +7305,9 @@
           <w:numId w:val="7"/>
         </w:numPr>
       </w:pPr>
-      <w:proofErr w:type="spellStart"/>
       <w:r>
         <w:t>HeartMacroAbn_HeMaID</w:t>
       </w:r>
-      <w:proofErr w:type="spellEnd"/>
     </w:p>
     <w:p>
       <w:pPr>
@@ -8399,21 +7345,8 @@
         <w:t>Category = ‘</w:t>
       </w:r>
       <w:r>
-        <w:t>/</w:t>
-      </w:r>
-      <w:proofErr w:type="spellStart"/>
-      <w:r>
-        <w:t>EventAttribute</w:t>
-      </w:r>
-      <w:proofErr w:type="spellEnd"/>
-      <w:r>
-        <w:t>/Observation/</w:t>
-      </w:r>
-      <w:proofErr w:type="spellStart"/>
-      <w:r>
-        <w:t>PostMortem</w:t>
-      </w:r>
-      <w:proofErr w:type="spellEnd"/>
+        <w:t>/EventAttribute/Observation/PostMortem</w:t>
+      </w:r>
       <w:r>
         <w:t>’</w:t>
       </w:r>
@@ -8429,13 +7362,8 @@
       <w:r>
         <w:t>Code Like ‘</w:t>
       </w:r>
-      <w:proofErr w:type="spellStart"/>
-      <w:r>
-        <w:t>tbl</w:t>
-      </w:r>
-      <w:proofErr w:type="spellEnd"/>
-      <w:r>
-        <w:t>*systems</w:t>
+      <w:r>
+        <w:t>tbl*systems</w:t>
       </w:r>
       <w:r>
         <w:t>’</w:t>
@@ -8453,16 +7381,11 @@
         <w:t>What Macro</w:t>
       </w:r>
       <w:r>
-        <w:t>/</w:t>
-      </w:r>
-      <w:proofErr w:type="spellStart"/>
-      <w:r>
-        <w:t>Hist</w:t>
+        <w:t>/Hist</w:t>
       </w:r>
       <w:r>
         <w:t>o</w:t>
       </w:r>
-      <w:proofErr w:type="spellEnd"/>
       <w:r>
         <w:t xml:space="preserve"> exams in system</w:t>
       </w:r>
@@ -8479,42 +7402,10 @@
         <w:t>Category = ‘</w:t>
       </w:r>
       <w:r>
-        <w:t>/</w:t>
-      </w:r>
-      <w:proofErr w:type="spellStart"/>
-      <w:r>
-        <w:t>EventAttri</w:t>
-      </w:r>
-      <w:r>
-        <w:t>bute</w:t>
-      </w:r>
-      <w:proofErr w:type="spellEnd"/>
-      <w:r>
-        <w:t>/Observation/</w:t>
-      </w:r>
-      <w:proofErr w:type="spellStart"/>
-      <w:r>
-        <w:t>PostMortem</w:t>
-      </w:r>
-      <w:proofErr w:type="spellEnd"/>
-      <w:r>
-        <w:t>/</w:t>
-      </w:r>
-      <w:proofErr w:type="spellStart"/>
-      <w:r>
-        <w:t>tbl</w:t>
-      </w:r>
-      <w:proofErr w:type="spellEnd"/>
-      <w:r>
-        <w:t>[</w:t>
-      </w:r>
-      <w:proofErr w:type="spellStart"/>
-      <w:r>
-        <w:t>system_name</w:t>
-      </w:r>
-      <w:proofErr w:type="spellEnd"/>
-      <w:r>
-        <w:t>]</w:t>
+        <w:t>/EventAttri</w:t>
+      </w:r>
+      <w:r>
+        <w:t>bute/Observation/PostMortem/tbl[system_name]</w:t>
       </w:r>
       <w:r>
         <w:t>systems</w:t>
@@ -8537,11 +7428,9 @@
       <w:r>
         <w:t>*</w:t>
       </w:r>
-      <w:proofErr w:type="spellStart"/>
       <w:r>
         <w:t>Macro_OrFiID</w:t>
       </w:r>
-      <w:proofErr w:type="spellEnd"/>
       <w:r>
         <w:t>’</w:t>
       </w:r>
@@ -8589,15 +7478,7 @@
       </w:pPr>
       <w:r>
         <w:lastRenderedPageBreak/>
-        <w:t>Code Like ‘*</w:t>
-      </w:r>
-      <w:proofErr w:type="spellStart"/>
-      <w:r>
-        <w:t>Histo_OrHiID</w:t>
-      </w:r>
-      <w:proofErr w:type="spellEnd"/>
-      <w:r>
-        <w:t>’</w:t>
+        <w:t>Code Like ‘*Histo_OrHiID’</w:t>
       </w:r>
     </w:p>
     <w:p>
@@ -8672,13 +7553,8 @@
         </w:numPr>
       </w:pPr>
       <w:r>
-        <w:t xml:space="preserve">Macro &amp; </w:t>
-      </w:r>
-      <w:proofErr w:type="spellStart"/>
-      <w:r>
-        <w:t>Histo</w:t>
-      </w:r>
-      <w:proofErr w:type="spellEnd"/>
+        <w:t>Macro &amp; Histo</w:t>
+      </w:r>
     </w:p>
     <w:p>
       <w:pPr>
@@ -8777,21 +7653,8 @@
         <w:t>Category = ‘</w:t>
       </w:r>
       <w:r>
-        <w:t>/</w:t>
-      </w:r>
-      <w:proofErr w:type="spellStart"/>
-      <w:r>
-        <w:t>EventAttribute</w:t>
-      </w:r>
-      <w:proofErr w:type="spellEnd"/>
-      <w:r>
-        <w:t>/Observation/</w:t>
-      </w:r>
-      <w:proofErr w:type="spellStart"/>
-      <w:r>
-        <w:t>PostMortem</w:t>
-      </w:r>
-      <w:proofErr w:type="spellEnd"/>
+        <w:t>/EventAttribute/Observation/PostMortem</w:t>
+      </w:r>
       <w:r>
         <w:t>’</w:t>
       </w:r>
@@ -8805,15 +7668,7 @@
         </w:numPr>
       </w:pPr>
       <w:r>
-        <w:t>Code Like ‘</w:t>
-      </w:r>
-      <w:proofErr w:type="spellStart"/>
-      <w:r>
-        <w:t>tbl</w:t>
-      </w:r>
-      <w:proofErr w:type="spellEnd"/>
-      <w:r>
-        <w:t>*Systems’</w:t>
+        <w:t>Code Like ‘tbl*Systems’</w:t>
       </w:r>
     </w:p>
     <w:p>
@@ -8849,63 +7704,55 @@
         <w:rPr>
           <w:strike/>
         </w:rPr>
-        <w:t>Category = ‘/</w:t>
-      </w:r>
-      <w:proofErr w:type="spellStart"/>
-      <w:r>
+        <w:t>Category = ‘/EventAttribute/Observation/PostMortem/tbl[system_name]Systems’</w:t>
+      </w:r>
+    </w:p>
+    <w:p>
+      <w:pPr>
+        <w:pStyle w:val="ListParagraph"/>
+        <w:numPr>
+          <w:ilvl w:val="2"/>
+          <w:numId w:val="7"/>
+        </w:numPr>
         <w:rPr>
           <w:strike/>
         </w:rPr>
-        <w:t>EventAttribute</w:t>
-      </w:r>
-      <w:proofErr w:type="spellEnd"/>
+      </w:pPr>
       <w:r>
         <w:rPr>
           <w:strike/>
         </w:rPr>
-        <w:t>/Observation/</w:t>
-      </w:r>
-      <w:proofErr w:type="spellStart"/>
-      <w:r>
+        <w:t>Code = ‘*Macro_OrFiID’</w:t>
+      </w:r>
+    </w:p>
+    <w:p>
+      <w:pPr>
+        <w:pStyle w:val="ListParagraph"/>
+        <w:numPr>
+          <w:ilvl w:val="2"/>
+          <w:numId w:val="7"/>
+        </w:numPr>
         <w:rPr>
           <w:strike/>
         </w:rPr>
-        <w:t>PostMortem</w:t>
-      </w:r>
-      <w:proofErr w:type="spellEnd"/>
+      </w:pPr>
       <w:r>
         <w:rPr>
           <w:strike/>
         </w:rPr>
-        <w:t>/</w:t>
-      </w:r>
-      <w:proofErr w:type="spellStart"/>
-      <w:r>
-        <w:rPr>
-          <w:strike/>
-        </w:rPr>
-        <w:t>tbl</w:t>
-      </w:r>
-      <w:proofErr w:type="spellEnd"/>
-      <w:r>
-        <w:rPr>
-          <w:strike/>
-        </w:rPr>
-        <w:t>[</w:t>
-      </w:r>
-      <w:proofErr w:type="spellStart"/>
-      <w:r>
-        <w:rPr>
-          <w:strike/>
-        </w:rPr>
-        <w:t>system_name</w:t>
-      </w:r>
-      <w:proofErr w:type="spellEnd"/>
-      <w:r>
-        <w:rPr>
-          <w:strike/>
-        </w:rPr>
-        <w:t>]Systems’</w:t>
+        <w:t>Code = ‘*Histo_OrHiID’</w:t>
+      </w:r>
+    </w:p>
+    <w:p>
+      <w:pPr>
+        <w:pStyle w:val="ListParagraph"/>
+        <w:numPr>
+          <w:ilvl w:val="1"/>
+          <w:numId w:val="7"/>
+        </w:numPr>
+      </w:pPr>
+      <w:r>
+        <w:t>Codes Case</w:t>
       </w:r>
     </w:p>
     <w:p>
@@ -8915,29 +7762,12 @@
           <w:ilvl w:val="2"/>
           <w:numId w:val="7"/>
         </w:numPr>
-        <w:rPr>
-          <w:strike/>
-        </w:rPr>
-      </w:pPr>
-      <w:r>
-        <w:rPr>
-          <w:strike/>
-        </w:rPr>
-        <w:t>Code = ‘*</w:t>
-      </w:r>
-      <w:proofErr w:type="spellStart"/>
-      <w:r>
-        <w:rPr>
-          <w:strike/>
-        </w:rPr>
-        <w:t>Macro_OrFiID</w:t>
-      </w:r>
-      <w:proofErr w:type="spellEnd"/>
-      <w:r>
-        <w:rPr>
-          <w:strike/>
-        </w:rPr>
-        <w:t>’</w:t>
+      </w:pPr>
+      <w:r>
+        <w:t xml:space="preserve">Category = </w:t>
+      </w:r>
+      <w:r>
+        <w:t>/EventAttribute/Observation/PostMortem</w:t>
       </w:r>
     </w:p>
     <w:p>
@@ -8947,41 +7777,15 @@
           <w:ilvl w:val="2"/>
           <w:numId w:val="7"/>
         </w:numPr>
-        <w:rPr>
-          <w:strike/>
-        </w:rPr>
-      </w:pPr>
-      <w:r>
-        <w:rPr>
-          <w:strike/>
-        </w:rPr>
-        <w:t>Code = ‘*</w:t>
-      </w:r>
-      <w:proofErr w:type="spellStart"/>
-      <w:r>
-        <w:rPr>
-          <w:strike/>
-        </w:rPr>
-        <w:t>Histo_OrHiID</w:t>
-      </w:r>
-      <w:proofErr w:type="spellEnd"/>
-      <w:r>
-        <w:rPr>
-          <w:strike/>
-        </w:rPr>
-        <w:t>’</w:t>
-      </w:r>
-    </w:p>
-    <w:p>
-      <w:pPr>
-        <w:pStyle w:val="ListParagraph"/>
-        <w:numPr>
-          <w:ilvl w:val="1"/>
-          <w:numId w:val="7"/>
-        </w:numPr>
-      </w:pPr>
-      <w:r>
-        <w:t>Codes Case</w:t>
+      </w:pPr>
+      <w:r>
+        <w:t xml:space="preserve">Code = </w:t>
+      </w:r>
+      <w:r>
+        <w:t>Case</w:t>
+      </w:r>
+      <w:r>
+        <w:t>Macro_CsFiID</w:t>
       </w:r>
     </w:p>
     <w:p>
@@ -8996,21 +7800,8 @@
         <w:t xml:space="preserve">Category = </w:t>
       </w:r>
       <w:r>
-        <w:t>/</w:t>
-      </w:r>
-      <w:proofErr w:type="spellStart"/>
-      <w:r>
-        <w:t>EventAttribute</w:t>
-      </w:r>
-      <w:proofErr w:type="spellEnd"/>
-      <w:r>
-        <w:t>/Observation/</w:t>
-      </w:r>
-      <w:proofErr w:type="spellStart"/>
-      <w:r>
-        <w:t>PostMortem</w:t>
-      </w:r>
-      <w:proofErr w:type="spellEnd"/>
+        <w:t>/EventAttribute/Observation/PostMortem</w:t>
+      </w:r>
     </w:p>
     <w:p>
       <w:pPr>
@@ -9023,14 +7814,24 @@
       <w:r>
         <w:t xml:space="preserve">Code = </w:t>
       </w:r>
-      <w:proofErr w:type="spellStart"/>
       <w:r>
         <w:t>Case</w:t>
       </w:r>
       <w:r>
-        <w:t>Macro_CsFiID</w:t>
-      </w:r>
-      <w:proofErr w:type="spellEnd"/>
+        <w:t>Histo_CsHiID</w:t>
+      </w:r>
+    </w:p>
+    <w:p>
+      <w:pPr>
+        <w:pStyle w:val="ListParagraph"/>
+        <w:numPr>
+          <w:ilvl w:val="1"/>
+          <w:numId w:val="7"/>
+        </w:numPr>
+      </w:pPr>
+      <w:r>
+        <w:t>Concepts Case</w:t>
+      </w:r>
     </w:p>
     <w:p>
       <w:pPr>
@@ -9044,21 +7845,14 @@
         <w:t xml:space="preserve">Category = </w:t>
       </w:r>
       <w:r>
-        <w:t>/</w:t>
-      </w:r>
-      <w:proofErr w:type="spellStart"/>
-      <w:r>
-        <w:t>EventAttribute</w:t>
-      </w:r>
-      <w:proofErr w:type="spellEnd"/>
-      <w:r>
-        <w:t>/Observation/</w:t>
-      </w:r>
-      <w:proofErr w:type="spellStart"/>
-      <w:r>
-        <w:t>PostMortem</w:t>
-      </w:r>
-      <w:proofErr w:type="spellEnd"/>
+        <w:t>/EventAttribute/Observation/PostMortem/LookUp/</w:t>
+      </w:r>
+      <w:r>
+        <w:t>CaseMacro_Cs</w:t>
+      </w:r>
+      <w:r>
+        <w:t>FiID</w:t>
+      </w:r>
     </w:p>
     <w:p>
       <w:pPr>
@@ -9069,16 +7863,17 @@
         </w:numPr>
       </w:pPr>
       <w:r>
-        <w:t xml:space="preserve">Code = </w:t>
-      </w:r>
-      <w:proofErr w:type="spellStart"/>
-      <w:r>
-        <w:t>Case</w:t>
-      </w:r>
-      <w:r>
-        <w:t>Histo_CsHiID</w:t>
-      </w:r>
-      <w:proofErr w:type="spellEnd"/>
+        <w:t xml:space="preserve">Category = </w:t>
+      </w:r>
+      <w:r>
+        <w:t>/EventAttribute/Observation/PostMortem/LookUp/</w:t>
+      </w:r>
+      <w:r>
+        <w:t>CaseHisto_CsHi</w:t>
+      </w:r>
+      <w:r>
+        <w:t>ID</w:t>
+      </w:r>
     </w:p>
     <w:p>
       <w:pPr>
@@ -9089,7 +7884,7 @@
         </w:numPr>
       </w:pPr>
       <w:r>
-        <w:t>Concepts Case</w:t>
+        <w:t>Codes System</w:t>
       </w:r>
     </w:p>
     <w:p>
@@ -9104,40 +7899,8 @@
         <w:t xml:space="preserve">Category = </w:t>
       </w:r>
       <w:r>
-        <w:t>/</w:t>
-      </w:r>
-      <w:proofErr w:type="spellStart"/>
-      <w:r>
-        <w:t>EventAttribute</w:t>
-      </w:r>
-      <w:proofErr w:type="spellEnd"/>
-      <w:r>
-        <w:t>/Observation/</w:t>
-      </w:r>
-      <w:proofErr w:type="spellStart"/>
-      <w:r>
-        <w:t>PostMortem</w:t>
-      </w:r>
-      <w:proofErr w:type="spellEnd"/>
-      <w:r>
-        <w:t>/</w:t>
-      </w:r>
-      <w:proofErr w:type="spellStart"/>
-      <w:r>
-        <w:t>LookUp</w:t>
-      </w:r>
-      <w:proofErr w:type="spellEnd"/>
-      <w:r>
-        <w:t>/</w:t>
-      </w:r>
-      <w:proofErr w:type="spellStart"/>
-      <w:r>
-        <w:t>CaseMacro_Cs</w:t>
-      </w:r>
-      <w:r>
-        <w:t>FiID</w:t>
-      </w:r>
-      <w:proofErr w:type="spellEnd"/>
+        <w:t>/EventAttribute/Observation/PostMortem</w:t>
+      </w:r>
     </w:p>
     <w:p>
       <w:pPr>
@@ -9148,54 +7911,7 @@
         </w:numPr>
       </w:pPr>
       <w:r>
-        <w:t xml:space="preserve">Category = </w:t>
-      </w:r>
-      <w:r>
-        <w:t>/</w:t>
-      </w:r>
-      <w:proofErr w:type="spellStart"/>
-      <w:r>
-        <w:t>EventAttribute</w:t>
-      </w:r>
-      <w:proofErr w:type="spellEnd"/>
-      <w:r>
-        <w:t>/Observation/</w:t>
-      </w:r>
-      <w:proofErr w:type="spellStart"/>
-      <w:r>
-        <w:t>PostMortem</w:t>
-      </w:r>
-      <w:proofErr w:type="spellEnd"/>
-      <w:r>
-        <w:t>/</w:t>
-      </w:r>
-      <w:proofErr w:type="spellStart"/>
-      <w:r>
-        <w:t>LookUp</w:t>
-      </w:r>
-      <w:proofErr w:type="spellEnd"/>
-      <w:r>
-        <w:t>/</w:t>
-      </w:r>
-      <w:proofErr w:type="spellStart"/>
-      <w:r>
-        <w:t>CaseHisto_CsHi</w:t>
-      </w:r>
-      <w:r>
-        <w:t>ID</w:t>
-      </w:r>
-      <w:proofErr w:type="spellEnd"/>
-    </w:p>
-    <w:p>
-      <w:pPr>
-        <w:pStyle w:val="ListParagraph"/>
-        <w:numPr>
-          <w:ilvl w:val="1"/>
-          <w:numId w:val="7"/>
-        </w:numPr>
-      </w:pPr>
-      <w:r>
-        <w:t>Codes System</w:t>
+        <w:t>Code = [system_name]</w:t>
       </w:r>
     </w:p>
     <w:p>
@@ -9210,21 +7926,8 @@
         <w:t xml:space="preserve">Category = </w:t>
       </w:r>
       <w:r>
-        <w:t>/</w:t>
-      </w:r>
-      <w:proofErr w:type="spellStart"/>
-      <w:r>
-        <w:t>EventAttribute</w:t>
-      </w:r>
-      <w:proofErr w:type="spellEnd"/>
-      <w:r>
-        <w:t>/Observation/</w:t>
-      </w:r>
-      <w:proofErr w:type="spellStart"/>
-      <w:r>
-        <w:t>PostMortem</w:t>
-      </w:r>
-      <w:proofErr w:type="spellEnd"/>
+        <w:t>/EventAttribute/Observation/PostMortem</w:t>
+      </w:r>
     </w:p>
     <w:p>
       <w:pPr>
@@ -9235,15 +7938,7 @@
         </w:numPr>
       </w:pPr>
       <w:r>
-        <w:t>Code = [</w:t>
-      </w:r>
-      <w:proofErr w:type="spellStart"/>
-      <w:r>
-        <w:t>system_name</w:t>
-      </w:r>
-      <w:proofErr w:type="spellEnd"/>
-      <w:r>
-        <w:t>]</w:t>
+        <w:t>Code = [system_name]Macro_SyFiID</w:t>
       </w:r>
     </w:p>
     <w:p>
@@ -9258,21 +7953,8 @@
         <w:t xml:space="preserve">Category = </w:t>
       </w:r>
       <w:r>
-        <w:t>/</w:t>
-      </w:r>
-      <w:proofErr w:type="spellStart"/>
-      <w:r>
-        <w:t>EventAttribute</w:t>
-      </w:r>
-      <w:proofErr w:type="spellEnd"/>
-      <w:r>
-        <w:t>/Observation/</w:t>
-      </w:r>
-      <w:proofErr w:type="spellStart"/>
-      <w:r>
-        <w:t>PostMortem</w:t>
-      </w:r>
-      <w:proofErr w:type="spellEnd"/>
+        <w:t>/EventAttribute/Observation/PostMortem</w:t>
+      </w:r>
     </w:p>
     <w:p>
       <w:pPr>
@@ -9283,21 +7965,20 @@
         </w:numPr>
       </w:pPr>
       <w:r>
-        <w:t>Code = [</w:t>
-      </w:r>
-      <w:proofErr w:type="spellStart"/>
-      <w:r>
-        <w:t>system_name</w:t>
-      </w:r>
-      <w:proofErr w:type="spellEnd"/>
-      <w:r>
-        <w:t>]</w:t>
-      </w:r>
-      <w:proofErr w:type="spellStart"/>
-      <w:r>
-        <w:t>Macro_SyFiID</w:t>
-      </w:r>
-      <w:proofErr w:type="spellEnd"/>
+        <w:t>Code = [system_name]Histo_SyHiID</w:t>
+      </w:r>
+    </w:p>
+    <w:p>
+      <w:pPr>
+        <w:pStyle w:val="ListParagraph"/>
+        <w:numPr>
+          <w:ilvl w:val="1"/>
+          <w:numId w:val="7"/>
+        </w:numPr>
+      </w:pPr>
+      <w:r>
+        <w:t>Concepts Systems</w:t>
+      </w:r>
     </w:p>
     <w:p>
       <w:pPr>
@@ -9311,21 +7992,17 @@
         <w:t xml:space="preserve">Category = </w:t>
       </w:r>
       <w:r>
-        <w:t>/</w:t>
-      </w:r>
-      <w:proofErr w:type="spellStart"/>
-      <w:r>
-        <w:t>EventAttribute</w:t>
-      </w:r>
-      <w:proofErr w:type="spellEnd"/>
-      <w:r>
-        <w:t>/Observation/</w:t>
-      </w:r>
-      <w:proofErr w:type="spellStart"/>
-      <w:r>
-        <w:t>PostMortem</w:t>
-      </w:r>
-      <w:proofErr w:type="spellEnd"/>
+        <w:t>/EventAttribute/Observation/PostMortem/LookUp/</w:t>
+      </w:r>
+      <w:r>
+        <w:t>[system_name]</w:t>
+      </w:r>
+      <w:r>
+        <w:t>Macro_Sy</w:t>
+      </w:r>
+      <w:r>
+        <w:t>FiID</w:t>
+      </w:r>
     </w:p>
     <w:p>
       <w:pPr>
@@ -9336,32 +8013,46 @@
         </w:numPr>
       </w:pPr>
       <w:r>
-        <w:t>Code = [</w:t>
-      </w:r>
-      <w:proofErr w:type="spellStart"/>
-      <w:r>
-        <w:t>system_name</w:t>
-      </w:r>
-      <w:proofErr w:type="spellEnd"/>
-      <w:r>
-        <w:t>]</w:t>
-      </w:r>
-      <w:proofErr w:type="spellStart"/>
-      <w:r>
-        <w:t>Histo_SyHiID</w:t>
-      </w:r>
-      <w:proofErr w:type="spellEnd"/>
-    </w:p>
-    <w:p>
-      <w:pPr>
-        <w:pStyle w:val="ListParagraph"/>
-        <w:numPr>
-          <w:ilvl w:val="1"/>
+        <w:t xml:space="preserve">Category = </w:t>
+      </w:r>
+      <w:r>
+        <w:t>/EventAttribute/Observation/PostMortem/LookUp/</w:t>
+      </w:r>
+      <w:r>
+        <w:t>[system_name]Histo</w:t>
+      </w:r>
+      <w:r>
+        <w:t>_Sy</w:t>
+      </w:r>
+      <w:r>
+        <w:t>Hi</w:t>
+      </w:r>
+      <w:r>
+        <w:t>ID</w:t>
+      </w:r>
+    </w:p>
+    <w:p>
+      <w:pPr>
+        <w:pStyle w:val="ListParagraph"/>
+        <w:numPr>
+          <w:ilvl w:val="0"/>
           <w:numId w:val="7"/>
         </w:numPr>
       </w:pPr>
       <w:r>
-        <w:t>Concepts Systems</w:t>
+        <w:t>Assign concepts</w:t>
+      </w:r>
+    </w:p>
+    <w:p>
+      <w:pPr>
+        <w:pStyle w:val="ListParagraph"/>
+        <w:numPr>
+          <w:ilvl w:val="1"/>
+          <w:numId w:val="7"/>
+        </w:numPr>
+      </w:pPr>
+      <w:r>
+        <w:t>Query for all defined Macro codes by event_id orderd by system and organ</w:t>
       </w:r>
     </w:p>
     <w:p>
@@ -9373,128 +8064,32 @@
         </w:numPr>
       </w:pPr>
       <w:r>
-        <w:t xml:space="preserve">Category = </w:t>
-      </w:r>
-      <w:r>
-        <w:t>/EventAttribute/Observation/PostMortem/LookUp/</w:t>
-      </w:r>
-      <w:r>
-        <w:t>[system_name]</w:t>
-      </w:r>
-      <w:r>
-        <w:t>Macro_Sy</w:t>
-      </w:r>
-      <w:r>
-        <w:t>FiID</w:t>
-      </w:r>
-    </w:p>
-    <w:p>
-      <w:pPr>
-        <w:pStyle w:val="ListParagraph"/>
-        <w:numPr>
-          <w:ilvl w:val="2"/>
+        <w:t>Only returns events that have Macro codes assigned.</w:t>
+      </w:r>
+    </w:p>
+    <w:p>
+      <w:pPr>
+        <w:pStyle w:val="ListParagraph"/>
+        <w:numPr>
+          <w:ilvl w:val="1"/>
           <w:numId w:val="7"/>
         </w:numPr>
       </w:pPr>
       <w:r>
-        <w:t xml:space="preserve">Category = </w:t>
-      </w:r>
-      <w:r>
-        <w:t>/EventAttribute/Observation/PostMortem/LookUp/</w:t>
-      </w:r>
-      <w:r>
-        <w:t>[system_name]Histo</w:t>
-      </w:r>
-      <w:r>
-        <w:t>_Sy</w:t>
-      </w:r>
-      <w:r>
-        <w:t>Hi</w:t>
-      </w:r>
-      <w:r>
-        <w:t>ID</w:t>
-      </w:r>
-    </w:p>
-    <w:p>
-      <w:pPr>
-        <w:pStyle w:val="ListParagraph"/>
-        <w:numPr>
-          <w:ilvl w:val="0"/>
+        <w:t>Add attributes as appropriate</w:t>
+      </w:r>
+    </w:p>
+    <w:p>
+      <w:pPr>
+        <w:pStyle w:val="ListParagraph"/>
+        <w:numPr>
+          <w:ilvl w:val="1"/>
           <w:numId w:val="7"/>
         </w:numPr>
       </w:pPr>
       <w:r>
-        <w:t>Assign concepts</w:t>
-      </w:r>
-    </w:p>
-    <w:p>
-      <w:pPr>
-        <w:pStyle w:val="ListParagraph"/>
-        <w:numPr>
-          <w:ilvl w:val="1"/>
-          <w:numId w:val="7"/>
-        </w:numPr>
-      </w:pPr>
-      <w:r>
-        <w:t xml:space="preserve">Query for all defined Macro codes by </w:t>
-      </w:r>
-      <w:proofErr w:type="spellStart"/>
-      <w:r>
-        <w:t>event_id</w:t>
-      </w:r>
-      <w:proofErr w:type="spellEnd"/>
-      <w:r>
-        <w:t xml:space="preserve"> </w:t>
-      </w:r>
-      <w:proofErr w:type="spellStart"/>
-      <w:r>
-        <w:t>orderd</w:t>
-      </w:r>
-      <w:proofErr w:type="spellEnd"/>
-      <w:r>
-        <w:t xml:space="preserve"> by system and organ</w:t>
-      </w:r>
-    </w:p>
-    <w:p>
-      <w:pPr>
-        <w:pStyle w:val="ListParagraph"/>
-        <w:numPr>
-          <w:ilvl w:val="2"/>
-          <w:numId w:val="7"/>
-        </w:numPr>
-      </w:pPr>
-      <w:r>
-        <w:t>Only returns events that have Macro codes assigned.</w:t>
-      </w:r>
-    </w:p>
-    <w:p>
-      <w:pPr>
-        <w:pStyle w:val="ListParagraph"/>
-        <w:numPr>
-          <w:ilvl w:val="1"/>
-          <w:numId w:val="7"/>
-        </w:numPr>
-      </w:pPr>
-      <w:r>
-        <w:t>Add attributes as appropriate</w:t>
-      </w:r>
-    </w:p>
-    <w:p>
-      <w:pPr>
-        <w:pStyle w:val="ListParagraph"/>
-        <w:numPr>
-          <w:ilvl w:val="1"/>
-          <w:numId w:val="7"/>
-        </w:numPr>
-      </w:pPr>
-      <w:r>
-        <w:t xml:space="preserve">Ditto </w:t>
-      </w:r>
-      <w:proofErr w:type="spellStart"/>
-      <w:r>
-        <w:t>Histo</w:t>
-      </w:r>
-      <w:proofErr w:type="spellEnd"/>
+        <w:t>Ditto Histo</w:t>
+      </w:r>
     </w:p>
     <w:p>
       <w:pPr>
@@ -9549,39 +8144,7 @@
         </w:numPr>
       </w:pPr>
       <w:r>
-        <w:t>Ext, int1 (</w:t>
-      </w:r>
-      <w:proofErr w:type="spellStart"/>
-      <w:r>
-        <w:t>incl</w:t>
-      </w:r>
-      <w:proofErr w:type="spellEnd"/>
-      <w:r>
-        <w:t xml:space="preserve"> organ weights), int2 (</w:t>
-      </w:r>
-      <w:proofErr w:type="spellStart"/>
-      <w:r>
-        <w:t>incl</w:t>
-      </w:r>
-      <w:proofErr w:type="spellEnd"/>
-      <w:r>
-        <w:t xml:space="preserve"> Macro )and int3 (</w:t>
-      </w:r>
-      <w:proofErr w:type="spellStart"/>
-      <w:r>
-        <w:t>Incl</w:t>
-      </w:r>
-      <w:proofErr w:type="spellEnd"/>
-      <w:r>
-        <w:t xml:space="preserve"> </w:t>
-      </w:r>
-      <w:proofErr w:type="spellStart"/>
-      <w:r>
-        <w:t>Histo</w:t>
-      </w:r>
-      <w:proofErr w:type="spellEnd"/>
-      <w:r>
-        <w:t>)</w:t>
+        <w:t>Ext, int1 (incl organ weights), int2 (incl Macro )and int3 (Incl Histo)</w:t>
       </w:r>
     </w:p>
     <w:p>
@@ -9593,13 +8156,8 @@
         </w:numPr>
       </w:pPr>
       <w:r>
-        <w:t xml:space="preserve">For Macro &amp; </w:t>
-      </w:r>
-      <w:proofErr w:type="spellStart"/>
-      <w:r>
-        <w:t>Histo</w:t>
-      </w:r>
-      <w:proofErr w:type="spellEnd"/>
+        <w:t>For Macro &amp; Histo</w:t>
+      </w:r>
     </w:p>
     <w:p>
       <w:pPr>
@@ -9646,23 +8204,7 @@
         </w:numPr>
       </w:pPr>
       <w:r>
-        <w:t xml:space="preserve">Do I get best vales for parameters then use for all </w:t>
-      </w:r>
-      <w:proofErr w:type="spellStart"/>
-      <w:r>
-        <w:t>rdvs</w:t>
-      </w:r>
-      <w:proofErr w:type="spellEnd"/>
-      <w:r>
-        <w:t xml:space="preserve"> or do I have to find the best parameter values for each </w:t>
-      </w:r>
-      <w:proofErr w:type="spellStart"/>
-      <w:r>
-        <w:t>rdv</w:t>
-      </w:r>
-      <w:proofErr w:type="spellEnd"/>
-      <w:r>
-        <w:t>?</w:t>
+        <w:t>Do I get best vales for parameters then use for all rdvs or do I have to find the best parameter values for each rdv?</w:t>
       </w:r>
     </w:p>
     <w:p>
@@ -9675,23 +8217,7 @@
       </w:pPr>
       <w:r>
         <w:lastRenderedPageBreak/>
-        <w:t xml:space="preserve">If one-set of parameters which </w:t>
-      </w:r>
-      <w:proofErr w:type="spellStart"/>
-      <w:r>
-        <w:t>rdv</w:t>
-      </w:r>
-      <w:proofErr w:type="spellEnd"/>
-      <w:r>
-        <w:t xml:space="preserve"> do I use </w:t>
-      </w:r>
-      <w:proofErr w:type="spellStart"/>
-      <w:r>
-        <w:t>ext</w:t>
-      </w:r>
-      <w:proofErr w:type="spellEnd"/>
-      <w:r>
-        <w:t xml:space="preserve"> or int3</w:t>
+        <w:t>If one-set of parameters which rdv do I use ext or int3</w:t>
       </w:r>
     </w:p>
     <w:p>
@@ -9738,11 +8264,9 @@
           <w:numId w:val="8"/>
         </w:numPr>
       </w:pPr>
-      <w:proofErr w:type="spellStart"/>
       <w:r>
         <w:t>Gestational_age_at_birth</w:t>
       </w:r>
-      <w:proofErr w:type="spellEnd"/>
     </w:p>
     <w:p>
       <w:pPr>
@@ -9789,13 +8313,8 @@
         </w:numPr>
       </w:pPr>
       <w:r>
-        <w:t xml:space="preserve">Do basic Decision Tree on all </w:t>
-      </w:r>
-      <w:proofErr w:type="spellStart"/>
-      <w:r>
-        <w:t>rdvs</w:t>
-      </w:r>
-      <w:proofErr w:type="spellEnd"/>
+        <w:t>Do basic Decision Tree on all rdvs</w:t>
+      </w:r>
     </w:p>
     <w:p>
       <w:pPr>

</xml_diff>

<commit_message>
Started on presentation Produce plots to visualise the orginal data
</commit_message>
<xml_diff>
--- a/Docs/project_tracker.docx
+++ b/Docs/project_tracker.docx
@@ -146,19 +146,8 @@
           <w:lang w:eastAsia="en-GB"/>
         </w:rPr>
         <w:br/>
-        <w:t>- exhibit abstraction skills</w:t>
-      </w:r>
-      <w:proofErr w:type="gramStart"/>
-      <w:r>
-        <w:rPr>
-          <w:rFonts w:eastAsia="Times New Roman" w:cstheme="minorHAnsi"/>
-          <w:i/>
-          <w:iCs/>
-          <w:lang w:eastAsia="en-GB"/>
-        </w:rPr>
-        <w:t>,</w:t>
-      </w:r>
-      <w:proofErr w:type="gramEnd"/>
+        <w:t>- exhibit abstraction skills,</w:t>
+      </w:r>
       <w:r>
         <w:rPr>
           <w:rFonts w:eastAsia="Times New Roman" w:cstheme="minorHAnsi"/>
@@ -188,31 +177,7 @@
           <w:iCs/>
           <w:lang w:eastAsia="en-GB"/>
         </w:rPr>
-        <w:t xml:space="preserve">exhibit ability to validate and </w:t>
-      </w:r>
-      <w:proofErr w:type="spellStart"/>
-      <w:r>
-        <w:rPr>
-          <w:rFonts w:eastAsia="Times New Roman" w:cstheme="minorHAnsi"/>
-          <w:b/>
-          <w:bCs/>
-          <w:i/>
-          <w:iCs/>
-          <w:lang w:eastAsia="en-GB"/>
-        </w:rPr>
-        <w:t>analyze</w:t>
-      </w:r>
-      <w:proofErr w:type="spellEnd"/>
-      <w:r>
-        <w:rPr>
-          <w:rFonts w:eastAsia="Times New Roman" w:cstheme="minorHAnsi"/>
-          <w:b/>
-          <w:bCs/>
-          <w:i/>
-          <w:iCs/>
-          <w:lang w:eastAsia="en-GB"/>
-        </w:rPr>
-        <w:t xml:space="preserve"> the results</w:t>
+        <w:t>exhibit ability to validate and analyze the results</w:t>
       </w:r>
       <w:r>
         <w:rPr>
@@ -229,13 +194,8 @@
       <w:pPr>
         <w:pStyle w:val="Heading1"/>
       </w:pPr>
-      <w:proofErr w:type="spellStart"/>
-      <w:r>
-        <w:t>Birkbeck</w:t>
-      </w:r>
-      <w:proofErr w:type="spellEnd"/>
-      <w:r>
-        <w:t xml:space="preserve"> project:</w:t>
+      <w:r>
+        <w:t>Birkbeck project:</w:t>
       </w:r>
     </w:p>
     <w:p>
@@ -322,21 +282,8 @@
         <w:tab/>
       </w:r>
       <w:r>
-        <w:t>I:\DRE\Projects\Research\0004-Post mortem-</w:t>
-      </w:r>
-      <w:proofErr w:type="spellStart"/>
-      <w:r>
-        <w:t>AccessDB</w:t>
-      </w:r>
-      <w:proofErr w:type="spellEnd"/>
-      <w:r>
-        <w:t>\</w:t>
-      </w:r>
-      <w:proofErr w:type="spellStart"/>
-      <w:r>
-        <w:t>DataExtraction</w:t>
-      </w:r>
-      <w:proofErr w:type="spellEnd"/>
+        <w:t>I:\DRE\Projects\Research\0004-Post mortem-AccessDB\DataExtraction</w:t>
+      </w:r>
     </w:p>
     <w:p>
       <w:r>
@@ -419,21 +366,8 @@
         <w:tab/>
       </w:r>
       <w:r>
-        <w:t>I:\DRE\Projects\Research\0004-Post mortem-</w:t>
-      </w:r>
-      <w:proofErr w:type="spellStart"/>
-      <w:r>
-        <w:t>AccessDB</w:t>
-      </w:r>
-      <w:proofErr w:type="spellEnd"/>
-      <w:r>
-        <w:t>\</w:t>
-      </w:r>
-      <w:proofErr w:type="spellStart"/>
-      <w:r>
-        <w:t>DataExtraction</w:t>
-      </w:r>
-      <w:proofErr w:type="spellEnd"/>
+        <w:t>I:\DRE\Projects\Research\0004-Post mortem-AccessDB\DataExtraction</w:t>
+      </w:r>
     </w:p>
     <w:p>
       <w:r>
@@ -512,11 +446,9 @@
           <w:numId w:val="2"/>
         </w:numPr>
       </w:pPr>
-      <w:proofErr w:type="spellStart"/>
       <w:r>
         <w:t>create_has_tables</w:t>
       </w:r>
-      <w:proofErr w:type="spellEnd"/>
     </w:p>
     <w:p>
       <w:pPr>
@@ -538,11 +470,9 @@
           <w:numId w:val="2"/>
         </w:numPr>
       </w:pPr>
-      <w:proofErr w:type="spellStart"/>
       <w:r>
         <w:t>runTests</w:t>
       </w:r>
-      <w:proofErr w:type="spellEnd"/>
     </w:p>
     <w:p>
       <w:pPr>
@@ -561,11 +491,9 @@
           <w:numId w:val="2"/>
         </w:numPr>
       </w:pPr>
-      <w:proofErr w:type="spellStart"/>
       <w:r>
         <w:t>CreateEvents</w:t>
       </w:r>
-      <w:proofErr w:type="spellEnd"/>
     </w:p>
     <w:p>
       <w:pPr>
@@ -575,11 +503,9 @@
           <w:numId w:val="2"/>
         </w:numPr>
       </w:pPr>
-      <w:proofErr w:type="spellStart"/>
       <w:r>
         <w:t>CreateAttributeFromAttributes</w:t>
       </w:r>
-      <w:proofErr w:type="spellEnd"/>
     </w:p>
     <w:p>
       <w:pPr>
@@ -589,11 +515,9 @@
           <w:numId w:val="2"/>
         </w:numPr>
       </w:pPr>
-      <w:proofErr w:type="spellStart"/>
       <w:r>
         <w:t>CreateAttributeNoOfAttributes</w:t>
       </w:r>
-      <w:proofErr w:type="spellEnd"/>
     </w:p>
     <w:p>
       <w:pPr>
@@ -603,11 +527,9 @@
           <w:numId w:val="2"/>
         </w:numPr>
       </w:pPr>
-      <w:proofErr w:type="spellStart"/>
       <w:r>
         <w:t>CreateLabEvents</w:t>
       </w:r>
-      <w:proofErr w:type="spellEnd"/>
     </w:p>
     <w:p>
       <w:pPr>
@@ -617,11 +539,9 @@
           <w:numId w:val="2"/>
         </w:numPr>
       </w:pPr>
-      <w:proofErr w:type="spellStart"/>
       <w:r>
         <w:t>create_reporting_attributes</w:t>
       </w:r>
-      <w:proofErr w:type="spellEnd"/>
     </w:p>
     <w:p>
       <w:pPr>
@@ -631,11 +551,9 @@
           <w:numId w:val="2"/>
         </w:numPr>
       </w:pPr>
-      <w:proofErr w:type="spellStart"/>
       <w:r>
         <w:t>CreateHASCSVFiles</w:t>
       </w:r>
-      <w:proofErr w:type="spellEnd"/>
     </w:p>
     <w:p/>
     <w:p>
@@ -654,11 +572,9 @@
           <w:numId w:val="3"/>
         </w:numPr>
       </w:pPr>
-      <w:proofErr w:type="spellStart"/>
       <w:r>
         <w:t>ha_concepts</w:t>
       </w:r>
-      <w:proofErr w:type="spellEnd"/>
     </w:p>
     <w:p>
       <w:pPr>
@@ -669,13 +585,8 @@
         </w:numPr>
       </w:pPr>
       <w:r>
-        <w:t xml:space="preserve">New: </w:t>
-      </w:r>
-      <w:proofErr w:type="spellStart"/>
-      <w:r>
-        <w:t>parent_concept_id</w:t>
-      </w:r>
-      <w:proofErr w:type="spellEnd"/>
+        <w:t>New: parent_concept_id</w:t>
+      </w:r>
     </w:p>
     <w:p>
       <w:pPr>
@@ -686,13 +597,8 @@
         </w:numPr>
       </w:pPr>
       <w:r>
-        <w:t xml:space="preserve">New: </w:t>
-      </w:r>
-      <w:proofErr w:type="spellStart"/>
-      <w:r>
-        <w:t>value_type_concept_id</w:t>
-      </w:r>
-      <w:proofErr w:type="spellEnd"/>
+        <w:t>New: value_type_concept_id</w:t>
+      </w:r>
     </w:p>
     <w:p>
       <w:pPr>
@@ -727,15 +633,193 @@
         </w:numPr>
       </w:pPr>
       <w:r>
+        <w:t>Update: concept_type =&gt; category</w:t>
+      </w:r>
+    </w:p>
+    <w:p>
+      <w:pPr>
+        <w:pStyle w:val="ListParagraph"/>
+        <w:numPr>
+          <w:ilvl w:val="1"/>
+          <w:numId w:val="3"/>
+        </w:numPr>
+      </w:pPr>
+      <w:r>
+        <w:t>Delete: concept_value type; replaced by value_type_concept_id</w:t>
+      </w:r>
+    </w:p>
+    <w:p>
+      <w:pPr>
+        <w:pStyle w:val="ListParagraph"/>
+        <w:numPr>
+          <w:ilvl w:val="0"/>
+          <w:numId w:val="3"/>
+        </w:numPr>
+      </w:pPr>
+      <w:r>
+        <w:t>ha_staff</w:t>
+      </w:r>
+    </w:p>
+    <w:p>
+      <w:pPr>
+        <w:pStyle w:val="ListParagraph"/>
+        <w:numPr>
+          <w:ilvl w:val="1"/>
+          <w:numId w:val="3"/>
+        </w:numPr>
+      </w:pPr>
+      <w:r>
+        <w:t>Ordering of columns</w:t>
+      </w:r>
+    </w:p>
+    <w:p>
+      <w:pPr>
+        <w:pStyle w:val="ListParagraph"/>
+        <w:numPr>
+          <w:ilvl w:val="1"/>
+          <w:numId w:val="3"/>
+        </w:numPr>
+      </w:pPr>
+      <w:r>
+        <w:t>Add: full_name</w:t>
+      </w:r>
+    </w:p>
+    <w:p>
+      <w:pPr>
+        <w:pStyle w:val="ListParagraph"/>
+        <w:numPr>
+          <w:ilvl w:val="1"/>
+          <w:numId w:val="3"/>
+        </w:numPr>
+      </w:pPr>
+      <w:r>
+        <w:t>Update: staff_type_id =&gt; staff_type_concept_id</w:t>
+      </w:r>
+    </w:p>
+    <w:p>
+      <w:pPr>
+        <w:pStyle w:val="ListParagraph"/>
+        <w:numPr>
+          <w:ilvl w:val="0"/>
+          <w:numId w:val="3"/>
+        </w:numPr>
+      </w:pPr>
+      <w:r>
+        <w:t>ha_patients</w:t>
+      </w:r>
+    </w:p>
+    <w:p>
+      <w:pPr>
+        <w:pStyle w:val="ListParagraph"/>
+        <w:numPr>
+          <w:ilvl w:val="1"/>
+          <w:numId w:val="3"/>
+        </w:numPr>
+      </w:pPr>
+      <w:r>
+        <w:t>Update: birth_date =&gt; birth_datetime</w:t>
+      </w:r>
+    </w:p>
+    <w:p>
+      <w:pPr>
+        <w:pStyle w:val="ListParagraph"/>
+        <w:numPr>
+          <w:ilvl w:val="1"/>
+          <w:numId w:val="3"/>
+        </w:numPr>
+      </w:pPr>
+      <w:r>
+        <w:t>Update: death_date =&gt; death_datetime</w:t>
+      </w:r>
+    </w:p>
+    <w:p>
+      <w:pPr>
+        <w:pStyle w:val="ListParagraph"/>
+        <w:numPr>
+          <w:ilvl w:val="1"/>
+          <w:numId w:val="3"/>
+        </w:numPr>
+      </w:pPr>
+      <w:r>
+        <w:t>Add: deceased_flag</w:t>
+      </w:r>
+    </w:p>
+    <w:p>
+      <w:pPr>
+        <w:pStyle w:val="ListParagraph"/>
+        <w:numPr>
+          <w:ilvl w:val="1"/>
+          <w:numId w:val="3"/>
+        </w:numPr>
+      </w:pPr>
+      <w:r>
+        <w:t>Update: geographic_zone =&gt; zone</w:t>
+      </w:r>
+    </w:p>
+    <w:p>
+      <w:pPr>
+        <w:pStyle w:val="ListParagraph"/>
+        <w:numPr>
+          <w:ilvl w:val="1"/>
+          <w:numId w:val="3"/>
+        </w:numPr>
+      </w:pPr>
+      <w:r>
+        <w:t>Add: project_code</w:t>
+      </w:r>
+    </w:p>
+    <w:p>
+      <w:pPr>
+        <w:pStyle w:val="ListParagraph"/>
+        <w:numPr>
+          <w:ilvl w:val="0"/>
+          <w:numId w:val="3"/>
+        </w:numPr>
+      </w:pPr>
+      <w:r>
+        <w:t>ha_patient_attributes</w:t>
+      </w:r>
+    </w:p>
+    <w:p>
+      <w:pPr>
+        <w:pStyle w:val="ListParagraph"/>
+        <w:numPr>
+          <w:ilvl w:val="1"/>
+          <w:numId w:val="3"/>
+        </w:numPr>
+      </w:pPr>
+      <w:r>
+        <w:t xml:space="preserve">Add: </w:t>
+      </w:r>
+      <w:r>
+        <w:t>parent_patient_attribute_id</w:t>
+      </w:r>
+    </w:p>
+    <w:p>
+      <w:pPr>
+        <w:pStyle w:val="ListParagraph"/>
+        <w:numPr>
+          <w:ilvl w:val="1"/>
+          <w:numId w:val="3"/>
+        </w:numPr>
+      </w:pPr>
+      <w:r>
         <w:t xml:space="preserve">Update: </w:t>
       </w:r>
-      <w:proofErr w:type="spellStart"/>
-      <w:r>
-        <w:t>concept_type</w:t>
-      </w:r>
-      <w:proofErr w:type="spellEnd"/>
-      <w:r>
-        <w:t xml:space="preserve"> =&gt; category</w:t>
+      <w:r>
+        <w:t>patient_attribute_type_id</w:t>
+      </w:r>
+      <w:r>
+        <w:t xml:space="preserve"> =&gt; </w:t>
+      </w:r>
+      <w:r>
+        <w:t>patient_attribute_type_</w:t>
+      </w:r>
+      <w:r>
+        <w:t>concept_</w:t>
+      </w:r>
+      <w:r>
+        <w:t>id</w:t>
       </w:r>
     </w:p>
     <w:p>
@@ -747,35 +831,23 @@
         </w:numPr>
       </w:pPr>
       <w:r>
-        <w:t xml:space="preserve">Delete: </w:t>
-      </w:r>
-      <w:proofErr w:type="spellStart"/>
-      <w:r>
-        <w:t>concept_value</w:t>
-      </w:r>
-      <w:proofErr w:type="spellEnd"/>
-      <w:r>
-        <w:t xml:space="preserve"> type; replaced by </w:t>
-      </w:r>
-      <w:proofErr w:type="spellStart"/>
-      <w:r>
-        <w:t>value_type_concept_id</w:t>
-      </w:r>
-      <w:proofErr w:type="spellEnd"/>
-    </w:p>
-    <w:p>
-      <w:pPr>
-        <w:pStyle w:val="ListParagraph"/>
-        <w:numPr>
-          <w:ilvl w:val="0"/>
+        <w:t xml:space="preserve">Add: </w:t>
+      </w:r>
+      <w:r>
+        <w:t>sequence_number</w:t>
+      </w:r>
+    </w:p>
+    <w:p>
+      <w:pPr>
+        <w:pStyle w:val="ListParagraph"/>
+        <w:numPr>
+          <w:ilvl w:val="1"/>
           <w:numId w:val="3"/>
         </w:numPr>
       </w:pPr>
-      <w:proofErr w:type="spellStart"/>
-      <w:r>
-        <w:t>ha_staff</w:t>
-      </w:r>
-      <w:proofErr w:type="spellEnd"/>
+      <w:r>
+        <w:t>Update: value_date =&gt; value_datetime</w:t>
+      </w:r>
     </w:p>
     <w:p>
       <w:pPr>
@@ -786,7 +858,10 @@
         </w:numPr>
       </w:pPr>
       <w:r>
-        <w:t>Ordering of columns</w:t>
+        <w:t xml:space="preserve">Add: </w:t>
+      </w:r>
+      <w:r>
+        <w:t>value_boolean</w:t>
       </w:r>
     </w:p>
     <w:p>
@@ -798,13 +873,77 @@
         </w:numPr>
       </w:pPr>
       <w:r>
+        <w:t>Update: value_id =&gt; value_concept_id</w:t>
+      </w:r>
+    </w:p>
+    <w:p>
+      <w:pPr>
+        <w:pStyle w:val="ListParagraph"/>
+        <w:numPr>
+          <w:ilvl w:val="0"/>
+          <w:numId w:val="3"/>
+        </w:numPr>
+      </w:pPr>
+      <w:r>
+        <w:t>ha_events</w:t>
+      </w:r>
+    </w:p>
+    <w:p>
+      <w:pPr>
+        <w:pStyle w:val="ListParagraph"/>
+        <w:numPr>
+          <w:ilvl w:val="1"/>
+          <w:numId w:val="3"/>
+        </w:numPr>
+      </w:pPr>
+      <w:r>
+        <w:t>Update: event_type_id =&gt; event_type_concept_id</w:t>
+      </w:r>
+    </w:p>
+    <w:p>
+      <w:pPr>
+        <w:pStyle w:val="ListParagraph"/>
+        <w:numPr>
+          <w:ilvl w:val="1"/>
+          <w:numId w:val="3"/>
+        </w:numPr>
+      </w:pPr>
+      <w:r>
+        <w:t>Add: note</w:t>
+      </w:r>
+    </w:p>
+    <w:p>
+      <w:pPr>
+        <w:pStyle w:val="ListParagraph"/>
+        <w:numPr>
+          <w:ilvl w:val="0"/>
+          <w:numId w:val="3"/>
+        </w:numPr>
+      </w:pPr>
+      <w:r>
+        <w:t>ha_event_attributes</w:t>
+      </w:r>
+    </w:p>
+    <w:p>
+      <w:pPr>
+        <w:pStyle w:val="ListParagraph"/>
+        <w:numPr>
+          <w:ilvl w:val="1"/>
+          <w:numId w:val="3"/>
+        </w:numPr>
+      </w:pPr>
+      <w:r>
         <w:t xml:space="preserve">Add: </w:t>
       </w:r>
-      <w:proofErr w:type="spellStart"/>
-      <w:r>
-        <w:t>full_name</w:t>
-      </w:r>
-      <w:proofErr w:type="spellEnd"/>
+      <w:r>
+        <w:t>parent_</w:t>
+      </w:r>
+      <w:r>
+        <w:t>event</w:t>
+      </w:r>
+      <w:r>
+        <w:t>_attribute_id</w:t>
+      </w:r>
     </w:p>
     <w:p>
       <w:pPr>
@@ -815,193 +954,16 @@
         </w:numPr>
       </w:pPr>
       <w:r>
-        <w:t xml:space="preserve">Update: </w:t>
-      </w:r>
-      <w:proofErr w:type="spellStart"/>
-      <w:r>
-        <w:t>staff_type_id</w:t>
-      </w:r>
-      <w:proofErr w:type="spellEnd"/>
-      <w:r>
-        <w:t xml:space="preserve"> =&gt; </w:t>
-      </w:r>
-      <w:proofErr w:type="spellStart"/>
-      <w:r>
-        <w:t>staff_type_concept_id</w:t>
-      </w:r>
-      <w:proofErr w:type="spellEnd"/>
-    </w:p>
-    <w:p>
-      <w:pPr>
-        <w:pStyle w:val="ListParagraph"/>
-        <w:numPr>
-          <w:ilvl w:val="0"/>
-          <w:numId w:val="3"/>
-        </w:numPr>
-      </w:pPr>
-      <w:proofErr w:type="spellStart"/>
-      <w:r>
-        <w:t>ha_patients</w:t>
-      </w:r>
-      <w:proofErr w:type="spellEnd"/>
-    </w:p>
-    <w:p>
-      <w:pPr>
-        <w:pStyle w:val="ListParagraph"/>
-        <w:numPr>
-          <w:ilvl w:val="1"/>
-          <w:numId w:val="3"/>
-        </w:numPr>
-      </w:pPr>
-      <w:r>
-        <w:t xml:space="preserve">Update: </w:t>
-      </w:r>
-      <w:proofErr w:type="spellStart"/>
-      <w:r>
-        <w:t>birth_date</w:t>
-      </w:r>
-      <w:proofErr w:type="spellEnd"/>
-      <w:r>
-        <w:t xml:space="preserve"> =&gt; </w:t>
-      </w:r>
-      <w:proofErr w:type="spellStart"/>
-      <w:r>
-        <w:t>birth_datetime</w:t>
-      </w:r>
-      <w:proofErr w:type="spellEnd"/>
-    </w:p>
-    <w:p>
-      <w:pPr>
-        <w:pStyle w:val="ListParagraph"/>
-        <w:numPr>
-          <w:ilvl w:val="1"/>
-          <w:numId w:val="3"/>
-        </w:numPr>
-      </w:pPr>
-      <w:r>
-        <w:t xml:space="preserve">Update: </w:t>
-      </w:r>
-      <w:proofErr w:type="spellStart"/>
-      <w:r>
-        <w:t>death_date</w:t>
-      </w:r>
-      <w:proofErr w:type="spellEnd"/>
-      <w:r>
-        <w:t xml:space="preserve"> =&gt; </w:t>
-      </w:r>
-      <w:proofErr w:type="spellStart"/>
-      <w:r>
-        <w:t>death_datetime</w:t>
-      </w:r>
-      <w:proofErr w:type="spellEnd"/>
-    </w:p>
-    <w:p>
-      <w:pPr>
-        <w:pStyle w:val="ListParagraph"/>
-        <w:numPr>
-          <w:ilvl w:val="1"/>
-          <w:numId w:val="3"/>
-        </w:numPr>
-      </w:pPr>
-      <w:r>
-        <w:t xml:space="preserve">Add: </w:t>
-      </w:r>
-      <w:proofErr w:type="spellStart"/>
-      <w:r>
-        <w:t>deceased_flag</w:t>
-      </w:r>
-      <w:proofErr w:type="spellEnd"/>
-    </w:p>
-    <w:p>
-      <w:pPr>
-        <w:pStyle w:val="ListParagraph"/>
-        <w:numPr>
-          <w:ilvl w:val="1"/>
-          <w:numId w:val="3"/>
-        </w:numPr>
-      </w:pPr>
-      <w:r>
-        <w:t xml:space="preserve">Update: </w:t>
-      </w:r>
-      <w:proofErr w:type="spellStart"/>
-      <w:r>
-        <w:t>geographic_zone</w:t>
-      </w:r>
-      <w:proofErr w:type="spellEnd"/>
-      <w:r>
-        <w:t xml:space="preserve"> =&gt; zone</w:t>
-      </w:r>
-    </w:p>
-    <w:p>
-      <w:pPr>
-        <w:pStyle w:val="ListParagraph"/>
-        <w:numPr>
-          <w:ilvl w:val="1"/>
-          <w:numId w:val="3"/>
-        </w:numPr>
-      </w:pPr>
-      <w:r>
-        <w:t xml:space="preserve">Add: </w:t>
-      </w:r>
-      <w:proofErr w:type="spellStart"/>
-      <w:r>
-        <w:t>project_code</w:t>
-      </w:r>
-      <w:proofErr w:type="spellEnd"/>
-    </w:p>
-    <w:p>
-      <w:pPr>
-        <w:pStyle w:val="ListParagraph"/>
-        <w:numPr>
-          <w:ilvl w:val="0"/>
-          <w:numId w:val="3"/>
-        </w:numPr>
-      </w:pPr>
-      <w:proofErr w:type="spellStart"/>
-      <w:r>
-        <w:t>ha_patient_attributes</w:t>
-      </w:r>
-      <w:proofErr w:type="spellEnd"/>
-    </w:p>
-    <w:p>
-      <w:pPr>
-        <w:pStyle w:val="ListParagraph"/>
-        <w:numPr>
-          <w:ilvl w:val="1"/>
-          <w:numId w:val="3"/>
-        </w:numPr>
-      </w:pPr>
-      <w:r>
-        <w:t xml:space="preserve">Add: </w:t>
-      </w:r>
-      <w:proofErr w:type="spellStart"/>
-      <w:r>
-        <w:t>parent_patient_attribute_id</w:t>
-      </w:r>
-      <w:proofErr w:type="spellEnd"/>
-    </w:p>
-    <w:p>
-      <w:pPr>
-        <w:pStyle w:val="ListParagraph"/>
-        <w:numPr>
-          <w:ilvl w:val="1"/>
-          <w:numId w:val="3"/>
-        </w:numPr>
-      </w:pPr>
-      <w:r>
-        <w:t xml:space="preserve">Update: </w:t>
-      </w:r>
-      <w:proofErr w:type="spellStart"/>
-      <w:r>
-        <w:t>patient_attribute_type_id</w:t>
-      </w:r>
-      <w:proofErr w:type="spellEnd"/>
-      <w:r>
-        <w:t xml:space="preserve"> =&gt; </w:t>
-      </w:r>
-      <w:proofErr w:type="spellStart"/>
-      <w:r>
-        <w:t>patient_attribute_type_</w:t>
+        <w:t>Update: event</w:t>
+      </w:r>
+      <w:r>
+        <w:t>_attribute_type_id</w:t>
+      </w:r>
+      <w:r>
+        <w:t xml:space="preserve"> =&gt; event</w:t>
+      </w:r>
+      <w:r>
+        <w:t>_attribute_type_</w:t>
       </w:r>
       <w:r>
         <w:t>concept_</w:t>
@@ -1009,216 +971,6 @@
       <w:r>
         <w:t>id</w:t>
       </w:r>
-      <w:proofErr w:type="spellEnd"/>
-    </w:p>
-    <w:p>
-      <w:pPr>
-        <w:pStyle w:val="ListParagraph"/>
-        <w:numPr>
-          <w:ilvl w:val="1"/>
-          <w:numId w:val="3"/>
-        </w:numPr>
-      </w:pPr>
-      <w:r>
-        <w:t xml:space="preserve">Add: </w:t>
-      </w:r>
-      <w:proofErr w:type="spellStart"/>
-      <w:r>
-        <w:t>sequence_number</w:t>
-      </w:r>
-      <w:proofErr w:type="spellEnd"/>
-    </w:p>
-    <w:p>
-      <w:pPr>
-        <w:pStyle w:val="ListParagraph"/>
-        <w:numPr>
-          <w:ilvl w:val="1"/>
-          <w:numId w:val="3"/>
-        </w:numPr>
-      </w:pPr>
-      <w:r>
-        <w:t xml:space="preserve">Update: </w:t>
-      </w:r>
-      <w:proofErr w:type="spellStart"/>
-      <w:r>
-        <w:t>value_date</w:t>
-      </w:r>
-      <w:proofErr w:type="spellEnd"/>
-      <w:r>
-        <w:t xml:space="preserve"> =&gt; </w:t>
-      </w:r>
-      <w:proofErr w:type="spellStart"/>
-      <w:r>
-        <w:t>value_datetime</w:t>
-      </w:r>
-      <w:proofErr w:type="spellEnd"/>
-    </w:p>
-    <w:p>
-      <w:pPr>
-        <w:pStyle w:val="ListParagraph"/>
-        <w:numPr>
-          <w:ilvl w:val="1"/>
-          <w:numId w:val="3"/>
-        </w:numPr>
-      </w:pPr>
-      <w:r>
-        <w:t xml:space="preserve">Add: </w:t>
-      </w:r>
-      <w:proofErr w:type="spellStart"/>
-      <w:r>
-        <w:t>value_boolean</w:t>
-      </w:r>
-      <w:proofErr w:type="spellEnd"/>
-    </w:p>
-    <w:p>
-      <w:pPr>
-        <w:pStyle w:val="ListParagraph"/>
-        <w:numPr>
-          <w:ilvl w:val="1"/>
-          <w:numId w:val="3"/>
-        </w:numPr>
-      </w:pPr>
-      <w:r>
-        <w:t xml:space="preserve">Update: </w:t>
-      </w:r>
-      <w:proofErr w:type="spellStart"/>
-      <w:r>
-        <w:t>value_id</w:t>
-      </w:r>
-      <w:proofErr w:type="spellEnd"/>
-      <w:r>
-        <w:t xml:space="preserve"> =&gt; </w:t>
-      </w:r>
-      <w:proofErr w:type="spellStart"/>
-      <w:r>
-        <w:t>value_concept_id</w:t>
-      </w:r>
-      <w:proofErr w:type="spellEnd"/>
-    </w:p>
-    <w:p>
-      <w:pPr>
-        <w:pStyle w:val="ListParagraph"/>
-        <w:numPr>
-          <w:ilvl w:val="0"/>
-          <w:numId w:val="3"/>
-        </w:numPr>
-      </w:pPr>
-      <w:proofErr w:type="spellStart"/>
-      <w:r>
-        <w:t>ha_events</w:t>
-      </w:r>
-      <w:proofErr w:type="spellEnd"/>
-    </w:p>
-    <w:p>
-      <w:pPr>
-        <w:pStyle w:val="ListParagraph"/>
-        <w:numPr>
-          <w:ilvl w:val="1"/>
-          <w:numId w:val="3"/>
-        </w:numPr>
-      </w:pPr>
-      <w:r>
-        <w:t xml:space="preserve">Update: </w:t>
-      </w:r>
-      <w:proofErr w:type="spellStart"/>
-      <w:r>
-        <w:t>event_type_id</w:t>
-      </w:r>
-      <w:proofErr w:type="spellEnd"/>
-      <w:r>
-        <w:t xml:space="preserve"> =&gt; </w:t>
-      </w:r>
-      <w:proofErr w:type="spellStart"/>
-      <w:r>
-        <w:t>event_type_concept_id</w:t>
-      </w:r>
-      <w:proofErr w:type="spellEnd"/>
-    </w:p>
-    <w:p>
-      <w:pPr>
-        <w:pStyle w:val="ListParagraph"/>
-        <w:numPr>
-          <w:ilvl w:val="1"/>
-          <w:numId w:val="3"/>
-        </w:numPr>
-      </w:pPr>
-      <w:r>
-        <w:t>Add: note</w:t>
-      </w:r>
-    </w:p>
-    <w:p>
-      <w:pPr>
-        <w:pStyle w:val="ListParagraph"/>
-        <w:numPr>
-          <w:ilvl w:val="0"/>
-          <w:numId w:val="3"/>
-        </w:numPr>
-      </w:pPr>
-      <w:proofErr w:type="spellStart"/>
-      <w:r>
-        <w:t>ha_event_attributes</w:t>
-      </w:r>
-      <w:proofErr w:type="spellEnd"/>
-    </w:p>
-    <w:p>
-      <w:pPr>
-        <w:pStyle w:val="ListParagraph"/>
-        <w:numPr>
-          <w:ilvl w:val="1"/>
-          <w:numId w:val="3"/>
-        </w:numPr>
-      </w:pPr>
-      <w:r>
-        <w:t xml:space="preserve">Add: </w:t>
-      </w:r>
-      <w:proofErr w:type="spellStart"/>
-      <w:r>
-        <w:t>parent_</w:t>
-      </w:r>
-      <w:r>
-        <w:t>event</w:t>
-      </w:r>
-      <w:r>
-        <w:t>_attribute_id</w:t>
-      </w:r>
-      <w:proofErr w:type="spellEnd"/>
-    </w:p>
-    <w:p>
-      <w:pPr>
-        <w:pStyle w:val="ListParagraph"/>
-        <w:numPr>
-          <w:ilvl w:val="1"/>
-          <w:numId w:val="3"/>
-        </w:numPr>
-      </w:pPr>
-      <w:r>
-        <w:t xml:space="preserve">Update: </w:t>
-      </w:r>
-      <w:proofErr w:type="spellStart"/>
-      <w:r>
-        <w:t>event</w:t>
-      </w:r>
-      <w:r>
-        <w:t>_attribute_type_id</w:t>
-      </w:r>
-      <w:proofErr w:type="spellEnd"/>
-      <w:r>
-        <w:t xml:space="preserve"> =&gt; </w:t>
-      </w:r>
-      <w:proofErr w:type="spellStart"/>
-      <w:r>
-        <w:t>event</w:t>
-      </w:r>
-      <w:r>
-        <w:t>_attribute_type_</w:t>
-      </w:r>
-      <w:r>
-        <w:t>concept_</w:t>
-      </w:r>
-      <w:r>
-        <w:t>id</w:t>
-      </w:r>
-      <w:proofErr w:type="spellEnd"/>
     </w:p>
     <w:p>
       <w:pPr>
@@ -1232,11 +984,9 @@
         <w:lastRenderedPageBreak/>
         <w:t xml:space="preserve">Add: </w:t>
       </w:r>
-      <w:proofErr w:type="spellStart"/>
       <w:r>
         <w:t>sequence_number</w:t>
       </w:r>
-      <w:proofErr w:type="spellEnd"/>
     </w:p>
     <w:p>
       <w:pPr>
@@ -1247,21 +997,8 @@
         </w:numPr>
       </w:pPr>
       <w:r>
-        <w:t xml:space="preserve">Update: </w:t>
-      </w:r>
-      <w:proofErr w:type="spellStart"/>
-      <w:r>
-        <w:t>value_date</w:t>
-      </w:r>
-      <w:proofErr w:type="spellEnd"/>
-      <w:r>
-        <w:t xml:space="preserve"> =&gt; </w:t>
-      </w:r>
-      <w:proofErr w:type="spellStart"/>
-      <w:r>
-        <w:t>value_datetime</w:t>
-      </w:r>
-      <w:proofErr w:type="spellEnd"/>
+        <w:t>Update: value_date =&gt; value_datetime</w:t>
+      </w:r>
     </w:p>
     <w:p>
       <w:pPr>
@@ -1272,13 +1009,8 @@
         </w:numPr>
       </w:pPr>
       <w:r>
-        <w:t xml:space="preserve">Add: </w:t>
-      </w:r>
-      <w:proofErr w:type="spellStart"/>
-      <w:r>
-        <w:t>value_boolean</w:t>
-      </w:r>
-      <w:proofErr w:type="spellEnd"/>
+        <w:t>Add: value_boolean</w:t>
+      </w:r>
     </w:p>
     <w:p>
       <w:pPr>
@@ -1289,21 +1021,8 @@
         </w:numPr>
       </w:pPr>
       <w:r>
-        <w:t xml:space="preserve">Update: </w:t>
-      </w:r>
-      <w:proofErr w:type="spellStart"/>
-      <w:r>
-        <w:t>value_id</w:t>
-      </w:r>
-      <w:proofErr w:type="spellEnd"/>
-      <w:r>
-        <w:t xml:space="preserve"> =&gt; </w:t>
-      </w:r>
-      <w:proofErr w:type="spellStart"/>
-      <w:r>
-        <w:t>value_concept_id</w:t>
-      </w:r>
-      <w:proofErr w:type="spellEnd"/>
+        <w:t>Update: value_id =&gt; value_concept_id</w:t>
+      </w:r>
     </w:p>
     <w:p/>
     <w:p>
@@ -1398,13 +1117,8 @@
         </w:numPr>
       </w:pPr>
       <w:r>
-        <w:t xml:space="preserve">Started on </w:t>
-      </w:r>
-      <w:proofErr w:type="spellStart"/>
-      <w:r>
-        <w:t>run_tests</w:t>
-      </w:r>
-      <w:proofErr w:type="spellEnd"/>
+        <w:t>Started on run_tests</w:t>
+      </w:r>
     </w:p>
     <w:p>
       <w:pPr>
@@ -1459,11 +1173,9 @@
           <w:numId w:val="4"/>
         </w:numPr>
       </w:pPr>
-      <w:proofErr w:type="spellStart"/>
       <w:r>
         <w:t>create_concept_id</w:t>
       </w:r>
-      <w:proofErr w:type="spellEnd"/>
     </w:p>
     <w:p>
       <w:pPr>
@@ -1473,11 +1185,9 @@
           <w:numId w:val="4"/>
         </w:numPr>
       </w:pPr>
-      <w:proofErr w:type="spellStart"/>
       <w:r>
         <w:t>create_core_concepts</w:t>
       </w:r>
-      <w:proofErr w:type="spellEnd"/>
     </w:p>
     <w:p>
       <w:pPr>
@@ -1494,15 +1204,7 @@
         <w:t>mpleted</w:t>
       </w:r>
       <w:r>
-        <w:t xml:space="preserve"> </w:t>
-      </w:r>
-      <w:proofErr w:type="spellStart"/>
-      <w:r>
-        <w:t>run_tests</w:t>
-      </w:r>
-      <w:proofErr w:type="spellEnd"/>
-      <w:r>
-        <w:t>.</w:t>
+        <w:t xml:space="preserve"> run_tests.</w:t>
       </w:r>
     </w:p>
     <w:p>
@@ -1513,11 +1215,9 @@
           <w:numId w:val="4"/>
         </w:numPr>
       </w:pPr>
-      <w:proofErr w:type="spellStart"/>
       <w:r>
         <w:t>addPatientAttribute</w:t>
       </w:r>
-      <w:proofErr w:type="spellEnd"/>
     </w:p>
     <w:p>
       <w:pPr>
@@ -1527,11 +1227,9 @@
           <w:numId w:val="4"/>
         </w:numPr>
       </w:pPr>
-      <w:proofErr w:type="spellStart"/>
       <w:r>
         <w:t>addEventAttribute</w:t>
       </w:r>
-      <w:proofErr w:type="spellEnd"/>
     </w:p>
     <w:p>
       <w:pPr>
@@ -1545,13 +1243,8 @@
         <w:t>Checked all queries</w:t>
       </w:r>
       <w:r>
-        <w:t xml:space="preserve"> in </w:t>
-      </w:r>
-      <w:proofErr w:type="spellStart"/>
-      <w:r>
-        <w:t>AccessDB</w:t>
-      </w:r>
-      <w:proofErr w:type="spellEnd"/>
+        <w:t xml:space="preserve"> in AccessDB</w:t>
+      </w:r>
     </w:p>
     <w:p>
       <w:pPr>
@@ -1582,19 +1275,12 @@
           <w:numId w:val="4"/>
         </w:numPr>
       </w:pPr>
-      <w:proofErr w:type="spellStart"/>
       <w:r>
         <w:t>CreateEvents</w:t>
       </w:r>
-      <w:proofErr w:type="spellEnd"/>
-      <w:r>
-        <w:t xml:space="preserve"> &amp; </w:t>
-      </w:r>
-      <w:proofErr w:type="spellStart"/>
-      <w:r>
-        <w:t>CreateEventAttributes</w:t>
-      </w:r>
-      <w:proofErr w:type="spellEnd"/>
+      <w:r>
+        <w:t xml:space="preserve"> &amp; CreateEventAttributes</w:t>
+      </w:r>
     </w:p>
     <w:p>
       <w:pPr>
@@ -1757,25 +1443,21 @@
           <w:numId w:val="4"/>
         </w:numPr>
       </w:pPr>
-      <w:proofErr w:type="spellStart"/>
       <w:r>
         <w:t>CreateAttributeNoOfAttributes</w:t>
       </w:r>
-      <w:proofErr w:type="spellEnd"/>
-    </w:p>
-    <w:p>
-      <w:pPr>
-        <w:pStyle w:val="ListParagraph"/>
-        <w:numPr>
-          <w:ilvl w:val="1"/>
-          <w:numId w:val="4"/>
-        </w:numPr>
-      </w:pPr>
-      <w:proofErr w:type="spellStart"/>
+    </w:p>
+    <w:p>
+      <w:pPr>
+        <w:pStyle w:val="ListParagraph"/>
+        <w:numPr>
+          <w:ilvl w:val="1"/>
+          <w:numId w:val="4"/>
+        </w:numPr>
+      </w:pPr>
       <w:r>
         <w:t>create_reporting_attributes</w:t>
       </w:r>
-      <w:proofErr w:type="spellEnd"/>
     </w:p>
     <w:p>
       <w:pPr>
@@ -1830,11 +1512,9 @@
           <w:numId w:val="4"/>
         </w:numPr>
       </w:pPr>
-      <w:proofErr w:type="spellStart"/>
       <w:r>
         <w:t>Create_rdv_ext_measurements</w:t>
       </w:r>
-      <w:proofErr w:type="spellEnd"/>
     </w:p>
     <w:p>
       <w:pPr>
@@ -1845,13 +1525,8 @@
         </w:numPr>
       </w:pPr>
       <w:r>
-        <w:t xml:space="preserve">Separate file for each </w:t>
-      </w:r>
-      <w:proofErr w:type="spellStart"/>
-      <w:r>
-        <w:t>age_category</w:t>
-      </w:r>
-      <w:proofErr w:type="spellEnd"/>
+        <w:t>Separate file for each age_category</w:t>
+      </w:r>
     </w:p>
     <w:p>
       <w:pPr>
@@ -1883,30 +1558,20 @@
         </w:numPr>
       </w:pPr>
       <w:r>
-        <w:t xml:space="preserve">Added sex to RDV’s plus other minor changes T/F for Boolean, </w:t>
-      </w:r>
-      <w:proofErr w:type="spellStart"/>
-      <w:r>
-        <w:t>etc</w:t>
-      </w:r>
-      <w:proofErr w:type="spellEnd"/>
-    </w:p>
-    <w:p>
-      <w:pPr>
-        <w:pStyle w:val="ListParagraph"/>
-        <w:numPr>
-          <w:ilvl w:val="1"/>
-          <w:numId w:val="4"/>
-        </w:numPr>
-      </w:pPr>
-      <w:r>
-        <w:t xml:space="preserve">Found bug in </w:t>
-      </w:r>
-      <w:proofErr w:type="spellStart"/>
-      <w:r>
-        <w:t>CreateEvents</w:t>
-      </w:r>
-      <w:proofErr w:type="spellEnd"/>
+        <w:t>Added sex to RDV’s plus other minor changes T/F for Boolean, etc</w:t>
+      </w:r>
+    </w:p>
+    <w:p>
+      <w:pPr>
+        <w:pStyle w:val="ListParagraph"/>
+        <w:numPr>
+          <w:ilvl w:val="1"/>
+          <w:numId w:val="4"/>
+        </w:numPr>
+      </w:pPr>
+      <w:r>
+        <w:t>Found bug in CreateEvents</w:t>
+      </w:r>
     </w:p>
     <w:p>
       <w:pPr>
@@ -2024,11 +1689,9 @@
           <w:numId w:val="4"/>
         </w:numPr>
       </w:pPr>
-      <w:proofErr w:type="spellStart"/>
       <w:r>
         <w:t>Update_event_attribute_value</w:t>
       </w:r>
-      <w:proofErr w:type="spellEnd"/>
     </w:p>
     <w:p>
       <w:pPr>
@@ -2040,23 +1703,7 @@
       </w:pPr>
       <w:r>
         <w:lastRenderedPageBreak/>
-        <w:t xml:space="preserve">NB </w:t>
-      </w:r>
-      <w:proofErr w:type="spellStart"/>
-      <w:r>
-        <w:t>Event_id</w:t>
-      </w:r>
-      <w:proofErr w:type="spellEnd"/>
-      <w:r>
-        <w:t xml:space="preserve"> might change but </w:t>
-      </w:r>
-      <w:proofErr w:type="spellStart"/>
-      <w:r>
-        <w:t>Caseid</w:t>
-      </w:r>
-      <w:proofErr w:type="spellEnd"/>
-      <w:r>
-        <w:t xml:space="preserve"> always the same.</w:t>
+        <w:t>NB Event_id might change but Caseid always the same.</w:t>
       </w:r>
     </w:p>
     <w:p>
@@ -2088,11 +1735,9 @@
           <w:numId w:val="4"/>
         </w:numPr>
       </w:pPr>
-      <w:proofErr w:type="spellStart"/>
       <w:r>
         <w:t>create_attribute_inc_in_study</w:t>
       </w:r>
-      <w:proofErr w:type="spellEnd"/>
     </w:p>
     <w:p>
       <w:pPr>
@@ -2127,15 +1772,7 @@
         </w:numPr>
       </w:pPr>
       <w:r>
-        <w:t xml:space="preserve">Used </w:t>
-      </w:r>
-      <w:proofErr w:type="spellStart"/>
-      <w:r>
-        <w:t>rdv_measurements</w:t>
-      </w:r>
-      <w:proofErr w:type="spellEnd"/>
-      <w:r>
-        <w:t xml:space="preserve"> to build up criteria to exclude from study</w:t>
+        <w:t>Used rdv_measurements to build up criteria to exclude from study</w:t>
       </w:r>
     </w:p>
     <w:p>
@@ -2149,11 +1786,9 @@
       <w:r>
         <w:t xml:space="preserve">Developed </w:t>
       </w:r>
-      <w:proofErr w:type="spellStart"/>
       <w:r>
         <w:t>exclude_event_attributes</w:t>
       </w:r>
-      <w:proofErr w:type="spellEnd"/>
     </w:p>
     <w:p>
       <w:pPr>
@@ -2257,15 +1892,7 @@
         </w:numPr>
       </w:pPr>
       <w:r>
-        <w:t xml:space="preserve">Check install </w:t>
-      </w:r>
-      <w:proofErr w:type="spellStart"/>
-      <w:r>
-        <w:t>packges</w:t>
-      </w:r>
-      <w:proofErr w:type="spellEnd"/>
-      <w:r>
-        <w:t>:</w:t>
+        <w:t>Check install packges:</w:t>
       </w:r>
     </w:p>
     <w:p>
@@ -2276,11 +1903,9 @@
           <w:numId w:val="4"/>
         </w:numPr>
       </w:pPr>
-      <w:proofErr w:type="spellStart"/>
       <w:r>
         <w:t>dplyr</w:t>
       </w:r>
-      <w:proofErr w:type="spellEnd"/>
     </w:p>
     <w:p>
       <w:pPr>
@@ -2290,11 +1915,9 @@
           <w:numId w:val="4"/>
         </w:numPr>
       </w:pPr>
-      <w:proofErr w:type="spellStart"/>
       <w:r>
         <w:t>rpart</w:t>
       </w:r>
-      <w:proofErr w:type="spellEnd"/>
     </w:p>
     <w:p>
       <w:pPr>
@@ -2304,11 +1927,9 @@
           <w:numId w:val="4"/>
         </w:numPr>
       </w:pPr>
-      <w:proofErr w:type="spellStart"/>
       <w:r>
         <w:t>RandomForest</w:t>
       </w:r>
-      <w:proofErr w:type="spellEnd"/>
     </w:p>
     <w:p>
       <w:pPr>
@@ -2342,11 +1963,9 @@
           <w:numId w:val="4"/>
         </w:numPr>
       </w:pPr>
-      <w:proofErr w:type="spellStart"/>
       <w:r>
         <w:t>gbm</w:t>
       </w:r>
-      <w:proofErr w:type="spellEnd"/>
     </w:p>
     <w:p>
       <w:pPr>
@@ -2356,11 +1975,9 @@
           <w:numId w:val="4"/>
         </w:numPr>
       </w:pPr>
-      <w:proofErr w:type="spellStart"/>
       <w:r>
         <w:t>xgboost</w:t>
       </w:r>
-      <w:proofErr w:type="spellEnd"/>
     </w:p>
     <w:p>
       <w:pPr>
@@ -2473,15 +2090,7 @@
         </w:numPr>
       </w:pPr>
       <w:r>
-        <w:t xml:space="preserve">Started on </w:t>
-      </w:r>
-      <w:proofErr w:type="spellStart"/>
-      <w:r>
-        <w:t>XGBoost</w:t>
-      </w:r>
-      <w:proofErr w:type="spellEnd"/>
-      <w:r>
-        <w:t xml:space="preserve"> but missing packages</w:t>
+        <w:t>Started on XGBoost but missing packages</w:t>
       </w:r>
     </w:p>
     <w:p>
@@ -2550,23 +2159,7 @@
         </w:numPr>
       </w:pPr>
       <w:r>
-        <w:t xml:space="preserve">Created </w:t>
-      </w:r>
-      <w:proofErr w:type="spellStart"/>
-      <w:r>
-        <w:t>rmd</w:t>
-      </w:r>
-      <w:proofErr w:type="spellEnd"/>
-      <w:r>
-        <w:t xml:space="preserve"> document </w:t>
-      </w:r>
-      <w:proofErr w:type="spellStart"/>
-      <w:r>
-        <w:t>dtree_study_ext</w:t>
-      </w:r>
-      <w:proofErr w:type="spellEnd"/>
-      <w:r>
-        <w:t>.</w:t>
+        <w:t>Created rmd document dtree_study_ext.</w:t>
       </w:r>
     </w:p>
     <w:p>
@@ -2646,11 +2239,9 @@
           <w:numId w:val="4"/>
         </w:numPr>
       </w:pPr>
-      <w:proofErr w:type="spellStart"/>
       <w:r>
         <w:t>XGBoost</w:t>
       </w:r>
-      <w:proofErr w:type="spellEnd"/>
     </w:p>
     <w:p>
       <w:pPr>
@@ -2856,13 +2447,8 @@
           <w:numId w:val="4"/>
         </w:numPr>
       </w:pPr>
-      <w:proofErr w:type="spellStart"/>
-      <w:r>
-        <w:t>Numerics</w:t>
-      </w:r>
-      <w:proofErr w:type="spellEnd"/>
-      <w:r>
-        <w:t xml:space="preserve"> - </w:t>
+      <w:r>
+        <w:t xml:space="preserve">Numerics - </w:t>
       </w:r>
       <w:r>
         <w:t>Z-score Normalization</w:t>
@@ -2913,15 +2499,7 @@
         </w:numPr>
       </w:pPr>
       <w:r>
-        <w:t xml:space="preserve">Started rerunning model with adjusted </w:t>
-      </w:r>
-      <w:proofErr w:type="spellStart"/>
-      <w:r>
-        <w:t>rdv</w:t>
-      </w:r>
-      <w:proofErr w:type="spellEnd"/>
-      <w:r>
-        <w:t>.</w:t>
+        <w:t>Started rerunning model with adjusted rdv.</w:t>
       </w:r>
     </w:p>
     <w:p>
@@ -2954,60 +2532,31 @@
         </w:numPr>
       </w:pPr>
       <w:r>
-        <w:t xml:space="preserve">Created attributes for Macro &amp; </w:t>
-      </w:r>
-      <w:proofErr w:type="spellStart"/>
-      <w:r>
-        <w:t>Histo</w:t>
-      </w:r>
-      <w:proofErr w:type="spellEnd"/>
-      <w:r>
-        <w:t xml:space="preserve"> Case and System</w:t>
-      </w:r>
-    </w:p>
-    <w:p>
-      <w:pPr>
-        <w:pStyle w:val="ListParagraph"/>
-        <w:numPr>
-          <w:ilvl w:val="1"/>
-          <w:numId w:val="4"/>
-        </w:numPr>
-      </w:pPr>
-      <w:r>
-        <w:t xml:space="preserve">Created </w:t>
-      </w:r>
-      <w:proofErr w:type="spellStart"/>
-      <w:r>
-        <w:t>rdv’s</w:t>
-      </w:r>
-      <w:proofErr w:type="spellEnd"/>
-      <w:r>
-        <w:t xml:space="preserve"> for adding Macro &amp; </w:t>
-      </w:r>
-      <w:proofErr w:type="spellStart"/>
-      <w:r>
-        <w:t>Histo</w:t>
-      </w:r>
-      <w:proofErr w:type="spellEnd"/>
-    </w:p>
-    <w:p>
-      <w:pPr>
-        <w:pStyle w:val="ListParagraph"/>
-        <w:numPr>
-          <w:ilvl w:val="1"/>
-          <w:numId w:val="4"/>
-        </w:numPr>
-      </w:pPr>
-      <w:r>
-        <w:t xml:space="preserve">Added facility to created </w:t>
-      </w:r>
-      <w:proofErr w:type="spellStart"/>
-      <w:r>
-        <w:t>rdv’s</w:t>
-      </w:r>
-      <w:proofErr w:type="spellEnd"/>
-      <w:r>
-        <w:t xml:space="preserve"> for single sections rather than cumulative</w:t>
+        <w:t>Created attributes for Macro &amp; Histo Case and System</w:t>
+      </w:r>
+    </w:p>
+    <w:p>
+      <w:pPr>
+        <w:pStyle w:val="ListParagraph"/>
+        <w:numPr>
+          <w:ilvl w:val="1"/>
+          <w:numId w:val="4"/>
+        </w:numPr>
+      </w:pPr>
+      <w:r>
+        <w:t>Created rdv’s for adding Macro &amp; Histo</w:t>
+      </w:r>
+    </w:p>
+    <w:p>
+      <w:pPr>
+        <w:pStyle w:val="ListParagraph"/>
+        <w:numPr>
+          <w:ilvl w:val="1"/>
+          <w:numId w:val="4"/>
+        </w:numPr>
+      </w:pPr>
+      <w:r>
+        <w:t>Added facility to created rdv’s for single sections rather than cumulative</w:t>
       </w:r>
     </w:p>
     <w:p>
@@ -3064,15 +2613,7 @@
         </w:numPr>
       </w:pPr>
       <w:r>
-        <w:t xml:space="preserve">Bug in attribute creation – duplicate attributes same type different values was stopping </w:t>
-      </w:r>
-      <w:proofErr w:type="spellStart"/>
-      <w:r>
-        <w:t>rdv</w:t>
-      </w:r>
-      <w:proofErr w:type="spellEnd"/>
-      <w:r>
-        <w:t xml:space="preserve"> creation. 2 Hours!</w:t>
+        <w:t>Bug in attribute creation – duplicate attributes same type different values was stopping rdv creation. 2 Hours!</w:t>
       </w:r>
     </w:p>
     <w:p>
@@ -3132,15 +2673,7 @@
         </w:numPr>
       </w:pPr>
       <w:r>
-        <w:t xml:space="preserve">Spent a lot of time with models especially decision trees and </w:t>
-      </w:r>
-      <w:proofErr w:type="spellStart"/>
-      <w:r>
-        <w:t>XGBoost</w:t>
-      </w:r>
-      <w:proofErr w:type="spellEnd"/>
-      <w:r>
-        <w:t>.</w:t>
+        <w:t>Spent a lot of time with models especially decision trees and XGBoost.</w:t>
       </w:r>
     </w:p>
     <w:p>
@@ -3185,13 +2718,8 @@
         </w:numPr>
       </w:pPr>
       <w:r>
-        <w:t xml:space="preserve">Set up </w:t>
-      </w:r>
-      <w:proofErr w:type="spellStart"/>
-      <w:r>
-        <w:t>dtree_study_all</w:t>
-      </w:r>
-      <w:proofErr w:type="spellEnd"/>
+        <w:t>Set up dtree_study_all</w:t>
+      </w:r>
     </w:p>
     <w:p>
       <w:pPr>
@@ -3235,30 +2763,20 @@
         </w:numPr>
       </w:pPr>
       <w:r>
-        <w:t xml:space="preserve">Set up </w:t>
-      </w:r>
-      <w:proofErr w:type="spellStart"/>
-      <w:r>
-        <w:t>gboost_study_all</w:t>
-      </w:r>
-      <w:proofErr w:type="spellEnd"/>
-    </w:p>
-    <w:p>
-      <w:pPr>
-        <w:pStyle w:val="ListParagraph"/>
-        <w:numPr>
-          <w:ilvl w:val="1"/>
-          <w:numId w:val="4"/>
-        </w:numPr>
-      </w:pPr>
-      <w:r>
-        <w:t xml:space="preserve">Worked on </w:t>
-      </w:r>
-      <w:proofErr w:type="spellStart"/>
-      <w:r>
-        <w:t>dtree_all</w:t>
-      </w:r>
-      <w:proofErr w:type="spellEnd"/>
+        <w:t>Set up gboost_study_all</w:t>
+      </w:r>
+    </w:p>
+    <w:p>
+      <w:pPr>
+        <w:pStyle w:val="ListParagraph"/>
+        <w:numPr>
+          <w:ilvl w:val="1"/>
+          <w:numId w:val="4"/>
+        </w:numPr>
+      </w:pPr>
+      <w:r>
+        <w:t>Worked on dtree_all</w:t>
+      </w:r>
     </w:p>
     <w:p>
       <w:pPr>
@@ -3362,13 +2880,8 @@
         </w:numPr>
       </w:pPr>
       <w:r>
-        <w:t xml:space="preserve">Implemented For loop and result saving for </w:t>
-      </w:r>
-      <w:proofErr w:type="spellStart"/>
-      <w:r>
-        <w:t>XGBoost</w:t>
-      </w:r>
-      <w:proofErr w:type="spellEnd"/>
+        <w:t>Implemented For loop and result saving for XGBoost</w:t>
+      </w:r>
     </w:p>
     <w:p>
       <w:pPr>
@@ -3415,23 +2928,7 @@
         </w:numPr>
       </w:pPr>
       <w:r>
-        <w:t xml:space="preserve">Linear regression for </w:t>
-      </w:r>
-      <w:proofErr w:type="spellStart"/>
-      <w:r>
-        <w:t>heart_weight</w:t>
-      </w:r>
-      <w:proofErr w:type="spellEnd"/>
-      <w:r>
-        <w:t xml:space="preserve"> vs </w:t>
-      </w:r>
-      <w:proofErr w:type="spellStart"/>
-      <w:r>
-        <w:t>age_in_days</w:t>
-      </w:r>
-      <w:proofErr w:type="spellEnd"/>
-      <w:r>
-        <w:t>.</w:t>
+        <w:t>Linear regression for heart_weight vs age_in_days.</w:t>
       </w:r>
     </w:p>
     <w:p>
@@ -3464,15 +2961,7 @@
         </w:numPr>
       </w:pPr>
       <w:r>
-        <w:t xml:space="preserve">Completed </w:t>
-      </w:r>
-      <w:proofErr w:type="spellStart"/>
-      <w:r>
-        <w:t>age_in_days</w:t>
-      </w:r>
-      <w:proofErr w:type="spellEnd"/>
-      <w:r>
-        <w:t xml:space="preserve"> adjustment using simple linear regression.</w:t>
+        <w:t>Completed age_in_days adjustment using simple linear regression.</w:t>
       </w:r>
     </w:p>
     <w:p>
@@ -3503,15 +2992,7 @@
       </w:pPr>
       <w:r>
         <w:lastRenderedPageBreak/>
-        <w:t xml:space="preserve">Ran decision trees and </w:t>
-      </w:r>
-      <w:proofErr w:type="spellStart"/>
-      <w:r>
-        <w:t>XGBoost</w:t>
-      </w:r>
-      <w:proofErr w:type="spellEnd"/>
-      <w:r>
-        <w:t xml:space="preserve"> on newly revised data.</w:t>
+        <w:t>Ran decision trees and XGBoost on newly revised data.</w:t>
       </w:r>
     </w:p>
     <w:p>
@@ -3544,15 +3025,7 @@
         </w:numPr>
       </w:pPr>
       <w:r>
-        <w:t xml:space="preserve">Heat maps for feature importance using </w:t>
-      </w:r>
-      <w:proofErr w:type="spellStart"/>
-      <w:r>
-        <w:t>ggplot</w:t>
-      </w:r>
-      <w:proofErr w:type="spellEnd"/>
-      <w:r>
-        <w:t xml:space="preserve"> tiles</w:t>
+        <w:t>Heat maps for feature importance using ggplot tiles</w:t>
       </w:r>
     </w:p>
     <w:p>
@@ -3609,15 +3082,7 @@
         </w:numPr>
       </w:pPr>
       <w:r>
-        <w:t xml:space="preserve">Added sex and age breaks in </w:t>
-      </w:r>
-      <w:proofErr w:type="spellStart"/>
-      <w:r>
-        <w:t>age_in_days</w:t>
-      </w:r>
-      <w:proofErr w:type="spellEnd"/>
-      <w:r>
-        <w:t xml:space="preserve"> normalisation</w:t>
+        <w:t>Added sex and age breaks in age_in_days normalisation</w:t>
       </w:r>
     </w:p>
     <w:p>
@@ -3662,13 +3127,8 @@
         </w:numPr>
       </w:pPr>
       <w:r>
-        <w:t xml:space="preserve">Review with Nigel at </w:t>
-      </w:r>
-      <w:proofErr w:type="spellStart"/>
-      <w:r>
-        <w:t>Birkbeck</w:t>
-      </w:r>
-      <w:proofErr w:type="spellEnd"/>
+        <w:t>Review with Nigel at Birkbeck</w:t>
+      </w:r>
     </w:p>
     <w:p>
       <w:pPr>
@@ -3778,15 +3238,7 @@
         </w:numPr>
       </w:pPr>
       <w:r>
-        <w:t xml:space="preserve">Combined </w:t>
-      </w:r>
-      <w:proofErr w:type="spellStart"/>
-      <w:r>
-        <w:t>heatmap</w:t>
-      </w:r>
-      <w:proofErr w:type="spellEnd"/>
-      <w:r>
-        <w:t xml:space="preserve"> include RF; played with sensitivity and added displaying values</w:t>
+        <w:t>Combined heatmap include RF; played with sensitivity and added displaying values</w:t>
       </w:r>
     </w:p>
     <w:p>
@@ -4011,15 +3463,7 @@
         </w:numPr>
       </w:pPr>
       <w:r>
-        <w:t xml:space="preserve">Modify RF and </w:t>
-      </w:r>
-      <w:proofErr w:type="spellStart"/>
-      <w:r>
-        <w:t>XGBoost</w:t>
-      </w:r>
-      <w:proofErr w:type="spellEnd"/>
-      <w:r>
-        <w:t xml:space="preserve"> to use 4 stages and write to a single folder</w:t>
+        <w:t>Modify RF and XGBoost to use 4 stages and write to a single folder</w:t>
       </w:r>
     </w:p>
     <w:p>
@@ -4148,15 +3592,7 @@
         </w:numPr>
       </w:pPr>
       <w:r>
-        <w:t xml:space="preserve">Tuning </w:t>
-      </w:r>
-      <w:proofErr w:type="spellStart"/>
-      <w:r>
-        <w:t>XGBoost</w:t>
-      </w:r>
-      <w:proofErr w:type="spellEnd"/>
-      <w:r>
-        <w:t xml:space="preserve"> model with grids</w:t>
+        <w:t>Tuning XGBoost model with grids</w:t>
       </w:r>
     </w:p>
     <w:p>
@@ -4325,15 +3761,7 @@
         </w:numPr>
       </w:pPr>
       <w:r>
-        <w:t xml:space="preserve">Return to tuning </w:t>
-      </w:r>
-      <w:proofErr w:type="spellStart"/>
-      <w:r>
-        <w:t>XGBoost</w:t>
-      </w:r>
-      <w:proofErr w:type="spellEnd"/>
-      <w:r>
-        <w:t xml:space="preserve"> model.</w:t>
+        <w:t>Return to tuning XGBoost model.</w:t>
       </w:r>
     </w:p>
     <w:p>
@@ -4402,15 +3830,7 @@
         </w:numPr>
       </w:pPr>
       <w:r>
-        <w:t xml:space="preserve">Changed creation of </w:t>
-      </w:r>
-      <w:proofErr w:type="spellStart"/>
-      <w:r>
-        <w:t>train.index</w:t>
-      </w:r>
-      <w:proofErr w:type="spellEnd"/>
-      <w:r>
-        <w:t xml:space="preserve"> so all models use same data split.</w:t>
+        <w:t>Changed creation of train.index so all models use same data split.</w:t>
       </w:r>
     </w:p>
     <w:p>
@@ -4423,9 +3843,57 @@
       </w:pPr>
       <w:r>
         <w:t>Ran a couple of sets and results look much better.</w:t>
+      </w:r>
+    </w:p>
+    <w:p>
+      <w:pPr>
+        <w:pStyle w:val="ListParagraph"/>
+        <w:numPr>
+          <w:ilvl w:val="0"/>
+          <w:numId w:val="4"/>
+        </w:numPr>
+      </w:pPr>
+      <w:r>
+        <w:t>Tuesday, 20</w:t>
+      </w:r>
+      <w:r>
+        <w:rPr>
+          <w:vertAlign w:val="superscript"/>
+        </w:rPr>
+        <w:t>th</w:t>
+      </w:r>
+      <w:r>
+        <w:t xml:space="preserve"> August</w:t>
+      </w:r>
+    </w:p>
+    <w:p>
+      <w:pPr>
+        <w:pStyle w:val="ListParagraph"/>
+        <w:numPr>
+          <w:ilvl w:val="1"/>
+          <w:numId w:val="4"/>
+        </w:numPr>
+      </w:pPr>
+      <w:r>
+        <w:t>St</w:t>
       </w:r>
       <w:bookmarkStart w:id="0" w:name="_GoBack"/>
       <w:bookmarkEnd w:id="0"/>
+      <w:r>
+        <w:t>art on Fridays presentation</w:t>
+      </w:r>
+    </w:p>
+    <w:p>
+      <w:pPr>
+        <w:pStyle w:val="ListParagraph"/>
+        <w:numPr>
+          <w:ilvl w:val="1"/>
+          <w:numId w:val="4"/>
+        </w:numPr>
+      </w:pPr>
+      <w:r>
+        <w:t>Creating plots of original data</w:t>
+      </w:r>
     </w:p>
     <w:p>
       <w:pPr>
@@ -4443,13 +3911,8 @@
           <w:numId w:val="6"/>
         </w:numPr>
       </w:pPr>
-      <w:proofErr w:type="spellStart"/>
-      <w:r>
-        <w:t>CompleteVisualise</w:t>
-      </w:r>
-      <w:proofErr w:type="spellEnd"/>
-      <w:r>
-        <w:t xml:space="preserve"> normalisation of age in python</w:t>
+      <w:r>
+        <w:t>CompleteVisualise normalisation of age in python</w:t>
       </w:r>
     </w:p>
     <w:p>
@@ -4461,15 +3924,7 @@
         </w:numPr>
       </w:pPr>
       <w:r>
-        <w:t xml:space="preserve">Can I show plots without major </w:t>
-      </w:r>
-      <w:proofErr w:type="spellStart"/>
-      <w:r>
-        <w:t>outlayers</w:t>
-      </w:r>
-      <w:proofErr w:type="spellEnd"/>
-      <w:r>
-        <w:t>?</w:t>
+        <w:t>Can I show plots without major outlayers?</w:t>
       </w:r>
     </w:p>
     <w:p>
@@ -4504,21 +3959,8 @@
           <w:numId w:val="6"/>
         </w:numPr>
       </w:pPr>
-      <w:proofErr w:type="spellStart"/>
-      <w:r>
-        <w:t>Plotcp</w:t>
-      </w:r>
-      <w:proofErr w:type="spellEnd"/>
-      <w:r>
-        <w:t>(</w:t>
-      </w:r>
-      <w:proofErr w:type="spellStart"/>
-      <w:r>
-        <w:t>tune_fit</w:t>
-      </w:r>
-      <w:proofErr w:type="spellEnd"/>
-      <w:r>
-        <w:t>) for Decision Tree</w:t>
+      <w:r>
+        <w:t>Plotcp(tune_fit) for Decision Tree</w:t>
       </w:r>
     </w:p>
     <w:p>
@@ -4569,21 +4011,7 @@
         <w:rPr>
           <w:strike/>
         </w:rPr>
-        <w:t xml:space="preserve">Legend </w:t>
-      </w:r>
-      <w:proofErr w:type="gramStart"/>
-      <w:r>
-        <w:rPr>
-          <w:strike/>
-        </w:rPr>
-        <w:t>on  DT</w:t>
-      </w:r>
-      <w:proofErr w:type="gramEnd"/>
-      <w:r>
-        <w:rPr>
-          <w:strike/>
-        </w:rPr>
-        <w:t xml:space="preserve"> plot</w:t>
+        <w:t>Legend on  DT plot</w:t>
       </w:r>
       <w:r>
         <w:rPr>
@@ -4601,23 +4029,7 @@
         </w:numPr>
       </w:pPr>
       <w:r>
-        <w:t xml:space="preserve">Change column names for Macro &amp; </w:t>
-      </w:r>
-      <w:proofErr w:type="spellStart"/>
-      <w:r>
-        <w:t>Hist</w:t>
-      </w:r>
-      <w:proofErr w:type="spellEnd"/>
-      <w:r>
-        <w:t xml:space="preserve"> remove _</w:t>
-      </w:r>
-      <w:proofErr w:type="spellStart"/>
-      <w:r>
-        <w:t>SyFiID</w:t>
-      </w:r>
-      <w:proofErr w:type="spellEnd"/>
-      <w:r>
-        <w:t xml:space="preserve"> etc.</w:t>
+        <w:t>Change column names for Macro &amp; Hist remove _SyFiID etc.</w:t>
       </w:r>
     </w:p>
     <w:p>
@@ -4629,16 +4041,44 @@
         </w:numPr>
       </w:pPr>
       <w:r>
-        <w:t xml:space="preserve">Test on </w:t>
-      </w:r>
-      <w:proofErr w:type="spellStart"/>
+        <w:t>Test on XGBoost, no more adjustments?</w:t>
+      </w:r>
+    </w:p>
+    <w:p>
+      <w:pPr>
+        <w:pStyle w:val="ListParagraph"/>
+        <w:numPr>
+          <w:ilvl w:val="0"/>
+          <w:numId w:val="6"/>
+        </w:numPr>
+      </w:pPr>
+      <w:r>
+        <w:t>Visualisations of models</w:t>
+      </w:r>
+    </w:p>
+    <w:p>
+      <w:pPr>
+        <w:pStyle w:val="ListParagraph"/>
+        <w:numPr>
+          <w:ilvl w:val="1"/>
+          <w:numId w:val="6"/>
+        </w:numPr>
+      </w:pPr>
+      <w:r>
+        <w:t>Random forest</w:t>
+      </w:r>
+    </w:p>
+    <w:p>
+      <w:pPr>
+        <w:pStyle w:val="ListParagraph"/>
+        <w:numPr>
+          <w:ilvl w:val="1"/>
+          <w:numId w:val="6"/>
+        </w:numPr>
+      </w:pPr>
       <w:r>
         <w:t>XGBoost</w:t>
       </w:r>
-      <w:proofErr w:type="spellEnd"/>
-      <w:r>
-        <w:t>, no more adjustments?</w:t>
-      </w:r>
     </w:p>
     <w:p>
       <w:pPr>
@@ -4649,34 +4089,32 @@
         </w:numPr>
       </w:pPr>
       <w:r>
-        <w:t>Visualisations of models</w:t>
-      </w:r>
-    </w:p>
-    <w:p>
-      <w:pPr>
-        <w:pStyle w:val="ListParagraph"/>
-        <w:numPr>
-          <w:ilvl w:val="1"/>
+        <w:t>Run processes with various seeds.</w:t>
+      </w:r>
+    </w:p>
+    <w:p>
+      <w:pPr>
+        <w:pStyle w:val="ListParagraph"/>
+        <w:numPr>
+          <w:ilvl w:val="0"/>
           <w:numId w:val="6"/>
         </w:numPr>
       </w:pPr>
       <w:r>
-        <w:t>Random forest</w:t>
-      </w:r>
-    </w:p>
-    <w:p>
-      <w:pPr>
-        <w:pStyle w:val="ListParagraph"/>
-        <w:numPr>
-          <w:ilvl w:val="1"/>
+        <w:t>Data and scripts onto the platform</w:t>
+      </w:r>
+    </w:p>
+    <w:p>
+      <w:pPr>
+        <w:pStyle w:val="ListParagraph"/>
+        <w:numPr>
+          <w:ilvl w:val="0"/>
           <w:numId w:val="6"/>
         </w:numPr>
       </w:pPr>
-      <w:proofErr w:type="spellStart"/>
-      <w:r>
-        <w:t>XGBoost</w:t>
-      </w:r>
-      <w:proofErr w:type="spellEnd"/>
+      <w:r>
+        <w:t>Move R code to RMDs</w:t>
+      </w:r>
     </w:p>
     <w:p>
       <w:pPr>
@@ -4687,7 +4125,7 @@
         </w:numPr>
       </w:pPr>
       <w:r>
-        <w:t>Run processes with various seeds.</w:t>
+        <w:t>What is “accuracy” in RandomForest?</w:t>
       </w:r>
     </w:p>
     <w:p>
@@ -4699,7 +4137,7 @@
         </w:numPr>
       </w:pPr>
       <w:r>
-        <w:t>Data and scripts onto the platform</w:t>
+        <w:t>What is Nodesize in random forest?</w:t>
       </w:r>
     </w:p>
     <w:p>
@@ -4711,74 +4149,20 @@
         </w:numPr>
       </w:pPr>
       <w:r>
-        <w:t>Move R code to RMDs</w:t>
-      </w:r>
-    </w:p>
-    <w:p>
-      <w:pPr>
-        <w:pStyle w:val="ListParagraph"/>
-        <w:numPr>
-          <w:ilvl w:val="0"/>
+        <w:t>Create Events Attributes:</w:t>
+      </w:r>
+    </w:p>
+    <w:p>
+      <w:pPr>
+        <w:pStyle w:val="ListParagraph"/>
+        <w:numPr>
+          <w:ilvl w:val="1"/>
           <w:numId w:val="6"/>
         </w:numPr>
       </w:pPr>
       <w:r>
-        <w:t xml:space="preserve">What is “accuracy” in </w:t>
-      </w:r>
-      <w:proofErr w:type="spellStart"/>
-      <w:r>
-        <w:t>RandomForest</w:t>
-      </w:r>
-      <w:proofErr w:type="spellEnd"/>
-      <w:r>
-        <w:t>?</w:t>
-      </w:r>
-    </w:p>
-    <w:p>
-      <w:pPr>
-        <w:pStyle w:val="ListParagraph"/>
-        <w:numPr>
-          <w:ilvl w:val="0"/>
-          <w:numId w:val="6"/>
-        </w:numPr>
-      </w:pPr>
-      <w:r>
-        <w:t xml:space="preserve">What is </w:t>
-      </w:r>
-      <w:proofErr w:type="spellStart"/>
-      <w:r>
-        <w:t>Nodesize</w:t>
-      </w:r>
-      <w:proofErr w:type="spellEnd"/>
-      <w:r>
-        <w:t xml:space="preserve"> in random forest?</w:t>
-      </w:r>
-    </w:p>
-    <w:p>
-      <w:pPr>
-        <w:pStyle w:val="ListParagraph"/>
-        <w:numPr>
-          <w:ilvl w:val="0"/>
-          <w:numId w:val="6"/>
-        </w:numPr>
-      </w:pPr>
-      <w:r>
-        <w:t>Create Events Attributes:</w:t>
-      </w:r>
-    </w:p>
-    <w:p>
-      <w:pPr>
-        <w:pStyle w:val="ListParagraph"/>
-        <w:numPr>
-          <w:ilvl w:val="1"/>
-          <w:numId w:val="6"/>
-        </w:numPr>
-      </w:pPr>
-      <w:proofErr w:type="spellStart"/>
-      <w:r>
         <w:t>Age_bins</w:t>
       </w:r>
-      <w:proofErr w:type="spellEnd"/>
     </w:p>
     <w:p>
       <w:pPr>
@@ -4876,15 +4260,7 @@
         </w:numPr>
       </w:pPr>
       <w:r>
-        <w:t xml:space="preserve">NB </w:t>
-      </w:r>
-      <w:proofErr w:type="spellStart"/>
-      <w:r>
-        <w:t>create_reporting_attributes</w:t>
-      </w:r>
-      <w:proofErr w:type="spellEnd"/>
-      <w:r>
-        <w:t xml:space="preserve"> needs sorting</w:t>
+        <w:t>NB create_reporting_attributes needs sorting</w:t>
       </w:r>
     </w:p>
     <w:p>
@@ -4895,11 +4271,9 @@
           <w:numId w:val="6"/>
         </w:numPr>
       </w:pPr>
-      <w:proofErr w:type="spellStart"/>
       <w:r>
         <w:t>Value_type_concept_id</w:t>
       </w:r>
-      <w:proofErr w:type="spellEnd"/>
     </w:p>
     <w:p>
       <w:pPr>
@@ -4910,6 +4284,7 @@
         </w:numPr>
       </w:pPr>
       <w:r>
+        <w:lastRenderedPageBreak/>
         <w:t>Global variables</w:t>
       </w:r>
     </w:p>
@@ -4946,7 +4321,6 @@
         </w:numPr>
       </w:pPr>
       <w:r>
-        <w:lastRenderedPageBreak/>
         <w:t>Review with Ben, q</w:t>
       </w:r>
       <w:r>
@@ -4977,23 +4351,7 @@
         </w:numPr>
       </w:pPr>
       <w:r>
-        <w:t xml:space="preserve">Int1 combined </w:t>
-      </w:r>
-      <w:proofErr w:type="spellStart"/>
-      <w:r>
-        <w:t>ext</w:t>
-      </w:r>
-      <w:proofErr w:type="spellEnd"/>
-      <w:r>
-        <w:t xml:space="preserve"> &amp; </w:t>
-      </w:r>
-      <w:proofErr w:type="spellStart"/>
-      <w:r>
-        <w:t>int</w:t>
-      </w:r>
-      <w:proofErr w:type="spellEnd"/>
-      <w:r>
-        <w:t xml:space="preserve"> stage 1</w:t>
+        <w:t>Int1 combined ext &amp; int stage 1</w:t>
       </w:r>
     </w:p>
     <w:p>
@@ -5077,21 +4435,8 @@
         </w:numPr>
       </w:pPr>
       <w:r>
-        <w:t xml:space="preserve">Understand </w:t>
-      </w:r>
-      <w:proofErr w:type="spellStart"/>
-      <w:r>
-        <w:t>rpart</w:t>
-      </w:r>
-      <w:proofErr w:type="spellEnd"/>
-      <w:r>
-        <w:t xml:space="preserve"> and </w:t>
-      </w:r>
-      <w:proofErr w:type="spellStart"/>
-      <w:r>
-        <w:t>rpart.plot</w:t>
-      </w:r>
-      <w:proofErr w:type="spellEnd"/>
+        <w:t>Understand rpart and rpart.plot</w:t>
+      </w:r>
     </w:p>
     <w:p>
       <w:pPr>
@@ -5126,13 +4471,8 @@
         </w:numPr>
       </w:pPr>
       <w:r>
-        <w:t xml:space="preserve">COD2_summ vs </w:t>
-      </w:r>
-      <w:proofErr w:type="spellStart"/>
-      <w:r>
-        <w:t>Age_in_days</w:t>
-      </w:r>
-      <w:proofErr w:type="spellEnd"/>
+        <w:t>COD2_summ vs Age_in_days</w:t>
+      </w:r>
     </w:p>
     <w:p>
       <w:pPr>
@@ -5191,13 +4531,8 @@
         </w:numPr>
       </w:pPr>
       <w:r>
-        <w:t xml:space="preserve">Log steps: 0.001, .01,.1, </w:t>
-      </w:r>
-      <w:proofErr w:type="spellStart"/>
-      <w:r>
-        <w:t>etc</w:t>
-      </w:r>
-      <w:proofErr w:type="spellEnd"/>
+        <w:t>Log steps: 0.001, .01,.1, etc</w:t>
+      </w:r>
     </w:p>
     <w:p>
       <w:pPr>
@@ -5256,15 +4591,7 @@
         </w:numPr>
       </w:pPr>
       <w:r>
-        <w:t xml:space="preserve">Consistency in results for </w:t>
-      </w:r>
-      <w:proofErr w:type="spellStart"/>
-      <w:r>
-        <w:t>RandomForests</w:t>
-      </w:r>
-      <w:proofErr w:type="spellEnd"/>
-      <w:r>
-        <w:t xml:space="preserve"> with different random seeds?</w:t>
+        <w:t>Consistency in results for RandomForests with different random seeds?</w:t>
       </w:r>
     </w:p>
     <w:p>
@@ -5494,6 +4821,7 @@
         </w:numPr>
       </w:pPr>
       <w:r>
+        <w:lastRenderedPageBreak/>
         <w:t>Select values for attributes</w:t>
       </w:r>
     </w:p>
@@ -5530,7 +4858,6 @@
         </w:numPr>
       </w:pPr>
       <w:r>
-        <w:lastRenderedPageBreak/>
         <w:t>Select values for attributes</w:t>
       </w:r>
     </w:p>
@@ -5702,15 +5029,7 @@
         </w:numPr>
       </w:pPr>
       <w:r>
-        <w:t xml:space="preserve">Acknowledge </w:t>
-      </w:r>
-      <w:proofErr w:type="spellStart"/>
-      <w:r>
-        <w:t>Aridhia</w:t>
-      </w:r>
-      <w:proofErr w:type="spellEnd"/>
-      <w:r>
-        <w:t xml:space="preserve"> for HAS 1.08 format</w:t>
+        <w:t>Acknowledge Aridhia for HAS 1.08 format</w:t>
       </w:r>
     </w:p>
     <w:p>
@@ -5787,15 +5106,7 @@
         </w:numPr>
       </w:pPr>
       <w:r>
-        <w:t xml:space="preserve">Normalization/standardization are designed to achieve a similar goal, which is to create features that have similar ranges to each other. We want that so we can be sure we are capturing the true information in a feature, and that we </w:t>
-      </w:r>
-      <w:proofErr w:type="spellStart"/>
-      <w:r>
-        <w:t>dont</w:t>
-      </w:r>
-      <w:proofErr w:type="spellEnd"/>
-      <w:r>
-        <w:t xml:space="preserve"> over weigh a particular feature just because its values are much larger than other features.</w:t>
+        <w:t>Normalization/standardization are designed to achieve a similar goal, which is to create features that have similar ranges to each other. We want that so we can be sure we are capturing the true information in a feature, and that we dont over weigh a particular feature just because its values are much larger than other features.</w:t>
       </w:r>
     </w:p>
     <w:p>
@@ -5807,23 +5118,7 @@
         </w:numPr>
       </w:pPr>
       <w:r>
-        <w:t xml:space="preserve">If all of your features are within a similar range of each other </w:t>
-      </w:r>
-      <w:proofErr w:type="spellStart"/>
-      <w:r>
-        <w:t>then</w:t>
-      </w:r>
-      <w:proofErr w:type="spellEnd"/>
-      <w:r>
-        <w:t xml:space="preserve"> </w:t>
-      </w:r>
-      <w:proofErr w:type="spellStart"/>
-      <w:r>
-        <w:t>theres</w:t>
-      </w:r>
-      <w:proofErr w:type="spellEnd"/>
-      <w:r>
-        <w:t xml:space="preserve"> no real need to standardize/normalize. If, however, some features naturally take on values that are much larger/smaller than others then normalization/standardization is called for</w:t>
+        <w:t>If all of your features are within a similar range of each other then theres no real need to standardize/normalize. If, however, some features naturally take on values that are much larger/smaller than others then normalization/standardization is called for</w:t>
       </w:r>
     </w:p>
     <w:p>
@@ -6390,75 +5685,8 @@
           <w:szCs w:val="20"/>
           <w:shd w:val="clear" w:color="auto" w:fill="FFFFFF"/>
         </w:rPr>
-        <w:t xml:space="preserve">Furlong, K.R., Anderson, L.N., Kang, H., </w:t>
-      </w:r>
-      <w:proofErr w:type="spellStart"/>
-      <w:r>
-        <w:rPr>
-          <w:rFonts w:ascii="Arial" w:hAnsi="Arial" w:cs="Arial"/>
-          <w:color w:val="222222"/>
-          <w:sz w:val="20"/>
-          <w:szCs w:val="20"/>
-          <w:shd w:val="clear" w:color="auto" w:fill="FFFFFF"/>
-        </w:rPr>
-        <w:t>Lebovic</w:t>
-      </w:r>
-      <w:proofErr w:type="spellEnd"/>
-      <w:r>
-        <w:rPr>
-          <w:rFonts w:ascii="Arial" w:hAnsi="Arial" w:cs="Arial"/>
-          <w:color w:val="222222"/>
-          <w:sz w:val="20"/>
-          <w:szCs w:val="20"/>
-          <w:shd w:val="clear" w:color="auto" w:fill="FFFFFF"/>
-        </w:rPr>
-        <w:t xml:space="preserve">, G., Parkin, P.C., Maguire, J.L., O’Connor, D.L., </w:t>
-      </w:r>
-      <w:proofErr w:type="spellStart"/>
-      <w:r>
-        <w:rPr>
-          <w:rFonts w:ascii="Arial" w:hAnsi="Arial" w:cs="Arial"/>
-          <w:color w:val="222222"/>
-          <w:sz w:val="20"/>
-          <w:szCs w:val="20"/>
-          <w:shd w:val="clear" w:color="auto" w:fill="FFFFFF"/>
-        </w:rPr>
-        <w:t>Birken</w:t>
-      </w:r>
-      <w:proofErr w:type="spellEnd"/>
-      <w:r>
-        <w:rPr>
-          <w:rFonts w:ascii="Arial" w:hAnsi="Arial" w:cs="Arial"/>
-          <w:color w:val="222222"/>
-          <w:sz w:val="20"/>
-          <w:szCs w:val="20"/>
-          <w:shd w:val="clear" w:color="auto" w:fill="FFFFFF"/>
-        </w:rPr>
-        <w:t xml:space="preserve">, C.S. and </w:t>
-      </w:r>
-      <w:proofErr w:type="spellStart"/>
-      <w:r>
-        <w:rPr>
-          <w:rFonts w:ascii="Arial" w:hAnsi="Arial" w:cs="Arial"/>
-          <w:color w:val="222222"/>
-          <w:sz w:val="20"/>
-          <w:szCs w:val="20"/>
-          <w:shd w:val="clear" w:color="auto" w:fill="FFFFFF"/>
-        </w:rPr>
-        <w:t>TARGet</w:t>
-      </w:r>
-      <w:proofErr w:type="spellEnd"/>
-      <w:r>
-        <w:rPr>
-          <w:rFonts w:ascii="Arial" w:hAnsi="Arial" w:cs="Arial"/>
-          <w:color w:val="222222"/>
-          <w:sz w:val="20"/>
-          <w:szCs w:val="20"/>
-          <w:shd w:val="clear" w:color="auto" w:fill="FFFFFF"/>
-        </w:rPr>
-        <w:t xml:space="preserve"> Kids! Collaboration, 2016. BMI-for-age and weight-for-length in children 0 to 2 years. </w:t>
-      </w:r>
-      <w:proofErr w:type="spellStart"/>
+        <w:t>Furlong, K.R., Anderson, L.N., Kang, H., Lebovic, G., Parkin, P.C., Maguire, J.L., O’Connor, D.L., Birken, C.S. and TARGet Kids! Collaboration, 2016. BMI-for-age and weight-for-length in children 0 to 2 years. </w:t>
+      </w:r>
       <w:r>
         <w:rPr>
           <w:rFonts w:ascii="Arial" w:hAnsi="Arial" w:cs="Arial"/>
@@ -6471,7 +5699,6 @@
         </w:rPr>
         <w:t>Pediatrics</w:t>
       </w:r>
-      <w:proofErr w:type="spellEnd"/>
       <w:r>
         <w:rPr>
           <w:rFonts w:ascii="Arial" w:hAnsi="Arial" w:cs="Arial"/>
@@ -6515,7 +5742,6 @@
           <w:shd w:val="clear" w:color="auto" w:fill="FFFFFF"/>
         </w:rPr>
       </w:pPr>
-      <w:proofErr w:type="spellStart"/>
       <w:r>
         <w:rPr>
           <w:rFonts w:ascii="Arial" w:hAnsi="Arial" w:cs="Arial"/>
@@ -6524,40 +5750,7 @@
           <w:szCs w:val="20"/>
           <w:shd w:val="clear" w:color="auto" w:fill="FFFFFF"/>
         </w:rPr>
-        <w:t>Coppoletta</w:t>
-      </w:r>
-      <w:proofErr w:type="spellEnd"/>
-      <w:r>
-        <w:rPr>
-          <w:rFonts w:ascii="Arial" w:hAnsi="Arial" w:cs="Arial"/>
-          <w:color w:val="222222"/>
-          <w:sz w:val="20"/>
-          <w:szCs w:val="20"/>
-          <w:shd w:val="clear" w:color="auto" w:fill="FFFFFF"/>
-        </w:rPr>
-        <w:t xml:space="preserve">, J.M. and </w:t>
-      </w:r>
-      <w:proofErr w:type="spellStart"/>
-      <w:r>
-        <w:rPr>
-          <w:rFonts w:ascii="Arial" w:hAnsi="Arial" w:cs="Arial"/>
-          <w:color w:val="222222"/>
-          <w:sz w:val="20"/>
-          <w:szCs w:val="20"/>
-          <w:shd w:val="clear" w:color="auto" w:fill="FFFFFF"/>
-        </w:rPr>
-        <w:t>Wolbach</w:t>
-      </w:r>
-      <w:proofErr w:type="spellEnd"/>
-      <w:r>
-        <w:rPr>
-          <w:rFonts w:ascii="Arial" w:hAnsi="Arial" w:cs="Arial"/>
-          <w:color w:val="222222"/>
-          <w:sz w:val="20"/>
-          <w:szCs w:val="20"/>
-          <w:shd w:val="clear" w:color="auto" w:fill="FFFFFF"/>
-        </w:rPr>
-        <w:t>, S.B., 1933. Body length and organ weights of infants and children: a study of the body length and normal weights of the more important vital organs of the body between birth and twelve years of age. </w:t>
+        <w:t>Coppoletta, J.M. and Wolbach, S.B., 1933. Body length and organ weights of infants and children: a study of the body length and normal weights of the more important vital organs of the body between birth and twelve years of age. </w:t>
       </w:r>
       <w:r>
         <w:rPr>
@@ -6632,15 +5825,8 @@
       <w:pPr>
         <w:pStyle w:val="Heading2"/>
       </w:pPr>
-      <w:proofErr w:type="spellStart"/>
-      <w:proofErr w:type="gramStart"/>
-      <w:r>
-        <w:t>ggplot</w:t>
-      </w:r>
-      <w:proofErr w:type="spellEnd"/>
-      <w:proofErr w:type="gramEnd"/>
-      <w:r>
-        <w:t xml:space="preserve"> ideas</w:t>
+      <w:r>
+        <w:t>ggplot ideas</w:t>
       </w:r>
     </w:p>
     <w:p>
@@ -6742,15 +5928,7 @@
       </w:pPr>
       <w:r>
         <w:lastRenderedPageBreak/>
-        <w:t xml:space="preserve">Create Macro &amp; </w:t>
-      </w:r>
-      <w:proofErr w:type="spellStart"/>
-      <w:r>
-        <w:t>Histo</w:t>
-      </w:r>
-      <w:proofErr w:type="spellEnd"/>
-      <w:r>
-        <w:t xml:space="preserve"> summary and system attributes</w:t>
+        <w:t>Create Macro &amp; Histo summary and system attributes</w:t>
       </w:r>
     </w:p>
     <w:p>
@@ -6761,11 +5939,9 @@
           <w:numId w:val="7"/>
         </w:numPr>
       </w:pPr>
-      <w:proofErr w:type="spellStart"/>
       <w:r>
         <w:t>Heirachy</w:t>
       </w:r>
-      <w:proofErr w:type="spellEnd"/>
     </w:p>
     <w:p>
       <w:pPr>
@@ -6836,21 +6012,8 @@
         </w:numPr>
       </w:pPr>
       <w:r>
-        <w:t>/</w:t>
-      </w:r>
-      <w:proofErr w:type="spellStart"/>
-      <w:r>
-        <w:t>EventAttribute</w:t>
-      </w:r>
-      <w:proofErr w:type="spellEnd"/>
-      <w:r>
-        <w:t>/Observation/</w:t>
-      </w:r>
-      <w:proofErr w:type="spellStart"/>
-      <w:r>
-        <w:t>PostMortem</w:t>
-      </w:r>
-      <w:proofErr w:type="spellEnd"/>
+        <w:t>/EventAttribute/Observation/PostMortem</w:t>
+      </w:r>
     </w:p>
     <w:p>
       <w:pPr>
@@ -6860,11 +6023,9 @@
           <w:numId w:val="7"/>
         </w:numPr>
       </w:pPr>
-      <w:proofErr w:type="spellStart"/>
       <w:r>
         <w:t>tblCardiovascularSystems</w:t>
       </w:r>
-      <w:proofErr w:type="spellEnd"/>
     </w:p>
     <w:p>
       <w:pPr>
@@ -6875,15 +6036,7 @@
         </w:numPr>
       </w:pPr>
       <w:r>
-        <w:t xml:space="preserve">i.e. start with </w:t>
-      </w:r>
-      <w:proofErr w:type="spellStart"/>
-      <w:r>
-        <w:t>tbl</w:t>
-      </w:r>
-      <w:proofErr w:type="spellEnd"/>
-      <w:r>
-        <w:t xml:space="preserve"> and end with systems</w:t>
+        <w:t>i.e. start with tbl and end with systems</w:t>
       </w:r>
     </w:p>
     <w:p>
@@ -6894,11 +6047,9 @@
           <w:numId w:val="7"/>
         </w:numPr>
       </w:pPr>
-      <w:proofErr w:type="spellStart"/>
       <w:r>
         <w:t>HeartMacro_OrFi</w:t>
       </w:r>
-      <w:proofErr w:type="spellEnd"/>
     </w:p>
     <w:p>
       <w:pPr>
@@ -6921,37 +6072,8 @@
         </w:numPr>
       </w:pPr>
       <w:r>
-        <w:t>/</w:t>
-      </w:r>
-      <w:proofErr w:type="spellStart"/>
-      <w:r>
-        <w:t>EventAttribute</w:t>
-      </w:r>
-      <w:proofErr w:type="spellEnd"/>
-      <w:r>
-        <w:t>/Observation/</w:t>
-      </w:r>
-      <w:proofErr w:type="spellStart"/>
-      <w:r>
-        <w:t>PostMortem</w:t>
-      </w:r>
-      <w:proofErr w:type="spellEnd"/>
-      <w:r>
-        <w:t>/</w:t>
-      </w:r>
-      <w:proofErr w:type="spellStart"/>
-      <w:r>
-        <w:t>LookUp</w:t>
-      </w:r>
-      <w:proofErr w:type="spellEnd"/>
-      <w:r>
-        <w:t>/</w:t>
-      </w:r>
-      <w:proofErr w:type="spellStart"/>
-      <w:r>
-        <w:t>HeartMacro_OrFiID</w:t>
-      </w:r>
-      <w:proofErr w:type="spellEnd"/>
+        <w:t>/EventAttribute/Observation/PostMortem/LookUp/HeartMacro_OrFiID</w:t>
+      </w:r>
     </w:p>
     <w:tbl>
       <w:tblPr>
@@ -7053,7 +6175,6 @@
                 <w:lang w:eastAsia="en-GB"/>
               </w:rPr>
             </w:pPr>
-            <w:proofErr w:type="spellStart"/>
             <w:r>
               <w:rPr>
                 <w:rFonts w:ascii="Calibri" w:eastAsia="Times New Roman" w:hAnsi="Calibri" w:cs="Calibri"/>
@@ -7064,7 +6185,6 @@
               </w:rPr>
               <w:t>ha_concepts.code</w:t>
             </w:r>
-            <w:proofErr w:type="spellEnd"/>
           </w:p>
         </w:tc>
         <w:tc>
@@ -7607,11 +6727,9 @@
           <w:numId w:val="7"/>
         </w:numPr>
       </w:pPr>
-      <w:proofErr w:type="spellStart"/>
       <w:r>
         <w:t>HeartHisto_orFi</w:t>
       </w:r>
-      <w:proofErr w:type="spellEnd"/>
     </w:p>
     <w:p>
       <w:pPr>
@@ -7622,23 +6740,7 @@
         </w:numPr>
       </w:pPr>
       <w:r>
-        <w:t xml:space="preserve">Whether an </w:t>
-      </w:r>
-      <w:proofErr w:type="spellStart"/>
-      <w:r>
-        <w:t>Abnormaility</w:t>
-      </w:r>
-      <w:proofErr w:type="spellEnd"/>
-      <w:r>
-        <w:t xml:space="preserve"> identified in </w:t>
-      </w:r>
-      <w:proofErr w:type="spellStart"/>
-      <w:r>
-        <w:t>histo</w:t>
-      </w:r>
-      <w:proofErr w:type="spellEnd"/>
-      <w:r>
-        <w:t xml:space="preserve"> exam</w:t>
+        <w:t>Whether an Abnormaility identified in histo exam</w:t>
       </w:r>
     </w:p>
     <w:p>
@@ -7650,37 +6752,8 @@
         </w:numPr>
       </w:pPr>
       <w:r>
-        <w:t>/</w:t>
-      </w:r>
-      <w:proofErr w:type="spellStart"/>
-      <w:r>
-        <w:t>EventAttribute</w:t>
-      </w:r>
-      <w:proofErr w:type="spellEnd"/>
-      <w:r>
-        <w:t>/Observation/</w:t>
-      </w:r>
-      <w:proofErr w:type="spellStart"/>
-      <w:r>
-        <w:t>PostMortem</w:t>
-      </w:r>
-      <w:proofErr w:type="spellEnd"/>
-      <w:r>
-        <w:t>/</w:t>
-      </w:r>
-      <w:proofErr w:type="spellStart"/>
-      <w:r>
-        <w:t>LookUp</w:t>
-      </w:r>
-      <w:proofErr w:type="spellEnd"/>
-      <w:r>
-        <w:t>/</w:t>
-      </w:r>
-      <w:proofErr w:type="spellStart"/>
-      <w:r>
-        <w:t>HeartHisto_OrHiID</w:t>
-      </w:r>
-      <w:proofErr w:type="spellEnd"/>
+        <w:t>/EventAttribute/Observation/PostMortem/LookUp/HeartHisto_OrHiID</w:t>
+      </w:r>
     </w:p>
     <w:tbl>
       <w:tblPr>
@@ -7782,7 +6855,6 @@
                 <w:lang w:eastAsia="en-GB"/>
               </w:rPr>
             </w:pPr>
-            <w:proofErr w:type="spellStart"/>
             <w:r>
               <w:rPr>
                 <w:rFonts w:ascii="Calibri" w:eastAsia="Times New Roman" w:hAnsi="Calibri" w:cs="Calibri"/>
@@ -7793,7 +6865,6 @@
               </w:rPr>
               <w:t>ha_concepts.code</w:t>
             </w:r>
-            <w:proofErr w:type="spellEnd"/>
           </w:p>
         </w:tc>
         <w:tc>
@@ -8313,25 +7384,7 @@
                 <w:color w:val="000000"/>
                 <w:lang w:eastAsia="en-GB"/>
               </w:rPr>
-              <w:t xml:space="preserve">Pres norm, organ-specific </w:t>
-            </w:r>
-            <w:proofErr w:type="spellStart"/>
-            <w:r>
-              <w:rPr>
-                <w:rFonts w:ascii="Calibri" w:eastAsia="Times New Roman" w:hAnsi="Calibri" w:cs="Calibri"/>
-                <w:color w:val="000000"/>
-                <w:lang w:eastAsia="en-GB"/>
-              </w:rPr>
-              <w:t>histo</w:t>
-            </w:r>
-            <w:proofErr w:type="spellEnd"/>
-            <w:r>
-              <w:rPr>
-                <w:rFonts w:ascii="Calibri" w:eastAsia="Times New Roman" w:hAnsi="Calibri" w:cs="Calibri"/>
-                <w:color w:val="000000"/>
-                <w:lang w:eastAsia="en-GB"/>
-              </w:rPr>
-              <w:t xml:space="preserve"> taken NOT reported</w:t>
+              <w:t>Pres norm, organ-specific histo taken NOT reported</w:t>
             </w:r>
           </w:p>
         </w:tc>
@@ -8400,25 +7453,7 @@
                 <w:color w:val="000000"/>
                 <w:lang w:eastAsia="en-GB"/>
               </w:rPr>
-              <w:t xml:space="preserve">Pres norm, "PM </w:t>
-            </w:r>
-            <w:proofErr w:type="spellStart"/>
-            <w:r>
-              <w:rPr>
-                <w:rFonts w:ascii="Calibri" w:eastAsia="Times New Roman" w:hAnsi="Calibri" w:cs="Calibri"/>
-                <w:color w:val="000000"/>
-                <w:lang w:eastAsia="en-GB"/>
-              </w:rPr>
-              <w:t>histo</w:t>
-            </w:r>
-            <w:proofErr w:type="spellEnd"/>
-            <w:r>
-              <w:rPr>
-                <w:rFonts w:ascii="Calibri" w:eastAsia="Times New Roman" w:hAnsi="Calibri" w:cs="Calibri"/>
-                <w:color w:val="000000"/>
-                <w:lang w:eastAsia="en-GB"/>
-              </w:rPr>
-              <w:t>" taken but organ NOT reported</w:t>
+              <w:t>Pres norm, "PM histo" taken but organ NOT reported</w:t>
             </w:r>
           </w:p>
         </w:tc>
@@ -8510,11 +7545,9 @@
           <w:numId w:val="7"/>
         </w:numPr>
       </w:pPr>
-      <w:proofErr w:type="spellStart"/>
       <w:r>
         <w:t>HeartMacroAbn_HeMaID</w:t>
       </w:r>
-      <w:proofErr w:type="spellEnd"/>
     </w:p>
     <w:p>
       <w:pPr>
@@ -8552,21 +7585,8 @@
         <w:t>Category = ‘</w:t>
       </w:r>
       <w:r>
-        <w:t>/</w:t>
-      </w:r>
-      <w:proofErr w:type="spellStart"/>
-      <w:r>
-        <w:t>EventAttribute</w:t>
-      </w:r>
-      <w:proofErr w:type="spellEnd"/>
-      <w:r>
-        <w:t>/Observation/</w:t>
-      </w:r>
-      <w:proofErr w:type="spellStart"/>
-      <w:r>
-        <w:t>PostMortem</w:t>
-      </w:r>
-      <w:proofErr w:type="spellEnd"/>
+        <w:t>/EventAttribute/Observation/PostMortem</w:t>
+      </w:r>
       <w:r>
         <w:t>’</w:t>
       </w:r>
@@ -8582,13 +7602,8 @@
       <w:r>
         <w:t>Code Like ‘</w:t>
       </w:r>
-      <w:proofErr w:type="spellStart"/>
-      <w:r>
-        <w:t>tbl</w:t>
-      </w:r>
-      <w:proofErr w:type="spellEnd"/>
-      <w:r>
-        <w:t>*systems</w:t>
+      <w:r>
+        <w:t>tbl*systems</w:t>
       </w:r>
       <w:r>
         <w:t>’</w:t>
@@ -8606,16 +7621,11 @@
         <w:t>What Macro</w:t>
       </w:r>
       <w:r>
-        <w:t>/</w:t>
-      </w:r>
-      <w:proofErr w:type="spellStart"/>
-      <w:r>
-        <w:t>Hist</w:t>
+        <w:t>/Hist</w:t>
       </w:r>
       <w:r>
         <w:t>o</w:t>
       </w:r>
-      <w:proofErr w:type="spellEnd"/>
       <w:r>
         <w:t xml:space="preserve"> exams in system</w:t>
       </w:r>
@@ -8632,42 +7642,10 @@
         <w:t>Category = ‘</w:t>
       </w:r>
       <w:r>
-        <w:t>/</w:t>
-      </w:r>
-      <w:proofErr w:type="spellStart"/>
-      <w:r>
-        <w:t>EventAttri</w:t>
-      </w:r>
-      <w:r>
-        <w:t>bute</w:t>
-      </w:r>
-      <w:proofErr w:type="spellEnd"/>
-      <w:r>
-        <w:t>/Observation/</w:t>
-      </w:r>
-      <w:proofErr w:type="spellStart"/>
-      <w:r>
-        <w:t>PostMortem</w:t>
-      </w:r>
-      <w:proofErr w:type="spellEnd"/>
-      <w:r>
-        <w:t>/</w:t>
-      </w:r>
-      <w:proofErr w:type="spellStart"/>
-      <w:r>
-        <w:t>tbl</w:t>
-      </w:r>
-      <w:proofErr w:type="spellEnd"/>
-      <w:r>
-        <w:t>[</w:t>
-      </w:r>
-      <w:proofErr w:type="spellStart"/>
-      <w:r>
-        <w:t>system_name</w:t>
-      </w:r>
-      <w:proofErr w:type="spellEnd"/>
-      <w:r>
-        <w:t>]</w:t>
+        <w:t>/EventAttri</w:t>
+      </w:r>
+      <w:r>
+        <w:t>bute/Observation/PostMortem/tbl[system_name]</w:t>
       </w:r>
       <w:r>
         <w:t>systems</w:t>
@@ -8690,11 +7668,9 @@
       <w:r>
         <w:t>*</w:t>
       </w:r>
-      <w:proofErr w:type="spellStart"/>
       <w:r>
         <w:t>Macro_OrFiID</w:t>
       </w:r>
-      <w:proofErr w:type="spellEnd"/>
       <w:r>
         <w:t>’</w:t>
       </w:r>
@@ -8742,15 +7718,7 @@
       </w:pPr>
       <w:r>
         <w:lastRenderedPageBreak/>
-        <w:t>Code Like ‘*</w:t>
-      </w:r>
-      <w:proofErr w:type="spellStart"/>
-      <w:r>
-        <w:t>Histo_OrHiID</w:t>
-      </w:r>
-      <w:proofErr w:type="spellEnd"/>
-      <w:r>
-        <w:t>’</w:t>
+        <w:t>Code Like ‘*Histo_OrHiID’</w:t>
       </w:r>
     </w:p>
     <w:p>
@@ -8825,13 +7793,8 @@
         </w:numPr>
       </w:pPr>
       <w:r>
-        <w:t xml:space="preserve">Macro &amp; </w:t>
-      </w:r>
-      <w:proofErr w:type="spellStart"/>
-      <w:r>
-        <w:t>Histo</w:t>
-      </w:r>
-      <w:proofErr w:type="spellEnd"/>
+        <w:t>Macro &amp; Histo</w:t>
+      </w:r>
     </w:p>
     <w:p>
       <w:pPr>
@@ -8930,21 +7893,8 @@
         <w:t>Category = ‘</w:t>
       </w:r>
       <w:r>
-        <w:t>/</w:t>
-      </w:r>
-      <w:proofErr w:type="spellStart"/>
-      <w:r>
-        <w:t>EventAttribute</w:t>
-      </w:r>
-      <w:proofErr w:type="spellEnd"/>
-      <w:r>
-        <w:t>/Observation/</w:t>
-      </w:r>
-      <w:proofErr w:type="spellStart"/>
-      <w:r>
-        <w:t>PostMortem</w:t>
-      </w:r>
-      <w:proofErr w:type="spellEnd"/>
+        <w:t>/EventAttribute/Observation/PostMortem</w:t>
+      </w:r>
       <w:r>
         <w:t>’</w:t>
       </w:r>
@@ -8958,15 +7908,7 @@
         </w:numPr>
       </w:pPr>
       <w:r>
-        <w:t>Code Like ‘</w:t>
-      </w:r>
-      <w:proofErr w:type="spellStart"/>
-      <w:r>
-        <w:t>tbl</w:t>
-      </w:r>
-      <w:proofErr w:type="spellEnd"/>
-      <w:r>
-        <w:t>*Systems’</w:t>
+        <w:t>Code Like ‘tbl*Systems’</w:t>
       </w:r>
     </w:p>
     <w:p>
@@ -9002,63 +7944,55 @@
         <w:rPr>
           <w:strike/>
         </w:rPr>
-        <w:t>Category = ‘/</w:t>
-      </w:r>
-      <w:proofErr w:type="spellStart"/>
-      <w:r>
+        <w:t>Category = ‘/EventAttribute/Observation/PostMortem/tbl[system_name]Systems’</w:t>
+      </w:r>
+    </w:p>
+    <w:p>
+      <w:pPr>
+        <w:pStyle w:val="ListParagraph"/>
+        <w:numPr>
+          <w:ilvl w:val="2"/>
+          <w:numId w:val="7"/>
+        </w:numPr>
         <w:rPr>
           <w:strike/>
         </w:rPr>
-        <w:t>EventAttribute</w:t>
-      </w:r>
-      <w:proofErr w:type="spellEnd"/>
+      </w:pPr>
       <w:r>
         <w:rPr>
           <w:strike/>
         </w:rPr>
-        <w:t>/Observation/</w:t>
-      </w:r>
-      <w:proofErr w:type="spellStart"/>
-      <w:r>
+        <w:t>Code = ‘*Macro_OrFiID’</w:t>
+      </w:r>
+    </w:p>
+    <w:p>
+      <w:pPr>
+        <w:pStyle w:val="ListParagraph"/>
+        <w:numPr>
+          <w:ilvl w:val="2"/>
+          <w:numId w:val="7"/>
+        </w:numPr>
         <w:rPr>
           <w:strike/>
         </w:rPr>
-        <w:t>PostMortem</w:t>
-      </w:r>
-      <w:proofErr w:type="spellEnd"/>
+      </w:pPr>
       <w:r>
         <w:rPr>
           <w:strike/>
         </w:rPr>
-        <w:t>/</w:t>
-      </w:r>
-      <w:proofErr w:type="spellStart"/>
-      <w:r>
-        <w:rPr>
-          <w:strike/>
-        </w:rPr>
-        <w:t>tbl</w:t>
-      </w:r>
-      <w:proofErr w:type="spellEnd"/>
-      <w:r>
-        <w:rPr>
-          <w:strike/>
-        </w:rPr>
-        <w:t>[</w:t>
-      </w:r>
-      <w:proofErr w:type="spellStart"/>
-      <w:r>
-        <w:rPr>
-          <w:strike/>
-        </w:rPr>
-        <w:t>system_name</w:t>
-      </w:r>
-      <w:proofErr w:type="spellEnd"/>
-      <w:r>
-        <w:rPr>
-          <w:strike/>
-        </w:rPr>
-        <w:t>]Systems’</w:t>
+        <w:t>Code = ‘*Histo_OrHiID’</w:t>
+      </w:r>
+    </w:p>
+    <w:p>
+      <w:pPr>
+        <w:pStyle w:val="ListParagraph"/>
+        <w:numPr>
+          <w:ilvl w:val="1"/>
+          <w:numId w:val="7"/>
+        </w:numPr>
+      </w:pPr>
+      <w:r>
+        <w:t>Codes Case</w:t>
       </w:r>
     </w:p>
     <w:p>
@@ -9068,29 +8002,12 @@
           <w:ilvl w:val="2"/>
           <w:numId w:val="7"/>
         </w:numPr>
-        <w:rPr>
-          <w:strike/>
-        </w:rPr>
-      </w:pPr>
-      <w:r>
-        <w:rPr>
-          <w:strike/>
-        </w:rPr>
-        <w:t>Code = ‘*</w:t>
-      </w:r>
-      <w:proofErr w:type="spellStart"/>
-      <w:r>
-        <w:rPr>
-          <w:strike/>
-        </w:rPr>
-        <w:t>Macro_OrFiID</w:t>
-      </w:r>
-      <w:proofErr w:type="spellEnd"/>
-      <w:r>
-        <w:rPr>
-          <w:strike/>
-        </w:rPr>
-        <w:t>’</w:t>
+      </w:pPr>
+      <w:r>
+        <w:t xml:space="preserve">Category = </w:t>
+      </w:r>
+      <w:r>
+        <w:t>/EventAttribute/Observation/PostMortem</w:t>
       </w:r>
     </w:p>
     <w:p>
@@ -9100,41 +8017,15 @@
           <w:ilvl w:val="2"/>
           <w:numId w:val="7"/>
         </w:numPr>
-        <w:rPr>
-          <w:strike/>
-        </w:rPr>
-      </w:pPr>
-      <w:r>
-        <w:rPr>
-          <w:strike/>
-        </w:rPr>
-        <w:t>Code = ‘*</w:t>
-      </w:r>
-      <w:proofErr w:type="spellStart"/>
-      <w:r>
-        <w:rPr>
-          <w:strike/>
-        </w:rPr>
-        <w:t>Histo_OrHiID</w:t>
-      </w:r>
-      <w:proofErr w:type="spellEnd"/>
-      <w:r>
-        <w:rPr>
-          <w:strike/>
-        </w:rPr>
-        <w:t>’</w:t>
-      </w:r>
-    </w:p>
-    <w:p>
-      <w:pPr>
-        <w:pStyle w:val="ListParagraph"/>
-        <w:numPr>
-          <w:ilvl w:val="1"/>
-          <w:numId w:val="7"/>
-        </w:numPr>
-      </w:pPr>
-      <w:r>
-        <w:t>Codes Case</w:t>
+      </w:pPr>
+      <w:r>
+        <w:t xml:space="preserve">Code = </w:t>
+      </w:r>
+      <w:r>
+        <w:t>Case</w:t>
+      </w:r>
+      <w:r>
+        <w:t>Macro_CsFiID</w:t>
       </w:r>
     </w:p>
     <w:p>
@@ -9149,21 +8040,8 @@
         <w:t xml:space="preserve">Category = </w:t>
       </w:r>
       <w:r>
-        <w:t>/</w:t>
-      </w:r>
-      <w:proofErr w:type="spellStart"/>
-      <w:r>
-        <w:t>EventAttribute</w:t>
-      </w:r>
-      <w:proofErr w:type="spellEnd"/>
-      <w:r>
-        <w:t>/Observation/</w:t>
-      </w:r>
-      <w:proofErr w:type="spellStart"/>
-      <w:r>
-        <w:t>PostMortem</w:t>
-      </w:r>
-      <w:proofErr w:type="spellEnd"/>
+        <w:t>/EventAttribute/Observation/PostMortem</w:t>
+      </w:r>
     </w:p>
     <w:p>
       <w:pPr>
@@ -9176,14 +8054,24 @@
       <w:r>
         <w:t xml:space="preserve">Code = </w:t>
       </w:r>
-      <w:proofErr w:type="spellStart"/>
       <w:r>
         <w:t>Case</w:t>
       </w:r>
       <w:r>
-        <w:t>Macro_CsFiID</w:t>
-      </w:r>
-      <w:proofErr w:type="spellEnd"/>
+        <w:t>Histo_CsHiID</w:t>
+      </w:r>
+    </w:p>
+    <w:p>
+      <w:pPr>
+        <w:pStyle w:val="ListParagraph"/>
+        <w:numPr>
+          <w:ilvl w:val="1"/>
+          <w:numId w:val="7"/>
+        </w:numPr>
+      </w:pPr>
+      <w:r>
+        <w:t>Concepts Case</w:t>
+      </w:r>
     </w:p>
     <w:p>
       <w:pPr>
@@ -9197,21 +8085,14 @@
         <w:t xml:space="preserve">Category = </w:t>
       </w:r>
       <w:r>
-        <w:t>/</w:t>
-      </w:r>
-      <w:proofErr w:type="spellStart"/>
-      <w:r>
-        <w:t>EventAttribute</w:t>
-      </w:r>
-      <w:proofErr w:type="spellEnd"/>
-      <w:r>
-        <w:t>/Observation/</w:t>
-      </w:r>
-      <w:proofErr w:type="spellStart"/>
-      <w:r>
-        <w:t>PostMortem</w:t>
-      </w:r>
-      <w:proofErr w:type="spellEnd"/>
+        <w:t>/EventAttribute/Observation/PostMortem/LookUp/</w:t>
+      </w:r>
+      <w:r>
+        <w:t>CaseMacro_Cs</w:t>
+      </w:r>
+      <w:r>
+        <w:t>FiID</w:t>
+      </w:r>
     </w:p>
     <w:p>
       <w:pPr>
@@ -9222,16 +8103,17 @@
         </w:numPr>
       </w:pPr>
       <w:r>
-        <w:t xml:space="preserve">Code = </w:t>
-      </w:r>
-      <w:proofErr w:type="spellStart"/>
-      <w:r>
-        <w:t>Case</w:t>
-      </w:r>
-      <w:r>
-        <w:t>Histo_CsHiID</w:t>
-      </w:r>
-      <w:proofErr w:type="spellEnd"/>
+        <w:t xml:space="preserve">Category = </w:t>
+      </w:r>
+      <w:r>
+        <w:t>/EventAttribute/Observation/PostMortem/LookUp/</w:t>
+      </w:r>
+      <w:r>
+        <w:t>CaseHisto_CsHi</w:t>
+      </w:r>
+      <w:r>
+        <w:t>ID</w:t>
+      </w:r>
     </w:p>
     <w:p>
       <w:pPr>
@@ -9242,7 +8124,7 @@
         </w:numPr>
       </w:pPr>
       <w:r>
-        <w:t>Concepts Case</w:t>
+        <w:t>Codes System</w:t>
       </w:r>
     </w:p>
     <w:p>
@@ -9257,40 +8139,8 @@
         <w:t xml:space="preserve">Category = </w:t>
       </w:r>
       <w:r>
-        <w:t>/</w:t>
-      </w:r>
-      <w:proofErr w:type="spellStart"/>
-      <w:r>
-        <w:t>EventAttribute</w:t>
-      </w:r>
-      <w:proofErr w:type="spellEnd"/>
-      <w:r>
-        <w:t>/Observation/</w:t>
-      </w:r>
-      <w:proofErr w:type="spellStart"/>
-      <w:r>
-        <w:t>PostMortem</w:t>
-      </w:r>
-      <w:proofErr w:type="spellEnd"/>
-      <w:r>
-        <w:t>/</w:t>
-      </w:r>
-      <w:proofErr w:type="spellStart"/>
-      <w:r>
-        <w:t>LookUp</w:t>
-      </w:r>
-      <w:proofErr w:type="spellEnd"/>
-      <w:r>
-        <w:t>/</w:t>
-      </w:r>
-      <w:proofErr w:type="spellStart"/>
-      <w:r>
-        <w:t>CaseMacro_Cs</w:t>
-      </w:r>
-      <w:r>
-        <w:t>FiID</w:t>
-      </w:r>
-      <w:proofErr w:type="spellEnd"/>
+        <w:t>/EventAttribute/Observation/PostMortem</w:t>
+      </w:r>
     </w:p>
     <w:p>
       <w:pPr>
@@ -9301,54 +8151,7 @@
         </w:numPr>
       </w:pPr>
       <w:r>
-        <w:t xml:space="preserve">Category = </w:t>
-      </w:r>
-      <w:r>
-        <w:t>/</w:t>
-      </w:r>
-      <w:proofErr w:type="spellStart"/>
-      <w:r>
-        <w:t>EventAttribute</w:t>
-      </w:r>
-      <w:proofErr w:type="spellEnd"/>
-      <w:r>
-        <w:t>/Observation/</w:t>
-      </w:r>
-      <w:proofErr w:type="spellStart"/>
-      <w:r>
-        <w:t>PostMortem</w:t>
-      </w:r>
-      <w:proofErr w:type="spellEnd"/>
-      <w:r>
-        <w:t>/</w:t>
-      </w:r>
-      <w:proofErr w:type="spellStart"/>
-      <w:r>
-        <w:t>LookUp</w:t>
-      </w:r>
-      <w:proofErr w:type="spellEnd"/>
-      <w:r>
-        <w:t>/</w:t>
-      </w:r>
-      <w:proofErr w:type="spellStart"/>
-      <w:r>
-        <w:t>CaseHisto_CsHi</w:t>
-      </w:r>
-      <w:r>
-        <w:t>ID</w:t>
-      </w:r>
-      <w:proofErr w:type="spellEnd"/>
-    </w:p>
-    <w:p>
-      <w:pPr>
-        <w:pStyle w:val="ListParagraph"/>
-        <w:numPr>
-          <w:ilvl w:val="1"/>
-          <w:numId w:val="7"/>
-        </w:numPr>
-      </w:pPr>
-      <w:r>
-        <w:t>Codes System</w:t>
+        <w:t>Code = [system_name]</w:t>
       </w:r>
     </w:p>
     <w:p>
@@ -9363,21 +8166,8 @@
         <w:t xml:space="preserve">Category = </w:t>
       </w:r>
       <w:r>
-        <w:t>/</w:t>
-      </w:r>
-      <w:proofErr w:type="spellStart"/>
-      <w:r>
-        <w:t>EventAttribute</w:t>
-      </w:r>
-      <w:proofErr w:type="spellEnd"/>
-      <w:r>
-        <w:t>/Observation/</w:t>
-      </w:r>
-      <w:proofErr w:type="spellStart"/>
-      <w:r>
-        <w:t>PostMortem</w:t>
-      </w:r>
-      <w:proofErr w:type="spellEnd"/>
+        <w:t>/EventAttribute/Observation/PostMortem</w:t>
+      </w:r>
     </w:p>
     <w:p>
       <w:pPr>
@@ -9388,15 +8178,7 @@
         </w:numPr>
       </w:pPr>
       <w:r>
-        <w:t>Code = [</w:t>
-      </w:r>
-      <w:proofErr w:type="spellStart"/>
-      <w:r>
-        <w:t>system_name</w:t>
-      </w:r>
-      <w:proofErr w:type="spellEnd"/>
-      <w:r>
-        <w:t>]</w:t>
+        <w:t>Code = [system_name]Macro_SyFiID</w:t>
       </w:r>
     </w:p>
     <w:p>
@@ -9411,21 +8193,8 @@
         <w:t xml:space="preserve">Category = </w:t>
       </w:r>
       <w:r>
-        <w:t>/</w:t>
-      </w:r>
-      <w:proofErr w:type="spellStart"/>
-      <w:r>
-        <w:t>EventAttribute</w:t>
-      </w:r>
-      <w:proofErr w:type="spellEnd"/>
-      <w:r>
-        <w:t>/Observation/</w:t>
-      </w:r>
-      <w:proofErr w:type="spellStart"/>
-      <w:r>
-        <w:t>PostMortem</w:t>
-      </w:r>
-      <w:proofErr w:type="spellEnd"/>
+        <w:t>/EventAttribute/Observation/PostMortem</w:t>
+      </w:r>
     </w:p>
     <w:p>
       <w:pPr>
@@ -9436,21 +8205,20 @@
         </w:numPr>
       </w:pPr>
       <w:r>
-        <w:t>Code = [</w:t>
-      </w:r>
-      <w:proofErr w:type="spellStart"/>
-      <w:r>
-        <w:t>system_name</w:t>
-      </w:r>
-      <w:proofErr w:type="spellEnd"/>
-      <w:r>
-        <w:t>]</w:t>
-      </w:r>
-      <w:proofErr w:type="spellStart"/>
-      <w:r>
-        <w:t>Macro_SyFiID</w:t>
-      </w:r>
-      <w:proofErr w:type="spellEnd"/>
+        <w:t>Code = [system_name]Histo_SyHiID</w:t>
+      </w:r>
+    </w:p>
+    <w:p>
+      <w:pPr>
+        <w:pStyle w:val="ListParagraph"/>
+        <w:numPr>
+          <w:ilvl w:val="1"/>
+          <w:numId w:val="7"/>
+        </w:numPr>
+      </w:pPr>
+      <w:r>
+        <w:t>Concepts Systems</w:t>
+      </w:r>
     </w:p>
     <w:p>
       <w:pPr>
@@ -9464,21 +8232,17 @@
         <w:t xml:space="preserve">Category = </w:t>
       </w:r>
       <w:r>
-        <w:t>/</w:t>
-      </w:r>
-      <w:proofErr w:type="spellStart"/>
-      <w:r>
-        <w:t>EventAttribute</w:t>
-      </w:r>
-      <w:proofErr w:type="spellEnd"/>
-      <w:r>
-        <w:t>/Observation/</w:t>
-      </w:r>
-      <w:proofErr w:type="spellStart"/>
-      <w:r>
-        <w:t>PostMortem</w:t>
-      </w:r>
-      <w:proofErr w:type="spellEnd"/>
+        <w:t>/EventAttribute/Observation/PostMortem/LookUp/</w:t>
+      </w:r>
+      <w:r>
+        <w:t>[system_name]</w:t>
+      </w:r>
+      <w:r>
+        <w:t>Macro_Sy</w:t>
+      </w:r>
+      <w:r>
+        <w:t>FiID</w:t>
+      </w:r>
     </w:p>
     <w:p>
       <w:pPr>
@@ -9489,32 +8253,46 @@
         </w:numPr>
       </w:pPr>
       <w:r>
-        <w:t>Code = [</w:t>
-      </w:r>
-      <w:proofErr w:type="spellStart"/>
-      <w:r>
-        <w:t>system_name</w:t>
-      </w:r>
-      <w:proofErr w:type="spellEnd"/>
-      <w:r>
-        <w:t>]</w:t>
-      </w:r>
-      <w:proofErr w:type="spellStart"/>
-      <w:r>
-        <w:t>Histo_SyHiID</w:t>
-      </w:r>
-      <w:proofErr w:type="spellEnd"/>
-    </w:p>
-    <w:p>
-      <w:pPr>
-        <w:pStyle w:val="ListParagraph"/>
-        <w:numPr>
-          <w:ilvl w:val="1"/>
+        <w:t xml:space="preserve">Category = </w:t>
+      </w:r>
+      <w:r>
+        <w:t>/EventAttribute/Observation/PostMortem/LookUp/</w:t>
+      </w:r>
+      <w:r>
+        <w:t>[system_name]Histo</w:t>
+      </w:r>
+      <w:r>
+        <w:t>_Sy</w:t>
+      </w:r>
+      <w:r>
+        <w:t>Hi</w:t>
+      </w:r>
+      <w:r>
+        <w:t>ID</w:t>
+      </w:r>
+    </w:p>
+    <w:p>
+      <w:pPr>
+        <w:pStyle w:val="ListParagraph"/>
+        <w:numPr>
+          <w:ilvl w:val="0"/>
           <w:numId w:val="7"/>
         </w:numPr>
       </w:pPr>
       <w:r>
-        <w:t>Concepts Systems</w:t>
+        <w:t>Assign concepts</w:t>
+      </w:r>
+    </w:p>
+    <w:p>
+      <w:pPr>
+        <w:pStyle w:val="ListParagraph"/>
+        <w:numPr>
+          <w:ilvl w:val="1"/>
+          <w:numId w:val="7"/>
+        </w:numPr>
+      </w:pPr>
+      <w:r>
+        <w:t>Query for all defined Macro codes by event_id orderd by system and organ</w:t>
       </w:r>
     </w:p>
     <w:p>
@@ -9526,128 +8304,32 @@
         </w:numPr>
       </w:pPr>
       <w:r>
-        <w:t xml:space="preserve">Category = </w:t>
-      </w:r>
-      <w:r>
-        <w:t>/EventAttribute/Observation/PostMortem/LookUp/</w:t>
-      </w:r>
-      <w:r>
-        <w:t>[system_name]</w:t>
-      </w:r>
-      <w:r>
-        <w:t>Macro_Sy</w:t>
-      </w:r>
-      <w:r>
-        <w:t>FiID</w:t>
-      </w:r>
-    </w:p>
-    <w:p>
-      <w:pPr>
-        <w:pStyle w:val="ListParagraph"/>
-        <w:numPr>
-          <w:ilvl w:val="2"/>
+        <w:t>Only returns events that have Macro codes assigned.</w:t>
+      </w:r>
+    </w:p>
+    <w:p>
+      <w:pPr>
+        <w:pStyle w:val="ListParagraph"/>
+        <w:numPr>
+          <w:ilvl w:val="1"/>
           <w:numId w:val="7"/>
         </w:numPr>
       </w:pPr>
       <w:r>
-        <w:t xml:space="preserve">Category = </w:t>
-      </w:r>
-      <w:r>
-        <w:t>/EventAttribute/Observation/PostMortem/LookUp/</w:t>
-      </w:r>
-      <w:r>
-        <w:t>[system_name]Histo</w:t>
-      </w:r>
-      <w:r>
-        <w:t>_Sy</w:t>
-      </w:r>
-      <w:r>
-        <w:t>Hi</w:t>
-      </w:r>
-      <w:r>
-        <w:t>ID</w:t>
-      </w:r>
-    </w:p>
-    <w:p>
-      <w:pPr>
-        <w:pStyle w:val="ListParagraph"/>
-        <w:numPr>
-          <w:ilvl w:val="0"/>
+        <w:t>Add attributes as appropriate</w:t>
+      </w:r>
+    </w:p>
+    <w:p>
+      <w:pPr>
+        <w:pStyle w:val="ListParagraph"/>
+        <w:numPr>
+          <w:ilvl w:val="1"/>
           <w:numId w:val="7"/>
         </w:numPr>
       </w:pPr>
       <w:r>
-        <w:t>Assign concepts</w:t>
-      </w:r>
-    </w:p>
-    <w:p>
-      <w:pPr>
-        <w:pStyle w:val="ListParagraph"/>
-        <w:numPr>
-          <w:ilvl w:val="1"/>
-          <w:numId w:val="7"/>
-        </w:numPr>
-      </w:pPr>
-      <w:r>
-        <w:t xml:space="preserve">Query for all defined Macro codes by </w:t>
-      </w:r>
-      <w:proofErr w:type="spellStart"/>
-      <w:r>
-        <w:t>event_id</w:t>
-      </w:r>
-      <w:proofErr w:type="spellEnd"/>
-      <w:r>
-        <w:t xml:space="preserve"> </w:t>
-      </w:r>
-      <w:proofErr w:type="spellStart"/>
-      <w:r>
-        <w:t>orderd</w:t>
-      </w:r>
-      <w:proofErr w:type="spellEnd"/>
-      <w:r>
-        <w:t xml:space="preserve"> by system and organ</w:t>
-      </w:r>
-    </w:p>
-    <w:p>
-      <w:pPr>
-        <w:pStyle w:val="ListParagraph"/>
-        <w:numPr>
-          <w:ilvl w:val="2"/>
-          <w:numId w:val="7"/>
-        </w:numPr>
-      </w:pPr>
-      <w:r>
-        <w:t>Only returns events that have Macro codes assigned.</w:t>
-      </w:r>
-    </w:p>
-    <w:p>
-      <w:pPr>
-        <w:pStyle w:val="ListParagraph"/>
-        <w:numPr>
-          <w:ilvl w:val="1"/>
-          <w:numId w:val="7"/>
-        </w:numPr>
-      </w:pPr>
-      <w:r>
-        <w:t>Add attributes as appropriate</w:t>
-      </w:r>
-    </w:p>
-    <w:p>
-      <w:pPr>
-        <w:pStyle w:val="ListParagraph"/>
-        <w:numPr>
-          <w:ilvl w:val="1"/>
-          <w:numId w:val="7"/>
-        </w:numPr>
-      </w:pPr>
-      <w:r>
-        <w:t xml:space="preserve">Ditto </w:t>
-      </w:r>
-      <w:proofErr w:type="spellStart"/>
-      <w:r>
-        <w:t>Histo</w:t>
-      </w:r>
-      <w:proofErr w:type="spellEnd"/>
+        <w:t>Ditto Histo</w:t>
+      </w:r>
     </w:p>
     <w:p>
       <w:pPr>
@@ -9702,39 +8384,7 @@
         </w:numPr>
       </w:pPr>
       <w:r>
-        <w:t>Ext, int1 (</w:t>
-      </w:r>
-      <w:proofErr w:type="spellStart"/>
-      <w:r>
-        <w:t>incl</w:t>
-      </w:r>
-      <w:proofErr w:type="spellEnd"/>
-      <w:r>
-        <w:t xml:space="preserve"> organ weights), int2 (</w:t>
-      </w:r>
-      <w:proofErr w:type="spellStart"/>
-      <w:r>
-        <w:t>incl</w:t>
-      </w:r>
-      <w:proofErr w:type="spellEnd"/>
-      <w:r>
-        <w:t xml:space="preserve"> Macro )and int3 (</w:t>
-      </w:r>
-      <w:proofErr w:type="spellStart"/>
-      <w:r>
-        <w:t>Incl</w:t>
-      </w:r>
-      <w:proofErr w:type="spellEnd"/>
-      <w:r>
-        <w:t xml:space="preserve"> </w:t>
-      </w:r>
-      <w:proofErr w:type="spellStart"/>
-      <w:r>
-        <w:t>Histo</w:t>
-      </w:r>
-      <w:proofErr w:type="spellEnd"/>
-      <w:r>
-        <w:t>)</w:t>
+        <w:t>Ext, int1 (incl organ weights), int2 (incl Macro )and int3 (Incl Histo)</w:t>
       </w:r>
     </w:p>
     <w:p>
@@ -9746,13 +8396,8 @@
         </w:numPr>
       </w:pPr>
       <w:r>
-        <w:t xml:space="preserve">For Macro &amp; </w:t>
-      </w:r>
-      <w:proofErr w:type="spellStart"/>
-      <w:r>
-        <w:t>Histo</w:t>
-      </w:r>
-      <w:proofErr w:type="spellEnd"/>
+        <w:t>For Macro &amp; Histo</w:t>
+      </w:r>
     </w:p>
     <w:p>
       <w:pPr>
@@ -9799,23 +8444,7 @@
         </w:numPr>
       </w:pPr>
       <w:r>
-        <w:t xml:space="preserve">Do I get best vales for parameters then use for all </w:t>
-      </w:r>
-      <w:proofErr w:type="spellStart"/>
-      <w:r>
-        <w:t>rdvs</w:t>
-      </w:r>
-      <w:proofErr w:type="spellEnd"/>
-      <w:r>
-        <w:t xml:space="preserve"> or do I have to find the best parameter values for each </w:t>
-      </w:r>
-      <w:proofErr w:type="spellStart"/>
-      <w:r>
-        <w:t>rdv</w:t>
-      </w:r>
-      <w:proofErr w:type="spellEnd"/>
-      <w:r>
-        <w:t>?</w:t>
+        <w:t>Do I get best vales for parameters then use for all rdvs or do I have to find the best parameter values for each rdv?</w:t>
       </w:r>
     </w:p>
     <w:p>
@@ -9828,23 +8457,7 @@
       </w:pPr>
       <w:r>
         <w:lastRenderedPageBreak/>
-        <w:t xml:space="preserve">If one-set of parameters which </w:t>
-      </w:r>
-      <w:proofErr w:type="spellStart"/>
-      <w:r>
-        <w:t>rdv</w:t>
-      </w:r>
-      <w:proofErr w:type="spellEnd"/>
-      <w:r>
-        <w:t xml:space="preserve"> do I use </w:t>
-      </w:r>
-      <w:proofErr w:type="spellStart"/>
-      <w:r>
-        <w:t>ext</w:t>
-      </w:r>
-      <w:proofErr w:type="spellEnd"/>
-      <w:r>
-        <w:t xml:space="preserve"> or int3</w:t>
+        <w:t>If one-set of parameters which rdv do I use ext or int3</w:t>
       </w:r>
     </w:p>
     <w:p>
@@ -9891,11 +8504,9 @@
           <w:numId w:val="8"/>
         </w:numPr>
       </w:pPr>
-      <w:proofErr w:type="spellStart"/>
       <w:r>
         <w:t>Gestational_age_at_birth</w:t>
       </w:r>
-      <w:proofErr w:type="spellEnd"/>
     </w:p>
     <w:p>
       <w:pPr>
@@ -9942,13 +8553,8 @@
         </w:numPr>
       </w:pPr>
       <w:r>
-        <w:t xml:space="preserve">Do basic Decision Tree on all </w:t>
-      </w:r>
-      <w:proofErr w:type="spellStart"/>
-      <w:r>
-        <w:t>rdvs</w:t>
-      </w:r>
-      <w:proofErr w:type="spellEnd"/>
+        <w:t>Do basic Decision Tree on all rdvs</w:t>
+      </w:r>
     </w:p>
     <w:p>
       <w:pPr>

</xml_diff>

<commit_message>
Minor tweaks to visualisation plots.
</commit_message>
<xml_diff>
--- a/Docs/project_tracker.docx
+++ b/Docs/project_tracker.docx
@@ -4132,6 +4132,72 @@
       <w:r>
         <w:t>Inserted new graphics into presentation.</w:t>
       </w:r>
+    </w:p>
+    <w:p>
+      <w:pPr>
+        <w:pStyle w:val="ListParagraph"/>
+        <w:numPr>
+          <w:ilvl w:val="0"/>
+          <w:numId w:val="4"/>
+        </w:numPr>
+      </w:pPr>
+      <w:r>
+        <w:t>Monday, 26</w:t>
+      </w:r>
+      <w:r>
+        <w:rPr>
+          <w:vertAlign w:val="superscript"/>
+        </w:rPr>
+        <w:t>th</w:t>
+      </w:r>
+      <w:r>
+        <w:t xml:space="preserve"> August – Bank holiday</w:t>
+      </w:r>
+    </w:p>
+    <w:p>
+      <w:pPr>
+        <w:pStyle w:val="ListParagraph"/>
+        <w:numPr>
+          <w:ilvl w:val="1"/>
+          <w:numId w:val="4"/>
+        </w:numPr>
+      </w:pPr>
+      <w:r>
+        <w:t>Nothing!</w:t>
+      </w:r>
+    </w:p>
+    <w:p>
+      <w:pPr>
+        <w:pStyle w:val="ListParagraph"/>
+        <w:numPr>
+          <w:ilvl w:val="0"/>
+          <w:numId w:val="4"/>
+        </w:numPr>
+      </w:pPr>
+      <w:r>
+        <w:t>Tuesday, 27</w:t>
+      </w:r>
+      <w:r>
+        <w:rPr>
+          <w:vertAlign w:val="superscript"/>
+        </w:rPr>
+        <w:t>th</w:t>
+      </w:r>
+      <w:r>
+        <w:t xml:space="preserve"> August</w:t>
+      </w:r>
+    </w:p>
+    <w:p>
+      <w:pPr>
+        <w:pStyle w:val="ListParagraph"/>
+        <w:numPr>
+          <w:ilvl w:val="1"/>
+          <w:numId w:val="4"/>
+        </w:numPr>
+      </w:pPr>
+      <w:r>
+        <w:t>Minor tweaks to visualisation plots.</w:t>
+      </w:r>
       <w:bookmarkStart w:id="0" w:name="_GoBack"/>
       <w:bookmarkEnd w:id="0"/>
     </w:p>
@@ -4281,6 +4347,7 @@
         </w:numPr>
       </w:pPr>
       <w:r>
+        <w:lastRenderedPageBreak/>
         <w:t>Test on XGBoost, no more adjustments?</w:t>
       </w:r>
     </w:p>
@@ -4329,7 +4396,6 @@
         </w:numPr>
       </w:pPr>
       <w:r>
-        <w:lastRenderedPageBreak/>
         <w:t>Run processes with various seeds.</w:t>
       </w:r>
     </w:p>
@@ -4855,6 +4921,7 @@
         </w:numPr>
       </w:pPr>
       <w:r>
+        <w:lastRenderedPageBreak/>
         <w:t>x-mean/standard deviation</w:t>
       </w:r>
       <w:r>
@@ -4904,7 +4971,6 @@
         </w:numPr>
       </w:pPr>
       <w:r>
-        <w:lastRenderedPageBreak/>
         <w:t>Handling of categorical variables</w:t>
       </w:r>
     </w:p>
@@ -5346,7 +5412,11 @@
         </w:numPr>
       </w:pPr>
       <w:r>
-        <w:t>Normalization/standardization are designed to achieve a similar goal, which is to create features that have similar ranges to each other. We want that so we can be sure we are capturing the true information in a feature, and that we dont over weigh a particular feature just because its values are much larger than other features.</w:t>
+        <w:t xml:space="preserve">Normalization/standardization are designed to achieve a similar goal, which is to create features that have similar ranges to each other. We want that so we can be </w:t>
+      </w:r>
+      <w:r>
+        <w:lastRenderedPageBreak/>
+        <w:t>sure we are capturing the true information in a feature, and that we dont over weigh a particular feature just because its values are much larger than other features.</w:t>
       </w:r>
     </w:p>
     <w:p>
@@ -5358,11 +5428,7 @@
         </w:numPr>
       </w:pPr>
       <w:r>
-        <w:t xml:space="preserve">If all of your features are within a similar range of each other then theres no real need to standardize/normalize. If, however, some features naturally take on values </w:t>
-      </w:r>
-      <w:r>
-        <w:lastRenderedPageBreak/>
-        <w:t>that are much larger/smaller than others then normalization/standardization is called for</w:t>
+        <w:t>If all of your features are within a similar range of each other then theres no real need to standardize/normalize. If, however, some features naturally take on values that are much larger/smaller than others then normalization/standardization is called for</w:t>
       </w:r>
     </w:p>
     <w:p>

</xml_diff>

<commit_message>
Reviewed document to-date Started making changes
</commit_message>
<xml_diff>
--- a/Docs/project_tracker.docx
+++ b/Docs/project_tracker.docx
@@ -146,8 +146,19 @@
           <w:lang w:eastAsia="en-GB"/>
         </w:rPr>
         <w:br/>
-        <w:t>- exhibit abstraction skills,</w:t>
-      </w:r>
+        <w:t>- exhibit abstraction skills</w:t>
+      </w:r>
+      <w:proofErr w:type="gramStart"/>
+      <w:r>
+        <w:rPr>
+          <w:rFonts w:eastAsia="Times New Roman" w:cstheme="minorHAnsi"/>
+          <w:i/>
+          <w:iCs/>
+          <w:lang w:eastAsia="en-GB"/>
+        </w:rPr>
+        <w:t>,</w:t>
+      </w:r>
+      <w:proofErr w:type="gramEnd"/>
       <w:r>
         <w:rPr>
           <w:rFonts w:eastAsia="Times New Roman" w:cstheme="minorHAnsi"/>
@@ -177,7 +188,31 @@
           <w:iCs/>
           <w:lang w:eastAsia="en-GB"/>
         </w:rPr>
-        <w:t>exhibit ability to validate and analyze the results</w:t>
+        <w:t xml:space="preserve">exhibit ability to validate and </w:t>
+      </w:r>
+      <w:proofErr w:type="spellStart"/>
+      <w:r>
+        <w:rPr>
+          <w:rFonts w:eastAsia="Times New Roman" w:cstheme="minorHAnsi"/>
+          <w:b/>
+          <w:bCs/>
+          <w:i/>
+          <w:iCs/>
+          <w:lang w:eastAsia="en-GB"/>
+        </w:rPr>
+        <w:t>analyze</w:t>
+      </w:r>
+      <w:proofErr w:type="spellEnd"/>
+      <w:r>
+        <w:rPr>
+          <w:rFonts w:eastAsia="Times New Roman" w:cstheme="minorHAnsi"/>
+          <w:b/>
+          <w:bCs/>
+          <w:i/>
+          <w:iCs/>
+          <w:lang w:eastAsia="en-GB"/>
+        </w:rPr>
+        <w:t xml:space="preserve"> the results</w:t>
       </w:r>
       <w:r>
         <w:rPr>
@@ -194,8 +229,13 @@
       <w:pPr>
         <w:pStyle w:val="Heading1"/>
       </w:pPr>
-      <w:r>
-        <w:t>Birkbeck project:</w:t>
+      <w:proofErr w:type="spellStart"/>
+      <w:r>
+        <w:t>Birkbeck</w:t>
+      </w:r>
+      <w:proofErr w:type="spellEnd"/>
+      <w:r>
+        <w:t xml:space="preserve"> project:</w:t>
       </w:r>
     </w:p>
     <w:p>
@@ -282,8 +322,21 @@
         <w:tab/>
       </w:r>
       <w:r>
-        <w:t>I:\DRE\Projects\Research\0004-Post mortem-AccessDB\DataExtraction</w:t>
-      </w:r>
+        <w:t>I:\DRE\Projects\Research\0004-Post mortem-</w:t>
+      </w:r>
+      <w:proofErr w:type="spellStart"/>
+      <w:r>
+        <w:t>AccessDB</w:t>
+      </w:r>
+      <w:proofErr w:type="spellEnd"/>
+      <w:r>
+        <w:t>\</w:t>
+      </w:r>
+      <w:proofErr w:type="spellStart"/>
+      <w:r>
+        <w:t>DataExtraction</w:t>
+      </w:r>
+      <w:proofErr w:type="spellEnd"/>
     </w:p>
     <w:p>
       <w:r>
@@ -366,8 +419,21 @@
         <w:tab/>
       </w:r>
       <w:r>
-        <w:t>I:\DRE\Projects\Research\0004-Post mortem-AccessDB\DataExtraction</w:t>
-      </w:r>
+        <w:t>I:\DRE\Projects\Research\0004-Post mortem-</w:t>
+      </w:r>
+      <w:proofErr w:type="spellStart"/>
+      <w:r>
+        <w:t>AccessDB</w:t>
+      </w:r>
+      <w:proofErr w:type="spellEnd"/>
+      <w:r>
+        <w:t>\</w:t>
+      </w:r>
+      <w:proofErr w:type="spellStart"/>
+      <w:r>
+        <w:t>DataExtraction</w:t>
+      </w:r>
+      <w:proofErr w:type="spellEnd"/>
     </w:p>
     <w:p>
       <w:r>
@@ -446,9 +512,11 @@
           <w:numId w:val="2"/>
         </w:numPr>
       </w:pPr>
+      <w:proofErr w:type="spellStart"/>
       <w:r>
         <w:t>create_has_tables</w:t>
       </w:r>
+      <w:proofErr w:type="spellEnd"/>
     </w:p>
     <w:p>
       <w:pPr>
@@ -470,9 +538,11 @@
           <w:numId w:val="2"/>
         </w:numPr>
       </w:pPr>
+      <w:proofErr w:type="spellStart"/>
       <w:r>
         <w:t>runTests</w:t>
       </w:r>
+      <w:proofErr w:type="spellEnd"/>
     </w:p>
     <w:p>
       <w:pPr>
@@ -491,9 +561,11 @@
           <w:numId w:val="2"/>
         </w:numPr>
       </w:pPr>
+      <w:proofErr w:type="spellStart"/>
       <w:r>
         <w:t>CreateEvents</w:t>
       </w:r>
+      <w:proofErr w:type="spellEnd"/>
     </w:p>
     <w:p>
       <w:pPr>
@@ -503,9 +575,11 @@
           <w:numId w:val="2"/>
         </w:numPr>
       </w:pPr>
+      <w:proofErr w:type="spellStart"/>
       <w:r>
         <w:t>CreateAttributeFromAttributes</w:t>
       </w:r>
+      <w:proofErr w:type="spellEnd"/>
     </w:p>
     <w:p>
       <w:pPr>
@@ -515,9 +589,11 @@
           <w:numId w:val="2"/>
         </w:numPr>
       </w:pPr>
+      <w:proofErr w:type="spellStart"/>
       <w:r>
         <w:t>CreateAttributeNoOfAttributes</w:t>
       </w:r>
+      <w:proofErr w:type="spellEnd"/>
     </w:p>
     <w:p>
       <w:pPr>
@@ -527,9 +603,11 @@
           <w:numId w:val="2"/>
         </w:numPr>
       </w:pPr>
+      <w:proofErr w:type="spellStart"/>
       <w:r>
         <w:t>CreateLabEvents</w:t>
       </w:r>
+      <w:proofErr w:type="spellEnd"/>
     </w:p>
     <w:p>
       <w:pPr>
@@ -539,9 +617,11 @@
           <w:numId w:val="2"/>
         </w:numPr>
       </w:pPr>
+      <w:proofErr w:type="spellStart"/>
       <w:r>
         <w:t>create_reporting_attributes</w:t>
       </w:r>
+      <w:proofErr w:type="spellEnd"/>
     </w:p>
     <w:p>
       <w:pPr>
@@ -551,9 +631,11 @@
           <w:numId w:val="2"/>
         </w:numPr>
       </w:pPr>
+      <w:proofErr w:type="spellStart"/>
       <w:r>
         <w:t>CreateHASCSVFiles</w:t>
       </w:r>
+      <w:proofErr w:type="spellEnd"/>
     </w:p>
     <w:p/>
     <w:p>
@@ -572,9 +654,11 @@
           <w:numId w:val="3"/>
         </w:numPr>
       </w:pPr>
+      <w:proofErr w:type="spellStart"/>
       <w:r>
         <w:t>ha_concepts</w:t>
       </w:r>
+      <w:proofErr w:type="spellEnd"/>
     </w:p>
     <w:p>
       <w:pPr>
@@ -585,8 +669,13 @@
         </w:numPr>
       </w:pPr>
       <w:r>
-        <w:t>New: parent_concept_id</w:t>
-      </w:r>
+        <w:t xml:space="preserve">New: </w:t>
+      </w:r>
+      <w:proofErr w:type="spellStart"/>
+      <w:r>
+        <w:t>parent_concept_id</w:t>
+      </w:r>
+      <w:proofErr w:type="spellEnd"/>
     </w:p>
     <w:p>
       <w:pPr>
@@ -597,8 +686,13 @@
         </w:numPr>
       </w:pPr>
       <w:r>
-        <w:t>New: value_type_concept_id</w:t>
-      </w:r>
+        <w:t xml:space="preserve">New: </w:t>
+      </w:r>
+      <w:proofErr w:type="spellStart"/>
+      <w:r>
+        <w:t>value_type_concept_id</w:t>
+      </w:r>
+      <w:proofErr w:type="spellEnd"/>
     </w:p>
     <w:p>
       <w:pPr>
@@ -633,7 +727,15 @@
         </w:numPr>
       </w:pPr>
       <w:r>
-        <w:t>Update: concept_type =&gt; category</w:t>
+        <w:t xml:space="preserve">Update: </w:t>
+      </w:r>
+      <w:proofErr w:type="spellStart"/>
+      <w:r>
+        <w:t>concept_type</w:t>
+      </w:r>
+      <w:proofErr w:type="spellEnd"/>
+      <w:r>
+        <w:t xml:space="preserve"> =&gt; category</w:t>
       </w:r>
     </w:p>
     <w:p>
@@ -645,8 +747,21 @@
         </w:numPr>
       </w:pPr>
       <w:r>
-        <w:t>Delete: concept_value type; replaced by value_type_concept_id</w:t>
-      </w:r>
+        <w:t xml:space="preserve">Delete: </w:t>
+      </w:r>
+      <w:proofErr w:type="spellStart"/>
+      <w:r>
+        <w:t>concept_value</w:t>
+      </w:r>
+      <w:proofErr w:type="spellEnd"/>
+      <w:r>
+        <w:t xml:space="preserve"> type; replaced by </w:t>
+      </w:r>
+      <w:proofErr w:type="spellStart"/>
+      <w:r>
+        <w:t>value_type_concept_id</w:t>
+      </w:r>
+      <w:proofErr w:type="spellEnd"/>
     </w:p>
     <w:p>
       <w:pPr>
@@ -656,9 +771,11 @@
           <w:numId w:val="3"/>
         </w:numPr>
       </w:pPr>
+      <w:proofErr w:type="spellStart"/>
       <w:r>
         <w:t>ha_staff</w:t>
       </w:r>
+      <w:proofErr w:type="spellEnd"/>
     </w:p>
     <w:p>
       <w:pPr>
@@ -681,8 +798,13 @@
         </w:numPr>
       </w:pPr>
       <w:r>
-        <w:t>Add: full_name</w:t>
-      </w:r>
+        <w:t xml:space="preserve">Add: </w:t>
+      </w:r>
+      <w:proofErr w:type="spellStart"/>
+      <w:r>
+        <w:t>full_name</w:t>
+      </w:r>
+      <w:proofErr w:type="spellEnd"/>
     </w:p>
     <w:p>
       <w:pPr>
@@ -693,8 +815,21 @@
         </w:numPr>
       </w:pPr>
       <w:r>
-        <w:t>Update: staff_type_id =&gt; staff_type_concept_id</w:t>
-      </w:r>
+        <w:t xml:space="preserve">Update: </w:t>
+      </w:r>
+      <w:proofErr w:type="spellStart"/>
+      <w:r>
+        <w:t>staff_type_id</w:t>
+      </w:r>
+      <w:proofErr w:type="spellEnd"/>
+      <w:r>
+        <w:t xml:space="preserve"> =&gt; </w:t>
+      </w:r>
+      <w:proofErr w:type="spellStart"/>
+      <w:r>
+        <w:t>staff_type_concept_id</w:t>
+      </w:r>
+      <w:proofErr w:type="spellEnd"/>
     </w:p>
     <w:p>
       <w:pPr>
@@ -704,9 +839,11 @@
           <w:numId w:val="3"/>
         </w:numPr>
       </w:pPr>
+      <w:proofErr w:type="spellStart"/>
       <w:r>
         <w:t>ha_patients</w:t>
       </w:r>
+      <w:proofErr w:type="spellEnd"/>
     </w:p>
     <w:p>
       <w:pPr>
@@ -717,8 +854,21 @@
         </w:numPr>
       </w:pPr>
       <w:r>
-        <w:t>Update: birth_date =&gt; birth_datetime</w:t>
-      </w:r>
+        <w:t xml:space="preserve">Update: </w:t>
+      </w:r>
+      <w:proofErr w:type="spellStart"/>
+      <w:r>
+        <w:t>birth_date</w:t>
+      </w:r>
+      <w:proofErr w:type="spellEnd"/>
+      <w:r>
+        <w:t xml:space="preserve"> =&gt; </w:t>
+      </w:r>
+      <w:proofErr w:type="spellStart"/>
+      <w:r>
+        <w:t>birth_datetime</w:t>
+      </w:r>
+      <w:proofErr w:type="spellEnd"/>
     </w:p>
     <w:p>
       <w:pPr>
@@ -729,8 +879,21 @@
         </w:numPr>
       </w:pPr>
       <w:r>
-        <w:t>Update: death_date =&gt; death_datetime</w:t>
-      </w:r>
+        <w:t xml:space="preserve">Update: </w:t>
+      </w:r>
+      <w:proofErr w:type="spellStart"/>
+      <w:r>
+        <w:t>death_date</w:t>
+      </w:r>
+      <w:proofErr w:type="spellEnd"/>
+      <w:r>
+        <w:t xml:space="preserve"> =&gt; </w:t>
+      </w:r>
+      <w:proofErr w:type="spellStart"/>
+      <w:r>
+        <w:t>death_datetime</w:t>
+      </w:r>
+      <w:proofErr w:type="spellEnd"/>
     </w:p>
     <w:p>
       <w:pPr>
@@ -741,8 +904,13 @@
         </w:numPr>
       </w:pPr>
       <w:r>
-        <w:t>Add: deceased_flag</w:t>
-      </w:r>
+        <w:t xml:space="preserve">Add: </w:t>
+      </w:r>
+      <w:proofErr w:type="spellStart"/>
+      <w:r>
+        <w:t>deceased_flag</w:t>
+      </w:r>
+      <w:proofErr w:type="spellEnd"/>
     </w:p>
     <w:p>
       <w:pPr>
@@ -753,7 +921,15 @@
         </w:numPr>
       </w:pPr>
       <w:r>
-        <w:t>Update: geographic_zone =&gt; zone</w:t>
+        <w:t xml:space="preserve">Update: </w:t>
+      </w:r>
+      <w:proofErr w:type="spellStart"/>
+      <w:r>
+        <w:t>geographic_zone</w:t>
+      </w:r>
+      <w:proofErr w:type="spellEnd"/>
+      <w:r>
+        <w:t xml:space="preserve"> =&gt; zone</w:t>
       </w:r>
     </w:p>
     <w:p>
@@ -765,8 +941,13 @@
         </w:numPr>
       </w:pPr>
       <w:r>
-        <w:t>Add: project_code</w:t>
-      </w:r>
+        <w:t xml:space="preserve">Add: </w:t>
+      </w:r>
+      <w:proofErr w:type="spellStart"/>
+      <w:r>
+        <w:t>project_code</w:t>
+      </w:r>
+      <w:proofErr w:type="spellEnd"/>
     </w:p>
     <w:p>
       <w:pPr>
@@ -776,9 +957,11 @@
           <w:numId w:val="3"/>
         </w:numPr>
       </w:pPr>
+      <w:proofErr w:type="spellStart"/>
       <w:r>
         <w:t>ha_patient_attributes</w:t>
       </w:r>
+      <w:proofErr w:type="spellEnd"/>
     </w:p>
     <w:p>
       <w:pPr>
@@ -791,9 +974,11 @@
       <w:r>
         <w:t xml:space="preserve">Add: </w:t>
       </w:r>
+      <w:proofErr w:type="spellStart"/>
       <w:r>
         <w:t>parent_patient_attribute_id</w:t>
       </w:r>
+      <w:proofErr w:type="spellEnd"/>
     </w:p>
     <w:p>
       <w:pPr>
@@ -806,12 +991,15 @@
       <w:r>
         <w:t xml:space="preserve">Update: </w:t>
       </w:r>
+      <w:proofErr w:type="spellStart"/>
       <w:r>
         <w:t>patient_attribute_type_id</w:t>
       </w:r>
+      <w:proofErr w:type="spellEnd"/>
       <w:r>
         <w:t xml:space="preserve"> =&gt; </w:t>
       </w:r>
+      <w:proofErr w:type="spellStart"/>
       <w:r>
         <w:t>patient_attribute_type_</w:t>
       </w:r>
@@ -821,6 +1009,7 @@
       <w:r>
         <w:t>id</w:t>
       </w:r>
+      <w:proofErr w:type="spellEnd"/>
     </w:p>
     <w:p>
       <w:pPr>
@@ -833,9 +1022,11 @@
       <w:r>
         <w:t xml:space="preserve">Add: </w:t>
       </w:r>
+      <w:proofErr w:type="spellStart"/>
       <w:r>
         <w:t>sequence_number</w:t>
       </w:r>
+      <w:proofErr w:type="spellEnd"/>
     </w:p>
     <w:p>
       <w:pPr>
@@ -846,8 +1037,21 @@
         </w:numPr>
       </w:pPr>
       <w:r>
-        <w:t>Update: value_date =&gt; value_datetime</w:t>
-      </w:r>
+        <w:t xml:space="preserve">Update: </w:t>
+      </w:r>
+      <w:proofErr w:type="spellStart"/>
+      <w:r>
+        <w:t>value_date</w:t>
+      </w:r>
+      <w:proofErr w:type="spellEnd"/>
+      <w:r>
+        <w:t xml:space="preserve"> =&gt; </w:t>
+      </w:r>
+      <w:proofErr w:type="spellStart"/>
+      <w:r>
+        <w:t>value_datetime</w:t>
+      </w:r>
+      <w:proofErr w:type="spellEnd"/>
     </w:p>
     <w:p>
       <w:pPr>
@@ -860,9 +1064,11 @@
       <w:r>
         <w:t xml:space="preserve">Add: </w:t>
       </w:r>
+      <w:proofErr w:type="spellStart"/>
       <w:r>
         <w:t>value_boolean</w:t>
       </w:r>
+      <w:proofErr w:type="spellEnd"/>
     </w:p>
     <w:p>
       <w:pPr>
@@ -873,8 +1079,21 @@
         </w:numPr>
       </w:pPr>
       <w:r>
-        <w:t>Update: value_id =&gt; value_concept_id</w:t>
-      </w:r>
+        <w:t xml:space="preserve">Update: </w:t>
+      </w:r>
+      <w:proofErr w:type="spellStart"/>
+      <w:r>
+        <w:t>value_id</w:t>
+      </w:r>
+      <w:proofErr w:type="spellEnd"/>
+      <w:r>
+        <w:t xml:space="preserve"> =&gt; </w:t>
+      </w:r>
+      <w:proofErr w:type="spellStart"/>
+      <w:r>
+        <w:t>value_concept_id</w:t>
+      </w:r>
+      <w:proofErr w:type="spellEnd"/>
     </w:p>
     <w:p>
       <w:pPr>
@@ -884,9 +1103,11 @@
           <w:numId w:val="3"/>
         </w:numPr>
       </w:pPr>
+      <w:proofErr w:type="spellStart"/>
       <w:r>
         <w:t>ha_events</w:t>
       </w:r>
+      <w:proofErr w:type="spellEnd"/>
     </w:p>
     <w:p>
       <w:pPr>
@@ -897,8 +1118,21 @@
         </w:numPr>
       </w:pPr>
       <w:r>
-        <w:t>Update: event_type_id =&gt; event_type_concept_id</w:t>
-      </w:r>
+        <w:t xml:space="preserve">Update: </w:t>
+      </w:r>
+      <w:proofErr w:type="spellStart"/>
+      <w:r>
+        <w:t>event_type_id</w:t>
+      </w:r>
+      <w:proofErr w:type="spellEnd"/>
+      <w:r>
+        <w:t xml:space="preserve"> =&gt; </w:t>
+      </w:r>
+      <w:proofErr w:type="spellStart"/>
+      <w:r>
+        <w:t>event_type_concept_id</w:t>
+      </w:r>
+      <w:proofErr w:type="spellEnd"/>
     </w:p>
     <w:p>
       <w:pPr>
@@ -920,9 +1154,11 @@
           <w:numId w:val="3"/>
         </w:numPr>
       </w:pPr>
+      <w:proofErr w:type="spellStart"/>
       <w:r>
         <w:t>ha_event_attributes</w:t>
       </w:r>
+      <w:proofErr w:type="spellEnd"/>
     </w:p>
     <w:p>
       <w:pPr>
@@ -935,6 +1171,7 @@
       <w:r>
         <w:t xml:space="preserve">Add: </w:t>
       </w:r>
+      <w:proofErr w:type="spellStart"/>
       <w:r>
         <w:t>parent_</w:t>
       </w:r>
@@ -944,6 +1181,7 @@
       <w:r>
         <w:t>_attribute_id</w:t>
       </w:r>
+      <w:proofErr w:type="spellEnd"/>
     </w:p>
     <w:p>
       <w:pPr>
@@ -954,13 +1192,22 @@
         </w:numPr>
       </w:pPr>
       <w:r>
-        <w:t>Update: event</w:t>
+        <w:t xml:space="preserve">Update: </w:t>
+      </w:r>
+      <w:proofErr w:type="spellStart"/>
+      <w:r>
+        <w:t>event</w:t>
       </w:r>
       <w:r>
         <w:t>_attribute_type_id</w:t>
       </w:r>
-      <w:r>
-        <w:t xml:space="preserve"> =&gt; event</w:t>
+      <w:proofErr w:type="spellEnd"/>
+      <w:r>
+        <w:t xml:space="preserve"> =&gt; </w:t>
+      </w:r>
+      <w:proofErr w:type="spellStart"/>
+      <w:r>
+        <w:t>event</w:t>
       </w:r>
       <w:r>
         <w:t>_attribute_type_</w:t>
@@ -971,6 +1218,7 @@
       <w:r>
         <w:t>id</w:t>
       </w:r>
+      <w:proofErr w:type="spellEnd"/>
     </w:p>
     <w:p>
       <w:pPr>
@@ -984,9 +1232,11 @@
         <w:lastRenderedPageBreak/>
         <w:t xml:space="preserve">Add: </w:t>
       </w:r>
+      <w:proofErr w:type="spellStart"/>
       <w:r>
         <w:t>sequence_number</w:t>
       </w:r>
+      <w:proofErr w:type="spellEnd"/>
     </w:p>
     <w:p>
       <w:pPr>
@@ -997,8 +1247,21 @@
         </w:numPr>
       </w:pPr>
       <w:r>
-        <w:t>Update: value_date =&gt; value_datetime</w:t>
-      </w:r>
+        <w:t xml:space="preserve">Update: </w:t>
+      </w:r>
+      <w:proofErr w:type="spellStart"/>
+      <w:r>
+        <w:t>value_date</w:t>
+      </w:r>
+      <w:proofErr w:type="spellEnd"/>
+      <w:r>
+        <w:t xml:space="preserve"> =&gt; </w:t>
+      </w:r>
+      <w:proofErr w:type="spellStart"/>
+      <w:r>
+        <w:t>value_datetime</w:t>
+      </w:r>
+      <w:proofErr w:type="spellEnd"/>
     </w:p>
     <w:p>
       <w:pPr>
@@ -1009,8 +1272,13 @@
         </w:numPr>
       </w:pPr>
       <w:r>
-        <w:t>Add: value_boolean</w:t>
-      </w:r>
+        <w:t xml:space="preserve">Add: </w:t>
+      </w:r>
+      <w:proofErr w:type="spellStart"/>
+      <w:r>
+        <w:t>value_boolean</w:t>
+      </w:r>
+      <w:proofErr w:type="spellEnd"/>
     </w:p>
     <w:p>
       <w:pPr>
@@ -1021,8 +1289,21 @@
         </w:numPr>
       </w:pPr>
       <w:r>
-        <w:t>Update: value_id =&gt; value_concept_id</w:t>
-      </w:r>
+        <w:t xml:space="preserve">Update: </w:t>
+      </w:r>
+      <w:proofErr w:type="spellStart"/>
+      <w:r>
+        <w:t>value_id</w:t>
+      </w:r>
+      <w:proofErr w:type="spellEnd"/>
+      <w:r>
+        <w:t xml:space="preserve"> =&gt; </w:t>
+      </w:r>
+      <w:proofErr w:type="spellStart"/>
+      <w:r>
+        <w:t>value_concept_id</w:t>
+      </w:r>
+      <w:proofErr w:type="spellEnd"/>
     </w:p>
     <w:p/>
     <w:p>
@@ -1117,8 +1398,13 @@
         </w:numPr>
       </w:pPr>
       <w:r>
-        <w:t>Started on run_tests</w:t>
-      </w:r>
+        <w:t xml:space="preserve">Started on </w:t>
+      </w:r>
+      <w:proofErr w:type="spellStart"/>
+      <w:r>
+        <w:t>run_tests</w:t>
+      </w:r>
+      <w:proofErr w:type="spellEnd"/>
     </w:p>
     <w:p>
       <w:pPr>
@@ -1173,9 +1459,11 @@
           <w:numId w:val="4"/>
         </w:numPr>
       </w:pPr>
+      <w:proofErr w:type="spellStart"/>
       <w:r>
         <w:t>create_concept_id</w:t>
       </w:r>
+      <w:proofErr w:type="spellEnd"/>
     </w:p>
     <w:p>
       <w:pPr>
@@ -1185,9 +1473,11 @@
           <w:numId w:val="4"/>
         </w:numPr>
       </w:pPr>
+      <w:proofErr w:type="spellStart"/>
       <w:r>
         <w:t>create_core_concepts</w:t>
       </w:r>
+      <w:proofErr w:type="spellEnd"/>
     </w:p>
     <w:p>
       <w:pPr>
@@ -1204,7 +1494,15 @@
         <w:t>mpleted</w:t>
       </w:r>
       <w:r>
-        <w:t xml:space="preserve"> run_tests.</w:t>
+        <w:t xml:space="preserve"> </w:t>
+      </w:r>
+      <w:proofErr w:type="spellStart"/>
+      <w:r>
+        <w:t>run_tests</w:t>
+      </w:r>
+      <w:proofErr w:type="spellEnd"/>
+      <w:r>
+        <w:t>.</w:t>
       </w:r>
     </w:p>
     <w:p>
@@ -1215,9 +1513,11 @@
           <w:numId w:val="4"/>
         </w:numPr>
       </w:pPr>
+      <w:proofErr w:type="spellStart"/>
       <w:r>
         <w:t>addPatientAttribute</w:t>
       </w:r>
+      <w:proofErr w:type="spellEnd"/>
     </w:p>
     <w:p>
       <w:pPr>
@@ -1227,9 +1527,11 @@
           <w:numId w:val="4"/>
         </w:numPr>
       </w:pPr>
+      <w:proofErr w:type="spellStart"/>
       <w:r>
         <w:t>addEventAttribute</w:t>
       </w:r>
+      <w:proofErr w:type="spellEnd"/>
     </w:p>
     <w:p>
       <w:pPr>
@@ -1243,8 +1545,13 @@
         <w:t>Checked all queries</w:t>
       </w:r>
       <w:r>
-        <w:t xml:space="preserve"> in AccessDB</w:t>
-      </w:r>
+        <w:t xml:space="preserve"> in </w:t>
+      </w:r>
+      <w:proofErr w:type="spellStart"/>
+      <w:r>
+        <w:t>AccessDB</w:t>
+      </w:r>
+      <w:proofErr w:type="spellEnd"/>
     </w:p>
     <w:p>
       <w:pPr>
@@ -1275,12 +1582,19 @@
           <w:numId w:val="4"/>
         </w:numPr>
       </w:pPr>
+      <w:proofErr w:type="spellStart"/>
       <w:r>
         <w:t>CreateEvents</w:t>
       </w:r>
-      <w:r>
-        <w:t xml:space="preserve"> &amp; CreateEventAttributes</w:t>
-      </w:r>
+      <w:proofErr w:type="spellEnd"/>
+      <w:r>
+        <w:t xml:space="preserve"> &amp; </w:t>
+      </w:r>
+      <w:proofErr w:type="spellStart"/>
+      <w:r>
+        <w:t>CreateEventAttributes</w:t>
+      </w:r>
+      <w:proofErr w:type="spellEnd"/>
     </w:p>
     <w:p>
       <w:pPr>
@@ -1443,21 +1757,25 @@
           <w:numId w:val="4"/>
         </w:numPr>
       </w:pPr>
+      <w:proofErr w:type="spellStart"/>
       <w:r>
         <w:t>CreateAttributeNoOfAttributes</w:t>
       </w:r>
-    </w:p>
-    <w:p>
-      <w:pPr>
-        <w:pStyle w:val="ListParagraph"/>
-        <w:numPr>
-          <w:ilvl w:val="1"/>
-          <w:numId w:val="4"/>
-        </w:numPr>
-      </w:pPr>
+      <w:proofErr w:type="spellEnd"/>
+    </w:p>
+    <w:p>
+      <w:pPr>
+        <w:pStyle w:val="ListParagraph"/>
+        <w:numPr>
+          <w:ilvl w:val="1"/>
+          <w:numId w:val="4"/>
+        </w:numPr>
+      </w:pPr>
+      <w:proofErr w:type="spellStart"/>
       <w:r>
         <w:t>create_reporting_attributes</w:t>
       </w:r>
+      <w:proofErr w:type="spellEnd"/>
     </w:p>
     <w:p>
       <w:pPr>
@@ -1512,9 +1830,11 @@
           <w:numId w:val="4"/>
         </w:numPr>
       </w:pPr>
+      <w:proofErr w:type="spellStart"/>
       <w:r>
         <w:t>Create_rdv_ext_measurements</w:t>
       </w:r>
+      <w:proofErr w:type="spellEnd"/>
     </w:p>
     <w:p>
       <w:pPr>
@@ -1525,8 +1845,13 @@
         </w:numPr>
       </w:pPr>
       <w:r>
-        <w:t>Separate file for each age_category</w:t>
-      </w:r>
+        <w:t xml:space="preserve">Separate file for each </w:t>
+      </w:r>
+      <w:proofErr w:type="spellStart"/>
+      <w:r>
+        <w:t>age_category</w:t>
+      </w:r>
+      <w:proofErr w:type="spellEnd"/>
     </w:p>
     <w:p>
       <w:pPr>
@@ -1558,20 +1883,30 @@
         </w:numPr>
       </w:pPr>
       <w:r>
-        <w:t>Added sex to RDV’s plus other minor changes T/F for Boolean, etc</w:t>
-      </w:r>
-    </w:p>
-    <w:p>
-      <w:pPr>
-        <w:pStyle w:val="ListParagraph"/>
-        <w:numPr>
-          <w:ilvl w:val="1"/>
-          <w:numId w:val="4"/>
-        </w:numPr>
-      </w:pPr>
-      <w:r>
-        <w:t>Found bug in CreateEvents</w:t>
-      </w:r>
+        <w:t xml:space="preserve">Added sex to RDV’s plus other minor changes T/F for Boolean, </w:t>
+      </w:r>
+      <w:proofErr w:type="spellStart"/>
+      <w:r>
+        <w:t>etc</w:t>
+      </w:r>
+      <w:proofErr w:type="spellEnd"/>
+    </w:p>
+    <w:p>
+      <w:pPr>
+        <w:pStyle w:val="ListParagraph"/>
+        <w:numPr>
+          <w:ilvl w:val="1"/>
+          <w:numId w:val="4"/>
+        </w:numPr>
+      </w:pPr>
+      <w:r>
+        <w:t xml:space="preserve">Found bug in </w:t>
+      </w:r>
+      <w:proofErr w:type="spellStart"/>
+      <w:r>
+        <w:t>CreateEvents</w:t>
+      </w:r>
+      <w:proofErr w:type="spellEnd"/>
     </w:p>
     <w:p>
       <w:pPr>
@@ -1689,9 +2024,11 @@
           <w:numId w:val="4"/>
         </w:numPr>
       </w:pPr>
+      <w:proofErr w:type="spellStart"/>
       <w:r>
         <w:t>Update_event_attribute_value</w:t>
       </w:r>
+      <w:proofErr w:type="spellEnd"/>
     </w:p>
     <w:p>
       <w:pPr>
@@ -1703,7 +2040,23 @@
       </w:pPr>
       <w:r>
         <w:lastRenderedPageBreak/>
-        <w:t>NB Event_id might change but Caseid always the same.</w:t>
+        <w:t xml:space="preserve">NB </w:t>
+      </w:r>
+      <w:proofErr w:type="spellStart"/>
+      <w:r>
+        <w:t>Event_id</w:t>
+      </w:r>
+      <w:proofErr w:type="spellEnd"/>
+      <w:r>
+        <w:t xml:space="preserve"> might change but </w:t>
+      </w:r>
+      <w:proofErr w:type="spellStart"/>
+      <w:r>
+        <w:t>Caseid</w:t>
+      </w:r>
+      <w:proofErr w:type="spellEnd"/>
+      <w:r>
+        <w:t xml:space="preserve"> always the same.</w:t>
       </w:r>
     </w:p>
     <w:p>
@@ -1735,9 +2088,11 @@
           <w:numId w:val="4"/>
         </w:numPr>
       </w:pPr>
+      <w:proofErr w:type="spellStart"/>
       <w:r>
         <w:t>create_attribute_inc_in_study</w:t>
       </w:r>
+      <w:proofErr w:type="spellEnd"/>
     </w:p>
     <w:p>
       <w:pPr>
@@ -1772,7 +2127,15 @@
         </w:numPr>
       </w:pPr>
       <w:r>
-        <w:t>Used rdv_measurements to build up criteria to exclude from study</w:t>
+        <w:t xml:space="preserve">Used </w:t>
+      </w:r>
+      <w:proofErr w:type="spellStart"/>
+      <w:r>
+        <w:t>rdv_measurements</w:t>
+      </w:r>
+      <w:proofErr w:type="spellEnd"/>
+      <w:r>
+        <w:t xml:space="preserve"> to build up criteria to exclude from study</w:t>
       </w:r>
     </w:p>
     <w:p>
@@ -1786,9 +2149,11 @@
       <w:r>
         <w:t xml:space="preserve">Developed </w:t>
       </w:r>
+      <w:proofErr w:type="spellStart"/>
       <w:r>
         <w:t>exclude_event_attributes</w:t>
       </w:r>
+      <w:proofErr w:type="spellEnd"/>
     </w:p>
     <w:p>
       <w:pPr>
@@ -1892,7 +2257,15 @@
         </w:numPr>
       </w:pPr>
       <w:r>
-        <w:t>Check install packges:</w:t>
+        <w:t xml:space="preserve">Check install </w:t>
+      </w:r>
+      <w:proofErr w:type="spellStart"/>
+      <w:r>
+        <w:t>packges</w:t>
+      </w:r>
+      <w:proofErr w:type="spellEnd"/>
+      <w:r>
+        <w:t>:</w:t>
       </w:r>
     </w:p>
     <w:p>
@@ -1903,9 +2276,11 @@
           <w:numId w:val="4"/>
         </w:numPr>
       </w:pPr>
+      <w:proofErr w:type="spellStart"/>
       <w:r>
         <w:t>dplyr</w:t>
       </w:r>
+      <w:proofErr w:type="spellEnd"/>
     </w:p>
     <w:p>
       <w:pPr>
@@ -1915,9 +2290,11 @@
           <w:numId w:val="4"/>
         </w:numPr>
       </w:pPr>
+      <w:proofErr w:type="spellStart"/>
       <w:r>
         <w:t>rpart</w:t>
       </w:r>
+      <w:proofErr w:type="spellEnd"/>
     </w:p>
     <w:p>
       <w:pPr>
@@ -1927,9 +2304,11 @@
           <w:numId w:val="4"/>
         </w:numPr>
       </w:pPr>
+      <w:proofErr w:type="spellStart"/>
       <w:r>
         <w:t>RandomForest</w:t>
       </w:r>
+      <w:proofErr w:type="spellEnd"/>
     </w:p>
     <w:p>
       <w:pPr>
@@ -1963,9 +2342,11 @@
           <w:numId w:val="4"/>
         </w:numPr>
       </w:pPr>
+      <w:proofErr w:type="spellStart"/>
       <w:r>
         <w:t>gbm</w:t>
       </w:r>
+      <w:proofErr w:type="spellEnd"/>
     </w:p>
     <w:p>
       <w:pPr>
@@ -1975,9 +2356,11 @@
           <w:numId w:val="4"/>
         </w:numPr>
       </w:pPr>
+      <w:proofErr w:type="spellStart"/>
       <w:r>
         <w:t>xgboost</w:t>
       </w:r>
+      <w:proofErr w:type="spellEnd"/>
     </w:p>
     <w:p>
       <w:pPr>
@@ -2090,7 +2473,15 @@
         </w:numPr>
       </w:pPr>
       <w:r>
-        <w:t>Started on XGBoost but missing packages</w:t>
+        <w:t xml:space="preserve">Started on </w:t>
+      </w:r>
+      <w:proofErr w:type="spellStart"/>
+      <w:r>
+        <w:t>XGBoost</w:t>
+      </w:r>
+      <w:proofErr w:type="spellEnd"/>
+      <w:r>
+        <w:t xml:space="preserve"> but missing packages</w:t>
       </w:r>
     </w:p>
     <w:p>
@@ -2159,7 +2550,23 @@
         </w:numPr>
       </w:pPr>
       <w:r>
-        <w:t>Created rmd document dtree_study_ext.</w:t>
+        <w:t xml:space="preserve">Created </w:t>
+      </w:r>
+      <w:proofErr w:type="spellStart"/>
+      <w:r>
+        <w:t>rmd</w:t>
+      </w:r>
+      <w:proofErr w:type="spellEnd"/>
+      <w:r>
+        <w:t xml:space="preserve"> document </w:t>
+      </w:r>
+      <w:proofErr w:type="spellStart"/>
+      <w:r>
+        <w:t>dtree_study_ext</w:t>
+      </w:r>
+      <w:proofErr w:type="spellEnd"/>
+      <w:r>
+        <w:t>.</w:t>
       </w:r>
     </w:p>
     <w:p>
@@ -2239,9 +2646,11 @@
           <w:numId w:val="4"/>
         </w:numPr>
       </w:pPr>
+      <w:proofErr w:type="spellStart"/>
       <w:r>
         <w:t>XGBoost</w:t>
       </w:r>
+      <w:proofErr w:type="spellEnd"/>
     </w:p>
     <w:p>
       <w:pPr>
@@ -2447,8 +2856,13 @@
           <w:numId w:val="4"/>
         </w:numPr>
       </w:pPr>
-      <w:r>
-        <w:t xml:space="preserve">Numerics - </w:t>
+      <w:proofErr w:type="spellStart"/>
+      <w:r>
+        <w:t>Numerics</w:t>
+      </w:r>
+      <w:proofErr w:type="spellEnd"/>
+      <w:r>
+        <w:t xml:space="preserve"> - </w:t>
       </w:r>
       <w:r>
         <w:t>Z-score Normalization</w:t>
@@ -2499,7 +2913,15 @@
         </w:numPr>
       </w:pPr>
       <w:r>
-        <w:t>Started rerunning model with adjusted rdv.</w:t>
+        <w:t xml:space="preserve">Started rerunning model with adjusted </w:t>
+      </w:r>
+      <w:proofErr w:type="spellStart"/>
+      <w:r>
+        <w:t>rdv</w:t>
+      </w:r>
+      <w:proofErr w:type="spellEnd"/>
+      <w:r>
+        <w:t>.</w:t>
       </w:r>
     </w:p>
     <w:p>
@@ -2532,31 +2954,60 @@
         </w:numPr>
       </w:pPr>
       <w:r>
-        <w:t>Created attributes for Macro &amp; Histo Case and System</w:t>
-      </w:r>
-    </w:p>
-    <w:p>
-      <w:pPr>
-        <w:pStyle w:val="ListParagraph"/>
-        <w:numPr>
-          <w:ilvl w:val="1"/>
-          <w:numId w:val="4"/>
-        </w:numPr>
-      </w:pPr>
-      <w:r>
-        <w:t>Created rdv’s for adding Macro &amp; Histo</w:t>
-      </w:r>
-    </w:p>
-    <w:p>
-      <w:pPr>
-        <w:pStyle w:val="ListParagraph"/>
-        <w:numPr>
-          <w:ilvl w:val="1"/>
-          <w:numId w:val="4"/>
-        </w:numPr>
-      </w:pPr>
-      <w:r>
-        <w:t>Added facility to created rdv’s for single sections rather than cumulative</w:t>
+        <w:t xml:space="preserve">Created attributes for Macro &amp; </w:t>
+      </w:r>
+      <w:proofErr w:type="spellStart"/>
+      <w:r>
+        <w:t>Histo</w:t>
+      </w:r>
+      <w:proofErr w:type="spellEnd"/>
+      <w:r>
+        <w:t xml:space="preserve"> Case and System</w:t>
+      </w:r>
+    </w:p>
+    <w:p>
+      <w:pPr>
+        <w:pStyle w:val="ListParagraph"/>
+        <w:numPr>
+          <w:ilvl w:val="1"/>
+          <w:numId w:val="4"/>
+        </w:numPr>
+      </w:pPr>
+      <w:r>
+        <w:t xml:space="preserve">Created </w:t>
+      </w:r>
+      <w:proofErr w:type="spellStart"/>
+      <w:r>
+        <w:t>rdv’s</w:t>
+      </w:r>
+      <w:proofErr w:type="spellEnd"/>
+      <w:r>
+        <w:t xml:space="preserve"> for adding Macro &amp; </w:t>
+      </w:r>
+      <w:proofErr w:type="spellStart"/>
+      <w:r>
+        <w:t>Histo</w:t>
+      </w:r>
+      <w:proofErr w:type="spellEnd"/>
+    </w:p>
+    <w:p>
+      <w:pPr>
+        <w:pStyle w:val="ListParagraph"/>
+        <w:numPr>
+          <w:ilvl w:val="1"/>
+          <w:numId w:val="4"/>
+        </w:numPr>
+      </w:pPr>
+      <w:r>
+        <w:t xml:space="preserve">Added facility to created </w:t>
+      </w:r>
+      <w:proofErr w:type="spellStart"/>
+      <w:r>
+        <w:t>rdv’s</w:t>
+      </w:r>
+      <w:proofErr w:type="spellEnd"/>
+      <w:r>
+        <w:t xml:space="preserve"> for single sections rather than cumulative</w:t>
       </w:r>
     </w:p>
     <w:p>
@@ -2613,7 +3064,15 @@
         </w:numPr>
       </w:pPr>
       <w:r>
-        <w:t>Bug in attribute creation – duplicate attributes same type different values was stopping rdv creation. 2 Hours!</w:t>
+        <w:t xml:space="preserve">Bug in attribute creation – duplicate attributes same type different values was stopping </w:t>
+      </w:r>
+      <w:proofErr w:type="spellStart"/>
+      <w:r>
+        <w:t>rdv</w:t>
+      </w:r>
+      <w:proofErr w:type="spellEnd"/>
+      <w:r>
+        <w:t xml:space="preserve"> creation. 2 Hours!</w:t>
       </w:r>
     </w:p>
     <w:p>
@@ -2673,7 +3132,15 @@
         </w:numPr>
       </w:pPr>
       <w:r>
-        <w:t>Spent a lot of time with models especially decision trees and XGBoost.</w:t>
+        <w:t xml:space="preserve">Spent a lot of time with models especially decision trees and </w:t>
+      </w:r>
+      <w:proofErr w:type="spellStart"/>
+      <w:r>
+        <w:t>XGBoost</w:t>
+      </w:r>
+      <w:proofErr w:type="spellEnd"/>
+      <w:r>
+        <w:t>.</w:t>
       </w:r>
     </w:p>
     <w:p>
@@ -2718,8 +3185,13 @@
         </w:numPr>
       </w:pPr>
       <w:r>
-        <w:t>Set up dtree_study_all</w:t>
-      </w:r>
+        <w:t xml:space="preserve">Set up </w:t>
+      </w:r>
+      <w:proofErr w:type="spellStart"/>
+      <w:r>
+        <w:t>dtree_study_all</w:t>
+      </w:r>
+      <w:proofErr w:type="spellEnd"/>
     </w:p>
     <w:p>
       <w:pPr>
@@ -2763,20 +3235,30 @@
         </w:numPr>
       </w:pPr>
       <w:r>
-        <w:t>Set up gboost_study_all</w:t>
-      </w:r>
-    </w:p>
-    <w:p>
-      <w:pPr>
-        <w:pStyle w:val="ListParagraph"/>
-        <w:numPr>
-          <w:ilvl w:val="1"/>
-          <w:numId w:val="4"/>
-        </w:numPr>
-      </w:pPr>
-      <w:r>
-        <w:t>Worked on dtree_all</w:t>
-      </w:r>
+        <w:t xml:space="preserve">Set up </w:t>
+      </w:r>
+      <w:proofErr w:type="spellStart"/>
+      <w:r>
+        <w:t>gboost_study_all</w:t>
+      </w:r>
+      <w:proofErr w:type="spellEnd"/>
+    </w:p>
+    <w:p>
+      <w:pPr>
+        <w:pStyle w:val="ListParagraph"/>
+        <w:numPr>
+          <w:ilvl w:val="1"/>
+          <w:numId w:val="4"/>
+        </w:numPr>
+      </w:pPr>
+      <w:r>
+        <w:t xml:space="preserve">Worked on </w:t>
+      </w:r>
+      <w:proofErr w:type="spellStart"/>
+      <w:r>
+        <w:t>dtree_all</w:t>
+      </w:r>
+      <w:proofErr w:type="spellEnd"/>
     </w:p>
     <w:p>
       <w:pPr>
@@ -2880,8 +3362,13 @@
         </w:numPr>
       </w:pPr>
       <w:r>
-        <w:t>Implemented For loop and result saving for XGBoost</w:t>
-      </w:r>
+        <w:t xml:space="preserve">Implemented For loop and result saving for </w:t>
+      </w:r>
+      <w:proofErr w:type="spellStart"/>
+      <w:r>
+        <w:t>XGBoost</w:t>
+      </w:r>
+      <w:proofErr w:type="spellEnd"/>
     </w:p>
     <w:p>
       <w:pPr>
@@ -2928,7 +3415,23 @@
         </w:numPr>
       </w:pPr>
       <w:r>
-        <w:t>Linear regression for heart_weight vs age_in_days.</w:t>
+        <w:t xml:space="preserve">Linear regression for </w:t>
+      </w:r>
+      <w:proofErr w:type="spellStart"/>
+      <w:r>
+        <w:t>heart_weight</w:t>
+      </w:r>
+      <w:proofErr w:type="spellEnd"/>
+      <w:r>
+        <w:t xml:space="preserve"> vs </w:t>
+      </w:r>
+      <w:proofErr w:type="spellStart"/>
+      <w:r>
+        <w:t>age_in_days</w:t>
+      </w:r>
+      <w:proofErr w:type="spellEnd"/>
+      <w:r>
+        <w:t>.</w:t>
       </w:r>
     </w:p>
     <w:p>
@@ -2961,7 +3464,15 @@
         </w:numPr>
       </w:pPr>
       <w:r>
-        <w:t>Completed age_in_days adjustment using simple linear regression.</w:t>
+        <w:t xml:space="preserve">Completed </w:t>
+      </w:r>
+      <w:proofErr w:type="spellStart"/>
+      <w:r>
+        <w:t>age_in_days</w:t>
+      </w:r>
+      <w:proofErr w:type="spellEnd"/>
+      <w:r>
+        <w:t xml:space="preserve"> adjustment using simple linear regression.</w:t>
       </w:r>
     </w:p>
     <w:p>
@@ -2992,7 +3503,15 @@
       </w:pPr>
       <w:r>
         <w:lastRenderedPageBreak/>
-        <w:t>Ran decision trees and XGBoost on newly revised data.</w:t>
+        <w:t xml:space="preserve">Ran decision trees and </w:t>
+      </w:r>
+      <w:proofErr w:type="spellStart"/>
+      <w:r>
+        <w:t>XGBoost</w:t>
+      </w:r>
+      <w:proofErr w:type="spellEnd"/>
+      <w:r>
+        <w:t xml:space="preserve"> on newly revised data.</w:t>
       </w:r>
     </w:p>
     <w:p>
@@ -3025,7 +3544,15 @@
         </w:numPr>
       </w:pPr>
       <w:r>
-        <w:t>Heat maps for feature importance using ggplot tiles</w:t>
+        <w:t xml:space="preserve">Heat maps for feature importance using </w:t>
+      </w:r>
+      <w:proofErr w:type="spellStart"/>
+      <w:r>
+        <w:t>ggplot</w:t>
+      </w:r>
+      <w:proofErr w:type="spellEnd"/>
+      <w:r>
+        <w:t xml:space="preserve"> tiles</w:t>
       </w:r>
     </w:p>
     <w:p>
@@ -3082,7 +3609,15 @@
         </w:numPr>
       </w:pPr>
       <w:r>
-        <w:t>Added sex and age breaks in age_in_days normalisation</w:t>
+        <w:t xml:space="preserve">Added sex and age breaks in </w:t>
+      </w:r>
+      <w:proofErr w:type="spellStart"/>
+      <w:r>
+        <w:t>age_in_days</w:t>
+      </w:r>
+      <w:proofErr w:type="spellEnd"/>
+      <w:r>
+        <w:t xml:space="preserve"> normalisation</w:t>
       </w:r>
     </w:p>
     <w:p>
@@ -3127,8 +3662,13 @@
         </w:numPr>
       </w:pPr>
       <w:r>
-        <w:t>Review with Nigel at Birkbeck</w:t>
-      </w:r>
+        <w:t xml:space="preserve">Review with Nigel at </w:t>
+      </w:r>
+      <w:proofErr w:type="spellStart"/>
+      <w:r>
+        <w:t>Birkbeck</w:t>
+      </w:r>
+      <w:proofErr w:type="spellEnd"/>
     </w:p>
     <w:p>
       <w:pPr>
@@ -3238,7 +3778,15 @@
         </w:numPr>
       </w:pPr>
       <w:r>
-        <w:t>Combined heatmap include RF; played with sensitivity and added displaying values</w:t>
+        <w:t xml:space="preserve">Combined </w:t>
+      </w:r>
+      <w:proofErr w:type="spellStart"/>
+      <w:r>
+        <w:t>heatmap</w:t>
+      </w:r>
+      <w:proofErr w:type="spellEnd"/>
+      <w:r>
+        <w:t xml:space="preserve"> include RF; played with sensitivity and added displaying values</w:t>
       </w:r>
     </w:p>
     <w:p>
@@ -3463,7 +4011,15 @@
         </w:numPr>
       </w:pPr>
       <w:r>
-        <w:t>Modify RF and XGBoost to use 4 stages and write to a single folder</w:t>
+        <w:t xml:space="preserve">Modify RF and </w:t>
+      </w:r>
+      <w:proofErr w:type="spellStart"/>
+      <w:r>
+        <w:t>XGBoost</w:t>
+      </w:r>
+      <w:proofErr w:type="spellEnd"/>
+      <w:r>
+        <w:t xml:space="preserve"> to use 4 stages and write to a single folder</w:t>
       </w:r>
     </w:p>
     <w:p>
@@ -3592,7 +4148,15 @@
         </w:numPr>
       </w:pPr>
       <w:r>
-        <w:t>Tuning XGBoost model with grids</w:t>
+        <w:t xml:space="preserve">Tuning </w:t>
+      </w:r>
+      <w:proofErr w:type="spellStart"/>
+      <w:r>
+        <w:t>XGBoost</w:t>
+      </w:r>
+      <w:proofErr w:type="spellEnd"/>
+      <w:r>
+        <w:t xml:space="preserve"> model with grids</w:t>
       </w:r>
     </w:p>
     <w:p>
@@ -3761,7 +4325,15 @@
         </w:numPr>
       </w:pPr>
       <w:r>
-        <w:t>Return to tuning XGBoost model.</w:t>
+        <w:t xml:space="preserve">Return to tuning </w:t>
+      </w:r>
+      <w:proofErr w:type="spellStart"/>
+      <w:r>
+        <w:t>XGBoost</w:t>
+      </w:r>
+      <w:proofErr w:type="spellEnd"/>
+      <w:r>
+        <w:t xml:space="preserve"> model.</w:t>
       </w:r>
     </w:p>
     <w:p>
@@ -3830,7 +4402,15 @@
         </w:numPr>
       </w:pPr>
       <w:r>
-        <w:t>Changed creation of train.index so all models use same data split.</w:t>
+        <w:t xml:space="preserve">Changed creation of </w:t>
+      </w:r>
+      <w:proofErr w:type="spellStart"/>
+      <w:r>
+        <w:t>train.index</w:t>
+      </w:r>
+      <w:proofErr w:type="spellEnd"/>
+      <w:r>
+        <w:t xml:space="preserve"> so all models use same data split.</w:t>
       </w:r>
     </w:p>
     <w:p>
@@ -3998,55 +4578,92 @@
         </w:numPr>
       </w:pPr>
       <w:r>
-        <w:t>Added mosaic plot for age_category</w:t>
-      </w:r>
-    </w:p>
-    <w:p>
-      <w:pPr>
-        <w:pStyle w:val="ListParagraph"/>
-        <w:numPr>
-          <w:ilvl w:val="1"/>
-          <w:numId w:val="4"/>
-        </w:numPr>
-      </w:pPr>
-      <w:r>
-        <w:t>Added summary_inc_in_study for clarity</w:t>
-      </w:r>
-    </w:p>
-    <w:p>
-      <w:pPr>
-        <w:pStyle w:val="ListParagraph"/>
-        <w:numPr>
-          <w:ilvl w:val="1"/>
-          <w:numId w:val="4"/>
-        </w:numPr>
-      </w:pPr>
-      <w:r>
-        <w:t>Realised error in excluding age_category 999.</w:t>
-      </w:r>
-    </w:p>
-    <w:p>
-      <w:pPr>
-        <w:pStyle w:val="ListParagraph"/>
-        <w:numPr>
-          <w:ilvl w:val="1"/>
-          <w:numId w:val="4"/>
-        </w:numPr>
-      </w:pPr>
-      <w:r>
-        <w:t>Re-did inc_in_study visualisations</w:t>
-      </w:r>
-    </w:p>
-    <w:p>
-      <w:pPr>
-        <w:pStyle w:val="ListParagraph"/>
-        <w:numPr>
-          <w:ilvl w:val="1"/>
-          <w:numId w:val="4"/>
-        </w:numPr>
-      </w:pPr>
-      <w:r>
-        <w:t>Reproduced all RDVs inc adjusted</w:t>
+        <w:t xml:space="preserve">Added mosaic plot for </w:t>
+      </w:r>
+      <w:proofErr w:type="spellStart"/>
+      <w:r>
+        <w:t>age_category</w:t>
+      </w:r>
+      <w:proofErr w:type="spellEnd"/>
+    </w:p>
+    <w:p>
+      <w:pPr>
+        <w:pStyle w:val="ListParagraph"/>
+        <w:numPr>
+          <w:ilvl w:val="1"/>
+          <w:numId w:val="4"/>
+        </w:numPr>
+      </w:pPr>
+      <w:r>
+        <w:t xml:space="preserve">Added </w:t>
+      </w:r>
+      <w:proofErr w:type="spellStart"/>
+      <w:r>
+        <w:t>summary_inc_in_study</w:t>
+      </w:r>
+      <w:proofErr w:type="spellEnd"/>
+      <w:r>
+        <w:t xml:space="preserve"> for clarity</w:t>
+      </w:r>
+    </w:p>
+    <w:p>
+      <w:pPr>
+        <w:pStyle w:val="ListParagraph"/>
+        <w:numPr>
+          <w:ilvl w:val="1"/>
+          <w:numId w:val="4"/>
+        </w:numPr>
+      </w:pPr>
+      <w:r>
+        <w:t xml:space="preserve">Realised error in excluding </w:t>
+      </w:r>
+      <w:proofErr w:type="spellStart"/>
+      <w:r>
+        <w:t>age_category</w:t>
+      </w:r>
+      <w:proofErr w:type="spellEnd"/>
+      <w:r>
+        <w:t xml:space="preserve"> 999.</w:t>
+      </w:r>
+    </w:p>
+    <w:p>
+      <w:pPr>
+        <w:pStyle w:val="ListParagraph"/>
+        <w:numPr>
+          <w:ilvl w:val="1"/>
+          <w:numId w:val="4"/>
+        </w:numPr>
+      </w:pPr>
+      <w:r>
+        <w:t xml:space="preserve">Re-did </w:t>
+      </w:r>
+      <w:proofErr w:type="spellStart"/>
+      <w:r>
+        <w:t>inc_in_study</w:t>
+      </w:r>
+      <w:proofErr w:type="spellEnd"/>
+      <w:r>
+        <w:t xml:space="preserve"> visualisations</w:t>
+      </w:r>
+    </w:p>
+    <w:p>
+      <w:pPr>
+        <w:pStyle w:val="ListParagraph"/>
+        <w:numPr>
+          <w:ilvl w:val="1"/>
+          <w:numId w:val="4"/>
+        </w:numPr>
+      </w:pPr>
+      <w:r>
+        <w:t xml:space="preserve">Reproduced all RDVs </w:t>
+      </w:r>
+      <w:proofErr w:type="spellStart"/>
+      <w:r>
+        <w:t>inc</w:t>
+      </w:r>
+      <w:proofErr w:type="spellEnd"/>
+      <w:r>
+        <w:t xml:space="preserve"> adjusted</w:t>
       </w:r>
     </w:p>
     <w:p>
@@ -4392,8 +5009,13 @@
         </w:numPr>
       </w:pPr>
       <w:r>
-        <w:t>NB Missing values – Thyroid_weight</w:t>
-      </w:r>
+        <w:t xml:space="preserve">NB Missing values – </w:t>
+      </w:r>
+      <w:proofErr w:type="spellStart"/>
+      <w:r>
+        <w:t>Thyroid_weight</w:t>
+      </w:r>
+      <w:proofErr w:type="spellEnd"/>
     </w:p>
     <w:p>
       <w:pPr>
@@ -4451,8 +5073,6 @@
       <w:r>
         <w:t>Started on results and conclusions</w:t>
       </w:r>
-      <w:bookmarkStart w:id="0" w:name="_GoBack"/>
-      <w:bookmarkEnd w:id="0"/>
     </w:p>
     <w:p>
       <w:pPr>
@@ -4471,7 +5091,278 @@
         </w:numPr>
       </w:pPr>
       <w:r>
-        <w:t>Store results of Decision tree to csv, gives details of splits.</w:t>
+        <w:t>Project Report</w:t>
+      </w:r>
+    </w:p>
+    <w:p>
+      <w:pPr>
+        <w:pStyle w:val="ListParagraph"/>
+        <w:numPr>
+          <w:ilvl w:val="1"/>
+          <w:numId w:val="6"/>
+        </w:numPr>
+      </w:pPr>
+      <w:r>
+        <w:t>Before Monday</w:t>
+      </w:r>
+    </w:p>
+    <w:p>
+      <w:pPr>
+        <w:pStyle w:val="ListParagraph"/>
+        <w:numPr>
+          <w:ilvl w:val="2"/>
+          <w:numId w:val="6"/>
+        </w:numPr>
+        <w:rPr>
+          <w:strike/>
+        </w:rPr>
+      </w:pPr>
+      <w:bookmarkStart w:id="0" w:name="_GoBack"/>
+      <w:r>
+        <w:rPr>
+          <w:strike/>
+        </w:rPr>
+        <w:t>Post mortem =&gt; post-mortem</w:t>
+      </w:r>
+    </w:p>
+    <w:bookmarkEnd w:id="0"/>
+    <w:p>
+      <w:pPr>
+        <w:pStyle w:val="ListParagraph"/>
+        <w:numPr>
+          <w:ilvl w:val="2"/>
+          <w:numId w:val="6"/>
+        </w:numPr>
+      </w:pPr>
+      <w:r>
+        <w:t>Copy in references from project proposal</w:t>
+      </w:r>
+    </w:p>
+    <w:p>
+      <w:pPr>
+        <w:pStyle w:val="ListParagraph"/>
+        <w:numPr>
+          <w:ilvl w:val="2"/>
+          <w:numId w:val="6"/>
+        </w:numPr>
+      </w:pPr>
+      <w:r>
+        <w:t>References for model packages in Chapter 3</w:t>
+      </w:r>
+    </w:p>
+    <w:p>
+      <w:pPr>
+        <w:pStyle w:val="ListParagraph"/>
+        <w:numPr>
+          <w:ilvl w:val="2"/>
+          <w:numId w:val="6"/>
+        </w:numPr>
+      </w:pPr>
+      <w:r>
+        <w:t xml:space="preserve">HAS Model developed at GOSH with </w:t>
+      </w:r>
+      <w:proofErr w:type="spellStart"/>
+      <w:r>
+        <w:t>Aridhia</w:t>
+      </w:r>
+      <w:proofErr w:type="spellEnd"/>
+      <w:r>
+        <w:t xml:space="preserve"> – Chapter 3?</w:t>
+      </w:r>
+    </w:p>
+    <w:p>
+      <w:pPr>
+        <w:pStyle w:val="ListParagraph"/>
+        <w:numPr>
+          <w:ilvl w:val="2"/>
+          <w:numId w:val="6"/>
+        </w:numPr>
+      </w:pPr>
+      <w:r>
+        <w:t>Report Outline (2.3)</w:t>
+      </w:r>
+    </w:p>
+    <w:p>
+      <w:pPr>
+        <w:pStyle w:val="ListParagraph"/>
+        <w:numPr>
+          <w:ilvl w:val="2"/>
+          <w:numId w:val="6"/>
+        </w:numPr>
+      </w:pPr>
+      <w:r>
+        <w:t xml:space="preserve">Introduction to Chapter 5 </w:t>
+      </w:r>
+    </w:p>
+    <w:p>
+      <w:pPr>
+        <w:pStyle w:val="ListParagraph"/>
+        <w:numPr>
+          <w:ilvl w:val="2"/>
+          <w:numId w:val="6"/>
+        </w:numPr>
+      </w:pPr>
+      <w:r>
+        <w:t>Introduction to 5.2 Decision tress what does the output mean? What does the tree show?</w:t>
+      </w:r>
+    </w:p>
+    <w:p>
+      <w:pPr>
+        <w:pStyle w:val="ListParagraph"/>
+        <w:numPr>
+          <w:ilvl w:val="2"/>
+          <w:numId w:val="6"/>
+        </w:numPr>
+      </w:pPr>
+      <w:r>
+        <w:t>Add decision output for additional stages.</w:t>
+      </w:r>
+    </w:p>
+    <w:p>
+      <w:pPr>
+        <w:pStyle w:val="ListParagraph"/>
+        <w:numPr>
+          <w:ilvl w:val="2"/>
+          <w:numId w:val="6"/>
+        </w:numPr>
+      </w:pPr>
+      <w:r>
+        <w:t>Introduction to 5.3 ensemble methods</w:t>
+      </w:r>
+    </w:p>
+    <w:p>
+      <w:pPr>
+        <w:pStyle w:val="ListParagraph"/>
+        <w:numPr>
+          <w:ilvl w:val="2"/>
+          <w:numId w:val="6"/>
+        </w:numPr>
+      </w:pPr>
+      <w:r>
+        <w:t>Textual explanation of plots in section 5.4</w:t>
+      </w:r>
+    </w:p>
+    <w:p>
+      <w:pPr>
+        <w:pStyle w:val="ListParagraph"/>
+        <w:numPr>
+          <w:ilvl w:val="2"/>
+          <w:numId w:val="6"/>
+        </w:numPr>
+      </w:pPr>
+      <w:r>
+        <w:t>Chapter 6 Results – text!</w:t>
+      </w:r>
+    </w:p>
+    <w:p>
+      <w:pPr>
+        <w:pStyle w:val="ListParagraph"/>
+        <w:numPr>
+          <w:ilvl w:val="2"/>
+          <w:numId w:val="6"/>
+        </w:numPr>
+      </w:pPr>
+      <w:r>
+        <w:t>Chapter 7 – Conclusions</w:t>
+      </w:r>
+    </w:p>
+    <w:p>
+      <w:pPr>
+        <w:pStyle w:val="ListParagraph"/>
+        <w:numPr>
+          <w:ilvl w:val="3"/>
+          <w:numId w:val="6"/>
+        </w:numPr>
+      </w:pPr>
+      <w:r>
+        <w:t>7.1 Project summary</w:t>
+      </w:r>
+    </w:p>
+    <w:p>
+      <w:pPr>
+        <w:pStyle w:val="ListParagraph"/>
+        <w:numPr>
+          <w:ilvl w:val="3"/>
+          <w:numId w:val="6"/>
+        </w:numPr>
+      </w:pPr>
+      <w:r>
+        <w:t>7.2 Project evaluation</w:t>
+      </w:r>
+    </w:p>
+    <w:p>
+      <w:pPr>
+        <w:pStyle w:val="ListParagraph"/>
+        <w:numPr>
+          <w:ilvl w:val="1"/>
+          <w:numId w:val="6"/>
+        </w:numPr>
+      </w:pPr>
+      <w:r>
+        <w:t>After Monday</w:t>
+      </w:r>
+    </w:p>
+    <w:p>
+      <w:pPr>
+        <w:pStyle w:val="ListParagraph"/>
+        <w:numPr>
+          <w:ilvl w:val="2"/>
+          <w:numId w:val="6"/>
+        </w:numPr>
+      </w:pPr>
+      <w:r>
+        <w:t>Acknowledgments</w:t>
+      </w:r>
+    </w:p>
+    <w:p>
+      <w:pPr>
+        <w:pStyle w:val="ListParagraph"/>
+        <w:numPr>
+          <w:ilvl w:val="2"/>
+          <w:numId w:val="6"/>
+        </w:numPr>
+      </w:pPr>
+      <w:r>
+        <w:t>Update references</w:t>
+      </w:r>
+    </w:p>
+    <w:p>
+      <w:pPr>
+        <w:pStyle w:val="ListParagraph"/>
+        <w:numPr>
+          <w:ilvl w:val="2"/>
+          <w:numId w:val="6"/>
+        </w:numPr>
+      </w:pPr>
+      <w:r>
+        <w:t>Appendix B – ETL process</w:t>
+      </w:r>
+    </w:p>
+    <w:p>
+      <w:pPr>
+        <w:pStyle w:val="ListParagraph"/>
+        <w:numPr>
+          <w:ilvl w:val="2"/>
+          <w:numId w:val="6"/>
+        </w:numPr>
+      </w:pPr>
+      <w:r>
+        <w:t>Appendix C – COD2 mapping</w:t>
+      </w:r>
+    </w:p>
+    <w:p>
+      <w:pPr>
+        <w:pStyle w:val="ListParagraph"/>
+        <w:numPr>
+          <w:ilvl w:val="2"/>
+          <w:numId w:val="6"/>
+        </w:numPr>
+      </w:pPr>
+      <w:r>
+        <w:t>7.3 Recommendations for future work.</w:t>
+      </w:r>
+      <w:r>
+        <w:t xml:space="preserve"> Speak to Neil.</w:t>
       </w:r>
     </w:p>
     <w:p>
@@ -4482,8 +5373,21 @@
           <w:numId w:val="6"/>
         </w:numPr>
       </w:pPr>
-      <w:r>
-        <w:t>Plotcp(tune_fit) for Decision Tree</w:t>
+      <w:proofErr w:type="spellStart"/>
+      <w:r>
+        <w:t>Plotcp</w:t>
+      </w:r>
+      <w:proofErr w:type="spellEnd"/>
+      <w:r>
+        <w:t>(</w:t>
+      </w:r>
+      <w:proofErr w:type="spellStart"/>
+      <w:r>
+        <w:t>tune_fit</w:t>
+      </w:r>
+      <w:proofErr w:type="spellEnd"/>
+      <w:r>
+        <w:t>) for Decision Tree</w:t>
       </w:r>
     </w:p>
     <w:p>
@@ -4495,7 +5399,23 @@
         </w:numPr>
       </w:pPr>
       <w:r>
-        <w:t>Change column names for Macro &amp; Hist remove _SyFiID etc.</w:t>
+        <w:t xml:space="preserve">Change column names for Macro &amp; </w:t>
+      </w:r>
+      <w:proofErr w:type="spellStart"/>
+      <w:r>
+        <w:t>Hist</w:t>
+      </w:r>
+      <w:proofErr w:type="spellEnd"/>
+      <w:r>
+        <w:t xml:space="preserve"> remove _</w:t>
+      </w:r>
+      <w:proofErr w:type="spellStart"/>
+      <w:r>
+        <w:t>SyFiID</w:t>
+      </w:r>
+      <w:proofErr w:type="spellEnd"/>
+      <w:r>
+        <w:t xml:space="preserve"> etc.</w:t>
       </w:r>
     </w:p>
     <w:p>
@@ -4530,9 +5450,11 @@
           <w:numId w:val="6"/>
         </w:numPr>
       </w:pPr>
+      <w:proofErr w:type="spellStart"/>
       <w:r>
         <w:t>XGBoost</w:t>
       </w:r>
+      <w:proofErr w:type="spellEnd"/>
     </w:p>
     <w:p>
       <w:pPr>
@@ -4567,7 +5489,15 @@
         </w:numPr>
       </w:pPr>
       <w:r>
-        <w:t>What is “accuracy” in RandomForest?</w:t>
+        <w:t xml:space="preserve">What is “accuracy” in </w:t>
+      </w:r>
+      <w:proofErr w:type="spellStart"/>
+      <w:r>
+        <w:t>RandomForest</w:t>
+      </w:r>
+      <w:proofErr w:type="spellEnd"/>
+      <w:r>
+        <w:t>?</w:t>
       </w:r>
     </w:p>
     <w:p>
@@ -4579,7 +5509,15 @@
         </w:numPr>
       </w:pPr>
       <w:r>
-        <w:t>What is Nodesize in random forest?</w:t>
+        <w:t xml:space="preserve">What is </w:t>
+      </w:r>
+      <w:proofErr w:type="spellStart"/>
+      <w:r>
+        <w:t>Nodesize</w:t>
+      </w:r>
+      <w:proofErr w:type="spellEnd"/>
+      <w:r>
+        <w:t xml:space="preserve"> in random forest?</w:t>
       </w:r>
     </w:p>
     <w:p>
@@ -4654,7 +5592,15 @@
         </w:numPr>
       </w:pPr>
       <w:r>
-        <w:t>NB create_reporting_attributes needs sorting</w:t>
+        <w:t xml:space="preserve">NB </w:t>
+      </w:r>
+      <w:proofErr w:type="spellStart"/>
+      <w:r>
+        <w:t>create_reporting_attributes</w:t>
+      </w:r>
+      <w:proofErr w:type="spellEnd"/>
+      <w:r>
+        <w:t xml:space="preserve"> needs sorting</w:t>
       </w:r>
     </w:p>
     <w:p>
@@ -4665,9 +5611,11 @@
           <w:numId w:val="6"/>
         </w:numPr>
       </w:pPr>
+      <w:proofErr w:type="spellStart"/>
       <w:r>
         <w:t>Value_type_concept_id</w:t>
       </w:r>
+      <w:proofErr w:type="spellEnd"/>
     </w:p>
     <w:p>
       <w:pPr>
@@ -4678,6 +5626,7 @@
         </w:numPr>
       </w:pPr>
       <w:r>
+        <w:lastRenderedPageBreak/>
         <w:t>Global variables</w:t>
       </w:r>
     </w:p>
@@ -4744,8 +5693,21 @@
         </w:numPr>
       </w:pPr>
       <w:r>
-        <w:t>Understand rpart and rpart.plot</w:t>
-      </w:r>
+        <w:t xml:space="preserve">Understand </w:t>
+      </w:r>
+      <w:proofErr w:type="spellStart"/>
+      <w:r>
+        <w:t>rpart</w:t>
+      </w:r>
+      <w:proofErr w:type="spellEnd"/>
+      <w:r>
+        <w:t xml:space="preserve"> and </w:t>
+      </w:r>
+      <w:proofErr w:type="spellStart"/>
+      <w:r>
+        <w:t>rpart.plot</w:t>
+      </w:r>
+      <w:proofErr w:type="spellEnd"/>
     </w:p>
     <w:p>
       <w:pPr>
@@ -4780,8 +5742,13 @@
         </w:numPr>
       </w:pPr>
       <w:r>
-        <w:t>COD2_summ vs Age_in_days</w:t>
-      </w:r>
+        <w:t xml:space="preserve">COD2_summ vs </w:t>
+      </w:r>
+      <w:proofErr w:type="spellStart"/>
+      <w:r>
+        <w:t>Age_in_days</w:t>
+      </w:r>
+      <w:proofErr w:type="spellEnd"/>
     </w:p>
     <w:p>
       <w:pPr>
@@ -4840,8 +5807,13 @@
         </w:numPr>
       </w:pPr>
       <w:r>
-        <w:t>Log steps: 0.001, .01,.1, etc</w:t>
-      </w:r>
+        <w:t xml:space="preserve">Log steps: 0.001, .01,.1, </w:t>
+      </w:r>
+      <w:proofErr w:type="spellStart"/>
+      <w:r>
+        <w:t>etc</w:t>
+      </w:r>
+      <w:proofErr w:type="spellEnd"/>
     </w:p>
     <w:p>
       <w:pPr>
@@ -4900,7 +5872,15 @@
         </w:numPr>
       </w:pPr>
       <w:r>
-        <w:t>Consistency in results for RandomForests with different random seeds?</w:t>
+        <w:t xml:space="preserve">Consistency in results for </w:t>
+      </w:r>
+      <w:proofErr w:type="spellStart"/>
+      <w:r>
+        <w:t>RandomForests</w:t>
+      </w:r>
+      <w:proofErr w:type="spellEnd"/>
+      <w:r>
+        <w:t xml:space="preserve"> with different random seeds?</w:t>
       </w:r>
     </w:p>
     <w:p>
@@ -5169,7 +6149,15 @@
         </w:numPr>
       </w:pPr>
       <w:r>
-        <w:t>Acknowledge Aridhia for HAS 1.08 format</w:t>
+        <w:t xml:space="preserve">Acknowledge </w:t>
+      </w:r>
+      <w:proofErr w:type="spellStart"/>
+      <w:r>
+        <w:t>Aridhia</w:t>
+      </w:r>
+      <w:proofErr w:type="spellEnd"/>
+      <w:r>
+        <w:t xml:space="preserve"> for HAS 1.08 format</w:t>
       </w:r>
     </w:p>
     <w:p>
@@ -5210,6 +6198,7 @@
         </w:numPr>
       </w:pPr>
       <w:r>
+        <w:lastRenderedPageBreak/>
         <w:t>That makes sense because normalization and standardization do different things.</w:t>
       </w:r>
     </w:p>
@@ -5246,7 +6235,15 @@
         </w:numPr>
       </w:pPr>
       <w:r>
-        <w:t>Normalization/standardization are designed to achieve a similar goal, which is to create features that have similar ranges to each other. We want that so we can be sure we are capturing the true information in a feature, and that we dont over weigh a particular feature just because its values are much larger than other features.</w:t>
+        <w:t xml:space="preserve">Normalization/standardization are designed to achieve a similar goal, which is to create features that have similar ranges to each other. We want that so we can be sure we are capturing the true information in a feature, and that we </w:t>
+      </w:r>
+      <w:proofErr w:type="spellStart"/>
+      <w:r>
+        <w:t>dont</w:t>
+      </w:r>
+      <w:proofErr w:type="spellEnd"/>
+      <w:r>
+        <w:t xml:space="preserve"> over weigh a particular feature just because its values are much larger than other features.</w:t>
       </w:r>
     </w:p>
     <w:p>
@@ -5258,7 +6255,23 @@
         </w:numPr>
       </w:pPr>
       <w:r>
-        <w:t>If all of your features are within a similar range of each other then theres no real need to standardize/normalize. If, however, some features naturally take on values that are much larger/smaller than others then normalization/standardization is called for</w:t>
+        <w:t xml:space="preserve">If all of your features are within a similar range of each other </w:t>
+      </w:r>
+      <w:proofErr w:type="spellStart"/>
+      <w:r>
+        <w:t>then</w:t>
+      </w:r>
+      <w:proofErr w:type="spellEnd"/>
+      <w:r>
+        <w:t xml:space="preserve"> </w:t>
+      </w:r>
+      <w:proofErr w:type="spellStart"/>
+      <w:r>
+        <w:t>theres</w:t>
+      </w:r>
+      <w:proofErr w:type="spellEnd"/>
+      <w:r>
+        <w:t xml:space="preserve"> no real need to standardize/normalize. If, however, some features naturally take on values that are much larger/smaller than others then normalization/standardization is called for</w:t>
       </w:r>
     </w:p>
     <w:p>
@@ -5825,8 +6838,75 @@
           <w:szCs w:val="20"/>
           <w:shd w:val="clear" w:color="auto" w:fill="FFFFFF"/>
         </w:rPr>
-        <w:t>Furlong, K.R., Anderson, L.N., Kang, H., Lebovic, G., Parkin, P.C., Maguire, J.L., O’Connor, D.L., Birken, C.S. and TARGet Kids! Collaboration, 2016. BMI-for-age and weight-for-length in children 0 to 2 years. </w:t>
-      </w:r>
+        <w:t xml:space="preserve">Furlong, K.R., Anderson, L.N., Kang, H., </w:t>
+      </w:r>
+      <w:proofErr w:type="spellStart"/>
+      <w:r>
+        <w:rPr>
+          <w:rFonts w:ascii="Arial" w:hAnsi="Arial" w:cs="Arial"/>
+          <w:color w:val="222222"/>
+          <w:sz w:val="20"/>
+          <w:szCs w:val="20"/>
+          <w:shd w:val="clear" w:color="auto" w:fill="FFFFFF"/>
+        </w:rPr>
+        <w:t>Lebovic</w:t>
+      </w:r>
+      <w:proofErr w:type="spellEnd"/>
+      <w:r>
+        <w:rPr>
+          <w:rFonts w:ascii="Arial" w:hAnsi="Arial" w:cs="Arial"/>
+          <w:color w:val="222222"/>
+          <w:sz w:val="20"/>
+          <w:szCs w:val="20"/>
+          <w:shd w:val="clear" w:color="auto" w:fill="FFFFFF"/>
+        </w:rPr>
+        <w:t xml:space="preserve">, G., Parkin, P.C., Maguire, J.L., O’Connor, D.L., </w:t>
+      </w:r>
+      <w:proofErr w:type="spellStart"/>
+      <w:r>
+        <w:rPr>
+          <w:rFonts w:ascii="Arial" w:hAnsi="Arial" w:cs="Arial"/>
+          <w:color w:val="222222"/>
+          <w:sz w:val="20"/>
+          <w:szCs w:val="20"/>
+          <w:shd w:val="clear" w:color="auto" w:fill="FFFFFF"/>
+        </w:rPr>
+        <w:t>Birken</w:t>
+      </w:r>
+      <w:proofErr w:type="spellEnd"/>
+      <w:r>
+        <w:rPr>
+          <w:rFonts w:ascii="Arial" w:hAnsi="Arial" w:cs="Arial"/>
+          <w:color w:val="222222"/>
+          <w:sz w:val="20"/>
+          <w:szCs w:val="20"/>
+          <w:shd w:val="clear" w:color="auto" w:fill="FFFFFF"/>
+        </w:rPr>
+        <w:t xml:space="preserve">, C.S. and </w:t>
+      </w:r>
+      <w:proofErr w:type="spellStart"/>
+      <w:r>
+        <w:rPr>
+          <w:rFonts w:ascii="Arial" w:hAnsi="Arial" w:cs="Arial"/>
+          <w:color w:val="222222"/>
+          <w:sz w:val="20"/>
+          <w:szCs w:val="20"/>
+          <w:shd w:val="clear" w:color="auto" w:fill="FFFFFF"/>
+        </w:rPr>
+        <w:t>TARGet</w:t>
+      </w:r>
+      <w:proofErr w:type="spellEnd"/>
+      <w:r>
+        <w:rPr>
+          <w:rFonts w:ascii="Arial" w:hAnsi="Arial" w:cs="Arial"/>
+          <w:color w:val="222222"/>
+          <w:sz w:val="20"/>
+          <w:szCs w:val="20"/>
+          <w:shd w:val="clear" w:color="auto" w:fill="FFFFFF"/>
+        </w:rPr>
+        <w:t xml:space="preserve"> Kids! Collaboration, 2016. BMI-for-age and weight-for-length in children 0 to 2 years. </w:t>
+      </w:r>
+      <w:proofErr w:type="spellStart"/>
       <w:r>
         <w:rPr>
           <w:rFonts w:ascii="Arial" w:hAnsi="Arial" w:cs="Arial"/>
@@ -5839,6 +6919,7 @@
         </w:rPr>
         <w:t>Pediatrics</w:t>
       </w:r>
+      <w:proofErr w:type="spellEnd"/>
       <w:r>
         <w:rPr>
           <w:rFonts w:ascii="Arial" w:hAnsi="Arial" w:cs="Arial"/>
@@ -5882,6 +6963,7 @@
           <w:shd w:val="clear" w:color="auto" w:fill="FFFFFF"/>
         </w:rPr>
       </w:pPr>
+      <w:proofErr w:type="spellStart"/>
       <w:r>
         <w:rPr>
           <w:rFonts w:ascii="Arial" w:hAnsi="Arial" w:cs="Arial"/>
@@ -5890,7 +6972,40 @@
           <w:szCs w:val="20"/>
           <w:shd w:val="clear" w:color="auto" w:fill="FFFFFF"/>
         </w:rPr>
-        <w:t>Coppoletta, J.M. and Wolbach, S.B., 1933. Body length and organ weights of infants and children: a study of the body length and normal weights of the more important vital organs of the body between birth and twelve years of age. </w:t>
+        <w:t>Coppoletta</w:t>
+      </w:r>
+      <w:proofErr w:type="spellEnd"/>
+      <w:r>
+        <w:rPr>
+          <w:rFonts w:ascii="Arial" w:hAnsi="Arial" w:cs="Arial"/>
+          <w:color w:val="222222"/>
+          <w:sz w:val="20"/>
+          <w:szCs w:val="20"/>
+          <w:shd w:val="clear" w:color="auto" w:fill="FFFFFF"/>
+        </w:rPr>
+        <w:t xml:space="preserve">, J.M. and </w:t>
+      </w:r>
+      <w:proofErr w:type="spellStart"/>
+      <w:r>
+        <w:rPr>
+          <w:rFonts w:ascii="Arial" w:hAnsi="Arial" w:cs="Arial"/>
+          <w:color w:val="222222"/>
+          <w:sz w:val="20"/>
+          <w:szCs w:val="20"/>
+          <w:shd w:val="clear" w:color="auto" w:fill="FFFFFF"/>
+        </w:rPr>
+        <w:t>Wolbach</w:t>
+      </w:r>
+      <w:proofErr w:type="spellEnd"/>
+      <w:r>
+        <w:rPr>
+          <w:rFonts w:ascii="Arial" w:hAnsi="Arial" w:cs="Arial"/>
+          <w:color w:val="222222"/>
+          <w:sz w:val="20"/>
+          <w:szCs w:val="20"/>
+          <w:shd w:val="clear" w:color="auto" w:fill="FFFFFF"/>
+        </w:rPr>
+        <w:t>, S.B., 1933. Body length and organ weights of infants and children: a study of the body length and normal weights of the more important vital organs of the body between birth and twelve years of age. </w:t>
       </w:r>
       <w:r>
         <w:rPr>
@@ -5965,8 +7080,15 @@
       <w:pPr>
         <w:pStyle w:val="Heading2"/>
       </w:pPr>
-      <w:r>
-        <w:t>ggplot ideas</w:t>
+      <w:proofErr w:type="spellStart"/>
+      <w:proofErr w:type="gramStart"/>
+      <w:r>
+        <w:t>ggplot</w:t>
+      </w:r>
+      <w:proofErr w:type="spellEnd"/>
+      <w:proofErr w:type="gramEnd"/>
+      <w:r>
+        <w:t xml:space="preserve"> ideas</w:t>
       </w:r>
     </w:p>
     <w:p>
@@ -6068,7 +7190,15 @@
       </w:pPr>
       <w:r>
         <w:lastRenderedPageBreak/>
-        <w:t>Create Macro &amp; Histo summary and system attributes</w:t>
+        <w:t xml:space="preserve">Create Macro &amp; </w:t>
+      </w:r>
+      <w:proofErr w:type="spellStart"/>
+      <w:r>
+        <w:t>Histo</w:t>
+      </w:r>
+      <w:proofErr w:type="spellEnd"/>
+      <w:r>
+        <w:t xml:space="preserve"> summary and system attributes</w:t>
       </w:r>
     </w:p>
     <w:p>
@@ -6079,9 +7209,11 @@
           <w:numId w:val="7"/>
         </w:numPr>
       </w:pPr>
+      <w:proofErr w:type="spellStart"/>
       <w:r>
         <w:t>Heirachy</w:t>
       </w:r>
+      <w:proofErr w:type="spellEnd"/>
     </w:p>
     <w:p>
       <w:pPr>
@@ -6152,8 +7284,21 @@
         </w:numPr>
       </w:pPr>
       <w:r>
-        <w:t>/EventAttribute/Observation/PostMortem</w:t>
-      </w:r>
+        <w:t>/</w:t>
+      </w:r>
+      <w:proofErr w:type="spellStart"/>
+      <w:r>
+        <w:t>EventAttribute</w:t>
+      </w:r>
+      <w:proofErr w:type="spellEnd"/>
+      <w:r>
+        <w:t>/Observation/</w:t>
+      </w:r>
+      <w:proofErr w:type="spellStart"/>
+      <w:r>
+        <w:t>PostMortem</w:t>
+      </w:r>
+      <w:proofErr w:type="spellEnd"/>
     </w:p>
     <w:p>
       <w:pPr>
@@ -6163,9 +7308,11 @@
           <w:numId w:val="7"/>
         </w:numPr>
       </w:pPr>
+      <w:proofErr w:type="spellStart"/>
       <w:r>
         <w:t>tblCardiovascularSystems</w:t>
       </w:r>
+      <w:proofErr w:type="spellEnd"/>
     </w:p>
     <w:p>
       <w:pPr>
@@ -6176,7 +7323,15 @@
         </w:numPr>
       </w:pPr>
       <w:r>
-        <w:t>i.e. start with tbl and end with systems</w:t>
+        <w:t xml:space="preserve">i.e. start with </w:t>
+      </w:r>
+      <w:proofErr w:type="spellStart"/>
+      <w:r>
+        <w:t>tbl</w:t>
+      </w:r>
+      <w:proofErr w:type="spellEnd"/>
+      <w:r>
+        <w:t xml:space="preserve"> and end with systems</w:t>
       </w:r>
     </w:p>
     <w:p>
@@ -6187,9 +7342,11 @@
           <w:numId w:val="7"/>
         </w:numPr>
       </w:pPr>
+      <w:proofErr w:type="spellStart"/>
       <w:r>
         <w:t>HeartMacro_OrFi</w:t>
       </w:r>
+      <w:proofErr w:type="spellEnd"/>
     </w:p>
     <w:p>
       <w:pPr>
@@ -6212,8 +7369,37 @@
         </w:numPr>
       </w:pPr>
       <w:r>
-        <w:t>/EventAttribute/Observation/PostMortem/LookUp/HeartMacro_OrFiID</w:t>
-      </w:r>
+        <w:t>/</w:t>
+      </w:r>
+      <w:proofErr w:type="spellStart"/>
+      <w:r>
+        <w:t>EventAttribute</w:t>
+      </w:r>
+      <w:proofErr w:type="spellEnd"/>
+      <w:r>
+        <w:t>/Observation/</w:t>
+      </w:r>
+      <w:proofErr w:type="spellStart"/>
+      <w:r>
+        <w:t>PostMortem</w:t>
+      </w:r>
+      <w:proofErr w:type="spellEnd"/>
+      <w:r>
+        <w:t>/</w:t>
+      </w:r>
+      <w:proofErr w:type="spellStart"/>
+      <w:r>
+        <w:t>LookUp</w:t>
+      </w:r>
+      <w:proofErr w:type="spellEnd"/>
+      <w:r>
+        <w:t>/</w:t>
+      </w:r>
+      <w:proofErr w:type="spellStart"/>
+      <w:r>
+        <w:t>HeartMacro_OrFiID</w:t>
+      </w:r>
+      <w:proofErr w:type="spellEnd"/>
     </w:p>
     <w:tbl>
       <w:tblPr>
@@ -6315,6 +7501,7 @@
                 <w:lang w:eastAsia="en-GB"/>
               </w:rPr>
             </w:pPr>
+            <w:proofErr w:type="spellStart"/>
             <w:r>
               <w:rPr>
                 <w:rFonts w:ascii="Calibri" w:eastAsia="Times New Roman" w:hAnsi="Calibri" w:cs="Calibri"/>
@@ -6325,6 +7512,7 @@
               </w:rPr>
               <w:t>ha_concepts.code</w:t>
             </w:r>
+            <w:proofErr w:type="spellEnd"/>
           </w:p>
         </w:tc>
         <w:tc>
@@ -6867,9 +8055,11 @@
           <w:numId w:val="7"/>
         </w:numPr>
       </w:pPr>
+      <w:proofErr w:type="spellStart"/>
       <w:r>
         <w:t>HeartHisto_orFi</w:t>
       </w:r>
+      <w:proofErr w:type="spellEnd"/>
     </w:p>
     <w:p>
       <w:pPr>
@@ -6880,7 +8070,23 @@
         </w:numPr>
       </w:pPr>
       <w:r>
-        <w:t>Whether an Abnormaility identified in histo exam</w:t>
+        <w:t xml:space="preserve">Whether an </w:t>
+      </w:r>
+      <w:proofErr w:type="spellStart"/>
+      <w:r>
+        <w:t>Abnormaility</w:t>
+      </w:r>
+      <w:proofErr w:type="spellEnd"/>
+      <w:r>
+        <w:t xml:space="preserve"> identified in </w:t>
+      </w:r>
+      <w:proofErr w:type="spellStart"/>
+      <w:r>
+        <w:t>histo</w:t>
+      </w:r>
+      <w:proofErr w:type="spellEnd"/>
+      <w:r>
+        <w:t xml:space="preserve"> exam</w:t>
       </w:r>
     </w:p>
     <w:p>
@@ -6892,8 +8098,37 @@
         </w:numPr>
       </w:pPr>
       <w:r>
-        <w:t>/EventAttribute/Observation/PostMortem/LookUp/HeartHisto_OrHiID</w:t>
-      </w:r>
+        <w:t>/</w:t>
+      </w:r>
+      <w:proofErr w:type="spellStart"/>
+      <w:r>
+        <w:t>EventAttribute</w:t>
+      </w:r>
+      <w:proofErr w:type="spellEnd"/>
+      <w:r>
+        <w:t>/Observation/</w:t>
+      </w:r>
+      <w:proofErr w:type="spellStart"/>
+      <w:r>
+        <w:t>PostMortem</w:t>
+      </w:r>
+      <w:proofErr w:type="spellEnd"/>
+      <w:r>
+        <w:t>/</w:t>
+      </w:r>
+      <w:proofErr w:type="spellStart"/>
+      <w:r>
+        <w:t>LookUp</w:t>
+      </w:r>
+      <w:proofErr w:type="spellEnd"/>
+      <w:r>
+        <w:t>/</w:t>
+      </w:r>
+      <w:proofErr w:type="spellStart"/>
+      <w:r>
+        <w:t>HeartHisto_OrHiID</w:t>
+      </w:r>
+      <w:proofErr w:type="spellEnd"/>
     </w:p>
     <w:tbl>
       <w:tblPr>
@@ -6995,6 +8230,7 @@
                 <w:lang w:eastAsia="en-GB"/>
               </w:rPr>
             </w:pPr>
+            <w:proofErr w:type="spellStart"/>
             <w:r>
               <w:rPr>
                 <w:rFonts w:ascii="Calibri" w:eastAsia="Times New Roman" w:hAnsi="Calibri" w:cs="Calibri"/>
@@ -7005,6 +8241,7 @@
               </w:rPr>
               <w:t>ha_concepts.code</w:t>
             </w:r>
+            <w:proofErr w:type="spellEnd"/>
           </w:p>
         </w:tc>
         <w:tc>
@@ -7524,7 +8761,25 @@
                 <w:color w:val="000000"/>
                 <w:lang w:eastAsia="en-GB"/>
               </w:rPr>
-              <w:t>Pres norm, organ-specific histo taken NOT reported</w:t>
+              <w:t xml:space="preserve">Pres norm, organ-specific </w:t>
+            </w:r>
+            <w:proofErr w:type="spellStart"/>
+            <w:r>
+              <w:rPr>
+                <w:rFonts w:ascii="Calibri" w:eastAsia="Times New Roman" w:hAnsi="Calibri" w:cs="Calibri"/>
+                <w:color w:val="000000"/>
+                <w:lang w:eastAsia="en-GB"/>
+              </w:rPr>
+              <w:t>histo</w:t>
+            </w:r>
+            <w:proofErr w:type="spellEnd"/>
+            <w:r>
+              <w:rPr>
+                <w:rFonts w:ascii="Calibri" w:eastAsia="Times New Roman" w:hAnsi="Calibri" w:cs="Calibri"/>
+                <w:color w:val="000000"/>
+                <w:lang w:eastAsia="en-GB"/>
+              </w:rPr>
+              <w:t xml:space="preserve"> taken NOT reported</w:t>
             </w:r>
           </w:p>
         </w:tc>
@@ -7593,7 +8848,25 @@
                 <w:color w:val="000000"/>
                 <w:lang w:eastAsia="en-GB"/>
               </w:rPr>
-              <w:t>Pres norm, "PM histo" taken but organ NOT reported</w:t>
+              <w:t xml:space="preserve">Pres norm, "PM </w:t>
+            </w:r>
+            <w:proofErr w:type="spellStart"/>
+            <w:r>
+              <w:rPr>
+                <w:rFonts w:ascii="Calibri" w:eastAsia="Times New Roman" w:hAnsi="Calibri" w:cs="Calibri"/>
+                <w:color w:val="000000"/>
+                <w:lang w:eastAsia="en-GB"/>
+              </w:rPr>
+              <w:t>histo</w:t>
+            </w:r>
+            <w:proofErr w:type="spellEnd"/>
+            <w:r>
+              <w:rPr>
+                <w:rFonts w:ascii="Calibri" w:eastAsia="Times New Roman" w:hAnsi="Calibri" w:cs="Calibri"/>
+                <w:color w:val="000000"/>
+                <w:lang w:eastAsia="en-GB"/>
+              </w:rPr>
+              <w:t>" taken but organ NOT reported</w:t>
             </w:r>
           </w:p>
         </w:tc>
@@ -7685,9 +8958,11 @@
           <w:numId w:val="7"/>
         </w:numPr>
       </w:pPr>
+      <w:proofErr w:type="spellStart"/>
       <w:r>
         <w:t>HeartMacroAbn_HeMaID</w:t>
       </w:r>
+      <w:proofErr w:type="spellEnd"/>
     </w:p>
     <w:p>
       <w:pPr>
@@ -7725,8 +9000,21 @@
         <w:t>Category = ‘</w:t>
       </w:r>
       <w:r>
-        <w:t>/EventAttribute/Observation/PostMortem</w:t>
-      </w:r>
+        <w:t>/</w:t>
+      </w:r>
+      <w:proofErr w:type="spellStart"/>
+      <w:r>
+        <w:t>EventAttribute</w:t>
+      </w:r>
+      <w:proofErr w:type="spellEnd"/>
+      <w:r>
+        <w:t>/Observation/</w:t>
+      </w:r>
+      <w:proofErr w:type="spellStart"/>
+      <w:r>
+        <w:t>PostMortem</w:t>
+      </w:r>
+      <w:proofErr w:type="spellEnd"/>
       <w:r>
         <w:t>’</w:t>
       </w:r>
@@ -7742,8 +9030,13 @@
       <w:r>
         <w:t>Code Like ‘</w:t>
       </w:r>
-      <w:r>
-        <w:t>tbl*systems</w:t>
+      <w:proofErr w:type="spellStart"/>
+      <w:r>
+        <w:t>tbl</w:t>
+      </w:r>
+      <w:proofErr w:type="spellEnd"/>
+      <w:r>
+        <w:t>*systems</w:t>
       </w:r>
       <w:r>
         <w:t>’</w:t>
@@ -7761,11 +9054,16 @@
         <w:t>What Macro</w:t>
       </w:r>
       <w:r>
-        <w:t>/Hist</w:t>
+        <w:t>/</w:t>
+      </w:r>
+      <w:proofErr w:type="spellStart"/>
+      <w:r>
+        <w:t>Hist</w:t>
       </w:r>
       <w:r>
         <w:t>o</w:t>
       </w:r>
+      <w:proofErr w:type="spellEnd"/>
       <w:r>
         <w:t xml:space="preserve"> exams in system</w:t>
       </w:r>
@@ -7782,10 +9080,42 @@
         <w:t>Category = ‘</w:t>
       </w:r>
       <w:r>
-        <w:t>/EventAttri</w:t>
-      </w:r>
-      <w:r>
-        <w:t>bute/Observation/PostMortem/tbl[system_name]</w:t>
+        <w:t>/</w:t>
+      </w:r>
+      <w:proofErr w:type="spellStart"/>
+      <w:r>
+        <w:t>EventAttri</w:t>
+      </w:r>
+      <w:r>
+        <w:t>bute</w:t>
+      </w:r>
+      <w:proofErr w:type="spellEnd"/>
+      <w:r>
+        <w:t>/Observation/</w:t>
+      </w:r>
+      <w:proofErr w:type="spellStart"/>
+      <w:r>
+        <w:t>PostMortem</w:t>
+      </w:r>
+      <w:proofErr w:type="spellEnd"/>
+      <w:r>
+        <w:t>/</w:t>
+      </w:r>
+      <w:proofErr w:type="spellStart"/>
+      <w:r>
+        <w:t>tbl</w:t>
+      </w:r>
+      <w:proofErr w:type="spellEnd"/>
+      <w:r>
+        <w:t>[</w:t>
+      </w:r>
+      <w:proofErr w:type="spellStart"/>
+      <w:r>
+        <w:t>system_name</w:t>
+      </w:r>
+      <w:proofErr w:type="spellEnd"/>
+      <w:r>
+        <w:t>]</w:t>
       </w:r>
       <w:r>
         <w:t>systems</w:t>
@@ -7808,9 +9138,11 @@
       <w:r>
         <w:t>*</w:t>
       </w:r>
+      <w:proofErr w:type="spellStart"/>
       <w:r>
         <w:t>Macro_OrFiID</w:t>
       </w:r>
+      <w:proofErr w:type="spellEnd"/>
       <w:r>
         <w:t>’</w:t>
       </w:r>
@@ -7858,7 +9190,15 @@
       </w:pPr>
       <w:r>
         <w:lastRenderedPageBreak/>
-        <w:t>Code Like ‘*Histo_OrHiID’</w:t>
+        <w:t>Code Like ‘*</w:t>
+      </w:r>
+      <w:proofErr w:type="spellStart"/>
+      <w:r>
+        <w:t>Histo_OrHiID</w:t>
+      </w:r>
+      <w:proofErr w:type="spellEnd"/>
+      <w:r>
+        <w:t>’</w:t>
       </w:r>
     </w:p>
     <w:p>
@@ -7933,8 +9273,13 @@
         </w:numPr>
       </w:pPr>
       <w:r>
-        <w:t>Macro &amp; Histo</w:t>
-      </w:r>
+        <w:t xml:space="preserve">Macro &amp; </w:t>
+      </w:r>
+      <w:proofErr w:type="spellStart"/>
+      <w:r>
+        <w:t>Histo</w:t>
+      </w:r>
+      <w:proofErr w:type="spellEnd"/>
     </w:p>
     <w:p>
       <w:pPr>
@@ -8033,8 +9378,21 @@
         <w:t>Category = ‘</w:t>
       </w:r>
       <w:r>
-        <w:t>/EventAttribute/Observation/PostMortem</w:t>
-      </w:r>
+        <w:t>/</w:t>
+      </w:r>
+      <w:proofErr w:type="spellStart"/>
+      <w:r>
+        <w:t>EventAttribute</w:t>
+      </w:r>
+      <w:proofErr w:type="spellEnd"/>
+      <w:r>
+        <w:t>/Observation/</w:t>
+      </w:r>
+      <w:proofErr w:type="spellStart"/>
+      <w:r>
+        <w:t>PostMortem</w:t>
+      </w:r>
+      <w:proofErr w:type="spellEnd"/>
       <w:r>
         <w:t>’</w:t>
       </w:r>
@@ -8048,7 +9406,15 @@
         </w:numPr>
       </w:pPr>
       <w:r>
-        <w:t>Code Like ‘tbl*Systems’</w:t>
+        <w:t>Code Like ‘</w:t>
+      </w:r>
+      <w:proofErr w:type="spellStart"/>
+      <w:r>
+        <w:t>tbl</w:t>
+      </w:r>
+      <w:proofErr w:type="spellEnd"/>
+      <w:r>
+        <w:t>*Systems’</w:t>
       </w:r>
     </w:p>
     <w:p>
@@ -8084,7 +9450,63 @@
         <w:rPr>
           <w:strike/>
         </w:rPr>
-        <w:t>Category = ‘/EventAttribute/Observation/PostMortem/tbl[system_name]Systems’</w:t>
+        <w:t>Category = ‘/</w:t>
+      </w:r>
+      <w:proofErr w:type="spellStart"/>
+      <w:r>
+        <w:rPr>
+          <w:strike/>
+        </w:rPr>
+        <w:t>EventAttribute</w:t>
+      </w:r>
+      <w:proofErr w:type="spellEnd"/>
+      <w:r>
+        <w:rPr>
+          <w:strike/>
+        </w:rPr>
+        <w:t>/Observation/</w:t>
+      </w:r>
+      <w:proofErr w:type="spellStart"/>
+      <w:r>
+        <w:rPr>
+          <w:strike/>
+        </w:rPr>
+        <w:t>PostMortem</w:t>
+      </w:r>
+      <w:proofErr w:type="spellEnd"/>
+      <w:r>
+        <w:rPr>
+          <w:strike/>
+        </w:rPr>
+        <w:t>/</w:t>
+      </w:r>
+      <w:proofErr w:type="spellStart"/>
+      <w:r>
+        <w:rPr>
+          <w:strike/>
+        </w:rPr>
+        <w:t>tbl</w:t>
+      </w:r>
+      <w:proofErr w:type="spellEnd"/>
+      <w:r>
+        <w:rPr>
+          <w:strike/>
+        </w:rPr>
+        <w:t>[</w:t>
+      </w:r>
+      <w:proofErr w:type="spellStart"/>
+      <w:r>
+        <w:rPr>
+          <w:strike/>
+        </w:rPr>
+        <w:t>system_name</w:t>
+      </w:r>
+      <w:proofErr w:type="spellEnd"/>
+      <w:r>
+        <w:rPr>
+          <w:strike/>
+        </w:rPr>
+        <w:t>]Systems’</w:t>
       </w:r>
     </w:p>
     <w:p>
@@ -8102,7 +9524,21 @@
         <w:rPr>
           <w:strike/>
         </w:rPr>
-        <w:t>Code = ‘*Macro_OrFiID’</w:t>
+        <w:t>Code = ‘*</w:t>
+      </w:r>
+      <w:proofErr w:type="spellStart"/>
+      <w:r>
+        <w:rPr>
+          <w:strike/>
+        </w:rPr>
+        <w:t>Macro_OrFiID</w:t>
+      </w:r>
+      <w:proofErr w:type="spellEnd"/>
+      <w:r>
+        <w:rPr>
+          <w:strike/>
+        </w:rPr>
+        <w:t>’</w:t>
       </w:r>
     </w:p>
     <w:p>
@@ -8120,7 +9556,21 @@
         <w:rPr>
           <w:strike/>
         </w:rPr>
-        <w:t>Code = ‘*Histo_OrHiID’</w:t>
+        <w:t>Code = ‘*</w:t>
+      </w:r>
+      <w:proofErr w:type="spellStart"/>
+      <w:r>
+        <w:rPr>
+          <w:strike/>
+        </w:rPr>
+        <w:t>Histo_OrHiID</w:t>
+      </w:r>
+      <w:proofErr w:type="spellEnd"/>
+      <w:r>
+        <w:rPr>
+          <w:strike/>
+        </w:rPr>
+        <w:t>’</w:t>
       </w:r>
     </w:p>
     <w:p>
@@ -8147,8 +9597,21 @@
         <w:t xml:space="preserve">Category = </w:t>
       </w:r>
       <w:r>
-        <w:t>/EventAttribute/Observation/PostMortem</w:t>
-      </w:r>
+        <w:t>/</w:t>
+      </w:r>
+      <w:proofErr w:type="spellStart"/>
+      <w:r>
+        <w:t>EventAttribute</w:t>
+      </w:r>
+      <w:proofErr w:type="spellEnd"/>
+      <w:r>
+        <w:t>/Observation/</w:t>
+      </w:r>
+      <w:proofErr w:type="spellStart"/>
+      <w:r>
+        <w:t>PostMortem</w:t>
+      </w:r>
+      <w:proofErr w:type="spellEnd"/>
     </w:p>
     <w:p>
       <w:pPr>
@@ -8161,12 +9624,14 @@
       <w:r>
         <w:t xml:space="preserve">Code = </w:t>
       </w:r>
+      <w:proofErr w:type="spellStart"/>
       <w:r>
         <w:t>Case</w:t>
       </w:r>
       <w:r>
         <w:t>Macro_CsFiID</w:t>
       </w:r>
+      <w:proofErr w:type="spellEnd"/>
     </w:p>
     <w:p>
       <w:pPr>
@@ -8180,8 +9645,21 @@
         <w:t xml:space="preserve">Category = </w:t>
       </w:r>
       <w:r>
-        <w:t>/EventAttribute/Observation/PostMortem</w:t>
-      </w:r>
+        <w:t>/</w:t>
+      </w:r>
+      <w:proofErr w:type="spellStart"/>
+      <w:r>
+        <w:t>EventAttribute</w:t>
+      </w:r>
+      <w:proofErr w:type="spellEnd"/>
+      <w:r>
+        <w:t>/Observation/</w:t>
+      </w:r>
+      <w:proofErr w:type="spellStart"/>
+      <w:r>
+        <w:t>PostMortem</w:t>
+      </w:r>
+      <w:proofErr w:type="spellEnd"/>
     </w:p>
     <w:p>
       <w:pPr>
@@ -8194,12 +9672,14 @@
       <w:r>
         <w:t xml:space="preserve">Code = </w:t>
       </w:r>
+      <w:proofErr w:type="spellStart"/>
       <w:r>
         <w:t>Case</w:t>
       </w:r>
       <w:r>
         <w:t>Histo_CsHiID</w:t>
       </w:r>
+      <w:proofErr w:type="spellEnd"/>
     </w:p>
     <w:p>
       <w:pPr>
@@ -8225,14 +9705,40 @@
         <w:t xml:space="preserve">Category = </w:t>
       </w:r>
       <w:r>
-        <w:t>/EventAttribute/Observation/PostMortem/LookUp/</w:t>
-      </w:r>
+        <w:t>/</w:t>
+      </w:r>
+      <w:proofErr w:type="spellStart"/>
+      <w:r>
+        <w:t>EventAttribute</w:t>
+      </w:r>
+      <w:proofErr w:type="spellEnd"/>
+      <w:r>
+        <w:t>/Observation/</w:t>
+      </w:r>
+      <w:proofErr w:type="spellStart"/>
+      <w:r>
+        <w:t>PostMortem</w:t>
+      </w:r>
+      <w:proofErr w:type="spellEnd"/>
+      <w:r>
+        <w:t>/</w:t>
+      </w:r>
+      <w:proofErr w:type="spellStart"/>
+      <w:r>
+        <w:t>LookUp</w:t>
+      </w:r>
+      <w:proofErr w:type="spellEnd"/>
+      <w:r>
+        <w:t>/</w:t>
+      </w:r>
+      <w:proofErr w:type="spellStart"/>
       <w:r>
         <w:t>CaseMacro_Cs</w:t>
       </w:r>
       <w:r>
         <w:t>FiID</w:t>
       </w:r>
+      <w:proofErr w:type="spellEnd"/>
     </w:p>
     <w:p>
       <w:pPr>
@@ -8246,14 +9752,40 @@
         <w:t xml:space="preserve">Category = </w:t>
       </w:r>
       <w:r>
-        <w:t>/EventAttribute/Observation/PostMortem/LookUp/</w:t>
-      </w:r>
+        <w:t>/</w:t>
+      </w:r>
+      <w:proofErr w:type="spellStart"/>
+      <w:r>
+        <w:t>EventAttribute</w:t>
+      </w:r>
+      <w:proofErr w:type="spellEnd"/>
+      <w:r>
+        <w:t>/Observation/</w:t>
+      </w:r>
+      <w:proofErr w:type="spellStart"/>
+      <w:r>
+        <w:t>PostMortem</w:t>
+      </w:r>
+      <w:proofErr w:type="spellEnd"/>
+      <w:r>
+        <w:t>/</w:t>
+      </w:r>
+      <w:proofErr w:type="spellStart"/>
+      <w:r>
+        <w:t>LookUp</w:t>
+      </w:r>
+      <w:proofErr w:type="spellEnd"/>
+      <w:r>
+        <w:t>/</w:t>
+      </w:r>
+      <w:proofErr w:type="spellStart"/>
       <w:r>
         <w:t>CaseHisto_CsHi</w:t>
       </w:r>
       <w:r>
         <w:t>ID</w:t>
       </w:r>
+      <w:proofErr w:type="spellEnd"/>
     </w:p>
     <w:p>
       <w:pPr>
@@ -8279,8 +9811,21 @@
         <w:t xml:space="preserve">Category = </w:t>
       </w:r>
       <w:r>
-        <w:t>/EventAttribute/Observation/PostMortem</w:t>
-      </w:r>
+        <w:t>/</w:t>
+      </w:r>
+      <w:proofErr w:type="spellStart"/>
+      <w:r>
+        <w:t>EventAttribute</w:t>
+      </w:r>
+      <w:proofErr w:type="spellEnd"/>
+      <w:r>
+        <w:t>/Observation/</w:t>
+      </w:r>
+      <w:proofErr w:type="spellStart"/>
+      <w:r>
+        <w:t>PostMortem</w:t>
+      </w:r>
+      <w:proofErr w:type="spellEnd"/>
     </w:p>
     <w:p>
       <w:pPr>
@@ -8291,7 +9836,15 @@
         </w:numPr>
       </w:pPr>
       <w:r>
-        <w:t>Code = [system_name]</w:t>
+        <w:t>Code = [</w:t>
+      </w:r>
+      <w:proofErr w:type="spellStart"/>
+      <w:r>
+        <w:t>system_name</w:t>
+      </w:r>
+      <w:proofErr w:type="spellEnd"/>
+      <w:r>
+        <w:t>]</w:t>
       </w:r>
     </w:p>
     <w:p>
@@ -8306,8 +9859,21 @@
         <w:t xml:space="preserve">Category = </w:t>
       </w:r>
       <w:r>
-        <w:t>/EventAttribute/Observation/PostMortem</w:t>
-      </w:r>
+        <w:t>/</w:t>
+      </w:r>
+      <w:proofErr w:type="spellStart"/>
+      <w:r>
+        <w:t>EventAttribute</w:t>
+      </w:r>
+      <w:proofErr w:type="spellEnd"/>
+      <w:r>
+        <w:t>/Observation/</w:t>
+      </w:r>
+      <w:proofErr w:type="spellStart"/>
+      <w:r>
+        <w:t>PostMortem</w:t>
+      </w:r>
+      <w:proofErr w:type="spellEnd"/>
     </w:p>
     <w:p>
       <w:pPr>
@@ -8318,8 +9884,21 @@
         </w:numPr>
       </w:pPr>
       <w:r>
-        <w:t>Code = [system_name]Macro_SyFiID</w:t>
-      </w:r>
+        <w:t>Code = [</w:t>
+      </w:r>
+      <w:proofErr w:type="spellStart"/>
+      <w:r>
+        <w:t>system_name</w:t>
+      </w:r>
+      <w:proofErr w:type="spellEnd"/>
+      <w:r>
+        <w:t>]</w:t>
+      </w:r>
+      <w:proofErr w:type="spellStart"/>
+      <w:r>
+        <w:t>Macro_SyFiID</w:t>
+      </w:r>
+      <w:proofErr w:type="spellEnd"/>
     </w:p>
     <w:p>
       <w:pPr>
@@ -8333,8 +9912,21 @@
         <w:t xml:space="preserve">Category = </w:t>
       </w:r>
       <w:r>
-        <w:t>/EventAttribute/Observation/PostMortem</w:t>
-      </w:r>
+        <w:t>/</w:t>
+      </w:r>
+      <w:proofErr w:type="spellStart"/>
+      <w:r>
+        <w:t>EventAttribute</w:t>
+      </w:r>
+      <w:proofErr w:type="spellEnd"/>
+      <w:r>
+        <w:t>/Observation/</w:t>
+      </w:r>
+      <w:proofErr w:type="spellStart"/>
+      <w:r>
+        <w:t>PostMortem</w:t>
+      </w:r>
+      <w:proofErr w:type="spellEnd"/>
     </w:p>
     <w:p>
       <w:pPr>
@@ -8345,8 +9937,21 @@
         </w:numPr>
       </w:pPr>
       <w:r>
-        <w:t>Code = [system_name]Histo_SyHiID</w:t>
-      </w:r>
+        <w:t>Code = [</w:t>
+      </w:r>
+      <w:proofErr w:type="spellStart"/>
+      <w:r>
+        <w:t>system_name</w:t>
+      </w:r>
+      <w:proofErr w:type="spellEnd"/>
+      <w:r>
+        <w:t>]</w:t>
+      </w:r>
+      <w:proofErr w:type="spellStart"/>
+      <w:r>
+        <w:t>Histo_SyHiID</w:t>
+      </w:r>
+      <w:proofErr w:type="spellEnd"/>
     </w:p>
     <w:p>
       <w:pPr>
@@ -8432,7 +10037,23 @@
         </w:numPr>
       </w:pPr>
       <w:r>
-        <w:t>Query for all defined Macro codes by event_id orderd by system and organ</w:t>
+        <w:t xml:space="preserve">Query for all defined Macro codes by </w:t>
+      </w:r>
+      <w:proofErr w:type="spellStart"/>
+      <w:r>
+        <w:t>event_id</w:t>
+      </w:r>
+      <w:proofErr w:type="spellEnd"/>
+      <w:r>
+        <w:t xml:space="preserve"> </w:t>
+      </w:r>
+      <w:proofErr w:type="spellStart"/>
+      <w:r>
+        <w:t>orderd</w:t>
+      </w:r>
+      <w:proofErr w:type="spellEnd"/>
+      <w:r>
+        <w:t xml:space="preserve"> by system and organ</w:t>
       </w:r>
     </w:p>
     <w:p>
@@ -8468,8 +10089,13 @@
         </w:numPr>
       </w:pPr>
       <w:r>
-        <w:t>Ditto Histo</w:t>
-      </w:r>
+        <w:t xml:space="preserve">Ditto </w:t>
+      </w:r>
+      <w:proofErr w:type="spellStart"/>
+      <w:r>
+        <w:t>Histo</w:t>
+      </w:r>
+      <w:proofErr w:type="spellEnd"/>
     </w:p>
     <w:p>
       <w:pPr>
@@ -8524,7 +10150,39 @@
         </w:numPr>
       </w:pPr>
       <w:r>
-        <w:t>Ext, int1 (incl organ weights), int2 (incl Macro )and int3 (Incl Histo)</w:t>
+        <w:t>Ext, int1 (</w:t>
+      </w:r>
+      <w:proofErr w:type="spellStart"/>
+      <w:r>
+        <w:t>incl</w:t>
+      </w:r>
+      <w:proofErr w:type="spellEnd"/>
+      <w:r>
+        <w:t xml:space="preserve"> organ weights), int2 (</w:t>
+      </w:r>
+      <w:proofErr w:type="spellStart"/>
+      <w:r>
+        <w:t>incl</w:t>
+      </w:r>
+      <w:proofErr w:type="spellEnd"/>
+      <w:r>
+        <w:t xml:space="preserve"> Macro )and int3 (</w:t>
+      </w:r>
+      <w:proofErr w:type="spellStart"/>
+      <w:r>
+        <w:t>Incl</w:t>
+      </w:r>
+      <w:proofErr w:type="spellEnd"/>
+      <w:r>
+        <w:t xml:space="preserve"> </w:t>
+      </w:r>
+      <w:proofErr w:type="spellStart"/>
+      <w:r>
+        <w:t>Histo</w:t>
+      </w:r>
+      <w:proofErr w:type="spellEnd"/>
+      <w:r>
+        <w:t>)</w:t>
       </w:r>
     </w:p>
     <w:p>
@@ -8536,8 +10194,13 @@
         </w:numPr>
       </w:pPr>
       <w:r>
-        <w:t>For Macro &amp; Histo</w:t>
-      </w:r>
+        <w:t xml:space="preserve">For Macro &amp; </w:t>
+      </w:r>
+      <w:proofErr w:type="spellStart"/>
+      <w:r>
+        <w:t>Histo</w:t>
+      </w:r>
+      <w:proofErr w:type="spellEnd"/>
     </w:p>
     <w:p>
       <w:pPr>
@@ -8584,7 +10247,23 @@
         </w:numPr>
       </w:pPr>
       <w:r>
-        <w:t>Do I get best vales for parameters then use for all rdvs or do I have to find the best parameter values for each rdv?</w:t>
+        <w:t xml:space="preserve">Do I get best vales for parameters then use for all </w:t>
+      </w:r>
+      <w:proofErr w:type="spellStart"/>
+      <w:r>
+        <w:t>rdvs</w:t>
+      </w:r>
+      <w:proofErr w:type="spellEnd"/>
+      <w:r>
+        <w:t xml:space="preserve"> or do I have to find the best parameter values for each </w:t>
+      </w:r>
+      <w:proofErr w:type="spellStart"/>
+      <w:r>
+        <w:t>rdv</w:t>
+      </w:r>
+      <w:proofErr w:type="spellEnd"/>
+      <w:r>
+        <w:t>?</w:t>
       </w:r>
     </w:p>
     <w:p>
@@ -8597,7 +10276,23 @@
       </w:pPr>
       <w:r>
         <w:lastRenderedPageBreak/>
-        <w:t>If one-set of parameters which rdv do I use ext or int3</w:t>
+        <w:t xml:space="preserve">If one-set of parameters which </w:t>
+      </w:r>
+      <w:proofErr w:type="spellStart"/>
+      <w:r>
+        <w:t>rdv</w:t>
+      </w:r>
+      <w:proofErr w:type="spellEnd"/>
+      <w:r>
+        <w:t xml:space="preserve"> do I use </w:t>
+      </w:r>
+      <w:proofErr w:type="spellStart"/>
+      <w:r>
+        <w:t>ext</w:t>
+      </w:r>
+      <w:proofErr w:type="spellEnd"/>
+      <w:r>
+        <w:t xml:space="preserve"> or int3</w:t>
       </w:r>
     </w:p>
     <w:p>
@@ -8644,9 +10339,11 @@
           <w:numId w:val="8"/>
         </w:numPr>
       </w:pPr>
+      <w:proofErr w:type="spellStart"/>
       <w:r>
         <w:t>Gestational_age_at_birth</w:t>
       </w:r>
+      <w:proofErr w:type="spellEnd"/>
     </w:p>
     <w:p>
       <w:pPr>
@@ -8693,8 +10390,13 @@
         </w:numPr>
       </w:pPr>
       <w:r>
-        <w:t>Do basic Decision Tree on all rdvs</w:t>
-      </w:r>
+        <w:t xml:space="preserve">Do basic Decision Tree on all </w:t>
+      </w:r>
+      <w:proofErr w:type="spellStart"/>
+      <w:r>
+        <w:t>rdvs</w:t>
+      </w:r>
+      <w:proofErr w:type="spellEnd"/>
     </w:p>
     <w:p>
       <w:pPr>

</xml_diff>

<commit_message>
Added code exmaples and continued with descriptive text.
</commit_message>
<xml_diff>
--- a/Docs/project_tracker.docx
+++ b/Docs/project_tracker.docx
@@ -4496,15 +4496,336 @@
       <w:r>
         <w:t>Trying to get first draft complete.</w:t>
       </w:r>
+    </w:p>
+    <w:p>
+      <w:pPr>
+        <w:pStyle w:val="Heading1"/>
+      </w:pPr>
+      <w:r>
+        <w:t>To Do</w:t>
+      </w:r>
+    </w:p>
+    <w:p>
+      <w:pPr>
+        <w:pStyle w:val="ListParagraph"/>
+        <w:numPr>
+          <w:ilvl w:val="0"/>
+          <w:numId w:val="6"/>
+        </w:numPr>
+      </w:pPr>
+      <w:r>
+        <w:t>Project Report</w:t>
+      </w:r>
+    </w:p>
+    <w:p>
+      <w:pPr>
+        <w:pStyle w:val="ListParagraph"/>
+        <w:numPr>
+          <w:ilvl w:val="1"/>
+          <w:numId w:val="6"/>
+        </w:numPr>
+      </w:pPr>
+      <w:r>
+        <w:t>Before Monday</w:t>
+      </w:r>
+    </w:p>
+    <w:p>
+      <w:pPr>
+        <w:pStyle w:val="ListParagraph"/>
+        <w:numPr>
+          <w:ilvl w:val="2"/>
+          <w:numId w:val="6"/>
+        </w:numPr>
+        <w:rPr>
+          <w:strike/>
+        </w:rPr>
+      </w:pPr>
+      <w:r>
+        <w:rPr>
+          <w:strike/>
+        </w:rPr>
+        <w:t>Post mortem =&gt; post-mortem</w:t>
+      </w:r>
+    </w:p>
+    <w:p>
+      <w:pPr>
+        <w:pStyle w:val="ListParagraph"/>
+        <w:numPr>
+          <w:ilvl w:val="2"/>
+          <w:numId w:val="6"/>
+        </w:numPr>
+        <w:rPr>
+          <w:strike/>
+        </w:rPr>
+      </w:pPr>
+      <w:r>
+        <w:rPr>
+          <w:strike/>
+        </w:rPr>
+        <w:t>Copy in references from project proposal</w:t>
+      </w:r>
+    </w:p>
+    <w:p>
+      <w:pPr>
+        <w:pStyle w:val="ListParagraph"/>
+        <w:numPr>
+          <w:ilvl w:val="2"/>
+          <w:numId w:val="6"/>
+        </w:numPr>
+        <w:rPr>
+          <w:strike/>
+        </w:rPr>
+      </w:pPr>
+      <w:r>
+        <w:rPr>
+          <w:strike/>
+        </w:rPr>
+        <w:t>HAS Model developed at GOSH with Aridhia</w:t>
+      </w:r>
+      <w:r>
+        <w:rPr>
+          <w:strike/>
+        </w:rPr>
+        <w:t xml:space="preserve"> – Chapter 3?</w:t>
+      </w:r>
+    </w:p>
+    <w:p>
+      <w:pPr>
+        <w:pStyle w:val="ListParagraph"/>
+        <w:numPr>
+          <w:ilvl w:val="2"/>
+          <w:numId w:val="6"/>
+        </w:numPr>
+        <w:rPr>
+          <w:strike/>
+        </w:rPr>
+      </w:pPr>
+      <w:r>
+        <w:rPr>
+          <w:strike/>
+        </w:rPr>
+        <w:t>Report Outline (2.3)</w:t>
+      </w:r>
+    </w:p>
+    <w:p>
+      <w:pPr>
+        <w:pStyle w:val="ListParagraph"/>
+        <w:numPr>
+          <w:ilvl w:val="2"/>
+          <w:numId w:val="6"/>
+        </w:numPr>
+        <w:rPr>
+          <w:strike/>
+        </w:rPr>
+      </w:pPr>
+      <w:r>
+        <w:rPr>
+          <w:strike/>
+        </w:rPr>
+        <w:t xml:space="preserve">Introduction to Chapter 5 </w:t>
+      </w:r>
+    </w:p>
+    <w:p>
+      <w:pPr>
+        <w:pStyle w:val="ListParagraph"/>
+        <w:numPr>
+          <w:ilvl w:val="2"/>
+          <w:numId w:val="6"/>
+        </w:numPr>
+      </w:pPr>
+      <w:r>
+        <w:t>Introduction to 5.2 Decision tress what does the output mean? What does the tree show?</w:t>
+      </w:r>
+    </w:p>
+    <w:p>
+      <w:pPr>
+        <w:pStyle w:val="ListParagraph"/>
+        <w:numPr>
+          <w:ilvl w:val="2"/>
+          <w:numId w:val="6"/>
+        </w:numPr>
+        <w:rPr>
+          <w:strike/>
+        </w:rPr>
+      </w:pPr>
+      <w:r>
+        <w:rPr>
+          <w:strike/>
+        </w:rPr>
+        <w:t>Add decision output for additional stages.</w:t>
+      </w:r>
+    </w:p>
+    <w:p>
+      <w:pPr>
+        <w:pStyle w:val="ListParagraph"/>
+        <w:numPr>
+          <w:ilvl w:val="2"/>
+          <w:numId w:val="6"/>
+        </w:numPr>
+      </w:pPr>
+      <w:r>
+        <w:t>Introduction to 5.3 ensemble methods</w:t>
+      </w:r>
+    </w:p>
+    <w:p>
+      <w:pPr>
+        <w:pStyle w:val="ListParagraph"/>
+        <w:numPr>
+          <w:ilvl w:val="2"/>
+          <w:numId w:val="6"/>
+        </w:numPr>
+      </w:pPr>
+      <w:r>
+        <w:t>Textual explanation of plots in section 5.4</w:t>
+      </w:r>
+    </w:p>
+    <w:p>
+      <w:pPr>
+        <w:pStyle w:val="ListParagraph"/>
+        <w:numPr>
+          <w:ilvl w:val="2"/>
+          <w:numId w:val="6"/>
+        </w:numPr>
+      </w:pPr>
+      <w:r>
+        <w:t>Chapter 6 Results – text!</w:t>
+      </w:r>
+    </w:p>
+    <w:p>
+      <w:pPr>
+        <w:pStyle w:val="ListParagraph"/>
+        <w:numPr>
+          <w:ilvl w:val="2"/>
+          <w:numId w:val="6"/>
+        </w:numPr>
+      </w:pPr>
+      <w:r>
+        <w:t>Chapter 7 – Conclusions</w:t>
+      </w:r>
+    </w:p>
+    <w:p>
+      <w:pPr>
+        <w:pStyle w:val="ListParagraph"/>
+        <w:numPr>
+          <w:ilvl w:val="3"/>
+          <w:numId w:val="6"/>
+        </w:numPr>
+      </w:pPr>
+      <w:r>
+        <w:t>7.1 Project summary</w:t>
+      </w:r>
+    </w:p>
+    <w:p>
+      <w:pPr>
+        <w:pStyle w:val="ListParagraph"/>
+        <w:numPr>
+          <w:ilvl w:val="3"/>
+          <w:numId w:val="6"/>
+        </w:numPr>
+      </w:pPr>
+      <w:r>
+        <w:t>7.2 Project evaluation</w:t>
+      </w:r>
+    </w:p>
+    <w:p>
+      <w:pPr>
+        <w:pStyle w:val="ListParagraph"/>
+        <w:numPr>
+          <w:ilvl w:val="1"/>
+          <w:numId w:val="6"/>
+        </w:numPr>
+      </w:pPr>
+      <w:r>
+        <w:t>After Monday</w:t>
+      </w:r>
+    </w:p>
+    <w:p>
+      <w:pPr>
+        <w:pStyle w:val="ListParagraph"/>
+        <w:numPr>
+          <w:ilvl w:val="2"/>
+          <w:numId w:val="6"/>
+        </w:numPr>
+      </w:pPr>
+      <w:r>
+        <w:t>Acknowledgments</w:t>
+      </w:r>
+    </w:p>
+    <w:p>
+      <w:pPr>
+        <w:pStyle w:val="ListParagraph"/>
+        <w:numPr>
+          <w:ilvl w:val="2"/>
+          <w:numId w:val="6"/>
+        </w:numPr>
+      </w:pPr>
+      <w:r>
+        <w:t>Update references</w:t>
+      </w:r>
+    </w:p>
+    <w:p>
+      <w:pPr>
+        <w:pStyle w:val="ListParagraph"/>
+        <w:numPr>
+          <w:ilvl w:val="3"/>
+          <w:numId w:val="6"/>
+        </w:numPr>
+      </w:pPr>
+      <w:r>
+        <w:t>References for model packages in Chapter 3</w:t>
+      </w:r>
+    </w:p>
+    <w:p>
+      <w:pPr>
+        <w:pStyle w:val="ListParagraph"/>
+        <w:numPr>
+          <w:ilvl w:val="2"/>
+          <w:numId w:val="6"/>
+        </w:numPr>
+      </w:pPr>
+      <w:r>
+        <w:t>Appendix A – Code samples</w:t>
+      </w:r>
       <w:bookmarkStart w:id="0" w:name="_GoBack"/>
       <w:bookmarkEnd w:id="0"/>
     </w:p>
     <w:p>
       <w:pPr>
-        <w:pStyle w:val="Heading1"/>
-      </w:pPr>
-      <w:r>
-        <w:t>To Do</w:t>
+        <w:pStyle w:val="ListParagraph"/>
+        <w:numPr>
+          <w:ilvl w:val="2"/>
+          <w:numId w:val="6"/>
+        </w:numPr>
+      </w:pPr>
+      <w:r>
+        <w:t>Appendix B – ETL process</w:t>
+      </w:r>
+    </w:p>
+    <w:p>
+      <w:pPr>
+        <w:pStyle w:val="ListParagraph"/>
+        <w:numPr>
+          <w:ilvl w:val="2"/>
+          <w:numId w:val="6"/>
+        </w:numPr>
+      </w:pPr>
+      <w:r>
+        <w:t>Appendix C – COD2 mapping</w:t>
+      </w:r>
+    </w:p>
+    <w:p>
+      <w:pPr>
+        <w:pStyle w:val="ListParagraph"/>
+        <w:numPr>
+          <w:ilvl w:val="2"/>
+          <w:numId w:val="6"/>
+        </w:numPr>
+      </w:pPr>
+      <w:r>
+        <w:t>7.3 Recommendations for future work.</w:t>
+      </w:r>
+      <w:r>
+        <w:t xml:space="preserve"> Speak to Neil.</w:t>
       </w:r>
     </w:p>
     <w:p>
@@ -4516,298 +4837,7 @@
         </w:numPr>
       </w:pPr>
       <w:r>
-        <w:t>Project Report</w:t>
-      </w:r>
-    </w:p>
-    <w:p>
-      <w:pPr>
-        <w:pStyle w:val="ListParagraph"/>
-        <w:numPr>
-          <w:ilvl w:val="1"/>
-          <w:numId w:val="6"/>
-        </w:numPr>
-      </w:pPr>
-      <w:r>
-        <w:t>Before Monday</w:t>
-      </w:r>
-    </w:p>
-    <w:p>
-      <w:pPr>
-        <w:pStyle w:val="ListParagraph"/>
-        <w:numPr>
-          <w:ilvl w:val="2"/>
-          <w:numId w:val="6"/>
-        </w:numPr>
-        <w:rPr>
-          <w:strike/>
-        </w:rPr>
-      </w:pPr>
-      <w:r>
-        <w:rPr>
-          <w:strike/>
-        </w:rPr>
-        <w:t>Post mortem =&gt; post-mortem</w:t>
-      </w:r>
-    </w:p>
-    <w:p>
-      <w:pPr>
-        <w:pStyle w:val="ListParagraph"/>
-        <w:numPr>
-          <w:ilvl w:val="2"/>
-          <w:numId w:val="6"/>
-        </w:numPr>
-        <w:rPr>
-          <w:strike/>
-        </w:rPr>
-      </w:pPr>
-      <w:r>
-        <w:rPr>
-          <w:strike/>
-        </w:rPr>
-        <w:t>Copy in references from project proposal</w:t>
-      </w:r>
-    </w:p>
-    <w:p>
-      <w:pPr>
-        <w:pStyle w:val="ListParagraph"/>
-        <w:numPr>
-          <w:ilvl w:val="2"/>
-          <w:numId w:val="6"/>
-        </w:numPr>
-        <w:rPr>
-          <w:strike/>
-        </w:rPr>
-      </w:pPr>
-      <w:r>
-        <w:rPr>
-          <w:strike/>
-        </w:rPr>
-        <w:t>HAS Model developed at GOSH with Aridhia</w:t>
-      </w:r>
-      <w:r>
-        <w:rPr>
-          <w:strike/>
-        </w:rPr>
-        <w:t xml:space="preserve"> – Chapter 3?</w:t>
-      </w:r>
-    </w:p>
-    <w:p>
-      <w:pPr>
-        <w:pStyle w:val="ListParagraph"/>
-        <w:numPr>
-          <w:ilvl w:val="2"/>
-          <w:numId w:val="6"/>
-        </w:numPr>
-        <w:rPr>
-          <w:strike/>
-        </w:rPr>
-      </w:pPr>
-      <w:r>
-        <w:rPr>
-          <w:strike/>
-        </w:rPr>
-        <w:t>Report Outline (2.3)</w:t>
-      </w:r>
-    </w:p>
-    <w:p>
-      <w:pPr>
-        <w:pStyle w:val="ListParagraph"/>
-        <w:numPr>
-          <w:ilvl w:val="2"/>
-          <w:numId w:val="6"/>
-        </w:numPr>
-        <w:rPr>
-          <w:strike/>
-        </w:rPr>
-      </w:pPr>
-      <w:r>
-        <w:rPr>
-          <w:strike/>
-        </w:rPr>
-        <w:t xml:space="preserve">Introduction to Chapter 5 </w:t>
-      </w:r>
-    </w:p>
-    <w:p>
-      <w:pPr>
-        <w:pStyle w:val="ListParagraph"/>
-        <w:numPr>
-          <w:ilvl w:val="2"/>
-          <w:numId w:val="6"/>
-        </w:numPr>
-      </w:pPr>
-      <w:r>
-        <w:t>Introduction to 5.2 Decision tress what does the output mean? What does the tree show?</w:t>
-      </w:r>
-    </w:p>
-    <w:p>
-      <w:pPr>
-        <w:pStyle w:val="ListParagraph"/>
-        <w:numPr>
-          <w:ilvl w:val="2"/>
-          <w:numId w:val="6"/>
-        </w:numPr>
-      </w:pPr>
-      <w:r>
-        <w:t>Add decision output for additional stages.</w:t>
-      </w:r>
-    </w:p>
-    <w:p>
-      <w:pPr>
-        <w:pStyle w:val="ListParagraph"/>
-        <w:numPr>
-          <w:ilvl w:val="2"/>
-          <w:numId w:val="6"/>
-        </w:numPr>
-      </w:pPr>
-      <w:r>
-        <w:t>Introduction to 5.3 ensemble methods</w:t>
-      </w:r>
-    </w:p>
-    <w:p>
-      <w:pPr>
-        <w:pStyle w:val="ListParagraph"/>
-        <w:numPr>
-          <w:ilvl w:val="2"/>
-          <w:numId w:val="6"/>
-        </w:numPr>
-      </w:pPr>
-      <w:r>
-        <w:t>Textual explanation of plots in section 5.4</w:t>
-      </w:r>
-    </w:p>
-    <w:p>
-      <w:pPr>
-        <w:pStyle w:val="ListParagraph"/>
-        <w:numPr>
-          <w:ilvl w:val="2"/>
-          <w:numId w:val="6"/>
-        </w:numPr>
-      </w:pPr>
-      <w:r>
-        <w:t>Chapter 6 Results – text!</w:t>
-      </w:r>
-    </w:p>
-    <w:p>
-      <w:pPr>
-        <w:pStyle w:val="ListParagraph"/>
-        <w:numPr>
-          <w:ilvl w:val="2"/>
-          <w:numId w:val="6"/>
-        </w:numPr>
-      </w:pPr>
-      <w:r>
-        <w:t>Chapter 7 – Conclusions</w:t>
-      </w:r>
-    </w:p>
-    <w:p>
-      <w:pPr>
-        <w:pStyle w:val="ListParagraph"/>
-        <w:numPr>
-          <w:ilvl w:val="3"/>
-          <w:numId w:val="6"/>
-        </w:numPr>
-      </w:pPr>
-      <w:r>
-        <w:t>7.1 Project summary</w:t>
-      </w:r>
-    </w:p>
-    <w:p>
-      <w:pPr>
-        <w:pStyle w:val="ListParagraph"/>
-        <w:numPr>
-          <w:ilvl w:val="3"/>
-          <w:numId w:val="6"/>
-        </w:numPr>
-      </w:pPr>
-      <w:r>
-        <w:t>7.2 Project evaluation</w:t>
-      </w:r>
-    </w:p>
-    <w:p>
-      <w:pPr>
-        <w:pStyle w:val="ListParagraph"/>
-        <w:numPr>
-          <w:ilvl w:val="1"/>
-          <w:numId w:val="6"/>
-        </w:numPr>
-      </w:pPr>
-      <w:r>
-        <w:t>After Monday</w:t>
-      </w:r>
-    </w:p>
-    <w:p>
-      <w:pPr>
-        <w:pStyle w:val="ListParagraph"/>
-        <w:numPr>
-          <w:ilvl w:val="2"/>
-          <w:numId w:val="6"/>
-        </w:numPr>
-      </w:pPr>
-      <w:r>
-        <w:t>Acknowledgments</w:t>
-      </w:r>
-    </w:p>
-    <w:p>
-      <w:pPr>
-        <w:pStyle w:val="ListParagraph"/>
-        <w:numPr>
-          <w:ilvl w:val="2"/>
-          <w:numId w:val="6"/>
-        </w:numPr>
-      </w:pPr>
-      <w:r>
-        <w:t>Update references</w:t>
-      </w:r>
-    </w:p>
-    <w:p>
-      <w:pPr>
-        <w:pStyle w:val="ListParagraph"/>
-        <w:numPr>
-          <w:ilvl w:val="3"/>
-          <w:numId w:val="6"/>
-        </w:numPr>
-      </w:pPr>
-      <w:r>
-        <w:t>References for model packages in Chapter 3</w:t>
-      </w:r>
-    </w:p>
-    <w:p>
-      <w:pPr>
-        <w:pStyle w:val="ListParagraph"/>
-        <w:numPr>
-          <w:ilvl w:val="2"/>
-          <w:numId w:val="6"/>
-        </w:numPr>
-      </w:pPr>
-      <w:r>
-        <w:t>Appendix B – ETL process</w:t>
-      </w:r>
-    </w:p>
-    <w:p>
-      <w:pPr>
-        <w:pStyle w:val="ListParagraph"/>
-        <w:numPr>
-          <w:ilvl w:val="2"/>
-          <w:numId w:val="6"/>
-        </w:numPr>
-      </w:pPr>
-      <w:r>
-        <w:t>Appendix C – COD2 mapping</w:t>
-      </w:r>
-    </w:p>
-    <w:p>
-      <w:pPr>
-        <w:pStyle w:val="ListParagraph"/>
-        <w:numPr>
-          <w:ilvl w:val="2"/>
-          <w:numId w:val="6"/>
-        </w:numPr>
-      </w:pPr>
-      <w:r>
-        <w:t>7.3 Recommendations for future work.</w:t>
-      </w:r>
-      <w:r>
-        <w:t xml:space="preserve"> Speak to Neil.</w:t>
+        <w:t>Plotcp(tune_fit) for Decision Tree</w:t>
       </w:r>
     </w:p>
     <w:p>
@@ -4819,7 +4849,7 @@
         </w:numPr>
       </w:pPr>
       <w:r>
-        <w:t>Plotcp(tune_fit) for Decision Tree</w:t>
+        <w:t>Change column names for Macro &amp; Hist remove _SyFiID etc.</w:t>
       </w:r>
     </w:p>
     <w:p>
@@ -4831,7 +4861,31 @@
         </w:numPr>
       </w:pPr>
       <w:r>
-        <w:t>Change column names for Macro &amp; Hist remove _SyFiID etc.</w:t>
+        <w:t>Visualisations of models</w:t>
+      </w:r>
+    </w:p>
+    <w:p>
+      <w:pPr>
+        <w:pStyle w:val="ListParagraph"/>
+        <w:numPr>
+          <w:ilvl w:val="1"/>
+          <w:numId w:val="6"/>
+        </w:numPr>
+      </w:pPr>
+      <w:r>
+        <w:t>Random forest</w:t>
+      </w:r>
+    </w:p>
+    <w:p>
+      <w:pPr>
+        <w:pStyle w:val="ListParagraph"/>
+        <w:numPr>
+          <w:ilvl w:val="1"/>
+          <w:numId w:val="6"/>
+        </w:numPr>
+      </w:pPr>
+      <w:r>
+        <w:t>XGBoost</w:t>
       </w:r>
     </w:p>
     <w:p>
@@ -4843,31 +4897,7 @@
         </w:numPr>
       </w:pPr>
       <w:r>
-        <w:t>Visualisations of models</w:t>
-      </w:r>
-    </w:p>
-    <w:p>
-      <w:pPr>
-        <w:pStyle w:val="ListParagraph"/>
-        <w:numPr>
-          <w:ilvl w:val="1"/>
-          <w:numId w:val="6"/>
-        </w:numPr>
-      </w:pPr>
-      <w:r>
-        <w:t>Random forest</w:t>
-      </w:r>
-    </w:p>
-    <w:p>
-      <w:pPr>
-        <w:pStyle w:val="ListParagraph"/>
-        <w:numPr>
-          <w:ilvl w:val="1"/>
-          <w:numId w:val="6"/>
-        </w:numPr>
-      </w:pPr>
-      <w:r>
-        <w:t>XGBoost</w:t>
+        <w:t>Data and scripts onto the platform</w:t>
       </w:r>
     </w:p>
     <w:p>
@@ -4879,7 +4909,7 @@
         </w:numPr>
       </w:pPr>
       <w:r>
-        <w:t>Data and scripts onto the platform</w:t>
+        <w:t>Move R code to RMDs</w:t>
       </w:r>
     </w:p>
     <w:p>
@@ -4891,7 +4921,7 @@
         </w:numPr>
       </w:pPr>
       <w:r>
-        <w:t>Move R code to RMDs</w:t>
+        <w:t>What is “accuracy” in RandomForest?</w:t>
       </w:r>
     </w:p>
     <w:p>
@@ -4903,7 +4933,7 @@
         </w:numPr>
       </w:pPr>
       <w:r>
-        <w:t>What is “accuracy” in RandomForest?</w:t>
+        <w:t>What is Nodesize in random forest?</w:t>
       </w:r>
     </w:p>
     <w:p>
@@ -4915,7 +4945,22 @@
         </w:numPr>
       </w:pPr>
       <w:r>
-        <w:t>What is Nodesize in random forest?</w:t>
+        <w:t>Create measurement RDVs</w:t>
+      </w:r>
+    </w:p>
+    <w:p>
+      <w:pPr>
+        <w:pStyle w:val="ListParagraph"/>
+        <w:numPr>
+          <w:ilvl w:val="1"/>
+          <w:numId w:val="6"/>
+        </w:numPr>
+      </w:pPr>
+      <w:r>
+        <w:t>Look at correlations</w:t>
+      </w:r>
+      <w:r>
+        <w:t xml:space="preserve"> - visualisations</w:t>
       </w:r>
     </w:p>
     <w:p>
@@ -4927,7 +4972,7 @@
         </w:numPr>
       </w:pPr>
       <w:r>
-        <w:t>Create measurement RDVs</w:t>
+        <w:t xml:space="preserve">Continue with ReadMe.md </w:t>
       </w:r>
     </w:p>
     <w:p>
@@ -4939,10 +4984,8 @@
         </w:numPr>
       </w:pPr>
       <w:r>
-        <w:t>Look at correlations</w:t>
-      </w:r>
-      <w:r>
-        <w:t xml:space="preserve"> - visualisations</w:t>
+        <w:lastRenderedPageBreak/>
+        <w:t>Describe more routines</w:t>
       </w:r>
     </w:p>
     <w:p>
@@ -4954,31 +4997,6 @@
         </w:numPr>
       </w:pPr>
       <w:r>
-        <w:t xml:space="preserve">Continue with ReadMe.md </w:t>
-      </w:r>
-    </w:p>
-    <w:p>
-      <w:pPr>
-        <w:pStyle w:val="ListParagraph"/>
-        <w:numPr>
-          <w:ilvl w:val="1"/>
-          <w:numId w:val="6"/>
-        </w:numPr>
-      </w:pPr>
-      <w:r>
-        <w:t>Describe more routines</w:t>
-      </w:r>
-    </w:p>
-    <w:p>
-      <w:pPr>
-        <w:pStyle w:val="ListParagraph"/>
-        <w:numPr>
-          <w:ilvl w:val="0"/>
-          <w:numId w:val="6"/>
-        </w:numPr>
-      </w:pPr>
-      <w:r>
-        <w:lastRenderedPageBreak/>
         <w:t>Add Lab Events</w:t>
       </w:r>
     </w:p>
@@ -5506,6 +5524,7 @@
         </w:numPr>
       </w:pPr>
       <w:r>
+        <w:lastRenderedPageBreak/>
         <w:t>Acknowledge Aridhia for HAS 1.08 format</w:t>
       </w:r>
     </w:p>
@@ -5518,7 +5537,6 @@
         </w:numPr>
       </w:pPr>
       <w:r>
-        <w:lastRenderedPageBreak/>
         <w:t>NB Thymus weight, when recorded it is important.</w:t>
       </w:r>
     </w:p>

</xml_diff>

<commit_message>
Minor changes ready for Nigel's review.
</commit_message>
<xml_diff>
--- a/Docs/project_tracker.docx
+++ b/Docs/project_tracker.docx
@@ -1,6 +1,6 @@
 
 <file path=word/document.xml><?xml version="1.0" encoding="utf-8"?>
-<w:document xmlns:wpc="http://schemas.microsoft.com/office/word/2010/wordprocessingCanvas" xmlns:mc="http://schemas.openxmlformats.org/markup-compatibility/2006" xmlns:o="urn:schemas-microsoft-com:office:office" xmlns:r="http://schemas.openxmlformats.org/officeDocument/2006/relationships" xmlns:m="http://schemas.openxmlformats.org/officeDocument/2006/math" xmlns:v="urn:schemas-microsoft-com:vml" xmlns:wp14="http://schemas.microsoft.com/office/word/2010/wordprocessingDrawing" xmlns:wp="http://schemas.openxmlformats.org/drawingml/2006/wordprocessingDrawing" xmlns:w10="urn:schemas-microsoft-com:office:word" xmlns:w="http://schemas.openxmlformats.org/wordprocessingml/2006/main" xmlns:w14="http://schemas.microsoft.com/office/word/2010/wordml" xmlns:w15="http://schemas.microsoft.com/office/word/2012/wordml" xmlns:wpg="http://schemas.microsoft.com/office/word/2010/wordprocessingGroup" xmlns:wpi="http://schemas.microsoft.com/office/word/2010/wordprocessingInk" xmlns:wne="http://schemas.microsoft.com/office/word/2006/wordml" xmlns:wps="http://schemas.microsoft.com/office/word/2010/wordprocessingShape" mc:Ignorable="w14 w15 wp14">
+<w:document xmlns:wpc="http://schemas.microsoft.com/office/word/2010/wordprocessingCanvas" xmlns:cx="http://schemas.microsoft.com/office/drawing/2014/chartex" xmlns:cx1="http://schemas.microsoft.com/office/drawing/2015/9/8/chartex" xmlns:mc="http://schemas.openxmlformats.org/markup-compatibility/2006" xmlns:o="urn:schemas-microsoft-com:office:office" xmlns:r="http://schemas.openxmlformats.org/officeDocument/2006/relationships" xmlns:m="http://schemas.openxmlformats.org/officeDocument/2006/math" xmlns:v="urn:schemas-microsoft-com:vml" xmlns:wp14="http://schemas.microsoft.com/office/word/2010/wordprocessingDrawing" xmlns:wp="http://schemas.openxmlformats.org/drawingml/2006/wordprocessingDrawing" xmlns:w10="urn:schemas-microsoft-com:office:word" xmlns:w="http://schemas.openxmlformats.org/wordprocessingml/2006/main" xmlns:w14="http://schemas.microsoft.com/office/word/2010/wordml" xmlns:w15="http://schemas.microsoft.com/office/word/2012/wordml" xmlns:w16se="http://schemas.microsoft.com/office/word/2015/wordml/symex" xmlns:wpg="http://schemas.microsoft.com/office/word/2010/wordprocessingGroup" xmlns:wpi="http://schemas.microsoft.com/office/word/2010/wordprocessingInk" xmlns:wne="http://schemas.microsoft.com/office/word/2006/wordml" xmlns:wps="http://schemas.microsoft.com/office/word/2010/wordprocessingShape" mc:Ignorable="w14 w15 w16se wp14">
   <w:body>
     <w:p>
       <w:pPr>
@@ -5160,15 +5160,442 @@
           <w:numId w:val="4"/>
         </w:numPr>
       </w:pPr>
+    </w:p>
+    <w:p>
+      <w:pPr>
+        <w:pStyle w:val="Heading1"/>
+      </w:pPr>
+      <w:r>
+        <w:t>To Do</w:t>
+      </w:r>
+    </w:p>
+    <w:p>
+      <w:pPr>
+        <w:pStyle w:val="ListParagraph"/>
+        <w:numPr>
+          <w:ilvl w:val="0"/>
+          <w:numId w:val="6"/>
+        </w:numPr>
+      </w:pPr>
+      <w:r>
+        <w:t>Project Report</w:t>
+      </w:r>
+    </w:p>
+    <w:p>
+      <w:pPr>
+        <w:pStyle w:val="ListParagraph"/>
+        <w:numPr>
+          <w:ilvl w:val="1"/>
+          <w:numId w:val="6"/>
+        </w:numPr>
+      </w:pPr>
+      <w:r>
+        <w:t>Before Monday</w:t>
+      </w:r>
+    </w:p>
+    <w:p>
+      <w:pPr>
+        <w:pStyle w:val="ListParagraph"/>
+        <w:numPr>
+          <w:ilvl w:val="2"/>
+          <w:numId w:val="6"/>
+        </w:numPr>
+        <w:rPr>
+          <w:strike/>
+        </w:rPr>
+      </w:pPr>
+      <w:r>
+        <w:rPr>
+          <w:strike/>
+        </w:rPr>
+        <w:t>Post mortem =&gt; post-mortem</w:t>
+      </w:r>
+    </w:p>
+    <w:p>
+      <w:pPr>
+        <w:pStyle w:val="ListParagraph"/>
+        <w:numPr>
+          <w:ilvl w:val="2"/>
+          <w:numId w:val="6"/>
+        </w:numPr>
+        <w:rPr>
+          <w:strike/>
+        </w:rPr>
+      </w:pPr>
+      <w:r>
+        <w:rPr>
+          <w:strike/>
+        </w:rPr>
+        <w:t>Copy in references from project proposal</w:t>
+      </w:r>
+    </w:p>
+    <w:p>
+      <w:pPr>
+        <w:pStyle w:val="ListParagraph"/>
+        <w:numPr>
+          <w:ilvl w:val="2"/>
+          <w:numId w:val="6"/>
+        </w:numPr>
+        <w:rPr>
+          <w:strike/>
+        </w:rPr>
+      </w:pPr>
+      <w:r>
+        <w:rPr>
+          <w:strike/>
+        </w:rPr>
+        <w:t xml:space="preserve">HAS Model developed at GOSH with </w:t>
+      </w:r>
+      <w:proofErr w:type="spellStart"/>
+      <w:r>
+        <w:rPr>
+          <w:strike/>
+        </w:rPr>
+        <w:t>Aridhia</w:t>
+      </w:r>
+      <w:proofErr w:type="spellEnd"/>
+      <w:r>
+        <w:rPr>
+          <w:strike/>
+        </w:rPr>
+        <w:t xml:space="preserve"> – Chapter 3?</w:t>
+      </w:r>
+    </w:p>
+    <w:p>
+      <w:pPr>
+        <w:pStyle w:val="ListParagraph"/>
+        <w:numPr>
+          <w:ilvl w:val="2"/>
+          <w:numId w:val="6"/>
+        </w:numPr>
+        <w:rPr>
+          <w:strike/>
+        </w:rPr>
+      </w:pPr>
+      <w:r>
+        <w:rPr>
+          <w:strike/>
+        </w:rPr>
+        <w:t>Report Outline (2.3)</w:t>
+      </w:r>
+    </w:p>
+    <w:p>
+      <w:pPr>
+        <w:pStyle w:val="ListParagraph"/>
+        <w:numPr>
+          <w:ilvl w:val="2"/>
+          <w:numId w:val="6"/>
+        </w:numPr>
+        <w:rPr>
+          <w:strike/>
+        </w:rPr>
+      </w:pPr>
+      <w:r>
+        <w:rPr>
+          <w:strike/>
+        </w:rPr>
+        <w:t xml:space="preserve">Introduction to Chapter 5 </w:t>
+      </w:r>
+    </w:p>
+    <w:p>
+      <w:pPr>
+        <w:pStyle w:val="ListParagraph"/>
+        <w:numPr>
+          <w:ilvl w:val="2"/>
+          <w:numId w:val="6"/>
+        </w:numPr>
+        <w:rPr>
+          <w:strike/>
+        </w:rPr>
+      </w:pPr>
+      <w:r>
+        <w:rPr>
+          <w:strike/>
+        </w:rPr>
+        <w:t>Add decision output for additional stages.</w:t>
+      </w:r>
+    </w:p>
+    <w:p>
+      <w:pPr>
+        <w:pStyle w:val="ListParagraph"/>
+        <w:numPr>
+          <w:ilvl w:val="2"/>
+          <w:numId w:val="6"/>
+        </w:numPr>
+      </w:pPr>
+      <w:r>
+        <w:t>Textual explanation of plots in section 5.4</w:t>
+      </w:r>
+    </w:p>
+    <w:p>
+      <w:pPr>
+        <w:pStyle w:val="ListParagraph"/>
+        <w:numPr>
+          <w:ilvl w:val="2"/>
+          <w:numId w:val="6"/>
+        </w:numPr>
+        <w:rPr>
+          <w:strike/>
+        </w:rPr>
+      </w:pPr>
+      <w:r>
+        <w:rPr>
+          <w:strike/>
+        </w:rPr>
+        <w:t>Chapter 6 Results – text!</w:t>
+      </w:r>
+    </w:p>
+    <w:p>
+      <w:pPr>
+        <w:pStyle w:val="ListParagraph"/>
+        <w:numPr>
+          <w:ilvl w:val="2"/>
+          <w:numId w:val="6"/>
+        </w:numPr>
+      </w:pPr>
+      <w:r>
+        <w:t>Chapter 7 – Conclusions</w:t>
+      </w:r>
+    </w:p>
+    <w:p>
+      <w:pPr>
+        <w:pStyle w:val="ListParagraph"/>
+        <w:numPr>
+          <w:ilvl w:val="3"/>
+          <w:numId w:val="6"/>
+        </w:numPr>
+      </w:pPr>
+      <w:r>
+        <w:t>7.1 Project summary</w:t>
+      </w:r>
+    </w:p>
+    <w:p>
+      <w:pPr>
+        <w:pStyle w:val="ListParagraph"/>
+        <w:numPr>
+          <w:ilvl w:val="3"/>
+          <w:numId w:val="6"/>
+        </w:numPr>
+      </w:pPr>
+      <w:r>
+        <w:t>7.2 Project evaluation</w:t>
+      </w:r>
+    </w:p>
+    <w:p>
+      <w:pPr>
+        <w:pStyle w:val="ListParagraph"/>
+        <w:numPr>
+          <w:ilvl w:val="1"/>
+          <w:numId w:val="6"/>
+        </w:numPr>
+      </w:pPr>
+      <w:r>
+        <w:t>After Monday</w:t>
+      </w:r>
+    </w:p>
+    <w:p>
+      <w:pPr>
+        <w:pStyle w:val="ListParagraph"/>
+        <w:numPr>
+          <w:ilvl w:val="2"/>
+          <w:numId w:val="6"/>
+        </w:numPr>
+      </w:pPr>
+      <w:r>
+        <w:t>Acknowledgments</w:t>
+      </w:r>
+    </w:p>
+    <w:p>
+      <w:pPr>
+        <w:pStyle w:val="ListParagraph"/>
+        <w:numPr>
+          <w:ilvl w:val="2"/>
+          <w:numId w:val="6"/>
+        </w:numPr>
+      </w:pPr>
+      <w:r>
+        <w:t>Data Wrangling</w:t>
+      </w:r>
+    </w:p>
+    <w:p>
+      <w:pPr>
+        <w:pStyle w:val="ListParagraph"/>
+        <w:numPr>
+          <w:ilvl w:val="3"/>
+          <w:numId w:val="6"/>
+        </w:numPr>
+      </w:pPr>
+      <w:r>
+        <w:t>One hot encoding?</w:t>
+      </w:r>
+    </w:p>
+    <w:p>
+      <w:pPr>
+        <w:pStyle w:val="ListParagraph"/>
+        <w:numPr>
+          <w:ilvl w:val="2"/>
+          <w:numId w:val="6"/>
+        </w:numPr>
+      </w:pPr>
+      <w:r>
+        <w:t>Update references</w:t>
+      </w:r>
+    </w:p>
+    <w:p>
+      <w:pPr>
+        <w:pStyle w:val="ListParagraph"/>
+        <w:numPr>
+          <w:ilvl w:val="3"/>
+          <w:numId w:val="6"/>
+        </w:numPr>
+      </w:pPr>
+      <w:r>
+        <w:t>References for model packages in Chapter 3</w:t>
+      </w:r>
+    </w:p>
+    <w:p>
+      <w:pPr>
+        <w:pStyle w:val="ListParagraph"/>
+        <w:numPr>
+          <w:ilvl w:val="2"/>
+          <w:numId w:val="6"/>
+        </w:numPr>
+      </w:pPr>
+      <w:r>
+        <w:t>Introduction to 5.2 Decision tress what does the output mean? What does the tree show?</w:t>
+      </w:r>
+    </w:p>
+    <w:p>
+      <w:pPr>
+        <w:pStyle w:val="ListParagraph"/>
+        <w:numPr>
+          <w:ilvl w:val="3"/>
+          <w:numId w:val="6"/>
+        </w:numPr>
+      </w:pPr>
+      <w:r>
+        <w:t>Move graphics around to make clearer</w:t>
+      </w:r>
+    </w:p>
+    <w:p>
+      <w:pPr>
+        <w:pStyle w:val="ListParagraph"/>
+        <w:numPr>
+          <w:ilvl w:val="2"/>
+          <w:numId w:val="6"/>
+        </w:numPr>
+      </w:pPr>
+      <w:r>
+        <w:t>Introduction to 5.3 ensemble methods</w:t>
+      </w:r>
+    </w:p>
+    <w:p>
+      <w:pPr>
+        <w:pStyle w:val="ListParagraph"/>
+        <w:numPr>
+          <w:ilvl w:val="3"/>
+          <w:numId w:val="6"/>
+        </w:numPr>
+      </w:pPr>
+      <w:r>
+        <w:t>What do the results show?</w:t>
+      </w:r>
       <w:bookmarkStart w:id="0" w:name="_GoBack"/>
       <w:bookmarkEnd w:id="0"/>
     </w:p>
     <w:p>
       <w:pPr>
-        <w:pStyle w:val="Heading1"/>
-      </w:pPr>
-      <w:r>
-        <w:t>To Do</w:t>
+        <w:pStyle w:val="ListParagraph"/>
+        <w:numPr>
+          <w:ilvl w:val="2"/>
+          <w:numId w:val="6"/>
+        </w:numPr>
+        <w:rPr>
+          <w:strike/>
+        </w:rPr>
+      </w:pPr>
+      <w:r>
+        <w:rPr>
+          <w:strike/>
+        </w:rPr>
+        <w:t>Appendix A – Code samples</w:t>
+      </w:r>
+    </w:p>
+    <w:p>
+      <w:pPr>
+        <w:pStyle w:val="ListParagraph"/>
+        <w:numPr>
+          <w:ilvl w:val="2"/>
+          <w:numId w:val="6"/>
+        </w:numPr>
+      </w:pPr>
+      <w:r>
+        <w:t>Appendix B – ETL process</w:t>
+      </w:r>
+    </w:p>
+    <w:p>
+      <w:pPr>
+        <w:pStyle w:val="ListParagraph"/>
+        <w:numPr>
+          <w:ilvl w:val="2"/>
+          <w:numId w:val="6"/>
+        </w:numPr>
+      </w:pPr>
+      <w:r>
+        <w:t>Appendix C – COD2 mapping</w:t>
+      </w:r>
+    </w:p>
+    <w:p>
+      <w:pPr>
+        <w:pStyle w:val="ListParagraph"/>
+        <w:numPr>
+          <w:ilvl w:val="2"/>
+          <w:numId w:val="6"/>
+        </w:numPr>
+      </w:pPr>
+      <w:r>
+        <w:t>Update:</w:t>
+      </w:r>
+    </w:p>
+    <w:p>
+      <w:pPr>
+        <w:pStyle w:val="ListParagraph"/>
+        <w:numPr>
+          <w:ilvl w:val="3"/>
+          <w:numId w:val="6"/>
+        </w:numPr>
+      </w:pPr>
+      <w:r>
+        <w:t>Contents</w:t>
+      </w:r>
+    </w:p>
+    <w:p>
+      <w:pPr>
+        <w:pStyle w:val="ListParagraph"/>
+        <w:numPr>
+          <w:ilvl w:val="3"/>
+          <w:numId w:val="6"/>
+        </w:numPr>
+      </w:pPr>
+      <w:r>
+        <w:t>List if figures</w:t>
+      </w:r>
+    </w:p>
+    <w:p>
+      <w:pPr>
+        <w:pStyle w:val="ListParagraph"/>
+        <w:numPr>
+          <w:ilvl w:val="3"/>
+          <w:numId w:val="6"/>
+        </w:numPr>
+      </w:pPr>
+      <w:proofErr w:type="spellStart"/>
+      <w:r>
+        <w:t>Refernces</w:t>
+      </w:r>
+      <w:proofErr w:type="spellEnd"/>
+      <w:r>
+        <w:t xml:space="preserve"> to Appendices</w:t>
       </w:r>
     </w:p>
     <w:p>
@@ -5179,331 +5606,21 @@
           <w:numId w:val="6"/>
         </w:numPr>
       </w:pPr>
-      <w:r>
-        <w:t>Project Report</w:t>
-      </w:r>
-    </w:p>
-    <w:p>
-      <w:pPr>
-        <w:pStyle w:val="ListParagraph"/>
-        <w:numPr>
-          <w:ilvl w:val="1"/>
-          <w:numId w:val="6"/>
-        </w:numPr>
-      </w:pPr>
-      <w:r>
-        <w:t>Before Monday</w:t>
-      </w:r>
-    </w:p>
-    <w:p>
-      <w:pPr>
-        <w:pStyle w:val="ListParagraph"/>
-        <w:numPr>
-          <w:ilvl w:val="2"/>
-          <w:numId w:val="6"/>
-        </w:numPr>
-        <w:rPr>
-          <w:strike/>
-        </w:rPr>
-      </w:pPr>
-      <w:r>
-        <w:rPr>
-          <w:strike/>
-        </w:rPr>
-        <w:t>Post mortem =&gt; post-mortem</w:t>
-      </w:r>
-    </w:p>
-    <w:p>
-      <w:pPr>
-        <w:pStyle w:val="ListParagraph"/>
-        <w:numPr>
-          <w:ilvl w:val="2"/>
-          <w:numId w:val="6"/>
-        </w:numPr>
-        <w:rPr>
-          <w:strike/>
-        </w:rPr>
-      </w:pPr>
-      <w:r>
-        <w:rPr>
-          <w:strike/>
-        </w:rPr>
-        <w:t>Copy in references from project proposal</w:t>
-      </w:r>
-    </w:p>
-    <w:p>
-      <w:pPr>
-        <w:pStyle w:val="ListParagraph"/>
-        <w:numPr>
-          <w:ilvl w:val="2"/>
-          <w:numId w:val="6"/>
-        </w:numPr>
-        <w:rPr>
-          <w:strike/>
-        </w:rPr>
-      </w:pPr>
-      <w:r>
-        <w:rPr>
-          <w:strike/>
-        </w:rPr>
-        <w:t xml:space="preserve">HAS Model developed at GOSH with </w:t>
-      </w:r>
-      <w:proofErr w:type="spellStart"/>
-      <w:r>
-        <w:rPr>
-          <w:strike/>
-        </w:rPr>
-        <w:t>Aridhia</w:t>
-      </w:r>
-      <w:proofErr w:type="spellEnd"/>
-      <w:r>
-        <w:rPr>
-          <w:strike/>
-        </w:rPr>
-        <w:t xml:space="preserve"> – Chapter 3?</w:t>
-      </w:r>
-    </w:p>
-    <w:p>
-      <w:pPr>
-        <w:pStyle w:val="ListParagraph"/>
-        <w:numPr>
-          <w:ilvl w:val="2"/>
-          <w:numId w:val="6"/>
-        </w:numPr>
-        <w:rPr>
-          <w:strike/>
-        </w:rPr>
-      </w:pPr>
-      <w:r>
-        <w:rPr>
-          <w:strike/>
-        </w:rPr>
-        <w:t>Report Outline (2.3)</w:t>
-      </w:r>
-    </w:p>
-    <w:p>
-      <w:pPr>
-        <w:pStyle w:val="ListParagraph"/>
-        <w:numPr>
-          <w:ilvl w:val="2"/>
-          <w:numId w:val="6"/>
-        </w:numPr>
-        <w:rPr>
-          <w:strike/>
-        </w:rPr>
-      </w:pPr>
-      <w:r>
-        <w:rPr>
-          <w:strike/>
-        </w:rPr>
-        <w:t xml:space="preserve">Introduction to Chapter 5 </w:t>
-      </w:r>
-    </w:p>
-    <w:p>
-      <w:pPr>
-        <w:pStyle w:val="ListParagraph"/>
-        <w:numPr>
-          <w:ilvl w:val="2"/>
-          <w:numId w:val="6"/>
-        </w:numPr>
-      </w:pPr>
-      <w:r>
-        <w:t>Introduction to 5.2 Decision tress what does the output mean? What does the tree show?</w:t>
-      </w:r>
-    </w:p>
-    <w:p>
-      <w:pPr>
-        <w:pStyle w:val="ListParagraph"/>
-        <w:numPr>
-          <w:ilvl w:val="2"/>
-          <w:numId w:val="6"/>
-        </w:numPr>
-        <w:rPr>
-          <w:strike/>
-        </w:rPr>
-      </w:pPr>
-      <w:r>
-        <w:rPr>
-          <w:strike/>
-        </w:rPr>
-        <w:t>Add decision output for additional stages.</w:t>
-      </w:r>
-    </w:p>
-    <w:p>
-      <w:pPr>
-        <w:pStyle w:val="ListParagraph"/>
-        <w:numPr>
-          <w:ilvl w:val="2"/>
-          <w:numId w:val="6"/>
-        </w:numPr>
-      </w:pPr>
-      <w:r>
-        <w:t>Introduction to 5.3 ensemble methods</w:t>
-      </w:r>
-    </w:p>
-    <w:p>
-      <w:pPr>
-        <w:pStyle w:val="ListParagraph"/>
-        <w:numPr>
-          <w:ilvl w:val="2"/>
-          <w:numId w:val="6"/>
-        </w:numPr>
-      </w:pPr>
-      <w:r>
-        <w:t>Textual explanation of plots in section 5.4</w:t>
-      </w:r>
-    </w:p>
-    <w:p>
-      <w:pPr>
-        <w:pStyle w:val="ListParagraph"/>
-        <w:numPr>
-          <w:ilvl w:val="2"/>
-          <w:numId w:val="6"/>
-        </w:numPr>
-        <w:rPr>
-          <w:strike/>
-        </w:rPr>
-      </w:pPr>
-      <w:r>
-        <w:rPr>
-          <w:strike/>
-        </w:rPr>
-        <w:t>Chapter 6 Results – text!</w:t>
-      </w:r>
-    </w:p>
-    <w:p>
-      <w:pPr>
-        <w:pStyle w:val="ListParagraph"/>
-        <w:numPr>
-          <w:ilvl w:val="2"/>
-          <w:numId w:val="6"/>
-        </w:numPr>
-      </w:pPr>
-      <w:r>
-        <w:t>Chapter 7 – Conclusions</w:t>
-      </w:r>
-    </w:p>
-    <w:p>
-      <w:pPr>
-        <w:pStyle w:val="ListParagraph"/>
-        <w:numPr>
-          <w:ilvl w:val="3"/>
-          <w:numId w:val="6"/>
-        </w:numPr>
-      </w:pPr>
-      <w:r>
-        <w:t>7.1 Project summary</w:t>
-      </w:r>
-    </w:p>
-    <w:p>
-      <w:pPr>
-        <w:pStyle w:val="ListParagraph"/>
-        <w:numPr>
-          <w:ilvl w:val="3"/>
-          <w:numId w:val="6"/>
-        </w:numPr>
-      </w:pPr>
-      <w:r>
-        <w:t>7.2 Project evaluation</w:t>
-      </w:r>
-    </w:p>
-    <w:p>
-      <w:pPr>
-        <w:pStyle w:val="ListParagraph"/>
-        <w:numPr>
-          <w:ilvl w:val="1"/>
-          <w:numId w:val="6"/>
-        </w:numPr>
-      </w:pPr>
-      <w:r>
-        <w:t>After Monday</w:t>
-      </w:r>
-    </w:p>
-    <w:p>
-      <w:pPr>
-        <w:pStyle w:val="ListParagraph"/>
-        <w:numPr>
-          <w:ilvl w:val="2"/>
-          <w:numId w:val="6"/>
-        </w:numPr>
-      </w:pPr>
-      <w:r>
-        <w:t>Acknowledgments</w:t>
-      </w:r>
-    </w:p>
-    <w:p>
-      <w:pPr>
-        <w:pStyle w:val="ListParagraph"/>
-        <w:numPr>
-          <w:ilvl w:val="2"/>
-          <w:numId w:val="6"/>
-        </w:numPr>
-      </w:pPr>
-      <w:r>
-        <w:t>Update references</w:t>
-      </w:r>
-    </w:p>
-    <w:p>
-      <w:pPr>
-        <w:pStyle w:val="ListParagraph"/>
-        <w:numPr>
-          <w:ilvl w:val="3"/>
-          <w:numId w:val="6"/>
-        </w:numPr>
-      </w:pPr>
-      <w:r>
-        <w:t>References for model packages in Chapter 3</w:t>
-      </w:r>
-    </w:p>
-    <w:p>
-      <w:pPr>
-        <w:pStyle w:val="ListParagraph"/>
-        <w:numPr>
-          <w:ilvl w:val="2"/>
-          <w:numId w:val="6"/>
-        </w:numPr>
-      </w:pPr>
-      <w:r>
-        <w:t>Appendix A – Code samples</w:t>
-      </w:r>
-    </w:p>
-    <w:p>
-      <w:pPr>
-        <w:pStyle w:val="ListParagraph"/>
-        <w:numPr>
-          <w:ilvl w:val="2"/>
-          <w:numId w:val="6"/>
-        </w:numPr>
-      </w:pPr>
-      <w:r>
-        <w:t>Appendix B – ETL process</w:t>
-      </w:r>
-    </w:p>
-    <w:p>
-      <w:pPr>
-        <w:pStyle w:val="ListParagraph"/>
-        <w:numPr>
-          <w:ilvl w:val="2"/>
-          <w:numId w:val="6"/>
-        </w:numPr>
-      </w:pPr>
-      <w:r>
-        <w:t>Appendix C – COD2 mapping</w:t>
-      </w:r>
-    </w:p>
-    <w:p>
-      <w:pPr>
-        <w:pStyle w:val="ListParagraph"/>
-        <w:numPr>
-          <w:ilvl w:val="2"/>
-          <w:numId w:val="6"/>
-        </w:numPr>
-      </w:pPr>
-      <w:r>
-        <w:t>7.3 Recommendations for future work.</w:t>
-      </w:r>
-      <w:r>
-        <w:t xml:space="preserve"> Speak to Neil.</w:t>
+      <w:proofErr w:type="spellStart"/>
+      <w:r>
+        <w:t>Plotcp</w:t>
+      </w:r>
+      <w:proofErr w:type="spellEnd"/>
+      <w:r>
+        <w:t>(</w:t>
+      </w:r>
+      <w:proofErr w:type="spellStart"/>
+      <w:r>
+        <w:t>tune_fit</w:t>
+      </w:r>
+      <w:proofErr w:type="spellEnd"/>
+      <w:r>
+        <w:t>) for Decision Tree</w:t>
       </w:r>
     </w:p>
     <w:p>
@@ -5514,21 +5631,25 @@
           <w:numId w:val="6"/>
         </w:numPr>
       </w:pPr>
-      <w:proofErr w:type="spellStart"/>
-      <w:r>
-        <w:t>Plotcp</w:t>
-      </w:r>
-      <w:proofErr w:type="spellEnd"/>
-      <w:r>
-        <w:t>(</w:t>
-      </w:r>
-      <w:proofErr w:type="spellStart"/>
-      <w:r>
-        <w:t>tune_fit</w:t>
-      </w:r>
-      <w:proofErr w:type="spellEnd"/>
-      <w:r>
-        <w:t>) for Decision Tree</w:t>
+      <w:r>
+        <w:lastRenderedPageBreak/>
+        <w:t xml:space="preserve">Change column names for Macro &amp; </w:t>
+      </w:r>
+      <w:proofErr w:type="spellStart"/>
+      <w:r>
+        <w:t>Hist</w:t>
+      </w:r>
+      <w:proofErr w:type="spellEnd"/>
+      <w:r>
+        <w:t xml:space="preserve"> remove _</w:t>
+      </w:r>
+      <w:proofErr w:type="spellStart"/>
+      <w:r>
+        <w:t>SyFiID</w:t>
+      </w:r>
+      <w:proofErr w:type="spellEnd"/>
+      <w:r>
+        <w:t xml:space="preserve"> etc.</w:t>
       </w:r>
     </w:p>
     <w:p>
@@ -5540,24 +5661,34 @@
         </w:numPr>
       </w:pPr>
       <w:r>
-        <w:t xml:space="preserve">Change column names for Macro &amp; </w:t>
-      </w:r>
-      <w:proofErr w:type="spellStart"/>
-      <w:r>
-        <w:t>Hist</w:t>
-      </w:r>
-      <w:proofErr w:type="spellEnd"/>
-      <w:r>
-        <w:t xml:space="preserve"> remove _</w:t>
-      </w:r>
-      <w:proofErr w:type="spellStart"/>
-      <w:r>
-        <w:t>SyFiID</w:t>
-      </w:r>
-      <w:proofErr w:type="spellEnd"/>
-      <w:r>
-        <w:t xml:space="preserve"> etc.</w:t>
-      </w:r>
+        <w:t>Visualisations of models</w:t>
+      </w:r>
+    </w:p>
+    <w:p>
+      <w:pPr>
+        <w:pStyle w:val="ListParagraph"/>
+        <w:numPr>
+          <w:ilvl w:val="1"/>
+          <w:numId w:val="6"/>
+        </w:numPr>
+      </w:pPr>
+      <w:r>
+        <w:t>Random forest</w:t>
+      </w:r>
+    </w:p>
+    <w:p>
+      <w:pPr>
+        <w:pStyle w:val="ListParagraph"/>
+        <w:numPr>
+          <w:ilvl w:val="1"/>
+          <w:numId w:val="6"/>
+        </w:numPr>
+      </w:pPr>
+      <w:proofErr w:type="spellStart"/>
+      <w:r>
+        <w:t>XGBoost</w:t>
+      </w:r>
+      <w:proofErr w:type="spellEnd"/>
     </w:p>
     <w:p>
       <w:pPr>
@@ -5568,34 +5699,8 @@
         </w:numPr>
       </w:pPr>
       <w:r>
-        <w:t>Visualisations of models</w:t>
-      </w:r>
-    </w:p>
-    <w:p>
-      <w:pPr>
-        <w:pStyle w:val="ListParagraph"/>
-        <w:numPr>
-          <w:ilvl w:val="1"/>
-          <w:numId w:val="6"/>
-        </w:numPr>
-      </w:pPr>
-      <w:r>
-        <w:t>Random forest</w:t>
-      </w:r>
-    </w:p>
-    <w:p>
-      <w:pPr>
-        <w:pStyle w:val="ListParagraph"/>
-        <w:numPr>
-          <w:ilvl w:val="1"/>
-          <w:numId w:val="6"/>
-        </w:numPr>
-      </w:pPr>
-      <w:proofErr w:type="spellStart"/>
-      <w:r>
-        <w:t>XGBoost</w:t>
-      </w:r>
-      <w:proofErr w:type="spellEnd"/>
+        <w:t>Data and scripts onto the platform</w:t>
+      </w:r>
     </w:p>
     <w:p>
       <w:pPr>
@@ -5606,7 +5711,7 @@
         </w:numPr>
       </w:pPr>
       <w:r>
-        <w:t>Data and scripts onto the platform</w:t>
+        <w:t>Move R code to RMDs</w:t>
       </w:r>
     </w:p>
     <w:p>
@@ -5618,7 +5723,15 @@
         </w:numPr>
       </w:pPr>
       <w:r>
-        <w:t>Move R code to RMDs</w:t>
+        <w:t xml:space="preserve">What is “accuracy” in </w:t>
+      </w:r>
+      <w:proofErr w:type="spellStart"/>
+      <w:r>
+        <w:t>RandomForest</w:t>
+      </w:r>
+      <w:proofErr w:type="spellEnd"/>
+      <w:r>
+        <w:t>?</w:t>
       </w:r>
     </w:p>
     <w:p>
@@ -5630,27 +5743,6 @@
         </w:numPr>
       </w:pPr>
       <w:r>
-        <w:t xml:space="preserve">What is “accuracy” in </w:t>
-      </w:r>
-      <w:proofErr w:type="spellStart"/>
-      <w:r>
-        <w:t>RandomForest</w:t>
-      </w:r>
-      <w:proofErr w:type="spellEnd"/>
-      <w:r>
-        <w:t>?</w:t>
-      </w:r>
-    </w:p>
-    <w:p>
-      <w:pPr>
-        <w:pStyle w:val="ListParagraph"/>
-        <w:numPr>
-          <w:ilvl w:val="0"/>
-          <w:numId w:val="6"/>
-        </w:numPr>
-      </w:pPr>
-      <w:r>
-        <w:lastRenderedPageBreak/>
         <w:t xml:space="preserve">What is </w:t>
       </w:r>
       <w:proofErr w:type="spellStart"/>
@@ -6149,6 +6241,7 @@
         <w:pStyle w:val="Heading1"/>
       </w:pPr>
       <w:r>
+        <w:lastRenderedPageBreak/>
         <w:t>Project Notes</w:t>
       </w:r>
     </w:p>
@@ -6239,7 +6332,6 @@
         </w:numPr>
       </w:pPr>
       <w:r>
-        <w:lastRenderedPageBreak/>
         <w:t>Common UK child death database.</w:t>
       </w:r>
     </w:p>
@@ -10560,7 +10652,7 @@
 </file>
 
 <file path=word/numbering.xml><?xml version="1.0" encoding="utf-8"?>
-<w:numbering xmlns:wpc="http://schemas.microsoft.com/office/word/2010/wordprocessingCanvas" xmlns:mc="http://schemas.openxmlformats.org/markup-compatibility/2006" xmlns:o="urn:schemas-microsoft-com:office:office" xmlns:r="http://schemas.openxmlformats.org/officeDocument/2006/relationships" xmlns:m="http://schemas.openxmlformats.org/officeDocument/2006/math" xmlns:v="urn:schemas-microsoft-com:vml" xmlns:wp14="http://schemas.microsoft.com/office/word/2010/wordprocessingDrawing" xmlns:wp="http://schemas.openxmlformats.org/drawingml/2006/wordprocessingDrawing" xmlns:w10="urn:schemas-microsoft-com:office:word" xmlns:w="http://schemas.openxmlformats.org/wordprocessingml/2006/main" xmlns:w14="http://schemas.microsoft.com/office/word/2010/wordml" xmlns:w15="http://schemas.microsoft.com/office/word/2012/wordml" xmlns:wpg="http://schemas.microsoft.com/office/word/2010/wordprocessingGroup" xmlns:wpi="http://schemas.microsoft.com/office/word/2010/wordprocessingInk" xmlns:wne="http://schemas.microsoft.com/office/word/2006/wordml" xmlns:wps="http://schemas.microsoft.com/office/word/2010/wordprocessingShape" mc:Ignorable="w14 w15 wp14">
+<w:numbering xmlns:wpc="http://schemas.microsoft.com/office/word/2010/wordprocessingCanvas" xmlns:cx="http://schemas.microsoft.com/office/drawing/2014/chartex" xmlns:cx1="http://schemas.microsoft.com/office/drawing/2015/9/8/chartex" xmlns:mc="http://schemas.openxmlformats.org/markup-compatibility/2006" xmlns:o="urn:schemas-microsoft-com:office:office" xmlns:r="http://schemas.openxmlformats.org/officeDocument/2006/relationships" xmlns:m="http://schemas.openxmlformats.org/officeDocument/2006/math" xmlns:v="urn:schemas-microsoft-com:vml" xmlns:wp14="http://schemas.microsoft.com/office/word/2010/wordprocessingDrawing" xmlns:wp="http://schemas.openxmlformats.org/drawingml/2006/wordprocessingDrawing" xmlns:w10="urn:schemas-microsoft-com:office:word" xmlns:w="http://schemas.openxmlformats.org/wordprocessingml/2006/main" xmlns:w14="http://schemas.microsoft.com/office/word/2010/wordml" xmlns:w15="http://schemas.microsoft.com/office/word/2012/wordml" xmlns:w16se="http://schemas.microsoft.com/office/word/2015/wordml/symex" xmlns:wpg="http://schemas.microsoft.com/office/word/2010/wordprocessingGroup" xmlns:wpi="http://schemas.microsoft.com/office/word/2010/wordprocessingInk" xmlns:wne="http://schemas.microsoft.com/office/word/2006/wordml" xmlns:wps="http://schemas.microsoft.com/office/word/2010/wordprocessingShape" mc:Ignorable="w14 w15 w16se wp14">
   <w:abstractNum w:abstractNumId="0" w15:restartNumberingAfterBreak="0">
     <w:nsid w:val="0C1C2F04"/>
     <w:multiLevelType w:val="hybridMultilevel"/>
@@ -11493,7 +11585,7 @@
 </file>
 
 <file path=word/styles.xml><?xml version="1.0" encoding="utf-8"?>
-<w:styles xmlns:mc="http://schemas.openxmlformats.org/markup-compatibility/2006" xmlns:r="http://schemas.openxmlformats.org/officeDocument/2006/relationships" xmlns:w="http://schemas.openxmlformats.org/wordprocessingml/2006/main" xmlns:w14="http://schemas.microsoft.com/office/word/2010/wordml" xmlns:w15="http://schemas.microsoft.com/office/word/2012/wordml" mc:Ignorable="w14 w15">
+<w:styles xmlns:mc="http://schemas.openxmlformats.org/markup-compatibility/2006" xmlns:r="http://schemas.openxmlformats.org/officeDocument/2006/relationships" xmlns:w="http://schemas.openxmlformats.org/wordprocessingml/2006/main" xmlns:w14="http://schemas.microsoft.com/office/word/2010/wordml" xmlns:w15="http://schemas.microsoft.com/office/word/2012/wordml" xmlns:w16se="http://schemas.microsoft.com/office/word/2015/wordml/symex" mc:Ignorable="w14 w15 w16se">
   <w:docDefaults>
     <w:rPrDefault>
       <w:rPr>

</xml_diff>

<commit_message>
Started og getting lookup data for categorical variables for RDV documentation.
</commit_message>
<xml_diff>
--- a/Docs/project_tracker.docx
+++ b/Docs/project_tracker.docx
@@ -1,6 +1,6 @@
 
 <file path=word/document.xml><?xml version="1.0" encoding="utf-8"?>
-<w:document xmlns:wpc="http://schemas.microsoft.com/office/word/2010/wordprocessingCanvas" xmlns:mc="http://schemas.openxmlformats.org/markup-compatibility/2006" xmlns:o="urn:schemas-microsoft-com:office:office" xmlns:r="http://schemas.openxmlformats.org/officeDocument/2006/relationships" xmlns:m="http://schemas.openxmlformats.org/officeDocument/2006/math" xmlns:v="urn:schemas-microsoft-com:vml" xmlns:wp14="http://schemas.microsoft.com/office/word/2010/wordprocessingDrawing" xmlns:wp="http://schemas.openxmlformats.org/drawingml/2006/wordprocessingDrawing" xmlns:w10="urn:schemas-microsoft-com:office:word" xmlns:w="http://schemas.openxmlformats.org/wordprocessingml/2006/main" xmlns:w14="http://schemas.microsoft.com/office/word/2010/wordml" xmlns:w15="http://schemas.microsoft.com/office/word/2012/wordml" xmlns:wpg="http://schemas.microsoft.com/office/word/2010/wordprocessingGroup" xmlns:wpi="http://schemas.microsoft.com/office/word/2010/wordprocessingInk" xmlns:wne="http://schemas.microsoft.com/office/word/2006/wordml" xmlns:wps="http://schemas.microsoft.com/office/word/2010/wordprocessingShape" mc:Ignorable="w14 w15 wp14">
+<w:document xmlns:wpc="http://schemas.microsoft.com/office/word/2010/wordprocessingCanvas" xmlns:cx="http://schemas.microsoft.com/office/drawing/2014/chartex" xmlns:cx1="http://schemas.microsoft.com/office/drawing/2015/9/8/chartex" xmlns:mc="http://schemas.openxmlformats.org/markup-compatibility/2006" xmlns:o="urn:schemas-microsoft-com:office:office" xmlns:r="http://schemas.openxmlformats.org/officeDocument/2006/relationships" xmlns:m="http://schemas.openxmlformats.org/officeDocument/2006/math" xmlns:v="urn:schemas-microsoft-com:vml" xmlns:wp14="http://schemas.microsoft.com/office/word/2010/wordprocessingDrawing" xmlns:wp="http://schemas.openxmlformats.org/drawingml/2006/wordprocessingDrawing" xmlns:w10="urn:schemas-microsoft-com:office:word" xmlns:w="http://schemas.openxmlformats.org/wordprocessingml/2006/main" xmlns:w14="http://schemas.microsoft.com/office/word/2010/wordml" xmlns:w15="http://schemas.microsoft.com/office/word/2012/wordml" xmlns:w16se="http://schemas.microsoft.com/office/word/2015/wordml/symex" xmlns:wpg="http://schemas.microsoft.com/office/word/2010/wordprocessingGroup" xmlns:wpi="http://schemas.microsoft.com/office/word/2010/wordprocessingInk" xmlns:wne="http://schemas.microsoft.com/office/word/2006/wordml" xmlns:wps="http://schemas.microsoft.com/office/word/2010/wordprocessingShape" mc:Ignorable="w14 w15 w16se wp14">
   <w:body>
     <w:p>
       <w:pPr>
@@ -146,8 +146,19 @@
           <w:lang w:eastAsia="en-GB"/>
         </w:rPr>
         <w:br/>
-        <w:t>- exhibit abstraction skills,</w:t>
-      </w:r>
+        <w:t>- exhibit abstraction skills</w:t>
+      </w:r>
+      <w:proofErr w:type="gramStart"/>
+      <w:r>
+        <w:rPr>
+          <w:rFonts w:eastAsia="Times New Roman" w:cstheme="minorHAnsi"/>
+          <w:i/>
+          <w:iCs/>
+          <w:lang w:eastAsia="en-GB"/>
+        </w:rPr>
+        <w:t>,</w:t>
+      </w:r>
+      <w:proofErr w:type="gramEnd"/>
       <w:r>
         <w:rPr>
           <w:rFonts w:eastAsia="Times New Roman" w:cstheme="minorHAnsi"/>
@@ -177,7 +188,31 @@
           <w:iCs/>
           <w:lang w:eastAsia="en-GB"/>
         </w:rPr>
-        <w:t>exhibit ability to validate and analyze the results</w:t>
+        <w:t xml:space="preserve">exhibit ability to validate and </w:t>
+      </w:r>
+      <w:proofErr w:type="spellStart"/>
+      <w:r>
+        <w:rPr>
+          <w:rFonts w:eastAsia="Times New Roman" w:cstheme="minorHAnsi"/>
+          <w:b/>
+          <w:bCs/>
+          <w:i/>
+          <w:iCs/>
+          <w:lang w:eastAsia="en-GB"/>
+        </w:rPr>
+        <w:t>analyze</w:t>
+      </w:r>
+      <w:proofErr w:type="spellEnd"/>
+      <w:r>
+        <w:rPr>
+          <w:rFonts w:eastAsia="Times New Roman" w:cstheme="minorHAnsi"/>
+          <w:b/>
+          <w:bCs/>
+          <w:i/>
+          <w:iCs/>
+          <w:lang w:eastAsia="en-GB"/>
+        </w:rPr>
+        <w:t xml:space="preserve"> the results</w:t>
       </w:r>
       <w:r>
         <w:rPr>
@@ -194,8 +229,13 @@
       <w:pPr>
         <w:pStyle w:val="Heading1"/>
       </w:pPr>
-      <w:r>
-        <w:t>Birkbeck project:</w:t>
+      <w:proofErr w:type="spellStart"/>
+      <w:r>
+        <w:t>Birkbeck</w:t>
+      </w:r>
+      <w:proofErr w:type="spellEnd"/>
+      <w:r>
+        <w:t xml:space="preserve"> project:</w:t>
       </w:r>
     </w:p>
     <w:p>
@@ -282,8 +322,21 @@
         <w:tab/>
       </w:r>
       <w:r>
-        <w:t>I:\DRE\Projects\Research\0004-Post mortem-AccessDB\DataExtraction</w:t>
-      </w:r>
+        <w:t>I:\DRE\Projects\Research\0004-Post mortem-</w:t>
+      </w:r>
+      <w:proofErr w:type="spellStart"/>
+      <w:r>
+        <w:t>AccessDB</w:t>
+      </w:r>
+      <w:proofErr w:type="spellEnd"/>
+      <w:r>
+        <w:t>\</w:t>
+      </w:r>
+      <w:proofErr w:type="spellStart"/>
+      <w:r>
+        <w:t>DataExtraction</w:t>
+      </w:r>
+      <w:proofErr w:type="spellEnd"/>
     </w:p>
     <w:p>
       <w:r>
@@ -366,8 +419,21 @@
         <w:tab/>
       </w:r>
       <w:r>
-        <w:t>I:\DRE\Projects\Research\0004-Post mortem-AccessDB\DataExtraction</w:t>
-      </w:r>
+        <w:t>I:\DRE\Projects\Research\0004-Post mortem-</w:t>
+      </w:r>
+      <w:proofErr w:type="spellStart"/>
+      <w:r>
+        <w:t>AccessDB</w:t>
+      </w:r>
+      <w:proofErr w:type="spellEnd"/>
+      <w:r>
+        <w:t>\</w:t>
+      </w:r>
+      <w:proofErr w:type="spellStart"/>
+      <w:r>
+        <w:t>DataExtraction</w:t>
+      </w:r>
+      <w:proofErr w:type="spellEnd"/>
     </w:p>
     <w:p>
       <w:r>
@@ -446,9 +512,11 @@
           <w:numId w:val="2"/>
         </w:numPr>
       </w:pPr>
+      <w:proofErr w:type="spellStart"/>
       <w:r>
         <w:t>create_has_tables</w:t>
       </w:r>
+      <w:proofErr w:type="spellEnd"/>
     </w:p>
     <w:p>
       <w:pPr>
@@ -470,9 +538,11 @@
           <w:numId w:val="2"/>
         </w:numPr>
       </w:pPr>
+      <w:proofErr w:type="spellStart"/>
       <w:r>
         <w:t>runTests</w:t>
       </w:r>
+      <w:proofErr w:type="spellEnd"/>
     </w:p>
     <w:p>
       <w:pPr>
@@ -491,9 +561,11 @@
           <w:numId w:val="2"/>
         </w:numPr>
       </w:pPr>
+      <w:proofErr w:type="spellStart"/>
       <w:r>
         <w:t>CreateEvents</w:t>
       </w:r>
+      <w:proofErr w:type="spellEnd"/>
     </w:p>
     <w:p>
       <w:pPr>
@@ -503,9 +575,11 @@
           <w:numId w:val="2"/>
         </w:numPr>
       </w:pPr>
+      <w:proofErr w:type="spellStart"/>
       <w:r>
         <w:t>CreateAttributeFromAttributes</w:t>
       </w:r>
+      <w:proofErr w:type="spellEnd"/>
     </w:p>
     <w:p>
       <w:pPr>
@@ -515,9 +589,11 @@
           <w:numId w:val="2"/>
         </w:numPr>
       </w:pPr>
+      <w:proofErr w:type="spellStart"/>
       <w:r>
         <w:t>CreateAttributeNoOfAttributes</w:t>
       </w:r>
+      <w:proofErr w:type="spellEnd"/>
     </w:p>
     <w:p>
       <w:pPr>
@@ -527,9 +603,11 @@
           <w:numId w:val="2"/>
         </w:numPr>
       </w:pPr>
+      <w:proofErr w:type="spellStart"/>
       <w:r>
         <w:t>CreateLabEvents</w:t>
       </w:r>
+      <w:proofErr w:type="spellEnd"/>
     </w:p>
     <w:p>
       <w:pPr>
@@ -539,9 +617,11 @@
           <w:numId w:val="2"/>
         </w:numPr>
       </w:pPr>
+      <w:proofErr w:type="spellStart"/>
       <w:r>
         <w:t>create_reporting_attributes</w:t>
       </w:r>
+      <w:proofErr w:type="spellEnd"/>
     </w:p>
     <w:p>
       <w:pPr>
@@ -551,9 +631,11 @@
           <w:numId w:val="2"/>
         </w:numPr>
       </w:pPr>
+      <w:proofErr w:type="spellStart"/>
       <w:r>
         <w:t>CreateHASCSVFiles</w:t>
       </w:r>
+      <w:proofErr w:type="spellEnd"/>
     </w:p>
     <w:p/>
     <w:p>
@@ -572,9 +654,11 @@
           <w:numId w:val="3"/>
         </w:numPr>
       </w:pPr>
+      <w:proofErr w:type="spellStart"/>
       <w:r>
         <w:t>ha_concepts</w:t>
       </w:r>
+      <w:proofErr w:type="spellEnd"/>
     </w:p>
     <w:p>
       <w:pPr>
@@ -585,8 +669,13 @@
         </w:numPr>
       </w:pPr>
       <w:r>
-        <w:t>New: parent_concept_id</w:t>
-      </w:r>
+        <w:t xml:space="preserve">New: </w:t>
+      </w:r>
+      <w:proofErr w:type="spellStart"/>
+      <w:r>
+        <w:t>parent_concept_id</w:t>
+      </w:r>
+      <w:proofErr w:type="spellEnd"/>
     </w:p>
     <w:p>
       <w:pPr>
@@ -597,8 +686,13 @@
         </w:numPr>
       </w:pPr>
       <w:r>
-        <w:t>New: value_type_concept_id</w:t>
-      </w:r>
+        <w:t xml:space="preserve">New: </w:t>
+      </w:r>
+      <w:proofErr w:type="spellStart"/>
+      <w:r>
+        <w:t>value_type_concept_id</w:t>
+      </w:r>
+      <w:proofErr w:type="spellEnd"/>
     </w:p>
     <w:p>
       <w:pPr>
@@ -633,7 +727,15 @@
         </w:numPr>
       </w:pPr>
       <w:r>
-        <w:t>Update: concept_type =&gt; category</w:t>
+        <w:t xml:space="preserve">Update: </w:t>
+      </w:r>
+      <w:proofErr w:type="spellStart"/>
+      <w:r>
+        <w:t>concept_type</w:t>
+      </w:r>
+      <w:proofErr w:type="spellEnd"/>
+      <w:r>
+        <w:t xml:space="preserve"> =&gt; category</w:t>
       </w:r>
     </w:p>
     <w:p>
@@ -645,8 +747,21 @@
         </w:numPr>
       </w:pPr>
       <w:r>
-        <w:t>Delete: concept_value type; replaced by value_type_concept_id</w:t>
-      </w:r>
+        <w:t xml:space="preserve">Delete: </w:t>
+      </w:r>
+      <w:proofErr w:type="spellStart"/>
+      <w:r>
+        <w:t>concept_value</w:t>
+      </w:r>
+      <w:proofErr w:type="spellEnd"/>
+      <w:r>
+        <w:t xml:space="preserve"> type; replaced by </w:t>
+      </w:r>
+      <w:proofErr w:type="spellStart"/>
+      <w:r>
+        <w:t>value_type_concept_id</w:t>
+      </w:r>
+      <w:proofErr w:type="spellEnd"/>
     </w:p>
     <w:p>
       <w:pPr>
@@ -656,9 +771,11 @@
           <w:numId w:val="3"/>
         </w:numPr>
       </w:pPr>
+      <w:proofErr w:type="spellStart"/>
       <w:r>
         <w:t>ha_staff</w:t>
       </w:r>
+      <w:proofErr w:type="spellEnd"/>
     </w:p>
     <w:p>
       <w:pPr>
@@ -681,8 +798,13 @@
         </w:numPr>
       </w:pPr>
       <w:r>
-        <w:t>Add: full_name</w:t>
-      </w:r>
+        <w:t xml:space="preserve">Add: </w:t>
+      </w:r>
+      <w:proofErr w:type="spellStart"/>
+      <w:r>
+        <w:t>full_name</w:t>
+      </w:r>
+      <w:proofErr w:type="spellEnd"/>
     </w:p>
     <w:p>
       <w:pPr>
@@ -693,8 +815,21 @@
         </w:numPr>
       </w:pPr>
       <w:r>
-        <w:t>Update: staff_type_id =&gt; staff_type_concept_id</w:t>
-      </w:r>
+        <w:t xml:space="preserve">Update: </w:t>
+      </w:r>
+      <w:proofErr w:type="spellStart"/>
+      <w:r>
+        <w:t>staff_type_id</w:t>
+      </w:r>
+      <w:proofErr w:type="spellEnd"/>
+      <w:r>
+        <w:t xml:space="preserve"> =&gt; </w:t>
+      </w:r>
+      <w:proofErr w:type="spellStart"/>
+      <w:r>
+        <w:t>staff_type_concept_id</w:t>
+      </w:r>
+      <w:proofErr w:type="spellEnd"/>
     </w:p>
     <w:p>
       <w:pPr>
@@ -704,9 +839,11 @@
           <w:numId w:val="3"/>
         </w:numPr>
       </w:pPr>
+      <w:proofErr w:type="spellStart"/>
       <w:r>
         <w:t>ha_patients</w:t>
       </w:r>
+      <w:proofErr w:type="spellEnd"/>
     </w:p>
     <w:p>
       <w:pPr>
@@ -717,8 +854,21 @@
         </w:numPr>
       </w:pPr>
       <w:r>
-        <w:t>Update: birth_date =&gt; birth_datetime</w:t>
-      </w:r>
+        <w:t xml:space="preserve">Update: </w:t>
+      </w:r>
+      <w:proofErr w:type="spellStart"/>
+      <w:r>
+        <w:t>birth_date</w:t>
+      </w:r>
+      <w:proofErr w:type="spellEnd"/>
+      <w:r>
+        <w:t xml:space="preserve"> =&gt; </w:t>
+      </w:r>
+      <w:proofErr w:type="spellStart"/>
+      <w:r>
+        <w:t>birth_datetime</w:t>
+      </w:r>
+      <w:proofErr w:type="spellEnd"/>
     </w:p>
     <w:p>
       <w:pPr>
@@ -729,8 +879,21 @@
         </w:numPr>
       </w:pPr>
       <w:r>
-        <w:t>Update: death_date =&gt; death_datetime</w:t>
-      </w:r>
+        <w:t xml:space="preserve">Update: </w:t>
+      </w:r>
+      <w:proofErr w:type="spellStart"/>
+      <w:r>
+        <w:t>death_date</w:t>
+      </w:r>
+      <w:proofErr w:type="spellEnd"/>
+      <w:r>
+        <w:t xml:space="preserve"> =&gt; </w:t>
+      </w:r>
+      <w:proofErr w:type="spellStart"/>
+      <w:r>
+        <w:t>death_datetime</w:t>
+      </w:r>
+      <w:proofErr w:type="spellEnd"/>
     </w:p>
     <w:p>
       <w:pPr>
@@ -741,8 +904,13 @@
         </w:numPr>
       </w:pPr>
       <w:r>
-        <w:t>Add: deceased_flag</w:t>
-      </w:r>
+        <w:t xml:space="preserve">Add: </w:t>
+      </w:r>
+      <w:proofErr w:type="spellStart"/>
+      <w:r>
+        <w:t>deceased_flag</w:t>
+      </w:r>
+      <w:proofErr w:type="spellEnd"/>
     </w:p>
     <w:p>
       <w:pPr>
@@ -753,7 +921,15 @@
         </w:numPr>
       </w:pPr>
       <w:r>
-        <w:t>Update: geographic_zone =&gt; zone</w:t>
+        <w:t xml:space="preserve">Update: </w:t>
+      </w:r>
+      <w:proofErr w:type="spellStart"/>
+      <w:r>
+        <w:t>geographic_zone</w:t>
+      </w:r>
+      <w:proofErr w:type="spellEnd"/>
+      <w:r>
+        <w:t xml:space="preserve"> =&gt; zone</w:t>
       </w:r>
     </w:p>
     <w:p>
@@ -765,8 +941,13 @@
         </w:numPr>
       </w:pPr>
       <w:r>
-        <w:t>Add: project_code</w:t>
-      </w:r>
+        <w:t xml:space="preserve">Add: </w:t>
+      </w:r>
+      <w:proofErr w:type="spellStart"/>
+      <w:r>
+        <w:t>project_code</w:t>
+      </w:r>
+      <w:proofErr w:type="spellEnd"/>
     </w:p>
     <w:p>
       <w:pPr>
@@ -776,9 +957,11 @@
           <w:numId w:val="3"/>
         </w:numPr>
       </w:pPr>
+      <w:proofErr w:type="spellStart"/>
       <w:r>
         <w:t>ha_patient_attributes</w:t>
       </w:r>
+      <w:proofErr w:type="spellEnd"/>
     </w:p>
     <w:p>
       <w:pPr>
@@ -791,9 +974,11 @@
       <w:r>
         <w:t xml:space="preserve">Add: </w:t>
       </w:r>
+      <w:proofErr w:type="spellStart"/>
       <w:r>
         <w:t>parent_patient_attribute_id</w:t>
       </w:r>
+      <w:proofErr w:type="spellEnd"/>
     </w:p>
     <w:p>
       <w:pPr>
@@ -806,12 +991,15 @@
       <w:r>
         <w:t xml:space="preserve">Update: </w:t>
       </w:r>
+      <w:proofErr w:type="spellStart"/>
       <w:r>
         <w:t>patient_attribute_type_id</w:t>
       </w:r>
+      <w:proofErr w:type="spellEnd"/>
       <w:r>
         <w:t xml:space="preserve"> =&gt; </w:t>
       </w:r>
+      <w:proofErr w:type="spellStart"/>
       <w:r>
         <w:t>patient_attribute_type_</w:t>
       </w:r>
@@ -821,6 +1009,7 @@
       <w:r>
         <w:t>id</w:t>
       </w:r>
+      <w:proofErr w:type="spellEnd"/>
     </w:p>
     <w:p>
       <w:pPr>
@@ -833,9 +1022,11 @@
       <w:r>
         <w:t xml:space="preserve">Add: </w:t>
       </w:r>
+      <w:proofErr w:type="spellStart"/>
       <w:r>
         <w:t>sequence_number</w:t>
       </w:r>
+      <w:proofErr w:type="spellEnd"/>
     </w:p>
     <w:p>
       <w:pPr>
@@ -846,8 +1037,21 @@
         </w:numPr>
       </w:pPr>
       <w:r>
-        <w:t>Update: value_date =&gt; value_datetime</w:t>
-      </w:r>
+        <w:t xml:space="preserve">Update: </w:t>
+      </w:r>
+      <w:proofErr w:type="spellStart"/>
+      <w:r>
+        <w:t>value_date</w:t>
+      </w:r>
+      <w:proofErr w:type="spellEnd"/>
+      <w:r>
+        <w:t xml:space="preserve"> =&gt; </w:t>
+      </w:r>
+      <w:proofErr w:type="spellStart"/>
+      <w:r>
+        <w:t>value_datetime</w:t>
+      </w:r>
+      <w:proofErr w:type="spellEnd"/>
     </w:p>
     <w:p>
       <w:pPr>
@@ -860,9 +1064,11 @@
       <w:r>
         <w:t xml:space="preserve">Add: </w:t>
       </w:r>
+      <w:proofErr w:type="spellStart"/>
       <w:r>
         <w:t>value_boolean</w:t>
       </w:r>
+      <w:proofErr w:type="spellEnd"/>
     </w:p>
     <w:p>
       <w:pPr>
@@ -873,8 +1079,21 @@
         </w:numPr>
       </w:pPr>
       <w:r>
-        <w:t>Update: value_id =&gt; value_concept_id</w:t>
-      </w:r>
+        <w:t xml:space="preserve">Update: </w:t>
+      </w:r>
+      <w:proofErr w:type="spellStart"/>
+      <w:r>
+        <w:t>value_id</w:t>
+      </w:r>
+      <w:proofErr w:type="spellEnd"/>
+      <w:r>
+        <w:t xml:space="preserve"> =&gt; </w:t>
+      </w:r>
+      <w:proofErr w:type="spellStart"/>
+      <w:r>
+        <w:t>value_concept_id</w:t>
+      </w:r>
+      <w:proofErr w:type="spellEnd"/>
     </w:p>
     <w:p>
       <w:pPr>
@@ -884,9 +1103,11 @@
           <w:numId w:val="3"/>
         </w:numPr>
       </w:pPr>
+      <w:proofErr w:type="spellStart"/>
       <w:r>
         <w:t>ha_events</w:t>
       </w:r>
+      <w:proofErr w:type="spellEnd"/>
     </w:p>
     <w:p>
       <w:pPr>
@@ -897,8 +1118,21 @@
         </w:numPr>
       </w:pPr>
       <w:r>
-        <w:t>Update: event_type_id =&gt; event_type_concept_id</w:t>
-      </w:r>
+        <w:t xml:space="preserve">Update: </w:t>
+      </w:r>
+      <w:proofErr w:type="spellStart"/>
+      <w:r>
+        <w:t>event_type_id</w:t>
+      </w:r>
+      <w:proofErr w:type="spellEnd"/>
+      <w:r>
+        <w:t xml:space="preserve"> =&gt; </w:t>
+      </w:r>
+      <w:proofErr w:type="spellStart"/>
+      <w:r>
+        <w:t>event_type_concept_id</w:t>
+      </w:r>
+      <w:proofErr w:type="spellEnd"/>
     </w:p>
     <w:p>
       <w:pPr>
@@ -920,9 +1154,11 @@
           <w:numId w:val="3"/>
         </w:numPr>
       </w:pPr>
+      <w:proofErr w:type="spellStart"/>
       <w:r>
         <w:t>ha_event_attributes</w:t>
       </w:r>
+      <w:proofErr w:type="spellEnd"/>
     </w:p>
     <w:p>
       <w:pPr>
@@ -935,6 +1171,7 @@
       <w:r>
         <w:t xml:space="preserve">Add: </w:t>
       </w:r>
+      <w:proofErr w:type="spellStart"/>
       <w:r>
         <w:t>parent_</w:t>
       </w:r>
@@ -944,6 +1181,7 @@
       <w:r>
         <w:t>_attribute_id</w:t>
       </w:r>
+      <w:proofErr w:type="spellEnd"/>
     </w:p>
     <w:p>
       <w:pPr>
@@ -954,13 +1192,22 @@
         </w:numPr>
       </w:pPr>
       <w:r>
-        <w:t>Update: event</w:t>
+        <w:t xml:space="preserve">Update: </w:t>
+      </w:r>
+      <w:proofErr w:type="spellStart"/>
+      <w:r>
+        <w:t>event</w:t>
       </w:r>
       <w:r>
         <w:t>_attribute_type_id</w:t>
       </w:r>
-      <w:r>
-        <w:t xml:space="preserve"> =&gt; event</w:t>
+      <w:proofErr w:type="spellEnd"/>
+      <w:r>
+        <w:t xml:space="preserve"> =&gt; </w:t>
+      </w:r>
+      <w:proofErr w:type="spellStart"/>
+      <w:r>
+        <w:t>event</w:t>
       </w:r>
       <w:r>
         <w:t>_attribute_type_</w:t>
@@ -971,6 +1218,7 @@
       <w:r>
         <w:t>id</w:t>
       </w:r>
+      <w:proofErr w:type="spellEnd"/>
     </w:p>
     <w:p>
       <w:pPr>
@@ -984,9 +1232,11 @@
         <w:lastRenderedPageBreak/>
         <w:t xml:space="preserve">Add: </w:t>
       </w:r>
+      <w:proofErr w:type="spellStart"/>
       <w:r>
         <w:t>sequence_number</w:t>
       </w:r>
+      <w:proofErr w:type="spellEnd"/>
     </w:p>
     <w:p>
       <w:pPr>
@@ -997,8 +1247,21 @@
         </w:numPr>
       </w:pPr>
       <w:r>
-        <w:t>Update: value_date =&gt; value_datetime</w:t>
-      </w:r>
+        <w:t xml:space="preserve">Update: </w:t>
+      </w:r>
+      <w:proofErr w:type="spellStart"/>
+      <w:r>
+        <w:t>value_date</w:t>
+      </w:r>
+      <w:proofErr w:type="spellEnd"/>
+      <w:r>
+        <w:t xml:space="preserve"> =&gt; </w:t>
+      </w:r>
+      <w:proofErr w:type="spellStart"/>
+      <w:r>
+        <w:t>value_datetime</w:t>
+      </w:r>
+      <w:proofErr w:type="spellEnd"/>
     </w:p>
     <w:p>
       <w:pPr>
@@ -1009,8 +1272,13 @@
         </w:numPr>
       </w:pPr>
       <w:r>
-        <w:t>Add: value_boolean</w:t>
-      </w:r>
+        <w:t xml:space="preserve">Add: </w:t>
+      </w:r>
+      <w:proofErr w:type="spellStart"/>
+      <w:r>
+        <w:t>value_boolean</w:t>
+      </w:r>
+      <w:proofErr w:type="spellEnd"/>
     </w:p>
     <w:p>
       <w:pPr>
@@ -1021,8 +1289,21 @@
         </w:numPr>
       </w:pPr>
       <w:r>
-        <w:t>Update: value_id =&gt; value_concept_id</w:t>
-      </w:r>
+        <w:t xml:space="preserve">Update: </w:t>
+      </w:r>
+      <w:proofErr w:type="spellStart"/>
+      <w:r>
+        <w:t>value_id</w:t>
+      </w:r>
+      <w:proofErr w:type="spellEnd"/>
+      <w:r>
+        <w:t xml:space="preserve"> =&gt; </w:t>
+      </w:r>
+      <w:proofErr w:type="spellStart"/>
+      <w:r>
+        <w:t>value_concept_id</w:t>
+      </w:r>
+      <w:proofErr w:type="spellEnd"/>
     </w:p>
     <w:p/>
     <w:p>
@@ -1117,8 +1398,13 @@
         </w:numPr>
       </w:pPr>
       <w:r>
-        <w:t>Started on run_tests</w:t>
-      </w:r>
+        <w:t xml:space="preserve">Started on </w:t>
+      </w:r>
+      <w:proofErr w:type="spellStart"/>
+      <w:r>
+        <w:t>run_tests</w:t>
+      </w:r>
+      <w:proofErr w:type="spellEnd"/>
     </w:p>
     <w:p>
       <w:pPr>
@@ -1173,9 +1459,11 @@
           <w:numId w:val="4"/>
         </w:numPr>
       </w:pPr>
+      <w:proofErr w:type="spellStart"/>
       <w:r>
         <w:t>create_concept_id</w:t>
       </w:r>
+      <w:proofErr w:type="spellEnd"/>
     </w:p>
     <w:p>
       <w:pPr>
@@ -1185,9 +1473,11 @@
           <w:numId w:val="4"/>
         </w:numPr>
       </w:pPr>
+      <w:proofErr w:type="spellStart"/>
       <w:r>
         <w:t>create_core_concepts</w:t>
       </w:r>
+      <w:proofErr w:type="spellEnd"/>
     </w:p>
     <w:p>
       <w:pPr>
@@ -1204,7 +1494,15 @@
         <w:t>mpleted</w:t>
       </w:r>
       <w:r>
-        <w:t xml:space="preserve"> run_tests.</w:t>
+        <w:t xml:space="preserve"> </w:t>
+      </w:r>
+      <w:proofErr w:type="spellStart"/>
+      <w:r>
+        <w:t>run_tests</w:t>
+      </w:r>
+      <w:proofErr w:type="spellEnd"/>
+      <w:r>
+        <w:t>.</w:t>
       </w:r>
     </w:p>
     <w:p>
@@ -1215,9 +1513,11 @@
           <w:numId w:val="4"/>
         </w:numPr>
       </w:pPr>
+      <w:proofErr w:type="spellStart"/>
       <w:r>
         <w:t>addPatientAttribute</w:t>
       </w:r>
+      <w:proofErr w:type="spellEnd"/>
     </w:p>
     <w:p>
       <w:pPr>
@@ -1227,9 +1527,11 @@
           <w:numId w:val="4"/>
         </w:numPr>
       </w:pPr>
+      <w:proofErr w:type="spellStart"/>
       <w:r>
         <w:t>addEventAttribute</w:t>
       </w:r>
+      <w:proofErr w:type="spellEnd"/>
     </w:p>
     <w:p>
       <w:pPr>
@@ -1243,8 +1545,13 @@
         <w:t>Checked all queries</w:t>
       </w:r>
       <w:r>
-        <w:t xml:space="preserve"> in AccessDB</w:t>
-      </w:r>
+        <w:t xml:space="preserve"> in </w:t>
+      </w:r>
+      <w:proofErr w:type="spellStart"/>
+      <w:r>
+        <w:t>AccessDB</w:t>
+      </w:r>
+      <w:proofErr w:type="spellEnd"/>
     </w:p>
     <w:p>
       <w:pPr>
@@ -1275,12 +1582,19 @@
           <w:numId w:val="4"/>
         </w:numPr>
       </w:pPr>
+      <w:proofErr w:type="spellStart"/>
       <w:r>
         <w:t>CreateEvents</w:t>
       </w:r>
-      <w:r>
-        <w:t xml:space="preserve"> &amp; CreateEventAttributes</w:t>
-      </w:r>
+      <w:proofErr w:type="spellEnd"/>
+      <w:r>
+        <w:t xml:space="preserve"> &amp; </w:t>
+      </w:r>
+      <w:proofErr w:type="spellStart"/>
+      <w:r>
+        <w:t>CreateEventAttributes</w:t>
+      </w:r>
+      <w:proofErr w:type="spellEnd"/>
     </w:p>
     <w:p>
       <w:pPr>
@@ -1443,21 +1757,25 @@
           <w:numId w:val="4"/>
         </w:numPr>
       </w:pPr>
+      <w:proofErr w:type="spellStart"/>
       <w:r>
         <w:t>CreateAttributeNoOfAttributes</w:t>
       </w:r>
-    </w:p>
-    <w:p>
-      <w:pPr>
-        <w:pStyle w:val="ListParagraph"/>
-        <w:numPr>
-          <w:ilvl w:val="1"/>
-          <w:numId w:val="4"/>
-        </w:numPr>
-      </w:pPr>
+      <w:proofErr w:type="spellEnd"/>
+    </w:p>
+    <w:p>
+      <w:pPr>
+        <w:pStyle w:val="ListParagraph"/>
+        <w:numPr>
+          <w:ilvl w:val="1"/>
+          <w:numId w:val="4"/>
+        </w:numPr>
+      </w:pPr>
+      <w:proofErr w:type="spellStart"/>
       <w:r>
         <w:t>create_reporting_attributes</w:t>
       </w:r>
+      <w:proofErr w:type="spellEnd"/>
     </w:p>
     <w:p>
       <w:pPr>
@@ -1512,9 +1830,11 @@
           <w:numId w:val="4"/>
         </w:numPr>
       </w:pPr>
+      <w:proofErr w:type="spellStart"/>
       <w:r>
         <w:t>Create_rdv_ext_measurements</w:t>
       </w:r>
+      <w:proofErr w:type="spellEnd"/>
     </w:p>
     <w:p>
       <w:pPr>
@@ -1525,8 +1845,13 @@
         </w:numPr>
       </w:pPr>
       <w:r>
-        <w:t>Separate file for each age_category</w:t>
-      </w:r>
+        <w:t xml:space="preserve">Separate file for each </w:t>
+      </w:r>
+      <w:proofErr w:type="spellStart"/>
+      <w:r>
+        <w:t>age_category</w:t>
+      </w:r>
+      <w:proofErr w:type="spellEnd"/>
     </w:p>
     <w:p>
       <w:pPr>
@@ -1558,20 +1883,30 @@
         </w:numPr>
       </w:pPr>
       <w:r>
-        <w:t>Added sex to RDV’s plus other minor changes T/F for Boolean, etc</w:t>
-      </w:r>
-    </w:p>
-    <w:p>
-      <w:pPr>
-        <w:pStyle w:val="ListParagraph"/>
-        <w:numPr>
-          <w:ilvl w:val="1"/>
-          <w:numId w:val="4"/>
-        </w:numPr>
-      </w:pPr>
-      <w:r>
-        <w:t>Found bug in CreateEvents</w:t>
-      </w:r>
+        <w:t xml:space="preserve">Added sex to RDV’s plus other minor changes T/F for Boolean, </w:t>
+      </w:r>
+      <w:proofErr w:type="spellStart"/>
+      <w:r>
+        <w:t>etc</w:t>
+      </w:r>
+      <w:proofErr w:type="spellEnd"/>
+    </w:p>
+    <w:p>
+      <w:pPr>
+        <w:pStyle w:val="ListParagraph"/>
+        <w:numPr>
+          <w:ilvl w:val="1"/>
+          <w:numId w:val="4"/>
+        </w:numPr>
+      </w:pPr>
+      <w:r>
+        <w:t xml:space="preserve">Found bug in </w:t>
+      </w:r>
+      <w:proofErr w:type="spellStart"/>
+      <w:r>
+        <w:t>CreateEvents</w:t>
+      </w:r>
+      <w:proofErr w:type="spellEnd"/>
     </w:p>
     <w:p>
       <w:pPr>
@@ -1689,9 +2024,11 @@
           <w:numId w:val="4"/>
         </w:numPr>
       </w:pPr>
+      <w:proofErr w:type="spellStart"/>
       <w:r>
         <w:t>Update_event_attribute_value</w:t>
       </w:r>
+      <w:proofErr w:type="spellEnd"/>
     </w:p>
     <w:p>
       <w:pPr>
@@ -1703,7 +2040,23 @@
       </w:pPr>
       <w:r>
         <w:lastRenderedPageBreak/>
-        <w:t>NB Event_id might change but Caseid always the same.</w:t>
+        <w:t xml:space="preserve">NB </w:t>
+      </w:r>
+      <w:proofErr w:type="spellStart"/>
+      <w:r>
+        <w:t>Event_id</w:t>
+      </w:r>
+      <w:proofErr w:type="spellEnd"/>
+      <w:r>
+        <w:t xml:space="preserve"> might change but </w:t>
+      </w:r>
+      <w:proofErr w:type="spellStart"/>
+      <w:r>
+        <w:t>Caseid</w:t>
+      </w:r>
+      <w:proofErr w:type="spellEnd"/>
+      <w:r>
+        <w:t xml:space="preserve"> always the same.</w:t>
       </w:r>
     </w:p>
     <w:p>
@@ -1735,9 +2088,11 @@
           <w:numId w:val="4"/>
         </w:numPr>
       </w:pPr>
+      <w:proofErr w:type="spellStart"/>
       <w:r>
         <w:t>create_attribute_inc_in_study</w:t>
       </w:r>
+      <w:proofErr w:type="spellEnd"/>
     </w:p>
     <w:p>
       <w:pPr>
@@ -1772,7 +2127,15 @@
         </w:numPr>
       </w:pPr>
       <w:r>
-        <w:t>Used rdv_measurements to build up criteria to exclude from study</w:t>
+        <w:t xml:space="preserve">Used </w:t>
+      </w:r>
+      <w:proofErr w:type="spellStart"/>
+      <w:r>
+        <w:t>rdv_measurements</w:t>
+      </w:r>
+      <w:proofErr w:type="spellEnd"/>
+      <w:r>
+        <w:t xml:space="preserve"> to build up criteria to exclude from study</w:t>
       </w:r>
     </w:p>
     <w:p>
@@ -1786,9 +2149,11 @@
       <w:r>
         <w:t xml:space="preserve">Developed </w:t>
       </w:r>
+      <w:proofErr w:type="spellStart"/>
       <w:r>
         <w:t>exclude_event_attributes</w:t>
       </w:r>
+      <w:proofErr w:type="spellEnd"/>
     </w:p>
     <w:p>
       <w:pPr>
@@ -1892,7 +2257,15 @@
         </w:numPr>
       </w:pPr>
       <w:r>
-        <w:t>Check install packges:</w:t>
+        <w:t xml:space="preserve">Check install </w:t>
+      </w:r>
+      <w:proofErr w:type="spellStart"/>
+      <w:r>
+        <w:t>packges</w:t>
+      </w:r>
+      <w:proofErr w:type="spellEnd"/>
+      <w:r>
+        <w:t>:</w:t>
       </w:r>
     </w:p>
     <w:p>
@@ -1903,9 +2276,11 @@
           <w:numId w:val="4"/>
         </w:numPr>
       </w:pPr>
+      <w:proofErr w:type="spellStart"/>
       <w:r>
         <w:t>dplyr</w:t>
       </w:r>
+      <w:proofErr w:type="spellEnd"/>
     </w:p>
     <w:p>
       <w:pPr>
@@ -1915,9 +2290,11 @@
           <w:numId w:val="4"/>
         </w:numPr>
       </w:pPr>
+      <w:proofErr w:type="spellStart"/>
       <w:r>
         <w:t>rpart</w:t>
       </w:r>
+      <w:proofErr w:type="spellEnd"/>
     </w:p>
     <w:p>
       <w:pPr>
@@ -1927,9 +2304,11 @@
           <w:numId w:val="4"/>
         </w:numPr>
       </w:pPr>
+      <w:proofErr w:type="spellStart"/>
       <w:r>
         <w:t>RandomForest</w:t>
       </w:r>
+      <w:proofErr w:type="spellEnd"/>
     </w:p>
     <w:p>
       <w:pPr>
@@ -1963,9 +2342,11 @@
           <w:numId w:val="4"/>
         </w:numPr>
       </w:pPr>
+      <w:proofErr w:type="spellStart"/>
       <w:r>
         <w:t>gbm</w:t>
       </w:r>
+      <w:proofErr w:type="spellEnd"/>
     </w:p>
     <w:p>
       <w:pPr>
@@ -1975,9 +2356,11 @@
           <w:numId w:val="4"/>
         </w:numPr>
       </w:pPr>
+      <w:proofErr w:type="spellStart"/>
       <w:r>
         <w:t>xgboost</w:t>
       </w:r>
+      <w:proofErr w:type="spellEnd"/>
     </w:p>
     <w:p>
       <w:pPr>
@@ -2090,7 +2473,15 @@
         </w:numPr>
       </w:pPr>
       <w:r>
-        <w:t>Started on XGBoost but missing packages</w:t>
+        <w:t xml:space="preserve">Started on </w:t>
+      </w:r>
+      <w:proofErr w:type="spellStart"/>
+      <w:r>
+        <w:t>XGBoost</w:t>
+      </w:r>
+      <w:proofErr w:type="spellEnd"/>
+      <w:r>
+        <w:t xml:space="preserve"> but missing packages</w:t>
       </w:r>
     </w:p>
     <w:p>
@@ -2159,7 +2550,23 @@
         </w:numPr>
       </w:pPr>
       <w:r>
-        <w:t>Created rmd document dtree_study_ext.</w:t>
+        <w:t xml:space="preserve">Created </w:t>
+      </w:r>
+      <w:proofErr w:type="spellStart"/>
+      <w:r>
+        <w:t>rmd</w:t>
+      </w:r>
+      <w:proofErr w:type="spellEnd"/>
+      <w:r>
+        <w:t xml:space="preserve"> document </w:t>
+      </w:r>
+      <w:proofErr w:type="spellStart"/>
+      <w:r>
+        <w:t>dtree_study_ext</w:t>
+      </w:r>
+      <w:proofErr w:type="spellEnd"/>
+      <w:r>
+        <w:t>.</w:t>
       </w:r>
     </w:p>
     <w:p>
@@ -2239,9 +2646,11 @@
           <w:numId w:val="4"/>
         </w:numPr>
       </w:pPr>
+      <w:proofErr w:type="spellStart"/>
       <w:r>
         <w:t>XGBoost</w:t>
       </w:r>
+      <w:proofErr w:type="spellEnd"/>
     </w:p>
     <w:p>
       <w:pPr>
@@ -2447,8 +2856,13 @@
           <w:numId w:val="4"/>
         </w:numPr>
       </w:pPr>
-      <w:r>
-        <w:t xml:space="preserve">Numerics - </w:t>
+      <w:proofErr w:type="spellStart"/>
+      <w:r>
+        <w:t>Numerics</w:t>
+      </w:r>
+      <w:proofErr w:type="spellEnd"/>
+      <w:r>
+        <w:t xml:space="preserve"> - </w:t>
       </w:r>
       <w:r>
         <w:t>Z-score Normalization</w:t>
@@ -2499,7 +2913,15 @@
         </w:numPr>
       </w:pPr>
       <w:r>
-        <w:t>Started rerunning model with adjusted rdv.</w:t>
+        <w:t xml:space="preserve">Started rerunning model with adjusted </w:t>
+      </w:r>
+      <w:proofErr w:type="spellStart"/>
+      <w:r>
+        <w:t>rdv</w:t>
+      </w:r>
+      <w:proofErr w:type="spellEnd"/>
+      <w:r>
+        <w:t>.</w:t>
       </w:r>
     </w:p>
     <w:p>
@@ -2532,31 +2954,60 @@
         </w:numPr>
       </w:pPr>
       <w:r>
-        <w:t>Created attributes for Macro &amp; Histo Case and System</w:t>
-      </w:r>
-    </w:p>
-    <w:p>
-      <w:pPr>
-        <w:pStyle w:val="ListParagraph"/>
-        <w:numPr>
-          <w:ilvl w:val="1"/>
-          <w:numId w:val="4"/>
-        </w:numPr>
-      </w:pPr>
-      <w:r>
-        <w:t>Created rdv’s for adding Macro &amp; Histo</w:t>
-      </w:r>
-    </w:p>
-    <w:p>
-      <w:pPr>
-        <w:pStyle w:val="ListParagraph"/>
-        <w:numPr>
-          <w:ilvl w:val="1"/>
-          <w:numId w:val="4"/>
-        </w:numPr>
-      </w:pPr>
-      <w:r>
-        <w:t>Added facility to created rdv’s for single sections rather than cumulative</w:t>
+        <w:t xml:space="preserve">Created attributes for Macro &amp; </w:t>
+      </w:r>
+      <w:proofErr w:type="spellStart"/>
+      <w:r>
+        <w:t>Histo</w:t>
+      </w:r>
+      <w:proofErr w:type="spellEnd"/>
+      <w:r>
+        <w:t xml:space="preserve"> Case and System</w:t>
+      </w:r>
+    </w:p>
+    <w:p>
+      <w:pPr>
+        <w:pStyle w:val="ListParagraph"/>
+        <w:numPr>
+          <w:ilvl w:val="1"/>
+          <w:numId w:val="4"/>
+        </w:numPr>
+      </w:pPr>
+      <w:r>
+        <w:t xml:space="preserve">Created </w:t>
+      </w:r>
+      <w:proofErr w:type="spellStart"/>
+      <w:r>
+        <w:t>rdv’s</w:t>
+      </w:r>
+      <w:proofErr w:type="spellEnd"/>
+      <w:r>
+        <w:t xml:space="preserve"> for adding Macro &amp; </w:t>
+      </w:r>
+      <w:proofErr w:type="spellStart"/>
+      <w:r>
+        <w:t>Histo</w:t>
+      </w:r>
+      <w:proofErr w:type="spellEnd"/>
+    </w:p>
+    <w:p>
+      <w:pPr>
+        <w:pStyle w:val="ListParagraph"/>
+        <w:numPr>
+          <w:ilvl w:val="1"/>
+          <w:numId w:val="4"/>
+        </w:numPr>
+      </w:pPr>
+      <w:r>
+        <w:t xml:space="preserve">Added facility to created </w:t>
+      </w:r>
+      <w:proofErr w:type="spellStart"/>
+      <w:r>
+        <w:t>rdv’s</w:t>
+      </w:r>
+      <w:proofErr w:type="spellEnd"/>
+      <w:r>
+        <w:t xml:space="preserve"> for single sections rather than cumulative</w:t>
       </w:r>
     </w:p>
     <w:p>
@@ -2613,7 +3064,15 @@
         </w:numPr>
       </w:pPr>
       <w:r>
-        <w:t>Bug in attribute creation – duplicate attributes same type different values was stopping rdv creation. 2 Hours!</w:t>
+        <w:t xml:space="preserve">Bug in attribute creation – duplicate attributes same type different values was stopping </w:t>
+      </w:r>
+      <w:proofErr w:type="spellStart"/>
+      <w:r>
+        <w:t>rdv</w:t>
+      </w:r>
+      <w:proofErr w:type="spellEnd"/>
+      <w:r>
+        <w:t xml:space="preserve"> creation. 2 Hours!</w:t>
       </w:r>
     </w:p>
     <w:p>
@@ -2673,7 +3132,15 @@
         </w:numPr>
       </w:pPr>
       <w:r>
-        <w:t>Spent a lot of time with models especially decision trees and XGBoost.</w:t>
+        <w:t xml:space="preserve">Spent a lot of time with models especially decision trees and </w:t>
+      </w:r>
+      <w:proofErr w:type="spellStart"/>
+      <w:r>
+        <w:t>XGBoost</w:t>
+      </w:r>
+      <w:proofErr w:type="spellEnd"/>
+      <w:r>
+        <w:t>.</w:t>
       </w:r>
     </w:p>
     <w:p>
@@ -2718,8 +3185,13 @@
         </w:numPr>
       </w:pPr>
       <w:r>
-        <w:t>Set up dtree_study_all</w:t>
-      </w:r>
+        <w:t xml:space="preserve">Set up </w:t>
+      </w:r>
+      <w:proofErr w:type="spellStart"/>
+      <w:r>
+        <w:t>dtree_study_all</w:t>
+      </w:r>
+      <w:proofErr w:type="spellEnd"/>
     </w:p>
     <w:p>
       <w:pPr>
@@ -2763,20 +3235,30 @@
         </w:numPr>
       </w:pPr>
       <w:r>
-        <w:t>Set up gboost_study_all</w:t>
-      </w:r>
-    </w:p>
-    <w:p>
-      <w:pPr>
-        <w:pStyle w:val="ListParagraph"/>
-        <w:numPr>
-          <w:ilvl w:val="1"/>
-          <w:numId w:val="4"/>
-        </w:numPr>
-      </w:pPr>
-      <w:r>
-        <w:t>Worked on dtree_all</w:t>
-      </w:r>
+        <w:t xml:space="preserve">Set up </w:t>
+      </w:r>
+      <w:proofErr w:type="spellStart"/>
+      <w:r>
+        <w:t>gboost_study_all</w:t>
+      </w:r>
+      <w:proofErr w:type="spellEnd"/>
+    </w:p>
+    <w:p>
+      <w:pPr>
+        <w:pStyle w:val="ListParagraph"/>
+        <w:numPr>
+          <w:ilvl w:val="1"/>
+          <w:numId w:val="4"/>
+        </w:numPr>
+      </w:pPr>
+      <w:r>
+        <w:t xml:space="preserve">Worked on </w:t>
+      </w:r>
+      <w:proofErr w:type="spellStart"/>
+      <w:r>
+        <w:t>dtree_all</w:t>
+      </w:r>
+      <w:proofErr w:type="spellEnd"/>
     </w:p>
     <w:p>
       <w:pPr>
@@ -2880,8 +3362,13 @@
         </w:numPr>
       </w:pPr>
       <w:r>
-        <w:t>Implemented For loop and result saving for XGBoost</w:t>
-      </w:r>
+        <w:t xml:space="preserve">Implemented For loop and result saving for </w:t>
+      </w:r>
+      <w:proofErr w:type="spellStart"/>
+      <w:r>
+        <w:t>XGBoost</w:t>
+      </w:r>
+      <w:proofErr w:type="spellEnd"/>
     </w:p>
     <w:p>
       <w:pPr>
@@ -2928,7 +3415,23 @@
         </w:numPr>
       </w:pPr>
       <w:r>
-        <w:t>Linear regression for heart_weight vs age_in_days.</w:t>
+        <w:t xml:space="preserve">Linear regression for </w:t>
+      </w:r>
+      <w:proofErr w:type="spellStart"/>
+      <w:r>
+        <w:t>heart_weight</w:t>
+      </w:r>
+      <w:proofErr w:type="spellEnd"/>
+      <w:r>
+        <w:t xml:space="preserve"> vs </w:t>
+      </w:r>
+      <w:proofErr w:type="spellStart"/>
+      <w:r>
+        <w:t>age_in_days</w:t>
+      </w:r>
+      <w:proofErr w:type="spellEnd"/>
+      <w:r>
+        <w:t>.</w:t>
       </w:r>
     </w:p>
     <w:p>
@@ -2961,7 +3464,15 @@
         </w:numPr>
       </w:pPr>
       <w:r>
-        <w:t>Completed age_in_days adjustment using simple linear regression.</w:t>
+        <w:t xml:space="preserve">Completed </w:t>
+      </w:r>
+      <w:proofErr w:type="spellStart"/>
+      <w:r>
+        <w:t>age_in_days</w:t>
+      </w:r>
+      <w:proofErr w:type="spellEnd"/>
+      <w:r>
+        <w:t xml:space="preserve"> adjustment using simple linear regression.</w:t>
       </w:r>
     </w:p>
     <w:p>
@@ -2992,7 +3503,15 @@
       </w:pPr>
       <w:r>
         <w:lastRenderedPageBreak/>
-        <w:t>Ran decision trees and XGBoost on newly revised data.</w:t>
+        <w:t xml:space="preserve">Ran decision trees and </w:t>
+      </w:r>
+      <w:proofErr w:type="spellStart"/>
+      <w:r>
+        <w:t>XGBoost</w:t>
+      </w:r>
+      <w:proofErr w:type="spellEnd"/>
+      <w:r>
+        <w:t xml:space="preserve"> on newly revised data.</w:t>
       </w:r>
     </w:p>
     <w:p>
@@ -3025,7 +3544,15 @@
         </w:numPr>
       </w:pPr>
       <w:r>
-        <w:t>Heat maps for feature importance using ggplot tiles</w:t>
+        <w:t xml:space="preserve">Heat maps for feature importance using </w:t>
+      </w:r>
+      <w:proofErr w:type="spellStart"/>
+      <w:r>
+        <w:t>ggplot</w:t>
+      </w:r>
+      <w:proofErr w:type="spellEnd"/>
+      <w:r>
+        <w:t xml:space="preserve"> tiles</w:t>
       </w:r>
     </w:p>
     <w:p>
@@ -3082,7 +3609,15 @@
         </w:numPr>
       </w:pPr>
       <w:r>
-        <w:t>Added sex and age breaks in age_in_days normalisation</w:t>
+        <w:t xml:space="preserve">Added sex and age breaks in </w:t>
+      </w:r>
+      <w:proofErr w:type="spellStart"/>
+      <w:r>
+        <w:t>age_in_days</w:t>
+      </w:r>
+      <w:proofErr w:type="spellEnd"/>
+      <w:r>
+        <w:t xml:space="preserve"> normalisation</w:t>
       </w:r>
     </w:p>
     <w:p>
@@ -3127,8 +3662,13 @@
         </w:numPr>
       </w:pPr>
       <w:r>
-        <w:t>Review with Nigel at Birkbeck</w:t>
-      </w:r>
+        <w:t xml:space="preserve">Review with Nigel at </w:t>
+      </w:r>
+      <w:proofErr w:type="spellStart"/>
+      <w:r>
+        <w:t>Birkbeck</w:t>
+      </w:r>
+      <w:proofErr w:type="spellEnd"/>
     </w:p>
     <w:p>
       <w:pPr>
@@ -3238,7 +3778,15 @@
         </w:numPr>
       </w:pPr>
       <w:r>
-        <w:t>Combined heatmap include RF; played with sensitivity and added displaying values</w:t>
+        <w:t xml:space="preserve">Combined </w:t>
+      </w:r>
+      <w:proofErr w:type="spellStart"/>
+      <w:r>
+        <w:t>heatmap</w:t>
+      </w:r>
+      <w:proofErr w:type="spellEnd"/>
+      <w:r>
+        <w:t xml:space="preserve"> include RF; played with sensitivity and added displaying values</w:t>
       </w:r>
     </w:p>
     <w:p>
@@ -3463,7 +4011,15 @@
         </w:numPr>
       </w:pPr>
       <w:r>
-        <w:t>Modify RF and XGBoost to use 4 stages and write to a single folder</w:t>
+        <w:t xml:space="preserve">Modify RF and </w:t>
+      </w:r>
+      <w:proofErr w:type="spellStart"/>
+      <w:r>
+        <w:t>XGBoost</w:t>
+      </w:r>
+      <w:proofErr w:type="spellEnd"/>
+      <w:r>
+        <w:t xml:space="preserve"> to use 4 stages and write to a single folder</w:t>
       </w:r>
     </w:p>
     <w:p>
@@ -3592,7 +4148,15 @@
         </w:numPr>
       </w:pPr>
       <w:r>
-        <w:t>Tuning XGBoost model with grids</w:t>
+        <w:t xml:space="preserve">Tuning </w:t>
+      </w:r>
+      <w:proofErr w:type="spellStart"/>
+      <w:r>
+        <w:t>XGBoost</w:t>
+      </w:r>
+      <w:proofErr w:type="spellEnd"/>
+      <w:r>
+        <w:t xml:space="preserve"> model with grids</w:t>
       </w:r>
     </w:p>
     <w:p>
@@ -3761,7 +4325,15 @@
         </w:numPr>
       </w:pPr>
       <w:r>
-        <w:t>Return to tuning XGBoost model.</w:t>
+        <w:t xml:space="preserve">Return to tuning </w:t>
+      </w:r>
+      <w:proofErr w:type="spellStart"/>
+      <w:r>
+        <w:t>XGBoost</w:t>
+      </w:r>
+      <w:proofErr w:type="spellEnd"/>
+      <w:r>
+        <w:t xml:space="preserve"> model.</w:t>
       </w:r>
     </w:p>
     <w:p>
@@ -3830,7 +4402,15 @@
         </w:numPr>
       </w:pPr>
       <w:r>
-        <w:t>Changed creation of train.index so all models use same data split.</w:t>
+        <w:t xml:space="preserve">Changed creation of </w:t>
+      </w:r>
+      <w:proofErr w:type="spellStart"/>
+      <w:r>
+        <w:t>train.index</w:t>
+      </w:r>
+      <w:proofErr w:type="spellEnd"/>
+      <w:r>
+        <w:t xml:space="preserve"> so all models use same data split.</w:t>
       </w:r>
     </w:p>
     <w:p>
@@ -3998,55 +4578,92 @@
         </w:numPr>
       </w:pPr>
       <w:r>
-        <w:t>Added mosaic plot for age_category</w:t>
-      </w:r>
-    </w:p>
-    <w:p>
-      <w:pPr>
-        <w:pStyle w:val="ListParagraph"/>
-        <w:numPr>
-          <w:ilvl w:val="1"/>
-          <w:numId w:val="4"/>
-        </w:numPr>
-      </w:pPr>
-      <w:r>
-        <w:t>Added summary_inc_in_study for clarity</w:t>
-      </w:r>
-    </w:p>
-    <w:p>
-      <w:pPr>
-        <w:pStyle w:val="ListParagraph"/>
-        <w:numPr>
-          <w:ilvl w:val="1"/>
-          <w:numId w:val="4"/>
-        </w:numPr>
-      </w:pPr>
-      <w:r>
-        <w:t>Realised error in excluding age_category 999.</w:t>
-      </w:r>
-    </w:p>
-    <w:p>
-      <w:pPr>
-        <w:pStyle w:val="ListParagraph"/>
-        <w:numPr>
-          <w:ilvl w:val="1"/>
-          <w:numId w:val="4"/>
-        </w:numPr>
-      </w:pPr>
-      <w:r>
-        <w:t>Re-did inc_in_study visualisations</w:t>
-      </w:r>
-    </w:p>
-    <w:p>
-      <w:pPr>
-        <w:pStyle w:val="ListParagraph"/>
-        <w:numPr>
-          <w:ilvl w:val="1"/>
-          <w:numId w:val="4"/>
-        </w:numPr>
-      </w:pPr>
-      <w:r>
-        <w:t>Reproduced all RDVs inc adjusted</w:t>
+        <w:t xml:space="preserve">Added mosaic plot for </w:t>
+      </w:r>
+      <w:proofErr w:type="spellStart"/>
+      <w:r>
+        <w:t>age_category</w:t>
+      </w:r>
+      <w:proofErr w:type="spellEnd"/>
+    </w:p>
+    <w:p>
+      <w:pPr>
+        <w:pStyle w:val="ListParagraph"/>
+        <w:numPr>
+          <w:ilvl w:val="1"/>
+          <w:numId w:val="4"/>
+        </w:numPr>
+      </w:pPr>
+      <w:r>
+        <w:t xml:space="preserve">Added </w:t>
+      </w:r>
+      <w:proofErr w:type="spellStart"/>
+      <w:r>
+        <w:t>summary_inc_in_study</w:t>
+      </w:r>
+      <w:proofErr w:type="spellEnd"/>
+      <w:r>
+        <w:t xml:space="preserve"> for clarity</w:t>
+      </w:r>
+    </w:p>
+    <w:p>
+      <w:pPr>
+        <w:pStyle w:val="ListParagraph"/>
+        <w:numPr>
+          <w:ilvl w:val="1"/>
+          <w:numId w:val="4"/>
+        </w:numPr>
+      </w:pPr>
+      <w:r>
+        <w:t xml:space="preserve">Realised error in excluding </w:t>
+      </w:r>
+      <w:proofErr w:type="spellStart"/>
+      <w:r>
+        <w:t>age_category</w:t>
+      </w:r>
+      <w:proofErr w:type="spellEnd"/>
+      <w:r>
+        <w:t xml:space="preserve"> 999.</w:t>
+      </w:r>
+    </w:p>
+    <w:p>
+      <w:pPr>
+        <w:pStyle w:val="ListParagraph"/>
+        <w:numPr>
+          <w:ilvl w:val="1"/>
+          <w:numId w:val="4"/>
+        </w:numPr>
+      </w:pPr>
+      <w:r>
+        <w:t xml:space="preserve">Re-did </w:t>
+      </w:r>
+      <w:proofErr w:type="spellStart"/>
+      <w:r>
+        <w:t>inc_in_study</w:t>
+      </w:r>
+      <w:proofErr w:type="spellEnd"/>
+      <w:r>
+        <w:t xml:space="preserve"> visualisations</w:t>
+      </w:r>
+    </w:p>
+    <w:p>
+      <w:pPr>
+        <w:pStyle w:val="ListParagraph"/>
+        <w:numPr>
+          <w:ilvl w:val="1"/>
+          <w:numId w:val="4"/>
+        </w:numPr>
+      </w:pPr>
+      <w:r>
+        <w:t xml:space="preserve">Reproduced all RDVs </w:t>
+      </w:r>
+      <w:proofErr w:type="spellStart"/>
+      <w:r>
+        <w:t>inc</w:t>
+      </w:r>
+      <w:proofErr w:type="spellEnd"/>
+      <w:r>
+        <w:t xml:space="preserve"> adjusted</w:t>
       </w:r>
     </w:p>
     <w:p>
@@ -4392,8 +5009,13 @@
         </w:numPr>
       </w:pPr>
       <w:r>
-        <w:t>NB Missing values – Thyroid_weight</w:t>
-      </w:r>
+        <w:t xml:space="preserve">NB Missing values – </w:t>
+      </w:r>
+      <w:proofErr w:type="spellStart"/>
+      <w:r>
+        <w:t>Thyroid_weight</w:t>
+      </w:r>
+      <w:proofErr w:type="spellEnd"/>
     </w:p>
     <w:p>
       <w:pPr>
@@ -4561,94 +5183,529 @@
       </w:pPr>
       <w:r>
         <w:t>Change case of Methods</w:t>
+      </w:r>
+    </w:p>
+    <w:p>
+      <w:pPr>
+        <w:pStyle w:val="ListParagraph"/>
+        <w:numPr>
+          <w:ilvl w:val="0"/>
+          <w:numId w:val="4"/>
+        </w:numPr>
+      </w:pPr>
+      <w:r>
+        <w:t>Tuesday, 10</w:t>
+      </w:r>
+      <w:r>
+        <w:rPr>
+          <w:vertAlign w:val="superscript"/>
+        </w:rPr>
+        <w:t>th</w:t>
+      </w:r>
+      <w:r>
+        <w:t xml:space="preserve"> September</w:t>
+      </w:r>
+    </w:p>
+    <w:p>
+      <w:pPr>
+        <w:pStyle w:val="ListParagraph"/>
+        <w:numPr>
+          <w:ilvl w:val="1"/>
+          <w:numId w:val="4"/>
+        </w:numPr>
+      </w:pPr>
+      <w:r>
+        <w:t>Project evaluation</w:t>
+      </w:r>
+    </w:p>
+    <w:p>
+      <w:pPr>
+        <w:pStyle w:val="ListParagraph"/>
+        <w:numPr>
+          <w:ilvl w:val="0"/>
+          <w:numId w:val="4"/>
+        </w:numPr>
+      </w:pPr>
+      <w:r>
+        <w:t>Wednesday, 11</w:t>
+      </w:r>
+      <w:r>
+        <w:rPr>
+          <w:vertAlign w:val="superscript"/>
+        </w:rPr>
+        <w:t>th</w:t>
+      </w:r>
+      <w:r>
+        <w:t xml:space="preserve"> September</w:t>
+      </w:r>
+    </w:p>
+    <w:p>
+      <w:pPr>
+        <w:pStyle w:val="ListParagraph"/>
+        <w:numPr>
+          <w:ilvl w:val="1"/>
+          <w:numId w:val="4"/>
+        </w:numPr>
+      </w:pPr>
+      <w:r>
+        <w:t>Review with Nigel</w:t>
+      </w:r>
+    </w:p>
+    <w:p>
+      <w:pPr>
+        <w:pStyle w:val="ListParagraph"/>
+        <w:numPr>
+          <w:ilvl w:val="1"/>
+          <w:numId w:val="4"/>
+        </w:numPr>
+      </w:pPr>
+      <w:r>
+        <w:t>Documenting RDVs</w:t>
+      </w:r>
+    </w:p>
+    <w:p>
+      <w:pPr>
+        <w:pStyle w:val="Heading1"/>
+      </w:pPr>
+      <w:r>
+        <w:t>To Do</w:t>
+      </w:r>
+    </w:p>
+    <w:p>
+      <w:pPr>
+        <w:pStyle w:val="ListParagraph"/>
+        <w:numPr>
+          <w:ilvl w:val="0"/>
+          <w:numId w:val="6"/>
+        </w:numPr>
+      </w:pPr>
+      <w:r>
+        <w:t>Project Report</w:t>
+      </w:r>
+    </w:p>
+    <w:p>
+      <w:pPr>
+        <w:pStyle w:val="ListParagraph"/>
+        <w:numPr>
+          <w:ilvl w:val="1"/>
+          <w:numId w:val="6"/>
+        </w:numPr>
+      </w:pPr>
+      <w:r>
+        <w:t>Before Monday</w:t>
+      </w:r>
+    </w:p>
+    <w:p>
+      <w:pPr>
+        <w:pStyle w:val="ListParagraph"/>
+        <w:numPr>
+          <w:ilvl w:val="2"/>
+          <w:numId w:val="6"/>
+        </w:numPr>
+        <w:rPr>
+          <w:strike/>
+        </w:rPr>
+      </w:pPr>
+      <w:r>
+        <w:rPr>
+          <w:strike/>
+        </w:rPr>
+        <w:t>Post mortem =&gt; post-mortem</w:t>
+      </w:r>
+    </w:p>
+    <w:p>
+      <w:pPr>
+        <w:pStyle w:val="ListParagraph"/>
+        <w:numPr>
+          <w:ilvl w:val="2"/>
+          <w:numId w:val="6"/>
+        </w:numPr>
+        <w:rPr>
+          <w:strike/>
+        </w:rPr>
+      </w:pPr>
+      <w:r>
+        <w:rPr>
+          <w:strike/>
+        </w:rPr>
+        <w:t>Copy in references from project proposal</w:t>
+      </w:r>
+    </w:p>
+    <w:p>
+      <w:pPr>
+        <w:pStyle w:val="ListParagraph"/>
+        <w:numPr>
+          <w:ilvl w:val="2"/>
+          <w:numId w:val="6"/>
+        </w:numPr>
+        <w:rPr>
+          <w:strike/>
+        </w:rPr>
+      </w:pPr>
+      <w:r>
+        <w:rPr>
+          <w:strike/>
+        </w:rPr>
+        <w:t xml:space="preserve">HAS Model developed at GOSH with </w:t>
+      </w:r>
+      <w:proofErr w:type="spellStart"/>
+      <w:r>
+        <w:rPr>
+          <w:strike/>
+        </w:rPr>
+        <w:t>Aridhia</w:t>
+      </w:r>
+      <w:proofErr w:type="spellEnd"/>
+      <w:r>
+        <w:rPr>
+          <w:strike/>
+        </w:rPr>
+        <w:t xml:space="preserve"> – Chapter 3?</w:t>
+      </w:r>
+    </w:p>
+    <w:p>
+      <w:pPr>
+        <w:pStyle w:val="ListParagraph"/>
+        <w:numPr>
+          <w:ilvl w:val="2"/>
+          <w:numId w:val="6"/>
+        </w:numPr>
+        <w:rPr>
+          <w:strike/>
+        </w:rPr>
+      </w:pPr>
+      <w:r>
+        <w:rPr>
+          <w:strike/>
+        </w:rPr>
+        <w:t>Report Outline (2.3)</w:t>
+      </w:r>
+    </w:p>
+    <w:p>
+      <w:pPr>
+        <w:pStyle w:val="ListParagraph"/>
+        <w:numPr>
+          <w:ilvl w:val="2"/>
+          <w:numId w:val="6"/>
+        </w:numPr>
+        <w:rPr>
+          <w:strike/>
+        </w:rPr>
+      </w:pPr>
+      <w:r>
+        <w:rPr>
+          <w:strike/>
+        </w:rPr>
+        <w:t xml:space="preserve">Introduction to Chapter 5 </w:t>
+      </w:r>
+    </w:p>
+    <w:p>
+      <w:pPr>
+        <w:pStyle w:val="ListParagraph"/>
+        <w:numPr>
+          <w:ilvl w:val="2"/>
+          <w:numId w:val="6"/>
+        </w:numPr>
+        <w:rPr>
+          <w:strike/>
+        </w:rPr>
+      </w:pPr>
+      <w:r>
+        <w:rPr>
+          <w:strike/>
+        </w:rPr>
+        <w:t>Add decision output for additional stages.</w:t>
+      </w:r>
+    </w:p>
+    <w:p>
+      <w:pPr>
+        <w:pStyle w:val="ListParagraph"/>
+        <w:numPr>
+          <w:ilvl w:val="2"/>
+          <w:numId w:val="6"/>
+        </w:numPr>
+      </w:pPr>
+      <w:r>
+        <w:t>Textual explanation of plots in section 5.4</w:t>
+      </w:r>
+    </w:p>
+    <w:p>
+      <w:pPr>
+        <w:pStyle w:val="ListParagraph"/>
+        <w:numPr>
+          <w:ilvl w:val="2"/>
+          <w:numId w:val="6"/>
+        </w:numPr>
+        <w:rPr>
+          <w:strike/>
+        </w:rPr>
+      </w:pPr>
+      <w:r>
+        <w:rPr>
+          <w:strike/>
+        </w:rPr>
+        <w:t>Chapter 6 Results – text!</w:t>
+      </w:r>
+    </w:p>
+    <w:p>
+      <w:pPr>
+        <w:pStyle w:val="ListParagraph"/>
+        <w:numPr>
+          <w:ilvl w:val="2"/>
+          <w:numId w:val="6"/>
+        </w:numPr>
+      </w:pPr>
+      <w:r>
+        <w:t>Chapter 7 – Conclusions</w:t>
+      </w:r>
+    </w:p>
+    <w:p>
+      <w:pPr>
+        <w:pStyle w:val="ListParagraph"/>
+        <w:numPr>
+          <w:ilvl w:val="3"/>
+          <w:numId w:val="6"/>
+        </w:numPr>
+      </w:pPr>
+      <w:r>
+        <w:t>7.1 Project summary</w:t>
+      </w:r>
+    </w:p>
+    <w:p>
+      <w:pPr>
+        <w:pStyle w:val="ListParagraph"/>
+        <w:numPr>
+          <w:ilvl w:val="3"/>
+          <w:numId w:val="6"/>
+        </w:numPr>
+      </w:pPr>
+      <w:r>
+        <w:t>7.2 Project evaluation</w:t>
+      </w:r>
+    </w:p>
+    <w:p>
+      <w:pPr>
+        <w:pStyle w:val="ListParagraph"/>
+        <w:numPr>
+          <w:ilvl w:val="1"/>
+          <w:numId w:val="6"/>
+        </w:numPr>
+      </w:pPr>
+      <w:r>
+        <w:t>After Monday</w:t>
+      </w:r>
+    </w:p>
+    <w:p>
+      <w:pPr>
+        <w:pStyle w:val="ListParagraph"/>
+        <w:numPr>
+          <w:ilvl w:val="2"/>
+          <w:numId w:val="6"/>
+        </w:numPr>
+      </w:pPr>
+      <w:r>
+        <w:t>Acknowledgments</w:t>
+      </w:r>
+    </w:p>
+    <w:p>
+      <w:pPr>
+        <w:pStyle w:val="ListParagraph"/>
+        <w:numPr>
+          <w:ilvl w:val="2"/>
+          <w:numId w:val="6"/>
+        </w:numPr>
+      </w:pPr>
+      <w:r>
+        <w:t>Data Wrangling</w:t>
+      </w:r>
+    </w:p>
+    <w:p>
+      <w:pPr>
+        <w:pStyle w:val="ListParagraph"/>
+        <w:numPr>
+          <w:ilvl w:val="3"/>
+          <w:numId w:val="6"/>
+        </w:numPr>
+      </w:pPr>
+      <w:r>
+        <w:t>One hot encoding?</w:t>
+      </w:r>
+    </w:p>
+    <w:p>
+      <w:pPr>
+        <w:pStyle w:val="ListParagraph"/>
+        <w:numPr>
+          <w:ilvl w:val="2"/>
+          <w:numId w:val="6"/>
+        </w:numPr>
+      </w:pPr>
+      <w:r>
+        <w:t>Update references</w:t>
+      </w:r>
+    </w:p>
+    <w:p>
+      <w:pPr>
+        <w:pStyle w:val="ListParagraph"/>
+        <w:numPr>
+          <w:ilvl w:val="3"/>
+          <w:numId w:val="6"/>
+        </w:numPr>
+      </w:pPr>
+      <w:r>
+        <w:t>References for model packages in Chapter 3</w:t>
+      </w:r>
+    </w:p>
+    <w:p>
+      <w:pPr>
+        <w:pStyle w:val="ListParagraph"/>
+        <w:numPr>
+          <w:ilvl w:val="2"/>
+          <w:numId w:val="6"/>
+        </w:numPr>
+      </w:pPr>
+      <w:r>
+        <w:t>Introduction to 5.2 Decision tress what does the output mean? What does the tree show?</w:t>
+      </w:r>
+    </w:p>
+    <w:p>
+      <w:pPr>
+        <w:pStyle w:val="ListParagraph"/>
+        <w:numPr>
+          <w:ilvl w:val="3"/>
+          <w:numId w:val="6"/>
+        </w:numPr>
+        <w:rPr>
+          <w:strike/>
+        </w:rPr>
+      </w:pPr>
+      <w:r>
+        <w:rPr>
+          <w:strike/>
+        </w:rPr>
+        <w:t>Move graphics around to make clearer</w:t>
+      </w:r>
+    </w:p>
+    <w:p>
+      <w:pPr>
+        <w:pStyle w:val="ListParagraph"/>
+        <w:numPr>
+          <w:ilvl w:val="2"/>
+          <w:numId w:val="6"/>
+        </w:numPr>
+      </w:pPr>
+      <w:r>
+        <w:t>Introduction to 5.3 ensemble methods</w:t>
+      </w:r>
+    </w:p>
+    <w:p>
+      <w:pPr>
+        <w:pStyle w:val="ListParagraph"/>
+        <w:numPr>
+          <w:ilvl w:val="3"/>
+          <w:numId w:val="6"/>
+        </w:numPr>
+      </w:pPr>
+      <w:r>
+        <w:t>What do the results show?</w:t>
+      </w:r>
+    </w:p>
+    <w:p>
+      <w:pPr>
+        <w:pStyle w:val="ListParagraph"/>
+        <w:numPr>
+          <w:ilvl w:val="2"/>
+          <w:numId w:val="6"/>
+        </w:numPr>
+        <w:rPr>
+          <w:strike/>
+        </w:rPr>
+      </w:pPr>
+      <w:r>
+        <w:rPr>
+          <w:strike/>
+        </w:rPr>
+        <w:t>Appendix A – Code samples</w:t>
+      </w:r>
+    </w:p>
+    <w:p>
+      <w:pPr>
+        <w:pStyle w:val="ListParagraph"/>
+        <w:numPr>
+          <w:ilvl w:val="2"/>
+          <w:numId w:val="6"/>
+        </w:numPr>
+      </w:pPr>
+      <w:r>
+        <w:t>Appendix B – ETL process</w:t>
+      </w:r>
+    </w:p>
+    <w:p>
+      <w:pPr>
+        <w:pStyle w:val="ListParagraph"/>
+        <w:numPr>
+          <w:ilvl w:val="2"/>
+          <w:numId w:val="6"/>
+        </w:numPr>
+      </w:pPr>
+      <w:r>
+        <w:lastRenderedPageBreak/>
+        <w:t>Appendix C – COD2 mapping</w:t>
+      </w:r>
+    </w:p>
+    <w:p>
+      <w:pPr>
+        <w:pStyle w:val="ListParagraph"/>
+        <w:numPr>
+          <w:ilvl w:val="2"/>
+          <w:numId w:val="6"/>
+        </w:numPr>
+      </w:pPr>
+      <w:r>
+        <w:t>Update:</w:t>
+      </w:r>
+    </w:p>
+    <w:p>
+      <w:pPr>
+        <w:pStyle w:val="ListParagraph"/>
+        <w:numPr>
+          <w:ilvl w:val="3"/>
+          <w:numId w:val="6"/>
+        </w:numPr>
+      </w:pPr>
+      <w:r>
+        <w:t>Contents</w:t>
+      </w:r>
+    </w:p>
+    <w:p>
+      <w:pPr>
+        <w:pStyle w:val="ListParagraph"/>
+        <w:numPr>
+          <w:ilvl w:val="3"/>
+          <w:numId w:val="6"/>
+        </w:numPr>
+      </w:pPr>
+      <w:r>
+        <w:t>List if figures</w:t>
+      </w:r>
+    </w:p>
+    <w:p>
+      <w:pPr>
+        <w:pStyle w:val="ListParagraph"/>
+        <w:numPr>
+          <w:ilvl w:val="3"/>
+          <w:numId w:val="6"/>
+        </w:numPr>
+      </w:pPr>
+      <w:r>
+        <w:t>Refer</w:t>
+      </w:r>
+      <w:r>
+        <w:t>e</w:t>
       </w:r>
       <w:bookmarkStart w:id="0" w:name="_GoBack"/>
       <w:bookmarkEnd w:id="0"/>
-    </w:p>
-    <w:p>
-      <w:pPr>
-        <w:pStyle w:val="ListParagraph"/>
-        <w:numPr>
-          <w:ilvl w:val="0"/>
-          <w:numId w:val="4"/>
-        </w:numPr>
-      </w:pPr>
-      <w:r>
-        <w:t>Tuesday, 10</w:t>
-      </w:r>
-      <w:r>
-        <w:rPr>
-          <w:vertAlign w:val="superscript"/>
-        </w:rPr>
-        <w:t>th</w:t>
-      </w:r>
-      <w:r>
-        <w:t xml:space="preserve"> September</w:t>
-      </w:r>
-    </w:p>
-    <w:p>
-      <w:pPr>
-        <w:pStyle w:val="ListParagraph"/>
-        <w:numPr>
-          <w:ilvl w:val="1"/>
-          <w:numId w:val="4"/>
-        </w:numPr>
-      </w:pPr>
-      <w:r>
-        <w:t>Project evaluation</w:t>
-      </w:r>
-    </w:p>
-    <w:p>
-      <w:pPr>
-        <w:pStyle w:val="ListParagraph"/>
-        <w:numPr>
-          <w:ilvl w:val="0"/>
-          <w:numId w:val="4"/>
-        </w:numPr>
-      </w:pPr>
-      <w:r>
-        <w:t>Wednesday, 11</w:t>
-      </w:r>
-      <w:r>
-        <w:rPr>
-          <w:vertAlign w:val="superscript"/>
-        </w:rPr>
-        <w:t>th</w:t>
-      </w:r>
-      <w:r>
-        <w:t xml:space="preserve"> September</w:t>
-      </w:r>
-    </w:p>
-    <w:p>
-      <w:pPr>
-        <w:pStyle w:val="ListParagraph"/>
-        <w:numPr>
-          <w:ilvl w:val="1"/>
-          <w:numId w:val="4"/>
-        </w:numPr>
-      </w:pPr>
-      <w:r>
-        <w:t>Review with Nigel</w:t>
-      </w:r>
-    </w:p>
-    <w:p>
-      <w:pPr>
-        <w:pStyle w:val="ListParagraph"/>
-        <w:numPr>
-          <w:ilvl w:val="1"/>
-          <w:numId w:val="4"/>
-        </w:numPr>
-      </w:pPr>
-      <w:r>
-        <w:t>Documenting RDVs</w:t>
-      </w:r>
-    </w:p>
-    <w:p>
-      <w:pPr>
-        <w:pStyle w:val="Heading1"/>
-      </w:pPr>
-      <w:r>
-        <w:t>To Do</w:t>
+      <w:r>
+        <w:t>nces to Appendices</w:t>
       </w:r>
     </w:p>
     <w:p>
@@ -4659,21 +5716,340 @@
           <w:numId w:val="6"/>
         </w:numPr>
       </w:pPr>
-      <w:r>
-        <w:t>Project Report</w:t>
-      </w:r>
-    </w:p>
-    <w:p>
-      <w:pPr>
-        <w:pStyle w:val="ListParagraph"/>
-        <w:numPr>
-          <w:ilvl w:val="1"/>
+      <w:proofErr w:type="spellStart"/>
+      <w:r>
+        <w:t>Plotcp</w:t>
+      </w:r>
+      <w:proofErr w:type="spellEnd"/>
+      <w:r>
+        <w:t>(</w:t>
+      </w:r>
+      <w:proofErr w:type="spellStart"/>
+      <w:r>
+        <w:t>tune_fit</w:t>
+      </w:r>
+      <w:proofErr w:type="spellEnd"/>
+      <w:r>
+        <w:t>) for Decision Tree</w:t>
+      </w:r>
+    </w:p>
+    <w:p>
+      <w:pPr>
+        <w:pStyle w:val="ListParagraph"/>
+        <w:numPr>
+          <w:ilvl w:val="0"/>
           <w:numId w:val="6"/>
         </w:numPr>
       </w:pPr>
       <w:r>
-        <w:t>Before Monday</w:t>
-      </w:r>
+        <w:t xml:space="preserve">Change column names for Macro &amp; </w:t>
+      </w:r>
+      <w:proofErr w:type="spellStart"/>
+      <w:r>
+        <w:t>Hist</w:t>
+      </w:r>
+      <w:proofErr w:type="spellEnd"/>
+      <w:r>
+        <w:t xml:space="preserve"> remove _</w:t>
+      </w:r>
+      <w:proofErr w:type="spellStart"/>
+      <w:r>
+        <w:t>SyFiID</w:t>
+      </w:r>
+      <w:proofErr w:type="spellEnd"/>
+      <w:r>
+        <w:t xml:space="preserve"> etc.</w:t>
+      </w:r>
+    </w:p>
+    <w:p>
+      <w:pPr>
+        <w:pStyle w:val="ListParagraph"/>
+        <w:numPr>
+          <w:ilvl w:val="0"/>
+          <w:numId w:val="6"/>
+        </w:numPr>
+      </w:pPr>
+      <w:r>
+        <w:t>Visualisations of models</w:t>
+      </w:r>
+    </w:p>
+    <w:p>
+      <w:pPr>
+        <w:pStyle w:val="ListParagraph"/>
+        <w:numPr>
+          <w:ilvl w:val="1"/>
+          <w:numId w:val="6"/>
+        </w:numPr>
+      </w:pPr>
+      <w:r>
+        <w:t>Random forest</w:t>
+      </w:r>
+    </w:p>
+    <w:p>
+      <w:pPr>
+        <w:pStyle w:val="ListParagraph"/>
+        <w:numPr>
+          <w:ilvl w:val="1"/>
+          <w:numId w:val="6"/>
+        </w:numPr>
+      </w:pPr>
+      <w:proofErr w:type="spellStart"/>
+      <w:r>
+        <w:t>XGBoost</w:t>
+      </w:r>
+      <w:proofErr w:type="spellEnd"/>
+    </w:p>
+    <w:p>
+      <w:pPr>
+        <w:pStyle w:val="ListParagraph"/>
+        <w:numPr>
+          <w:ilvl w:val="0"/>
+          <w:numId w:val="6"/>
+        </w:numPr>
+      </w:pPr>
+      <w:r>
+        <w:t>Data and scripts onto the platform</w:t>
+      </w:r>
+    </w:p>
+    <w:p>
+      <w:pPr>
+        <w:pStyle w:val="ListParagraph"/>
+        <w:numPr>
+          <w:ilvl w:val="0"/>
+          <w:numId w:val="6"/>
+        </w:numPr>
+      </w:pPr>
+      <w:r>
+        <w:t>Move R code to RMDs</w:t>
+      </w:r>
+    </w:p>
+    <w:p>
+      <w:pPr>
+        <w:pStyle w:val="ListParagraph"/>
+        <w:numPr>
+          <w:ilvl w:val="0"/>
+          <w:numId w:val="6"/>
+        </w:numPr>
+      </w:pPr>
+      <w:r>
+        <w:t xml:space="preserve">What is “accuracy” in </w:t>
+      </w:r>
+      <w:proofErr w:type="spellStart"/>
+      <w:r>
+        <w:t>RandomForest</w:t>
+      </w:r>
+      <w:proofErr w:type="spellEnd"/>
+      <w:r>
+        <w:t>?</w:t>
+      </w:r>
+    </w:p>
+    <w:p>
+      <w:pPr>
+        <w:pStyle w:val="ListParagraph"/>
+        <w:numPr>
+          <w:ilvl w:val="0"/>
+          <w:numId w:val="6"/>
+        </w:numPr>
+      </w:pPr>
+      <w:r>
+        <w:t xml:space="preserve">What is </w:t>
+      </w:r>
+      <w:proofErr w:type="spellStart"/>
+      <w:r>
+        <w:t>Nodesize</w:t>
+      </w:r>
+      <w:proofErr w:type="spellEnd"/>
+      <w:r>
+        <w:t xml:space="preserve"> in random forest?</w:t>
+      </w:r>
+    </w:p>
+    <w:p>
+      <w:pPr>
+        <w:pStyle w:val="ListParagraph"/>
+        <w:numPr>
+          <w:ilvl w:val="0"/>
+          <w:numId w:val="6"/>
+        </w:numPr>
+      </w:pPr>
+      <w:r>
+        <w:t>Create measurement RDVs</w:t>
+      </w:r>
+    </w:p>
+    <w:p>
+      <w:pPr>
+        <w:pStyle w:val="ListParagraph"/>
+        <w:numPr>
+          <w:ilvl w:val="1"/>
+          <w:numId w:val="6"/>
+        </w:numPr>
+      </w:pPr>
+      <w:r>
+        <w:t>Look at correlations</w:t>
+      </w:r>
+      <w:r>
+        <w:t xml:space="preserve"> - visualisations</w:t>
+      </w:r>
+    </w:p>
+    <w:p>
+      <w:pPr>
+        <w:pStyle w:val="ListParagraph"/>
+        <w:numPr>
+          <w:ilvl w:val="0"/>
+          <w:numId w:val="6"/>
+        </w:numPr>
+      </w:pPr>
+      <w:r>
+        <w:t xml:space="preserve">Continue with ReadMe.md </w:t>
+      </w:r>
+    </w:p>
+    <w:p>
+      <w:pPr>
+        <w:pStyle w:val="ListParagraph"/>
+        <w:numPr>
+          <w:ilvl w:val="1"/>
+          <w:numId w:val="6"/>
+        </w:numPr>
+      </w:pPr>
+      <w:r>
+        <w:t>Describe more routines</w:t>
+      </w:r>
+    </w:p>
+    <w:p>
+      <w:pPr>
+        <w:pStyle w:val="ListParagraph"/>
+        <w:numPr>
+          <w:ilvl w:val="0"/>
+          <w:numId w:val="6"/>
+        </w:numPr>
+      </w:pPr>
+      <w:r>
+        <w:t>Add Lab Events</w:t>
+      </w:r>
+    </w:p>
+    <w:p>
+      <w:pPr>
+        <w:pStyle w:val="ListParagraph"/>
+        <w:numPr>
+          <w:ilvl w:val="1"/>
+          <w:numId w:val="6"/>
+        </w:numPr>
+      </w:pPr>
+      <w:r>
+        <w:t xml:space="preserve">NB </w:t>
+      </w:r>
+      <w:proofErr w:type="spellStart"/>
+      <w:r>
+        <w:t>create_reporting_attributes</w:t>
+      </w:r>
+      <w:proofErr w:type="spellEnd"/>
+      <w:r>
+        <w:t xml:space="preserve"> needs sorting</w:t>
+      </w:r>
+    </w:p>
+    <w:p>
+      <w:pPr>
+        <w:pStyle w:val="ListParagraph"/>
+        <w:numPr>
+          <w:ilvl w:val="0"/>
+          <w:numId w:val="6"/>
+        </w:numPr>
+      </w:pPr>
+      <w:proofErr w:type="spellStart"/>
+      <w:r>
+        <w:t>Value_type_concept_id</w:t>
+      </w:r>
+      <w:proofErr w:type="spellEnd"/>
+    </w:p>
+    <w:p>
+      <w:pPr>
+        <w:pStyle w:val="ListParagraph"/>
+        <w:numPr>
+          <w:ilvl w:val="1"/>
+          <w:numId w:val="6"/>
+        </w:numPr>
+      </w:pPr>
+      <w:r>
+        <w:t>Global variables</w:t>
+      </w:r>
+    </w:p>
+    <w:p>
+      <w:pPr>
+        <w:pStyle w:val="ListParagraph"/>
+        <w:numPr>
+          <w:ilvl w:val="0"/>
+          <w:numId w:val="6"/>
+        </w:numPr>
+      </w:pPr>
+      <w:r>
+        <w:t>Rationalise naming conventions</w:t>
+      </w:r>
+    </w:p>
+    <w:p>
+      <w:pPr>
+        <w:pStyle w:val="ListParagraph"/>
+        <w:numPr>
+          <w:ilvl w:val="1"/>
+          <w:numId w:val="6"/>
+        </w:numPr>
+      </w:pPr>
+      <w:r>
+        <w:t>Functions either camel case or snake case</w:t>
+      </w:r>
+    </w:p>
+    <w:p>
+      <w:pPr>
+        <w:pStyle w:val="ListParagraph"/>
+        <w:numPr>
+          <w:ilvl w:val="0"/>
+          <w:numId w:val="6"/>
+        </w:numPr>
+      </w:pPr>
+      <w:r>
+        <w:t>Review with Ben, q</w:t>
+      </w:r>
+      <w:r>
+        <w:t>uestions</w:t>
+      </w:r>
+      <w:r>
+        <w:t>:</w:t>
+      </w:r>
+    </w:p>
+    <w:p>
+      <w:pPr>
+        <w:pStyle w:val="ListParagraph"/>
+        <w:numPr>
+          <w:ilvl w:val="1"/>
+          <w:numId w:val="6"/>
+        </w:numPr>
+      </w:pPr>
+      <w:r>
+        <w:t>Why COD2_SUMM = 003 i.e. other</w:t>
+      </w:r>
+    </w:p>
+    <w:p>
+      <w:pPr>
+        <w:pStyle w:val="ListParagraph"/>
+        <w:numPr>
+          <w:ilvl w:val="1"/>
+          <w:numId w:val="6"/>
+        </w:numPr>
+      </w:pPr>
+      <w:r>
+        <w:t xml:space="preserve">Understand </w:t>
+      </w:r>
+      <w:proofErr w:type="spellStart"/>
+      <w:r>
+        <w:t>rpart</w:t>
+      </w:r>
+      <w:proofErr w:type="spellEnd"/>
+      <w:r>
+        <w:t xml:space="preserve"> and </w:t>
+      </w:r>
+      <w:proofErr w:type="spellStart"/>
+      <w:r>
+        <w:t>rpart.plot</w:t>
+      </w:r>
+      <w:proofErr w:type="spellEnd"/>
     </w:p>
     <w:p>
       <w:pPr>
@@ -4682,15 +6058,9 @@
           <w:ilvl w:val="2"/>
           <w:numId w:val="6"/>
         </w:numPr>
-        <w:rPr>
-          <w:strike/>
-        </w:rPr>
-      </w:pPr>
-      <w:r>
-        <w:rPr>
-          <w:strike/>
-        </w:rPr>
-        <w:t>Post mortem =&gt; post-mortem</w:t>
+      </w:pPr>
+      <w:r>
+        <w:t>What do they mean?</w:t>
       </w:r>
     </w:p>
     <w:p>
@@ -4700,15 +6070,50 @@
           <w:ilvl w:val="2"/>
           <w:numId w:val="6"/>
         </w:numPr>
-        <w:rPr>
-          <w:strike/>
-        </w:rPr>
-      </w:pPr>
-      <w:r>
-        <w:rPr>
-          <w:strike/>
-        </w:rPr>
-        <w:t>Copy in references from project proposal</w:t>
+      </w:pPr>
+      <w:r>
+        <w:t>Plot decision boundaries</w:t>
+      </w:r>
+    </w:p>
+    <w:p>
+      <w:pPr>
+        <w:pStyle w:val="ListParagraph"/>
+        <w:numPr>
+          <w:ilvl w:val="3"/>
+          <w:numId w:val="6"/>
+        </w:numPr>
+      </w:pPr>
+      <w:r>
+        <w:t xml:space="preserve">COD2_summ vs </w:t>
+      </w:r>
+      <w:proofErr w:type="spellStart"/>
+      <w:r>
+        <w:t>Age_in_days</w:t>
+      </w:r>
+      <w:proofErr w:type="spellEnd"/>
+    </w:p>
+    <w:p>
+      <w:pPr>
+        <w:pStyle w:val="ListParagraph"/>
+        <w:numPr>
+          <w:ilvl w:val="1"/>
+          <w:numId w:val="6"/>
+        </w:numPr>
+      </w:pPr>
+      <w:r>
+        <w:t>Visualisation of Random Forest results</w:t>
+      </w:r>
+    </w:p>
+    <w:p>
+      <w:pPr>
+        <w:pStyle w:val="ListParagraph"/>
+        <w:numPr>
+          <w:ilvl w:val="1"/>
+          <w:numId w:val="6"/>
+        </w:numPr>
+      </w:pPr>
+      <w:r>
+        <w:t>Gradient Boosting</w:t>
       </w:r>
     </w:p>
     <w:p>
@@ -4718,117 +6123,9 @@
           <w:ilvl w:val="2"/>
           <w:numId w:val="6"/>
         </w:numPr>
-        <w:rPr>
-          <w:strike/>
-        </w:rPr>
-      </w:pPr>
-      <w:r>
-        <w:rPr>
-          <w:strike/>
-        </w:rPr>
-        <w:t>HAS Model developed at GOSH with Aridhia</w:t>
-      </w:r>
-      <w:r>
-        <w:rPr>
-          <w:strike/>
-        </w:rPr>
-        <w:t xml:space="preserve"> – Chapter 3?</w:t>
-      </w:r>
-    </w:p>
-    <w:p>
-      <w:pPr>
-        <w:pStyle w:val="ListParagraph"/>
-        <w:numPr>
-          <w:ilvl w:val="2"/>
-          <w:numId w:val="6"/>
-        </w:numPr>
-        <w:rPr>
-          <w:strike/>
-        </w:rPr>
-      </w:pPr>
-      <w:r>
-        <w:rPr>
-          <w:strike/>
-        </w:rPr>
-        <w:t>Report Outline (2.3)</w:t>
-      </w:r>
-    </w:p>
-    <w:p>
-      <w:pPr>
-        <w:pStyle w:val="ListParagraph"/>
-        <w:numPr>
-          <w:ilvl w:val="2"/>
-          <w:numId w:val="6"/>
-        </w:numPr>
-        <w:rPr>
-          <w:strike/>
-        </w:rPr>
-      </w:pPr>
-      <w:r>
-        <w:rPr>
-          <w:strike/>
-        </w:rPr>
-        <w:t xml:space="preserve">Introduction to Chapter 5 </w:t>
-      </w:r>
-    </w:p>
-    <w:p>
-      <w:pPr>
-        <w:pStyle w:val="ListParagraph"/>
-        <w:numPr>
-          <w:ilvl w:val="2"/>
-          <w:numId w:val="6"/>
-        </w:numPr>
-        <w:rPr>
-          <w:strike/>
-        </w:rPr>
-      </w:pPr>
-      <w:r>
-        <w:rPr>
-          <w:strike/>
-        </w:rPr>
-        <w:t>Add decision output for additional stages.</w:t>
-      </w:r>
-    </w:p>
-    <w:p>
-      <w:pPr>
-        <w:pStyle w:val="ListParagraph"/>
-        <w:numPr>
-          <w:ilvl w:val="2"/>
-          <w:numId w:val="6"/>
-        </w:numPr>
-      </w:pPr>
-      <w:r>
-        <w:t>Textual explanation of plots in section 5.4</w:t>
-      </w:r>
-    </w:p>
-    <w:p>
-      <w:pPr>
-        <w:pStyle w:val="ListParagraph"/>
-        <w:numPr>
-          <w:ilvl w:val="2"/>
-          <w:numId w:val="6"/>
-        </w:numPr>
-        <w:rPr>
-          <w:strike/>
-        </w:rPr>
-      </w:pPr>
-      <w:r>
-        <w:rPr>
-          <w:strike/>
-        </w:rPr>
-        <w:t>Chapter 6 Results – text!</w:t>
-      </w:r>
-    </w:p>
-    <w:p>
-      <w:pPr>
-        <w:pStyle w:val="ListParagraph"/>
-        <w:numPr>
-          <w:ilvl w:val="2"/>
-          <w:numId w:val="6"/>
-        </w:numPr>
-      </w:pPr>
-      <w:r>
-        <w:t>Chapter 7 – Conclusions</w:t>
+      </w:pPr>
+      <w:r>
+        <w:t>Learning rates</w:t>
       </w:r>
     </w:p>
     <w:p>
@@ -4840,7 +6137,7 @@
         </w:numPr>
       </w:pPr>
       <w:r>
-        <w:t>7.1 Project summary</w:t>
+        <w:t>Eta too low settle into local minimum</w:t>
       </w:r>
     </w:p>
     <w:p>
@@ -4852,43 +6149,24 @@
         </w:numPr>
       </w:pPr>
       <w:r>
-        <w:t>7.2 Project evaluation</w:t>
-      </w:r>
-    </w:p>
-    <w:p>
-      <w:pPr>
-        <w:pStyle w:val="ListParagraph"/>
-        <w:numPr>
-          <w:ilvl w:val="1"/>
+        <w:t xml:space="preserve">Log steps: 0.001, .01,.1, </w:t>
+      </w:r>
+      <w:proofErr w:type="spellStart"/>
+      <w:r>
+        <w:t>etc</w:t>
+      </w:r>
+      <w:proofErr w:type="spellEnd"/>
+    </w:p>
+    <w:p>
+      <w:pPr>
+        <w:pStyle w:val="ListParagraph"/>
+        <w:numPr>
+          <w:ilvl w:val="4"/>
           <w:numId w:val="6"/>
         </w:numPr>
       </w:pPr>
       <w:r>
-        <w:t>After Monday</w:t>
-      </w:r>
-    </w:p>
-    <w:p>
-      <w:pPr>
-        <w:pStyle w:val="ListParagraph"/>
-        <w:numPr>
-          <w:ilvl w:val="2"/>
-          <w:numId w:val="6"/>
-        </w:numPr>
-      </w:pPr>
-      <w:r>
-        <w:t>Acknowledgments</w:t>
-      </w:r>
-    </w:p>
-    <w:p>
-      <w:pPr>
-        <w:pStyle w:val="ListParagraph"/>
-        <w:numPr>
-          <w:ilvl w:val="2"/>
-          <w:numId w:val="6"/>
-        </w:numPr>
-      </w:pPr>
-      <w:r>
-        <w:t>Data Wrangling</w:t>
+        <w:t>See model diagnostics</w:t>
       </w:r>
     </w:p>
     <w:p>
@@ -4900,539 +6178,7 @@
         </w:numPr>
       </w:pPr>
       <w:r>
-        <w:t>One hot encoding?</w:t>
-      </w:r>
-    </w:p>
-    <w:p>
-      <w:pPr>
-        <w:pStyle w:val="ListParagraph"/>
-        <w:numPr>
-          <w:ilvl w:val="2"/>
-          <w:numId w:val="6"/>
-        </w:numPr>
-      </w:pPr>
-      <w:r>
-        <w:t>Update references</w:t>
-      </w:r>
-    </w:p>
-    <w:p>
-      <w:pPr>
-        <w:pStyle w:val="ListParagraph"/>
-        <w:numPr>
-          <w:ilvl w:val="3"/>
-          <w:numId w:val="6"/>
-        </w:numPr>
-      </w:pPr>
-      <w:r>
-        <w:t>References for model packages in Chapter 3</w:t>
-      </w:r>
-    </w:p>
-    <w:p>
-      <w:pPr>
-        <w:pStyle w:val="ListParagraph"/>
-        <w:numPr>
-          <w:ilvl w:val="2"/>
-          <w:numId w:val="6"/>
-        </w:numPr>
-      </w:pPr>
-      <w:r>
-        <w:t>Introduction to 5.2 Decision tress what does the output mean? What does the tree show?</w:t>
-      </w:r>
-    </w:p>
-    <w:p>
-      <w:pPr>
-        <w:pStyle w:val="ListParagraph"/>
-        <w:numPr>
-          <w:ilvl w:val="3"/>
-          <w:numId w:val="6"/>
-        </w:numPr>
-      </w:pPr>
-      <w:r>
-        <w:t>Move graphics around to make clearer</w:t>
-      </w:r>
-    </w:p>
-    <w:p>
-      <w:pPr>
-        <w:pStyle w:val="ListParagraph"/>
-        <w:numPr>
-          <w:ilvl w:val="2"/>
-          <w:numId w:val="6"/>
-        </w:numPr>
-      </w:pPr>
-      <w:r>
-        <w:t>Introduction to 5.3 ensemble methods</w:t>
-      </w:r>
-    </w:p>
-    <w:p>
-      <w:pPr>
-        <w:pStyle w:val="ListParagraph"/>
-        <w:numPr>
-          <w:ilvl w:val="3"/>
-          <w:numId w:val="6"/>
-        </w:numPr>
-      </w:pPr>
-      <w:r>
-        <w:t>What do the results show?</w:t>
-      </w:r>
-    </w:p>
-    <w:p>
-      <w:pPr>
-        <w:pStyle w:val="ListParagraph"/>
-        <w:numPr>
-          <w:ilvl w:val="2"/>
-          <w:numId w:val="6"/>
-        </w:numPr>
-        <w:rPr>
-          <w:strike/>
-        </w:rPr>
-      </w:pPr>
-      <w:r>
-        <w:rPr>
-          <w:strike/>
-        </w:rPr>
-        <w:t>Appendix A – Code samples</w:t>
-      </w:r>
-    </w:p>
-    <w:p>
-      <w:pPr>
-        <w:pStyle w:val="ListParagraph"/>
-        <w:numPr>
-          <w:ilvl w:val="2"/>
-          <w:numId w:val="6"/>
-        </w:numPr>
-      </w:pPr>
-      <w:r>
-        <w:t>Appendix B – ETL process</w:t>
-      </w:r>
-    </w:p>
-    <w:p>
-      <w:pPr>
-        <w:pStyle w:val="ListParagraph"/>
-        <w:numPr>
-          <w:ilvl w:val="2"/>
-          <w:numId w:val="6"/>
-        </w:numPr>
-      </w:pPr>
-      <w:r>
-        <w:lastRenderedPageBreak/>
-        <w:t>Appendix C – COD2 mapping</w:t>
-      </w:r>
-    </w:p>
-    <w:p>
-      <w:pPr>
-        <w:pStyle w:val="ListParagraph"/>
-        <w:numPr>
-          <w:ilvl w:val="2"/>
-          <w:numId w:val="6"/>
-        </w:numPr>
-      </w:pPr>
-      <w:r>
-        <w:t>Update:</w:t>
-      </w:r>
-    </w:p>
-    <w:p>
-      <w:pPr>
-        <w:pStyle w:val="ListParagraph"/>
-        <w:numPr>
-          <w:ilvl w:val="3"/>
-          <w:numId w:val="6"/>
-        </w:numPr>
-      </w:pPr>
-      <w:r>
-        <w:t>Contents</w:t>
-      </w:r>
-    </w:p>
-    <w:p>
-      <w:pPr>
-        <w:pStyle w:val="ListParagraph"/>
-        <w:numPr>
-          <w:ilvl w:val="3"/>
-          <w:numId w:val="6"/>
-        </w:numPr>
-      </w:pPr>
-      <w:r>
-        <w:t>List if figures</w:t>
-      </w:r>
-    </w:p>
-    <w:p>
-      <w:pPr>
-        <w:pStyle w:val="ListParagraph"/>
-        <w:numPr>
-          <w:ilvl w:val="3"/>
-          <w:numId w:val="6"/>
-        </w:numPr>
-      </w:pPr>
-      <w:r>
-        <w:t>Refernces to Appendices</w:t>
-      </w:r>
-    </w:p>
-    <w:p>
-      <w:pPr>
-        <w:pStyle w:val="ListParagraph"/>
-        <w:numPr>
-          <w:ilvl w:val="0"/>
-          <w:numId w:val="6"/>
-        </w:numPr>
-      </w:pPr>
-      <w:r>
-        <w:t>Plotcp(tune_fit) for Decision Tree</w:t>
-      </w:r>
-    </w:p>
-    <w:p>
-      <w:pPr>
-        <w:pStyle w:val="ListParagraph"/>
-        <w:numPr>
-          <w:ilvl w:val="0"/>
-          <w:numId w:val="6"/>
-        </w:numPr>
-      </w:pPr>
-      <w:r>
-        <w:t>Change column names for Macro &amp; Hist remove _SyFiID etc.</w:t>
-      </w:r>
-    </w:p>
-    <w:p>
-      <w:pPr>
-        <w:pStyle w:val="ListParagraph"/>
-        <w:numPr>
-          <w:ilvl w:val="0"/>
-          <w:numId w:val="6"/>
-        </w:numPr>
-      </w:pPr>
-      <w:r>
-        <w:t>Visualisations of models</w:t>
-      </w:r>
-    </w:p>
-    <w:p>
-      <w:pPr>
-        <w:pStyle w:val="ListParagraph"/>
-        <w:numPr>
-          <w:ilvl w:val="1"/>
-          <w:numId w:val="6"/>
-        </w:numPr>
-      </w:pPr>
-      <w:r>
-        <w:t>Random forest</w:t>
-      </w:r>
-    </w:p>
-    <w:p>
-      <w:pPr>
-        <w:pStyle w:val="ListParagraph"/>
-        <w:numPr>
-          <w:ilvl w:val="1"/>
-          <w:numId w:val="6"/>
-        </w:numPr>
-      </w:pPr>
-      <w:r>
-        <w:t>XGBoost</w:t>
-      </w:r>
-    </w:p>
-    <w:p>
-      <w:pPr>
-        <w:pStyle w:val="ListParagraph"/>
-        <w:numPr>
-          <w:ilvl w:val="0"/>
-          <w:numId w:val="6"/>
-        </w:numPr>
-      </w:pPr>
-      <w:r>
-        <w:t>Data and scripts onto the platform</w:t>
-      </w:r>
-    </w:p>
-    <w:p>
-      <w:pPr>
-        <w:pStyle w:val="ListParagraph"/>
-        <w:numPr>
-          <w:ilvl w:val="0"/>
-          <w:numId w:val="6"/>
-        </w:numPr>
-      </w:pPr>
-      <w:r>
-        <w:t>Move R code to RMDs</w:t>
-      </w:r>
-    </w:p>
-    <w:p>
-      <w:pPr>
-        <w:pStyle w:val="ListParagraph"/>
-        <w:numPr>
-          <w:ilvl w:val="0"/>
-          <w:numId w:val="6"/>
-        </w:numPr>
-      </w:pPr>
-      <w:r>
-        <w:t>What is “accuracy” in RandomForest?</w:t>
-      </w:r>
-    </w:p>
-    <w:p>
-      <w:pPr>
-        <w:pStyle w:val="ListParagraph"/>
-        <w:numPr>
-          <w:ilvl w:val="0"/>
-          <w:numId w:val="6"/>
-        </w:numPr>
-      </w:pPr>
-      <w:r>
-        <w:t>What is Nodesize in random forest?</w:t>
-      </w:r>
-    </w:p>
-    <w:p>
-      <w:pPr>
-        <w:pStyle w:val="ListParagraph"/>
-        <w:numPr>
-          <w:ilvl w:val="0"/>
-          <w:numId w:val="6"/>
-        </w:numPr>
-      </w:pPr>
-      <w:r>
-        <w:t>Create measurement RDVs</w:t>
-      </w:r>
-    </w:p>
-    <w:p>
-      <w:pPr>
-        <w:pStyle w:val="ListParagraph"/>
-        <w:numPr>
-          <w:ilvl w:val="1"/>
-          <w:numId w:val="6"/>
-        </w:numPr>
-      </w:pPr>
-      <w:r>
-        <w:t>Look at correlations</w:t>
-      </w:r>
-      <w:r>
-        <w:t xml:space="preserve"> - visualisations</w:t>
-      </w:r>
-    </w:p>
-    <w:p>
-      <w:pPr>
-        <w:pStyle w:val="ListParagraph"/>
-        <w:numPr>
-          <w:ilvl w:val="0"/>
-          <w:numId w:val="6"/>
-        </w:numPr>
-      </w:pPr>
-      <w:r>
-        <w:t xml:space="preserve">Continue with ReadMe.md </w:t>
-      </w:r>
-    </w:p>
-    <w:p>
-      <w:pPr>
-        <w:pStyle w:val="ListParagraph"/>
-        <w:numPr>
-          <w:ilvl w:val="1"/>
-          <w:numId w:val="6"/>
-        </w:numPr>
-      </w:pPr>
-      <w:r>
-        <w:t>Describe more routines</w:t>
-      </w:r>
-    </w:p>
-    <w:p>
-      <w:pPr>
-        <w:pStyle w:val="ListParagraph"/>
-        <w:numPr>
-          <w:ilvl w:val="0"/>
-          <w:numId w:val="6"/>
-        </w:numPr>
-      </w:pPr>
-      <w:r>
-        <w:t>Add Lab Events</w:t>
-      </w:r>
-    </w:p>
-    <w:p>
-      <w:pPr>
-        <w:pStyle w:val="ListParagraph"/>
-        <w:numPr>
-          <w:ilvl w:val="1"/>
-          <w:numId w:val="6"/>
-        </w:numPr>
-      </w:pPr>
-      <w:r>
-        <w:t>NB create_reporting_attributes needs sorting</w:t>
-      </w:r>
-    </w:p>
-    <w:p>
-      <w:pPr>
-        <w:pStyle w:val="ListParagraph"/>
-        <w:numPr>
-          <w:ilvl w:val="0"/>
-          <w:numId w:val="6"/>
-        </w:numPr>
-      </w:pPr>
-      <w:r>
-        <w:t>Value_type_concept_id</w:t>
-      </w:r>
-    </w:p>
-    <w:p>
-      <w:pPr>
-        <w:pStyle w:val="ListParagraph"/>
-        <w:numPr>
-          <w:ilvl w:val="1"/>
-          <w:numId w:val="6"/>
-        </w:numPr>
-      </w:pPr>
-      <w:r>
-        <w:t>Global variables</w:t>
-      </w:r>
-    </w:p>
-    <w:p>
-      <w:pPr>
-        <w:pStyle w:val="ListParagraph"/>
-        <w:numPr>
-          <w:ilvl w:val="0"/>
-          <w:numId w:val="6"/>
-        </w:numPr>
-      </w:pPr>
-      <w:r>
-        <w:t>Rationalise naming conventions</w:t>
-      </w:r>
-    </w:p>
-    <w:p>
-      <w:pPr>
-        <w:pStyle w:val="ListParagraph"/>
-        <w:numPr>
-          <w:ilvl w:val="1"/>
-          <w:numId w:val="6"/>
-        </w:numPr>
-      </w:pPr>
-      <w:r>
-        <w:t>Functions either camel case or snake case</w:t>
-      </w:r>
-    </w:p>
-    <w:p>
-      <w:pPr>
-        <w:pStyle w:val="ListParagraph"/>
-        <w:numPr>
-          <w:ilvl w:val="0"/>
-          <w:numId w:val="6"/>
-        </w:numPr>
-      </w:pPr>
-      <w:r>
-        <w:t>Review with Ben, q</w:t>
-      </w:r>
-      <w:r>
-        <w:t>uestions</w:t>
-      </w:r>
-      <w:r>
-        <w:t>:</w:t>
-      </w:r>
-    </w:p>
-    <w:p>
-      <w:pPr>
-        <w:pStyle w:val="ListParagraph"/>
-        <w:numPr>
-          <w:ilvl w:val="1"/>
-          <w:numId w:val="6"/>
-        </w:numPr>
-      </w:pPr>
-      <w:r>
-        <w:t>Why COD2_SUMM = 003 i.e. other</w:t>
-      </w:r>
-    </w:p>
-    <w:p>
-      <w:pPr>
-        <w:pStyle w:val="ListParagraph"/>
-        <w:numPr>
-          <w:ilvl w:val="1"/>
-          <w:numId w:val="6"/>
-        </w:numPr>
-      </w:pPr>
-      <w:r>
-        <w:t>Understand rpart and rpart.plot</w:t>
-      </w:r>
-    </w:p>
-    <w:p>
-      <w:pPr>
-        <w:pStyle w:val="ListParagraph"/>
-        <w:numPr>
-          <w:ilvl w:val="2"/>
-          <w:numId w:val="6"/>
-        </w:numPr>
-      </w:pPr>
-      <w:r>
-        <w:t>What do they mean?</w:t>
-      </w:r>
-    </w:p>
-    <w:p>
-      <w:pPr>
-        <w:pStyle w:val="ListParagraph"/>
-        <w:numPr>
-          <w:ilvl w:val="2"/>
-          <w:numId w:val="6"/>
-        </w:numPr>
-      </w:pPr>
-      <w:r>
-        <w:t>Plot decision boundaries</w:t>
-      </w:r>
-    </w:p>
-    <w:p>
-      <w:pPr>
-        <w:pStyle w:val="ListParagraph"/>
-        <w:numPr>
-          <w:ilvl w:val="3"/>
-          <w:numId w:val="6"/>
-        </w:numPr>
-      </w:pPr>
-      <w:r>
-        <w:t>COD2_summ vs Age_in_days</w:t>
-      </w:r>
-    </w:p>
-    <w:p>
-      <w:pPr>
-        <w:pStyle w:val="ListParagraph"/>
-        <w:numPr>
-          <w:ilvl w:val="1"/>
-          <w:numId w:val="6"/>
-        </w:numPr>
-      </w:pPr>
-      <w:r>
-        <w:t>Visualisation of Random Forest results</w:t>
-      </w:r>
-    </w:p>
-    <w:p>
-      <w:pPr>
-        <w:pStyle w:val="ListParagraph"/>
-        <w:numPr>
-          <w:ilvl w:val="1"/>
-          <w:numId w:val="6"/>
-        </w:numPr>
-      </w:pPr>
-      <w:r>
-        <w:t>Gradient Boosting</w:t>
-      </w:r>
-    </w:p>
-    <w:p>
-      <w:pPr>
-        <w:pStyle w:val="ListParagraph"/>
-        <w:numPr>
-          <w:ilvl w:val="2"/>
-          <w:numId w:val="6"/>
-        </w:numPr>
-      </w:pPr>
-      <w:r>
-        <w:t>Learning rates</w:t>
-      </w:r>
-    </w:p>
-    <w:p>
-      <w:pPr>
-        <w:pStyle w:val="ListParagraph"/>
-        <w:numPr>
-          <w:ilvl w:val="3"/>
-          <w:numId w:val="6"/>
-        </w:numPr>
-      </w:pPr>
-      <w:r>
-        <w:t>Eta too low settle into local minimum</w:t>
-      </w:r>
-    </w:p>
-    <w:p>
-      <w:pPr>
-        <w:pStyle w:val="ListParagraph"/>
-        <w:numPr>
-          <w:ilvl w:val="3"/>
-          <w:numId w:val="6"/>
-        </w:numPr>
-      </w:pPr>
-      <w:r>
-        <w:t>Log steps: 0.001, .01,.1, etc</w:t>
+        <w:t>Max depth should match tree</w:t>
       </w:r>
     </w:p>
     <w:p>
@@ -5444,55 +6190,39 @@
         </w:numPr>
       </w:pPr>
       <w:r>
-        <w:t>See model diagnostics</w:t>
-      </w:r>
-    </w:p>
-    <w:p>
-      <w:pPr>
-        <w:pStyle w:val="ListParagraph"/>
-        <w:numPr>
-          <w:ilvl w:val="3"/>
+        <w:t>Try 8 rather than 5</w:t>
+      </w:r>
+    </w:p>
+    <w:p>
+      <w:pPr>
+        <w:pStyle w:val="ListParagraph"/>
+        <w:numPr>
+          <w:ilvl w:val="1"/>
           <w:numId w:val="6"/>
         </w:numPr>
       </w:pPr>
       <w:r>
-        <w:t>Max depth should match tree</w:t>
-      </w:r>
-    </w:p>
-    <w:p>
-      <w:pPr>
-        <w:pStyle w:val="ListParagraph"/>
-        <w:numPr>
-          <w:ilvl w:val="4"/>
+        <w:t>Try number of trees with different orders of magnitude.</w:t>
+      </w:r>
+    </w:p>
+    <w:p>
+      <w:pPr>
+        <w:pStyle w:val="ListParagraph"/>
+        <w:numPr>
+          <w:ilvl w:val="1"/>
           <w:numId w:val="6"/>
         </w:numPr>
       </w:pPr>
       <w:r>
-        <w:t>Try 8 rather than 5</w:t>
-      </w:r>
-    </w:p>
-    <w:p>
-      <w:pPr>
-        <w:pStyle w:val="ListParagraph"/>
-        <w:numPr>
-          <w:ilvl w:val="1"/>
-          <w:numId w:val="6"/>
-        </w:numPr>
-      </w:pPr>
-      <w:r>
-        <w:t>Try number of trees with different orders of magnitude.</w:t>
-      </w:r>
-    </w:p>
-    <w:p>
-      <w:pPr>
-        <w:pStyle w:val="ListParagraph"/>
-        <w:numPr>
-          <w:ilvl w:val="1"/>
-          <w:numId w:val="6"/>
-        </w:numPr>
-      </w:pPr>
-      <w:r>
-        <w:t>Consistency in results for RandomForests with different random seeds?</w:t>
+        <w:t xml:space="preserve">Consistency in results for </w:t>
+      </w:r>
+      <w:proofErr w:type="spellStart"/>
+      <w:r>
+        <w:t>RandomForests</w:t>
+      </w:r>
+      <w:proofErr w:type="spellEnd"/>
+      <w:r>
+        <w:t xml:space="preserve"> with different random seeds?</w:t>
       </w:r>
     </w:p>
     <w:p>
@@ -5761,7 +6491,15 @@
         </w:numPr>
       </w:pPr>
       <w:r>
-        <w:t>Acknowledge Aridhia for HAS 1.08 format</w:t>
+        <w:t xml:space="preserve">Acknowledge </w:t>
+      </w:r>
+      <w:proofErr w:type="spellStart"/>
+      <w:r>
+        <w:t>Aridhia</w:t>
+      </w:r>
+      <w:proofErr w:type="spellEnd"/>
+      <w:r>
+        <w:t xml:space="preserve"> for HAS 1.08 format</w:t>
       </w:r>
     </w:p>
     <w:p>
@@ -5838,7 +6576,15 @@
         </w:numPr>
       </w:pPr>
       <w:r>
-        <w:t>Normalization/standardization are designed to achieve a similar goal, which is to create features that have similar ranges to each other. We want that so we can be sure we are capturing the true information in a feature, and that we dont over weigh a particular feature just because its values are much larger than other features.</w:t>
+        <w:t xml:space="preserve">Normalization/standardization are designed to achieve a similar goal, which is to create features that have similar ranges to each other. We want that so we can be sure we are capturing the true information in a feature, and that we </w:t>
+      </w:r>
+      <w:proofErr w:type="spellStart"/>
+      <w:r>
+        <w:t>dont</w:t>
+      </w:r>
+      <w:proofErr w:type="spellEnd"/>
+      <w:r>
+        <w:t xml:space="preserve"> over weigh a particular feature just because its values are much larger than other features.</w:t>
       </w:r>
     </w:p>
     <w:p>
@@ -5850,7 +6596,23 @@
         </w:numPr>
       </w:pPr>
       <w:r>
-        <w:t>If all of your features are within a similar range of each other then theres no real need to standardize/normalize. If, however, some features naturally take on values that are much larger/smaller than others then normalization/standardization is called for</w:t>
+        <w:t xml:space="preserve">If all of your features are within a similar range of each other </w:t>
+      </w:r>
+      <w:proofErr w:type="spellStart"/>
+      <w:r>
+        <w:t>then</w:t>
+      </w:r>
+      <w:proofErr w:type="spellEnd"/>
+      <w:r>
+        <w:t xml:space="preserve"> </w:t>
+      </w:r>
+      <w:proofErr w:type="spellStart"/>
+      <w:r>
+        <w:t>theres</w:t>
+      </w:r>
+      <w:proofErr w:type="spellEnd"/>
+      <w:r>
+        <w:t xml:space="preserve"> no real need to standardize/normalize. If, however, some features naturally take on values that are much larger/smaller than others then normalization/standardization is called for</w:t>
       </w:r>
     </w:p>
     <w:p>
@@ -6417,8 +7179,75 @@
           <w:szCs w:val="20"/>
           <w:shd w:val="clear" w:color="auto" w:fill="FFFFFF"/>
         </w:rPr>
-        <w:t>Furlong, K.R., Anderson, L.N., Kang, H., Lebovic, G., Parkin, P.C., Maguire, J.L., O’Connor, D.L., Birken, C.S. and TARGet Kids! Collaboration, 2016. BMI-for-age and weight-for-length in children 0 to 2 years. </w:t>
-      </w:r>
+        <w:t xml:space="preserve">Furlong, K.R., Anderson, L.N., Kang, H., </w:t>
+      </w:r>
+      <w:proofErr w:type="spellStart"/>
+      <w:r>
+        <w:rPr>
+          <w:rFonts w:ascii="Arial" w:hAnsi="Arial" w:cs="Arial"/>
+          <w:color w:val="222222"/>
+          <w:sz w:val="20"/>
+          <w:szCs w:val="20"/>
+          <w:shd w:val="clear" w:color="auto" w:fill="FFFFFF"/>
+        </w:rPr>
+        <w:t>Lebovic</w:t>
+      </w:r>
+      <w:proofErr w:type="spellEnd"/>
+      <w:r>
+        <w:rPr>
+          <w:rFonts w:ascii="Arial" w:hAnsi="Arial" w:cs="Arial"/>
+          <w:color w:val="222222"/>
+          <w:sz w:val="20"/>
+          <w:szCs w:val="20"/>
+          <w:shd w:val="clear" w:color="auto" w:fill="FFFFFF"/>
+        </w:rPr>
+        <w:t xml:space="preserve">, G., Parkin, P.C., Maguire, J.L., O’Connor, D.L., </w:t>
+      </w:r>
+      <w:proofErr w:type="spellStart"/>
+      <w:r>
+        <w:rPr>
+          <w:rFonts w:ascii="Arial" w:hAnsi="Arial" w:cs="Arial"/>
+          <w:color w:val="222222"/>
+          <w:sz w:val="20"/>
+          <w:szCs w:val="20"/>
+          <w:shd w:val="clear" w:color="auto" w:fill="FFFFFF"/>
+        </w:rPr>
+        <w:t>Birken</w:t>
+      </w:r>
+      <w:proofErr w:type="spellEnd"/>
+      <w:r>
+        <w:rPr>
+          <w:rFonts w:ascii="Arial" w:hAnsi="Arial" w:cs="Arial"/>
+          <w:color w:val="222222"/>
+          <w:sz w:val="20"/>
+          <w:szCs w:val="20"/>
+          <w:shd w:val="clear" w:color="auto" w:fill="FFFFFF"/>
+        </w:rPr>
+        <w:t xml:space="preserve">, C.S. and </w:t>
+      </w:r>
+      <w:proofErr w:type="spellStart"/>
+      <w:r>
+        <w:rPr>
+          <w:rFonts w:ascii="Arial" w:hAnsi="Arial" w:cs="Arial"/>
+          <w:color w:val="222222"/>
+          <w:sz w:val="20"/>
+          <w:szCs w:val="20"/>
+          <w:shd w:val="clear" w:color="auto" w:fill="FFFFFF"/>
+        </w:rPr>
+        <w:t>TARGet</w:t>
+      </w:r>
+      <w:proofErr w:type="spellEnd"/>
+      <w:r>
+        <w:rPr>
+          <w:rFonts w:ascii="Arial" w:hAnsi="Arial" w:cs="Arial"/>
+          <w:color w:val="222222"/>
+          <w:sz w:val="20"/>
+          <w:szCs w:val="20"/>
+          <w:shd w:val="clear" w:color="auto" w:fill="FFFFFF"/>
+        </w:rPr>
+        <w:t xml:space="preserve"> Kids! Collaboration, 2016. BMI-for-age and weight-for-length in children 0 to 2 years. </w:t>
+      </w:r>
+      <w:proofErr w:type="spellStart"/>
       <w:r>
         <w:rPr>
           <w:rFonts w:ascii="Arial" w:hAnsi="Arial" w:cs="Arial"/>
@@ -6431,6 +7260,7 @@
         </w:rPr>
         <w:t>Pediatrics</w:t>
       </w:r>
+      <w:proofErr w:type="spellEnd"/>
       <w:r>
         <w:rPr>
           <w:rFonts w:ascii="Arial" w:hAnsi="Arial" w:cs="Arial"/>
@@ -6474,6 +7304,7 @@
           <w:shd w:val="clear" w:color="auto" w:fill="FFFFFF"/>
         </w:rPr>
       </w:pPr>
+      <w:proofErr w:type="spellStart"/>
       <w:r>
         <w:rPr>
           <w:rFonts w:ascii="Arial" w:hAnsi="Arial" w:cs="Arial"/>
@@ -6482,7 +7313,40 @@
           <w:szCs w:val="20"/>
           <w:shd w:val="clear" w:color="auto" w:fill="FFFFFF"/>
         </w:rPr>
-        <w:t>Coppoletta, J.M. and Wolbach, S.B., 1933. Body length and organ weights of infants and children: a study of the body length and normal weights of the more important vital organs of the body between birth and twelve years of age. </w:t>
+        <w:t>Coppoletta</w:t>
+      </w:r>
+      <w:proofErr w:type="spellEnd"/>
+      <w:r>
+        <w:rPr>
+          <w:rFonts w:ascii="Arial" w:hAnsi="Arial" w:cs="Arial"/>
+          <w:color w:val="222222"/>
+          <w:sz w:val="20"/>
+          <w:szCs w:val="20"/>
+          <w:shd w:val="clear" w:color="auto" w:fill="FFFFFF"/>
+        </w:rPr>
+        <w:t xml:space="preserve">, J.M. and </w:t>
+      </w:r>
+      <w:proofErr w:type="spellStart"/>
+      <w:r>
+        <w:rPr>
+          <w:rFonts w:ascii="Arial" w:hAnsi="Arial" w:cs="Arial"/>
+          <w:color w:val="222222"/>
+          <w:sz w:val="20"/>
+          <w:szCs w:val="20"/>
+          <w:shd w:val="clear" w:color="auto" w:fill="FFFFFF"/>
+        </w:rPr>
+        <w:t>Wolbach</w:t>
+      </w:r>
+      <w:proofErr w:type="spellEnd"/>
+      <w:r>
+        <w:rPr>
+          <w:rFonts w:ascii="Arial" w:hAnsi="Arial" w:cs="Arial"/>
+          <w:color w:val="222222"/>
+          <w:sz w:val="20"/>
+          <w:szCs w:val="20"/>
+          <w:shd w:val="clear" w:color="auto" w:fill="FFFFFF"/>
+        </w:rPr>
+        <w:t>, S.B., 1933. Body length and organ weights of infants and children: a study of the body length and normal weights of the more important vital organs of the body between birth and twelve years of age. </w:t>
       </w:r>
       <w:r>
         <w:rPr>
@@ -6557,8 +7421,15 @@
       <w:pPr>
         <w:pStyle w:val="Heading2"/>
       </w:pPr>
-      <w:r>
-        <w:t>ggplot ideas</w:t>
+      <w:proofErr w:type="spellStart"/>
+      <w:proofErr w:type="gramStart"/>
+      <w:r>
+        <w:t>ggplot</w:t>
+      </w:r>
+      <w:proofErr w:type="spellEnd"/>
+      <w:proofErr w:type="gramEnd"/>
+      <w:r>
+        <w:t xml:space="preserve"> ideas</w:t>
       </w:r>
     </w:p>
     <w:p>
@@ -6660,7 +7531,15 @@
       </w:pPr>
       <w:r>
         <w:lastRenderedPageBreak/>
-        <w:t>Create Macro &amp; Histo summary and system attributes</w:t>
+        <w:t xml:space="preserve">Create Macro &amp; </w:t>
+      </w:r>
+      <w:proofErr w:type="spellStart"/>
+      <w:r>
+        <w:t>Histo</w:t>
+      </w:r>
+      <w:proofErr w:type="spellEnd"/>
+      <w:r>
+        <w:t xml:space="preserve"> summary and system attributes</w:t>
       </w:r>
     </w:p>
     <w:p>
@@ -6671,9 +7550,11 @@
           <w:numId w:val="7"/>
         </w:numPr>
       </w:pPr>
+      <w:proofErr w:type="spellStart"/>
       <w:r>
         <w:t>Heirachy</w:t>
       </w:r>
+      <w:proofErr w:type="spellEnd"/>
     </w:p>
     <w:p>
       <w:pPr>
@@ -6744,8 +7625,21 @@
         </w:numPr>
       </w:pPr>
       <w:r>
-        <w:t>/EventAttribute/Observation/PostMortem</w:t>
-      </w:r>
+        <w:t>/</w:t>
+      </w:r>
+      <w:proofErr w:type="spellStart"/>
+      <w:r>
+        <w:t>EventAttribute</w:t>
+      </w:r>
+      <w:proofErr w:type="spellEnd"/>
+      <w:r>
+        <w:t>/Observation/</w:t>
+      </w:r>
+      <w:proofErr w:type="spellStart"/>
+      <w:r>
+        <w:t>PostMortem</w:t>
+      </w:r>
+      <w:proofErr w:type="spellEnd"/>
     </w:p>
     <w:p>
       <w:pPr>
@@ -6755,9 +7649,11 @@
           <w:numId w:val="7"/>
         </w:numPr>
       </w:pPr>
+      <w:proofErr w:type="spellStart"/>
       <w:r>
         <w:t>tblCardiovascularSystems</w:t>
       </w:r>
+      <w:proofErr w:type="spellEnd"/>
     </w:p>
     <w:p>
       <w:pPr>
@@ -6768,7 +7664,15 @@
         </w:numPr>
       </w:pPr>
       <w:r>
-        <w:t>i.e. start with tbl and end with systems</w:t>
+        <w:t xml:space="preserve">i.e. start with </w:t>
+      </w:r>
+      <w:proofErr w:type="spellStart"/>
+      <w:r>
+        <w:t>tbl</w:t>
+      </w:r>
+      <w:proofErr w:type="spellEnd"/>
+      <w:r>
+        <w:t xml:space="preserve"> and end with systems</w:t>
       </w:r>
     </w:p>
     <w:p>
@@ -6779,9 +7683,11 @@
           <w:numId w:val="7"/>
         </w:numPr>
       </w:pPr>
+      <w:proofErr w:type="spellStart"/>
       <w:r>
         <w:t>HeartMacro_OrFi</w:t>
       </w:r>
+      <w:proofErr w:type="spellEnd"/>
     </w:p>
     <w:p>
       <w:pPr>
@@ -6804,8 +7710,37 @@
         </w:numPr>
       </w:pPr>
       <w:r>
-        <w:t>/EventAttribute/Observation/PostMortem/LookUp/HeartMacro_OrFiID</w:t>
-      </w:r>
+        <w:t>/</w:t>
+      </w:r>
+      <w:proofErr w:type="spellStart"/>
+      <w:r>
+        <w:t>EventAttribute</w:t>
+      </w:r>
+      <w:proofErr w:type="spellEnd"/>
+      <w:r>
+        <w:t>/Observation/</w:t>
+      </w:r>
+      <w:proofErr w:type="spellStart"/>
+      <w:r>
+        <w:t>PostMortem</w:t>
+      </w:r>
+      <w:proofErr w:type="spellEnd"/>
+      <w:r>
+        <w:t>/</w:t>
+      </w:r>
+      <w:proofErr w:type="spellStart"/>
+      <w:r>
+        <w:t>LookUp</w:t>
+      </w:r>
+      <w:proofErr w:type="spellEnd"/>
+      <w:r>
+        <w:t>/</w:t>
+      </w:r>
+      <w:proofErr w:type="spellStart"/>
+      <w:r>
+        <w:t>HeartMacro_OrFiID</w:t>
+      </w:r>
+      <w:proofErr w:type="spellEnd"/>
     </w:p>
     <w:tbl>
       <w:tblPr>
@@ -6907,6 +7842,7 @@
                 <w:lang w:eastAsia="en-GB"/>
               </w:rPr>
             </w:pPr>
+            <w:proofErr w:type="spellStart"/>
             <w:r>
               <w:rPr>
                 <w:rFonts w:ascii="Calibri" w:eastAsia="Times New Roman" w:hAnsi="Calibri" w:cs="Calibri"/>
@@ -6917,6 +7853,7 @@
               </w:rPr>
               <w:t>ha_concepts.code</w:t>
             </w:r>
+            <w:proofErr w:type="spellEnd"/>
           </w:p>
         </w:tc>
         <w:tc>
@@ -7459,9 +8396,11 @@
           <w:numId w:val="7"/>
         </w:numPr>
       </w:pPr>
+      <w:proofErr w:type="spellStart"/>
       <w:r>
         <w:t>HeartHisto_orFi</w:t>
       </w:r>
+      <w:proofErr w:type="spellEnd"/>
     </w:p>
     <w:p>
       <w:pPr>
@@ -7472,7 +8411,23 @@
         </w:numPr>
       </w:pPr>
       <w:r>
-        <w:t>Whether an Abnormaility identified in histo exam</w:t>
+        <w:t xml:space="preserve">Whether an </w:t>
+      </w:r>
+      <w:proofErr w:type="spellStart"/>
+      <w:r>
+        <w:t>Abnormaility</w:t>
+      </w:r>
+      <w:proofErr w:type="spellEnd"/>
+      <w:r>
+        <w:t xml:space="preserve"> identified in </w:t>
+      </w:r>
+      <w:proofErr w:type="spellStart"/>
+      <w:r>
+        <w:t>histo</w:t>
+      </w:r>
+      <w:proofErr w:type="spellEnd"/>
+      <w:r>
+        <w:t xml:space="preserve"> exam</w:t>
       </w:r>
     </w:p>
     <w:p>
@@ -7484,8 +8439,37 @@
         </w:numPr>
       </w:pPr>
       <w:r>
-        <w:t>/EventAttribute/Observation/PostMortem/LookUp/HeartHisto_OrHiID</w:t>
-      </w:r>
+        <w:t>/</w:t>
+      </w:r>
+      <w:proofErr w:type="spellStart"/>
+      <w:r>
+        <w:t>EventAttribute</w:t>
+      </w:r>
+      <w:proofErr w:type="spellEnd"/>
+      <w:r>
+        <w:t>/Observation/</w:t>
+      </w:r>
+      <w:proofErr w:type="spellStart"/>
+      <w:r>
+        <w:t>PostMortem</w:t>
+      </w:r>
+      <w:proofErr w:type="spellEnd"/>
+      <w:r>
+        <w:t>/</w:t>
+      </w:r>
+      <w:proofErr w:type="spellStart"/>
+      <w:r>
+        <w:t>LookUp</w:t>
+      </w:r>
+      <w:proofErr w:type="spellEnd"/>
+      <w:r>
+        <w:t>/</w:t>
+      </w:r>
+      <w:proofErr w:type="spellStart"/>
+      <w:r>
+        <w:t>HeartHisto_OrHiID</w:t>
+      </w:r>
+      <w:proofErr w:type="spellEnd"/>
     </w:p>
     <w:tbl>
       <w:tblPr>
@@ -7587,6 +8571,7 @@
                 <w:lang w:eastAsia="en-GB"/>
               </w:rPr>
             </w:pPr>
+            <w:proofErr w:type="spellStart"/>
             <w:r>
               <w:rPr>
                 <w:rFonts w:ascii="Calibri" w:eastAsia="Times New Roman" w:hAnsi="Calibri" w:cs="Calibri"/>
@@ -7597,6 +8582,7 @@
               </w:rPr>
               <w:t>ha_concepts.code</w:t>
             </w:r>
+            <w:proofErr w:type="spellEnd"/>
           </w:p>
         </w:tc>
         <w:tc>
@@ -8116,7 +9102,25 @@
                 <w:color w:val="000000"/>
                 <w:lang w:eastAsia="en-GB"/>
               </w:rPr>
-              <w:t>Pres norm, organ-specific histo taken NOT reported</w:t>
+              <w:t xml:space="preserve">Pres norm, organ-specific </w:t>
+            </w:r>
+            <w:proofErr w:type="spellStart"/>
+            <w:r>
+              <w:rPr>
+                <w:rFonts w:ascii="Calibri" w:eastAsia="Times New Roman" w:hAnsi="Calibri" w:cs="Calibri"/>
+                <w:color w:val="000000"/>
+                <w:lang w:eastAsia="en-GB"/>
+              </w:rPr>
+              <w:t>histo</w:t>
+            </w:r>
+            <w:proofErr w:type="spellEnd"/>
+            <w:r>
+              <w:rPr>
+                <w:rFonts w:ascii="Calibri" w:eastAsia="Times New Roman" w:hAnsi="Calibri" w:cs="Calibri"/>
+                <w:color w:val="000000"/>
+                <w:lang w:eastAsia="en-GB"/>
+              </w:rPr>
+              <w:t xml:space="preserve"> taken NOT reported</w:t>
             </w:r>
           </w:p>
         </w:tc>
@@ -8185,7 +9189,25 @@
                 <w:color w:val="000000"/>
                 <w:lang w:eastAsia="en-GB"/>
               </w:rPr>
-              <w:t>Pres norm, "PM histo" taken but organ NOT reported</w:t>
+              <w:t xml:space="preserve">Pres norm, "PM </w:t>
+            </w:r>
+            <w:proofErr w:type="spellStart"/>
+            <w:r>
+              <w:rPr>
+                <w:rFonts w:ascii="Calibri" w:eastAsia="Times New Roman" w:hAnsi="Calibri" w:cs="Calibri"/>
+                <w:color w:val="000000"/>
+                <w:lang w:eastAsia="en-GB"/>
+              </w:rPr>
+              <w:t>histo</w:t>
+            </w:r>
+            <w:proofErr w:type="spellEnd"/>
+            <w:r>
+              <w:rPr>
+                <w:rFonts w:ascii="Calibri" w:eastAsia="Times New Roman" w:hAnsi="Calibri" w:cs="Calibri"/>
+                <w:color w:val="000000"/>
+                <w:lang w:eastAsia="en-GB"/>
+              </w:rPr>
+              <w:t>" taken but organ NOT reported</w:t>
             </w:r>
           </w:p>
         </w:tc>
@@ -8277,9 +9299,11 @@
           <w:numId w:val="7"/>
         </w:numPr>
       </w:pPr>
+      <w:proofErr w:type="spellStart"/>
       <w:r>
         <w:t>HeartMacroAbn_HeMaID</w:t>
       </w:r>
+      <w:proofErr w:type="spellEnd"/>
     </w:p>
     <w:p>
       <w:pPr>
@@ -8317,8 +9341,21 @@
         <w:t>Category = ‘</w:t>
       </w:r>
       <w:r>
-        <w:t>/EventAttribute/Observation/PostMortem</w:t>
-      </w:r>
+        <w:t>/</w:t>
+      </w:r>
+      <w:proofErr w:type="spellStart"/>
+      <w:r>
+        <w:t>EventAttribute</w:t>
+      </w:r>
+      <w:proofErr w:type="spellEnd"/>
+      <w:r>
+        <w:t>/Observation/</w:t>
+      </w:r>
+      <w:proofErr w:type="spellStart"/>
+      <w:r>
+        <w:t>PostMortem</w:t>
+      </w:r>
+      <w:proofErr w:type="spellEnd"/>
       <w:r>
         <w:t>’</w:t>
       </w:r>
@@ -8334,8 +9371,13 @@
       <w:r>
         <w:t>Code Like ‘</w:t>
       </w:r>
-      <w:r>
-        <w:t>tbl*systems</w:t>
+      <w:proofErr w:type="spellStart"/>
+      <w:r>
+        <w:t>tbl</w:t>
+      </w:r>
+      <w:proofErr w:type="spellEnd"/>
+      <w:r>
+        <w:t>*systems</w:t>
       </w:r>
       <w:r>
         <w:t>’</w:t>
@@ -8353,11 +9395,16 @@
         <w:t>What Macro</w:t>
       </w:r>
       <w:r>
-        <w:t>/Hist</w:t>
+        <w:t>/</w:t>
+      </w:r>
+      <w:proofErr w:type="spellStart"/>
+      <w:r>
+        <w:t>Hist</w:t>
       </w:r>
       <w:r>
         <w:t>o</w:t>
       </w:r>
+      <w:proofErr w:type="spellEnd"/>
       <w:r>
         <w:t xml:space="preserve"> exams in system</w:t>
       </w:r>
@@ -8374,10 +9421,42 @@
         <w:t>Category = ‘</w:t>
       </w:r>
       <w:r>
-        <w:t>/EventAttri</w:t>
-      </w:r>
-      <w:r>
-        <w:t>bute/Observation/PostMortem/tbl[system_name]</w:t>
+        <w:t>/</w:t>
+      </w:r>
+      <w:proofErr w:type="spellStart"/>
+      <w:r>
+        <w:t>EventAttri</w:t>
+      </w:r>
+      <w:r>
+        <w:t>bute</w:t>
+      </w:r>
+      <w:proofErr w:type="spellEnd"/>
+      <w:r>
+        <w:t>/Observation/</w:t>
+      </w:r>
+      <w:proofErr w:type="spellStart"/>
+      <w:r>
+        <w:t>PostMortem</w:t>
+      </w:r>
+      <w:proofErr w:type="spellEnd"/>
+      <w:r>
+        <w:t>/</w:t>
+      </w:r>
+      <w:proofErr w:type="spellStart"/>
+      <w:r>
+        <w:t>tbl</w:t>
+      </w:r>
+      <w:proofErr w:type="spellEnd"/>
+      <w:r>
+        <w:t>[</w:t>
+      </w:r>
+      <w:proofErr w:type="spellStart"/>
+      <w:r>
+        <w:t>system_name</w:t>
+      </w:r>
+      <w:proofErr w:type="spellEnd"/>
+      <w:r>
+        <w:t>]</w:t>
       </w:r>
       <w:r>
         <w:t>systems</w:t>
@@ -8400,9 +9479,11 @@
       <w:r>
         <w:t>*</w:t>
       </w:r>
+      <w:proofErr w:type="spellStart"/>
       <w:r>
         <w:t>Macro_OrFiID</w:t>
       </w:r>
+      <w:proofErr w:type="spellEnd"/>
       <w:r>
         <w:t>’</w:t>
       </w:r>
@@ -8450,7 +9531,15 @@
       </w:pPr>
       <w:r>
         <w:lastRenderedPageBreak/>
-        <w:t>Code Like ‘*Histo_OrHiID’</w:t>
+        <w:t>Code Like ‘*</w:t>
+      </w:r>
+      <w:proofErr w:type="spellStart"/>
+      <w:r>
+        <w:t>Histo_OrHiID</w:t>
+      </w:r>
+      <w:proofErr w:type="spellEnd"/>
+      <w:r>
+        <w:t>’</w:t>
       </w:r>
     </w:p>
     <w:p>
@@ -8525,8 +9614,13 @@
         </w:numPr>
       </w:pPr>
       <w:r>
-        <w:t>Macro &amp; Histo</w:t>
-      </w:r>
+        <w:t xml:space="preserve">Macro &amp; </w:t>
+      </w:r>
+      <w:proofErr w:type="spellStart"/>
+      <w:r>
+        <w:t>Histo</w:t>
+      </w:r>
+      <w:proofErr w:type="spellEnd"/>
     </w:p>
     <w:p>
       <w:pPr>
@@ -8625,8 +9719,21 @@
         <w:t>Category = ‘</w:t>
       </w:r>
       <w:r>
-        <w:t>/EventAttribute/Observation/PostMortem</w:t>
-      </w:r>
+        <w:t>/</w:t>
+      </w:r>
+      <w:proofErr w:type="spellStart"/>
+      <w:r>
+        <w:t>EventAttribute</w:t>
+      </w:r>
+      <w:proofErr w:type="spellEnd"/>
+      <w:r>
+        <w:t>/Observation/</w:t>
+      </w:r>
+      <w:proofErr w:type="spellStart"/>
+      <w:r>
+        <w:t>PostMortem</w:t>
+      </w:r>
+      <w:proofErr w:type="spellEnd"/>
       <w:r>
         <w:t>’</w:t>
       </w:r>
@@ -8640,7 +9747,15 @@
         </w:numPr>
       </w:pPr>
       <w:r>
-        <w:t>Code Like ‘tbl*Systems’</w:t>
+        <w:t>Code Like ‘</w:t>
+      </w:r>
+      <w:proofErr w:type="spellStart"/>
+      <w:r>
+        <w:t>tbl</w:t>
+      </w:r>
+      <w:proofErr w:type="spellEnd"/>
+      <w:r>
+        <w:t>*Systems’</w:t>
       </w:r>
     </w:p>
     <w:p>
@@ -8676,7 +9791,63 @@
         <w:rPr>
           <w:strike/>
         </w:rPr>
-        <w:t>Category = ‘/EventAttribute/Observation/PostMortem/tbl[system_name]Systems’</w:t>
+        <w:t>Category = ‘/</w:t>
+      </w:r>
+      <w:proofErr w:type="spellStart"/>
+      <w:r>
+        <w:rPr>
+          <w:strike/>
+        </w:rPr>
+        <w:t>EventAttribute</w:t>
+      </w:r>
+      <w:proofErr w:type="spellEnd"/>
+      <w:r>
+        <w:rPr>
+          <w:strike/>
+        </w:rPr>
+        <w:t>/Observation/</w:t>
+      </w:r>
+      <w:proofErr w:type="spellStart"/>
+      <w:r>
+        <w:rPr>
+          <w:strike/>
+        </w:rPr>
+        <w:t>PostMortem</w:t>
+      </w:r>
+      <w:proofErr w:type="spellEnd"/>
+      <w:r>
+        <w:rPr>
+          <w:strike/>
+        </w:rPr>
+        <w:t>/</w:t>
+      </w:r>
+      <w:proofErr w:type="spellStart"/>
+      <w:r>
+        <w:rPr>
+          <w:strike/>
+        </w:rPr>
+        <w:t>tbl</w:t>
+      </w:r>
+      <w:proofErr w:type="spellEnd"/>
+      <w:r>
+        <w:rPr>
+          <w:strike/>
+        </w:rPr>
+        <w:t>[</w:t>
+      </w:r>
+      <w:proofErr w:type="spellStart"/>
+      <w:r>
+        <w:rPr>
+          <w:strike/>
+        </w:rPr>
+        <w:t>system_name</w:t>
+      </w:r>
+      <w:proofErr w:type="spellEnd"/>
+      <w:r>
+        <w:rPr>
+          <w:strike/>
+        </w:rPr>
+        <w:t>]Systems’</w:t>
       </w:r>
     </w:p>
     <w:p>
@@ -8694,7 +9865,21 @@
         <w:rPr>
           <w:strike/>
         </w:rPr>
-        <w:t>Code = ‘*Macro_OrFiID’</w:t>
+        <w:t>Code = ‘*</w:t>
+      </w:r>
+      <w:proofErr w:type="spellStart"/>
+      <w:r>
+        <w:rPr>
+          <w:strike/>
+        </w:rPr>
+        <w:t>Macro_OrFiID</w:t>
+      </w:r>
+      <w:proofErr w:type="spellEnd"/>
+      <w:r>
+        <w:rPr>
+          <w:strike/>
+        </w:rPr>
+        <w:t>’</w:t>
       </w:r>
     </w:p>
     <w:p>
@@ -8712,7 +9897,21 @@
         <w:rPr>
           <w:strike/>
         </w:rPr>
-        <w:t>Code = ‘*Histo_OrHiID’</w:t>
+        <w:t>Code = ‘*</w:t>
+      </w:r>
+      <w:proofErr w:type="spellStart"/>
+      <w:r>
+        <w:rPr>
+          <w:strike/>
+        </w:rPr>
+        <w:t>Histo_OrHiID</w:t>
+      </w:r>
+      <w:proofErr w:type="spellEnd"/>
+      <w:r>
+        <w:rPr>
+          <w:strike/>
+        </w:rPr>
+        <w:t>’</w:t>
       </w:r>
     </w:p>
     <w:p>
@@ -8739,8 +9938,21 @@
         <w:t xml:space="preserve">Category = </w:t>
       </w:r>
       <w:r>
-        <w:t>/EventAttribute/Observation/PostMortem</w:t>
-      </w:r>
+        <w:t>/</w:t>
+      </w:r>
+      <w:proofErr w:type="spellStart"/>
+      <w:r>
+        <w:t>EventAttribute</w:t>
+      </w:r>
+      <w:proofErr w:type="spellEnd"/>
+      <w:r>
+        <w:t>/Observation/</w:t>
+      </w:r>
+      <w:proofErr w:type="spellStart"/>
+      <w:r>
+        <w:t>PostMortem</w:t>
+      </w:r>
+      <w:proofErr w:type="spellEnd"/>
     </w:p>
     <w:p>
       <w:pPr>
@@ -8753,12 +9965,14 @@
       <w:r>
         <w:t xml:space="preserve">Code = </w:t>
       </w:r>
+      <w:proofErr w:type="spellStart"/>
       <w:r>
         <w:t>Case</w:t>
       </w:r>
       <w:r>
         <w:t>Macro_CsFiID</w:t>
       </w:r>
+      <w:proofErr w:type="spellEnd"/>
     </w:p>
     <w:p>
       <w:pPr>
@@ -8772,8 +9986,21 @@
         <w:t xml:space="preserve">Category = </w:t>
       </w:r>
       <w:r>
-        <w:t>/EventAttribute/Observation/PostMortem</w:t>
-      </w:r>
+        <w:t>/</w:t>
+      </w:r>
+      <w:proofErr w:type="spellStart"/>
+      <w:r>
+        <w:t>EventAttribute</w:t>
+      </w:r>
+      <w:proofErr w:type="spellEnd"/>
+      <w:r>
+        <w:t>/Observation/</w:t>
+      </w:r>
+      <w:proofErr w:type="spellStart"/>
+      <w:r>
+        <w:t>PostMortem</w:t>
+      </w:r>
+      <w:proofErr w:type="spellEnd"/>
     </w:p>
     <w:p>
       <w:pPr>
@@ -8786,12 +10013,14 @@
       <w:r>
         <w:t xml:space="preserve">Code = </w:t>
       </w:r>
+      <w:proofErr w:type="spellStart"/>
       <w:r>
         <w:t>Case</w:t>
       </w:r>
       <w:r>
         <w:t>Histo_CsHiID</w:t>
       </w:r>
+      <w:proofErr w:type="spellEnd"/>
     </w:p>
     <w:p>
       <w:pPr>
@@ -8817,14 +10046,40 @@
         <w:t xml:space="preserve">Category = </w:t>
       </w:r>
       <w:r>
-        <w:t>/EventAttribute/Observation/PostMortem/LookUp/</w:t>
-      </w:r>
+        <w:t>/</w:t>
+      </w:r>
+      <w:proofErr w:type="spellStart"/>
+      <w:r>
+        <w:t>EventAttribute</w:t>
+      </w:r>
+      <w:proofErr w:type="spellEnd"/>
+      <w:r>
+        <w:t>/Observation/</w:t>
+      </w:r>
+      <w:proofErr w:type="spellStart"/>
+      <w:r>
+        <w:t>PostMortem</w:t>
+      </w:r>
+      <w:proofErr w:type="spellEnd"/>
+      <w:r>
+        <w:t>/</w:t>
+      </w:r>
+      <w:proofErr w:type="spellStart"/>
+      <w:r>
+        <w:t>LookUp</w:t>
+      </w:r>
+      <w:proofErr w:type="spellEnd"/>
+      <w:r>
+        <w:t>/</w:t>
+      </w:r>
+      <w:proofErr w:type="spellStart"/>
       <w:r>
         <w:t>CaseMacro_Cs</w:t>
       </w:r>
       <w:r>
         <w:t>FiID</w:t>
       </w:r>
+      <w:proofErr w:type="spellEnd"/>
     </w:p>
     <w:p>
       <w:pPr>
@@ -8838,14 +10093,40 @@
         <w:t xml:space="preserve">Category = </w:t>
       </w:r>
       <w:r>
-        <w:t>/EventAttribute/Observation/PostMortem/LookUp/</w:t>
-      </w:r>
+        <w:t>/</w:t>
+      </w:r>
+      <w:proofErr w:type="spellStart"/>
+      <w:r>
+        <w:t>EventAttribute</w:t>
+      </w:r>
+      <w:proofErr w:type="spellEnd"/>
+      <w:r>
+        <w:t>/Observation/</w:t>
+      </w:r>
+      <w:proofErr w:type="spellStart"/>
+      <w:r>
+        <w:t>PostMortem</w:t>
+      </w:r>
+      <w:proofErr w:type="spellEnd"/>
+      <w:r>
+        <w:t>/</w:t>
+      </w:r>
+      <w:proofErr w:type="spellStart"/>
+      <w:r>
+        <w:t>LookUp</w:t>
+      </w:r>
+      <w:proofErr w:type="spellEnd"/>
+      <w:r>
+        <w:t>/</w:t>
+      </w:r>
+      <w:proofErr w:type="spellStart"/>
       <w:r>
         <w:t>CaseHisto_CsHi</w:t>
       </w:r>
       <w:r>
         <w:t>ID</w:t>
       </w:r>
+      <w:proofErr w:type="spellEnd"/>
     </w:p>
     <w:p>
       <w:pPr>
@@ -8871,8 +10152,21 @@
         <w:t xml:space="preserve">Category = </w:t>
       </w:r>
       <w:r>
-        <w:t>/EventAttribute/Observation/PostMortem</w:t>
-      </w:r>
+        <w:t>/</w:t>
+      </w:r>
+      <w:proofErr w:type="spellStart"/>
+      <w:r>
+        <w:t>EventAttribute</w:t>
+      </w:r>
+      <w:proofErr w:type="spellEnd"/>
+      <w:r>
+        <w:t>/Observation/</w:t>
+      </w:r>
+      <w:proofErr w:type="spellStart"/>
+      <w:r>
+        <w:t>PostMortem</w:t>
+      </w:r>
+      <w:proofErr w:type="spellEnd"/>
     </w:p>
     <w:p>
       <w:pPr>
@@ -8883,7 +10177,15 @@
         </w:numPr>
       </w:pPr>
       <w:r>
-        <w:t>Code = [system_name]</w:t>
+        <w:t>Code = [</w:t>
+      </w:r>
+      <w:proofErr w:type="spellStart"/>
+      <w:r>
+        <w:t>system_name</w:t>
+      </w:r>
+      <w:proofErr w:type="spellEnd"/>
+      <w:r>
+        <w:t>]</w:t>
       </w:r>
     </w:p>
     <w:p>
@@ -8898,8 +10200,21 @@
         <w:t xml:space="preserve">Category = </w:t>
       </w:r>
       <w:r>
-        <w:t>/EventAttribute/Observation/PostMortem</w:t>
-      </w:r>
+        <w:t>/</w:t>
+      </w:r>
+      <w:proofErr w:type="spellStart"/>
+      <w:r>
+        <w:t>EventAttribute</w:t>
+      </w:r>
+      <w:proofErr w:type="spellEnd"/>
+      <w:r>
+        <w:t>/Observation/</w:t>
+      </w:r>
+      <w:proofErr w:type="spellStart"/>
+      <w:r>
+        <w:t>PostMortem</w:t>
+      </w:r>
+      <w:proofErr w:type="spellEnd"/>
     </w:p>
     <w:p>
       <w:pPr>
@@ -8910,8 +10225,21 @@
         </w:numPr>
       </w:pPr>
       <w:r>
-        <w:t>Code = [system_name]Macro_SyFiID</w:t>
-      </w:r>
+        <w:t>Code = [</w:t>
+      </w:r>
+      <w:proofErr w:type="spellStart"/>
+      <w:r>
+        <w:t>system_name</w:t>
+      </w:r>
+      <w:proofErr w:type="spellEnd"/>
+      <w:r>
+        <w:t>]</w:t>
+      </w:r>
+      <w:proofErr w:type="spellStart"/>
+      <w:r>
+        <w:t>Macro_SyFiID</w:t>
+      </w:r>
+      <w:proofErr w:type="spellEnd"/>
     </w:p>
     <w:p>
       <w:pPr>
@@ -8925,8 +10253,21 @@
         <w:t xml:space="preserve">Category = </w:t>
       </w:r>
       <w:r>
-        <w:t>/EventAttribute/Observation/PostMortem</w:t>
-      </w:r>
+        <w:t>/</w:t>
+      </w:r>
+      <w:proofErr w:type="spellStart"/>
+      <w:r>
+        <w:t>EventAttribute</w:t>
+      </w:r>
+      <w:proofErr w:type="spellEnd"/>
+      <w:r>
+        <w:t>/Observation/</w:t>
+      </w:r>
+      <w:proofErr w:type="spellStart"/>
+      <w:r>
+        <w:t>PostMortem</w:t>
+      </w:r>
+      <w:proofErr w:type="spellEnd"/>
     </w:p>
     <w:p>
       <w:pPr>
@@ -8937,8 +10278,21 @@
         </w:numPr>
       </w:pPr>
       <w:r>
-        <w:t>Code = [system_name]Histo_SyHiID</w:t>
-      </w:r>
+        <w:t>Code = [</w:t>
+      </w:r>
+      <w:proofErr w:type="spellStart"/>
+      <w:r>
+        <w:t>system_name</w:t>
+      </w:r>
+      <w:proofErr w:type="spellEnd"/>
+      <w:r>
+        <w:t>]</w:t>
+      </w:r>
+      <w:proofErr w:type="spellStart"/>
+      <w:r>
+        <w:t>Histo_SyHiID</w:t>
+      </w:r>
+      <w:proofErr w:type="spellEnd"/>
     </w:p>
     <w:p>
       <w:pPr>
@@ -9024,7 +10378,23 @@
         </w:numPr>
       </w:pPr>
       <w:r>
-        <w:t>Query for all defined Macro codes by event_id orderd by system and organ</w:t>
+        <w:t xml:space="preserve">Query for all defined Macro codes by </w:t>
+      </w:r>
+      <w:proofErr w:type="spellStart"/>
+      <w:r>
+        <w:t>event_id</w:t>
+      </w:r>
+      <w:proofErr w:type="spellEnd"/>
+      <w:r>
+        <w:t xml:space="preserve"> </w:t>
+      </w:r>
+      <w:proofErr w:type="spellStart"/>
+      <w:r>
+        <w:t>orderd</w:t>
+      </w:r>
+      <w:proofErr w:type="spellEnd"/>
+      <w:r>
+        <w:t xml:space="preserve"> by system and organ</w:t>
       </w:r>
     </w:p>
     <w:p>
@@ -9060,8 +10430,13 @@
         </w:numPr>
       </w:pPr>
       <w:r>
-        <w:t>Ditto Histo</w:t>
-      </w:r>
+        <w:t xml:space="preserve">Ditto </w:t>
+      </w:r>
+      <w:proofErr w:type="spellStart"/>
+      <w:r>
+        <w:t>Histo</w:t>
+      </w:r>
+      <w:proofErr w:type="spellEnd"/>
     </w:p>
     <w:p>
       <w:pPr>
@@ -9116,7 +10491,39 @@
         </w:numPr>
       </w:pPr>
       <w:r>
-        <w:t>Ext, int1 (incl organ weights), int2 (incl Macro )and int3 (Incl Histo)</w:t>
+        <w:t>Ext, int1 (</w:t>
+      </w:r>
+      <w:proofErr w:type="spellStart"/>
+      <w:r>
+        <w:t>incl</w:t>
+      </w:r>
+      <w:proofErr w:type="spellEnd"/>
+      <w:r>
+        <w:t xml:space="preserve"> organ weights), int2 (</w:t>
+      </w:r>
+      <w:proofErr w:type="spellStart"/>
+      <w:r>
+        <w:t>incl</w:t>
+      </w:r>
+      <w:proofErr w:type="spellEnd"/>
+      <w:r>
+        <w:t xml:space="preserve"> Macro )and int3 (</w:t>
+      </w:r>
+      <w:proofErr w:type="spellStart"/>
+      <w:r>
+        <w:t>Incl</w:t>
+      </w:r>
+      <w:proofErr w:type="spellEnd"/>
+      <w:r>
+        <w:t xml:space="preserve"> </w:t>
+      </w:r>
+      <w:proofErr w:type="spellStart"/>
+      <w:r>
+        <w:t>Histo</w:t>
+      </w:r>
+      <w:proofErr w:type="spellEnd"/>
+      <w:r>
+        <w:t>)</w:t>
       </w:r>
     </w:p>
     <w:p>
@@ -9128,8 +10535,13 @@
         </w:numPr>
       </w:pPr>
       <w:r>
-        <w:t>For Macro &amp; Histo</w:t>
-      </w:r>
+        <w:t xml:space="preserve">For Macro &amp; </w:t>
+      </w:r>
+      <w:proofErr w:type="spellStart"/>
+      <w:r>
+        <w:t>Histo</w:t>
+      </w:r>
+      <w:proofErr w:type="spellEnd"/>
     </w:p>
     <w:p>
       <w:pPr>
@@ -9176,7 +10588,23 @@
         </w:numPr>
       </w:pPr>
       <w:r>
-        <w:t>Do I get best vales for parameters then use for all rdvs or do I have to find the best parameter values for each rdv?</w:t>
+        <w:t xml:space="preserve">Do I get best vales for parameters then use for all </w:t>
+      </w:r>
+      <w:proofErr w:type="spellStart"/>
+      <w:r>
+        <w:t>rdvs</w:t>
+      </w:r>
+      <w:proofErr w:type="spellEnd"/>
+      <w:r>
+        <w:t xml:space="preserve"> or do I have to find the best parameter values for each </w:t>
+      </w:r>
+      <w:proofErr w:type="spellStart"/>
+      <w:r>
+        <w:t>rdv</w:t>
+      </w:r>
+      <w:proofErr w:type="spellEnd"/>
+      <w:r>
+        <w:t>?</w:t>
       </w:r>
     </w:p>
     <w:p>
@@ -9189,7 +10617,23 @@
       </w:pPr>
       <w:r>
         <w:lastRenderedPageBreak/>
-        <w:t>If one-set of parameters which rdv do I use ext or int3</w:t>
+        <w:t xml:space="preserve">If one-set of parameters which </w:t>
+      </w:r>
+      <w:proofErr w:type="spellStart"/>
+      <w:r>
+        <w:t>rdv</w:t>
+      </w:r>
+      <w:proofErr w:type="spellEnd"/>
+      <w:r>
+        <w:t xml:space="preserve"> do I use </w:t>
+      </w:r>
+      <w:proofErr w:type="spellStart"/>
+      <w:r>
+        <w:t>ext</w:t>
+      </w:r>
+      <w:proofErr w:type="spellEnd"/>
+      <w:r>
+        <w:t xml:space="preserve"> or int3</w:t>
       </w:r>
     </w:p>
     <w:p>
@@ -9236,9 +10680,11 @@
           <w:numId w:val="8"/>
         </w:numPr>
       </w:pPr>
+      <w:proofErr w:type="spellStart"/>
       <w:r>
         <w:t>Gestational_age_at_birth</w:t>
       </w:r>
+      <w:proofErr w:type="spellEnd"/>
     </w:p>
     <w:p>
       <w:pPr>
@@ -9285,8 +10731,13 @@
         </w:numPr>
       </w:pPr>
       <w:r>
-        <w:t>Do basic Decision Tree on all rdvs</w:t>
-      </w:r>
+        <w:t xml:space="preserve">Do basic Decision Tree on all </w:t>
+      </w:r>
+      <w:proofErr w:type="spellStart"/>
+      <w:r>
+        <w:t>rdvs</w:t>
+      </w:r>
+      <w:proofErr w:type="spellEnd"/>
     </w:p>
     <w:p>
       <w:pPr>
@@ -9309,7 +10760,7 @@
 </file>
 
 <file path=word/numbering.xml><?xml version="1.0" encoding="utf-8"?>
-<w:numbering xmlns:wpc="http://schemas.microsoft.com/office/word/2010/wordprocessingCanvas" xmlns:mc="http://schemas.openxmlformats.org/markup-compatibility/2006" xmlns:o="urn:schemas-microsoft-com:office:office" xmlns:r="http://schemas.openxmlformats.org/officeDocument/2006/relationships" xmlns:m="http://schemas.openxmlformats.org/officeDocument/2006/math" xmlns:v="urn:schemas-microsoft-com:vml" xmlns:wp14="http://schemas.microsoft.com/office/word/2010/wordprocessingDrawing" xmlns:wp="http://schemas.openxmlformats.org/drawingml/2006/wordprocessingDrawing" xmlns:w10="urn:schemas-microsoft-com:office:word" xmlns:w="http://schemas.openxmlformats.org/wordprocessingml/2006/main" xmlns:w14="http://schemas.microsoft.com/office/word/2010/wordml" xmlns:w15="http://schemas.microsoft.com/office/word/2012/wordml" xmlns:wpg="http://schemas.microsoft.com/office/word/2010/wordprocessingGroup" xmlns:wpi="http://schemas.microsoft.com/office/word/2010/wordprocessingInk" xmlns:wne="http://schemas.microsoft.com/office/word/2006/wordml" xmlns:wps="http://schemas.microsoft.com/office/word/2010/wordprocessingShape" mc:Ignorable="w14 w15 wp14">
+<w:numbering xmlns:wpc="http://schemas.microsoft.com/office/word/2010/wordprocessingCanvas" xmlns:cx="http://schemas.microsoft.com/office/drawing/2014/chartex" xmlns:cx1="http://schemas.microsoft.com/office/drawing/2015/9/8/chartex" xmlns:mc="http://schemas.openxmlformats.org/markup-compatibility/2006" xmlns:o="urn:schemas-microsoft-com:office:office" xmlns:r="http://schemas.openxmlformats.org/officeDocument/2006/relationships" xmlns:m="http://schemas.openxmlformats.org/officeDocument/2006/math" xmlns:v="urn:schemas-microsoft-com:vml" xmlns:wp14="http://schemas.microsoft.com/office/word/2010/wordprocessingDrawing" xmlns:wp="http://schemas.openxmlformats.org/drawingml/2006/wordprocessingDrawing" xmlns:w10="urn:schemas-microsoft-com:office:word" xmlns:w="http://schemas.openxmlformats.org/wordprocessingml/2006/main" xmlns:w14="http://schemas.microsoft.com/office/word/2010/wordml" xmlns:w15="http://schemas.microsoft.com/office/word/2012/wordml" xmlns:w16se="http://schemas.microsoft.com/office/word/2015/wordml/symex" xmlns:wpg="http://schemas.microsoft.com/office/word/2010/wordprocessingGroup" xmlns:wpi="http://schemas.microsoft.com/office/word/2010/wordprocessingInk" xmlns:wne="http://schemas.microsoft.com/office/word/2006/wordml" xmlns:wps="http://schemas.microsoft.com/office/word/2010/wordprocessingShape" mc:Ignorable="w14 w15 w16se wp14">
   <w:abstractNum w:abstractNumId="0" w15:restartNumberingAfterBreak="0">
     <w:nsid w:val="0C1C2F04"/>
     <w:multiLevelType w:val="hybridMultilevel"/>
@@ -10242,7 +11693,7 @@
 </file>
 
 <file path=word/styles.xml><?xml version="1.0" encoding="utf-8"?>
-<w:styles xmlns:mc="http://schemas.openxmlformats.org/markup-compatibility/2006" xmlns:r="http://schemas.openxmlformats.org/officeDocument/2006/relationships" xmlns:w="http://schemas.openxmlformats.org/wordprocessingml/2006/main" xmlns:w14="http://schemas.microsoft.com/office/word/2010/wordml" xmlns:w15="http://schemas.microsoft.com/office/word/2012/wordml" mc:Ignorable="w14 w15">
+<w:styles xmlns:mc="http://schemas.openxmlformats.org/markup-compatibility/2006" xmlns:r="http://schemas.openxmlformats.org/officeDocument/2006/relationships" xmlns:w="http://schemas.openxmlformats.org/wordprocessingml/2006/main" xmlns:w14="http://schemas.microsoft.com/office/word/2010/wordml" xmlns:w15="http://schemas.microsoft.com/office/word/2012/wordml" xmlns:w16se="http://schemas.microsoft.com/office/word/2015/wordml/symex" mc:Ignorable="w14 w15 w16se">
   <w:docDefaults>
     <w:rPrDefault>
       <w:rPr>

</xml_diff>

<commit_message>
Final bits of the report.
</commit_message>
<xml_diff>
--- a/Docs/project_tracker.docx
+++ b/Docs/project_tracker.docx
@@ -5265,6 +5265,92 @@
     </w:p>
     <w:p>
       <w:pPr>
+        <w:pStyle w:val="ListParagraph"/>
+        <w:numPr>
+          <w:ilvl w:val="0"/>
+          <w:numId w:val="4"/>
+        </w:numPr>
+      </w:pPr>
+      <w:r>
+        <w:t>Thursday, 12</w:t>
+      </w:r>
+      <w:r>
+        <w:rPr>
+          <w:vertAlign w:val="superscript"/>
+        </w:rPr>
+        <w:t>th</w:t>
+      </w:r>
+      <w:r>
+        <w:t xml:space="preserve"> September</w:t>
+      </w:r>
+    </w:p>
+    <w:p>
+      <w:pPr>
+        <w:pStyle w:val="ListParagraph"/>
+        <w:numPr>
+          <w:ilvl w:val="1"/>
+          <w:numId w:val="4"/>
+        </w:numPr>
+      </w:pPr>
+      <w:r>
+        <w:t>Listing files to be going on CD</w:t>
+      </w:r>
+    </w:p>
+    <w:p>
+      <w:pPr>
+        <w:pStyle w:val="ListParagraph"/>
+        <w:numPr>
+          <w:ilvl w:val="1"/>
+          <w:numId w:val="4"/>
+        </w:numPr>
+      </w:pPr>
+      <w:r>
+        <w:t>Complete documenting RDVs</w:t>
+      </w:r>
+    </w:p>
+    <w:p>
+      <w:pPr>
+        <w:pStyle w:val="ListParagraph"/>
+        <w:numPr>
+          <w:ilvl w:val="0"/>
+          <w:numId w:val="4"/>
+        </w:numPr>
+      </w:pPr>
+      <w:r>
+        <w:t>Friday, 13</w:t>
+      </w:r>
+      <w:r>
+        <w:rPr>
+          <w:vertAlign w:val="superscript"/>
+        </w:rPr>
+        <w:t>th</w:t>
+      </w:r>
+      <w:r>
+        <w:t xml:space="preserve"> September</w:t>
+      </w:r>
+    </w:p>
+    <w:p>
+      <w:pPr>
+        <w:pStyle w:val="ListParagraph"/>
+        <w:numPr>
+          <w:ilvl w:val="1"/>
+          <w:numId w:val="4"/>
+        </w:numPr>
+      </w:pPr>
+      <w:r>
+        <w:t xml:space="preserve">Update </w:t>
+      </w:r>
+      <w:proofErr w:type="spellStart"/>
+      <w:r>
+        <w:t>todo</w:t>
+      </w:r>
+      <w:proofErr w:type="spellEnd"/>
+      <w:r>
+        <w:t xml:space="preserve"> list to completion</w:t>
+      </w:r>
+    </w:p>
+    <w:p>
+      <w:pPr>
         <w:pStyle w:val="Heading1"/>
       </w:pPr>
       <w:r>
@@ -5282,6 +5368,12 @@
       <w:r>
         <w:t>Project Report</w:t>
       </w:r>
+      <w:r>
+        <w:t xml:space="preserve"> - </w:t>
+      </w:r>
+      <w:r>
+        <w:t>Before completion</w:t>
+      </w:r>
     </w:p>
     <w:p>
       <w:pPr>
@@ -5292,14 +5384,14 @@
         </w:numPr>
       </w:pPr>
       <w:r>
-        <w:t>Before Monday</w:t>
-      </w:r>
-    </w:p>
-    <w:p>
-      <w:pPr>
-        <w:pStyle w:val="ListParagraph"/>
-        <w:numPr>
-          <w:ilvl w:val="2"/>
+        <w:t>Appendix B – ETL Process</w:t>
+      </w:r>
+    </w:p>
+    <w:p>
+      <w:pPr>
+        <w:pStyle w:val="ListParagraph"/>
+        <w:numPr>
+          <w:ilvl w:val="1"/>
           <w:numId w:val="6"/>
         </w:numPr>
         <w:rPr>
@@ -5310,7 +5402,19 @@
         <w:rPr>
           <w:strike/>
         </w:rPr>
-        <w:t>Post mortem =&gt; post-mortem</w:t>
+        <w:t>Appendix C – COD Attribute mapping</w:t>
+      </w:r>
+    </w:p>
+    <w:p>
+      <w:pPr>
+        <w:pStyle w:val="ListParagraph"/>
+        <w:numPr>
+          <w:ilvl w:val="1"/>
+          <w:numId w:val="6"/>
+        </w:numPr>
+      </w:pPr>
+      <w:r>
+        <w:t>More text</w:t>
       </w:r>
     </w:p>
     <w:p>
@@ -5318,6 +5422,83 @@
         <w:pStyle w:val="ListParagraph"/>
         <w:numPr>
           <w:ilvl w:val="2"/>
+          <w:numId w:val="6"/>
+        </w:numPr>
+      </w:pPr>
+      <w:r>
+        <w:t>5.2 Decision Tree output</w:t>
+      </w:r>
+    </w:p>
+    <w:p>
+      <w:pPr>
+        <w:pStyle w:val="ListParagraph"/>
+        <w:numPr>
+          <w:ilvl w:val="2"/>
+          <w:numId w:val="6"/>
+        </w:numPr>
+      </w:pPr>
+      <w:r>
+        <w:t>5.2.5 All Stages</w:t>
+      </w:r>
+    </w:p>
+    <w:p>
+      <w:pPr>
+        <w:pStyle w:val="ListParagraph"/>
+        <w:numPr>
+          <w:ilvl w:val="2"/>
+          <w:numId w:val="6"/>
+        </w:numPr>
+      </w:pPr>
+      <w:r>
+        <w:t>5.3.1 Random Forest</w:t>
+      </w:r>
+    </w:p>
+    <w:p>
+      <w:pPr>
+        <w:pStyle w:val="ListParagraph"/>
+        <w:numPr>
+          <w:ilvl w:val="3"/>
+          <w:numId w:val="6"/>
+        </w:numPr>
+      </w:pPr>
+      <w:r>
+        <w:t>How slow it was.</w:t>
+      </w:r>
+    </w:p>
+    <w:p>
+      <w:pPr>
+        <w:pStyle w:val="ListParagraph"/>
+        <w:numPr>
+          <w:ilvl w:val="2"/>
+          <w:numId w:val="6"/>
+        </w:numPr>
+      </w:pPr>
+      <w:r>
+        <w:t xml:space="preserve">5.3.2 </w:t>
+      </w:r>
+      <w:proofErr w:type="spellStart"/>
+      <w:r>
+        <w:t>XGBoost</w:t>
+      </w:r>
+      <w:proofErr w:type="spellEnd"/>
+    </w:p>
+    <w:p>
+      <w:pPr>
+        <w:pStyle w:val="ListParagraph"/>
+        <w:numPr>
+          <w:ilvl w:val="2"/>
+          <w:numId w:val="6"/>
+        </w:numPr>
+      </w:pPr>
+      <w:r>
+        <w:t>8 Conclusion</w:t>
+      </w:r>
+    </w:p>
+    <w:p>
+      <w:pPr>
+        <w:pStyle w:val="ListParagraph"/>
+        <w:numPr>
+          <w:ilvl w:val="1"/>
           <w:numId w:val="6"/>
         </w:numPr>
         <w:rPr>
@@ -5328,7 +5509,7 @@
         <w:rPr>
           <w:strike/>
         </w:rPr>
-        <w:t>Copy in references from project proposal</w:t>
+        <w:t>Appendix E – Deliverables</w:t>
       </w:r>
     </w:p>
     <w:p>
@@ -5346,28 +5527,32 @@
         <w:rPr>
           <w:strike/>
         </w:rPr>
-        <w:t xml:space="preserve">HAS Model developed at GOSH with </w:t>
-      </w:r>
-      <w:proofErr w:type="spellStart"/>
-      <w:r>
+        <w:t>State GIT same structure as files on CD</w:t>
+      </w:r>
+    </w:p>
+    <w:p>
+      <w:pPr>
+        <w:pStyle w:val="ListParagraph"/>
+        <w:numPr>
+          <w:ilvl w:val="2"/>
+          <w:numId w:val="6"/>
+        </w:numPr>
         <w:rPr>
           <w:strike/>
         </w:rPr>
-        <w:t>Aridhia</w:t>
-      </w:r>
-      <w:proofErr w:type="spellEnd"/>
+      </w:pPr>
       <w:r>
         <w:rPr>
           <w:strike/>
         </w:rPr>
-        <w:t xml:space="preserve"> – Chapter 3?</w:t>
-      </w:r>
-    </w:p>
-    <w:p>
-      <w:pPr>
-        <w:pStyle w:val="ListParagraph"/>
-        <w:numPr>
-          <w:ilvl w:val="2"/>
+        <w:t>CD</w:t>
+      </w:r>
+    </w:p>
+    <w:p>
+      <w:pPr>
+        <w:pStyle w:val="ListParagraph"/>
+        <w:numPr>
+          <w:ilvl w:val="3"/>
           <w:numId w:val="6"/>
         </w:numPr>
         <w:rPr>
@@ -5378,7 +5563,19 @@
         <w:rPr>
           <w:strike/>
         </w:rPr>
-        <w:t>Report Outline (2.3)</w:t>
+        <w:t>Folder of complete analytics output</w:t>
+      </w:r>
+    </w:p>
+    <w:p>
+      <w:pPr>
+        <w:pStyle w:val="ListParagraph"/>
+        <w:numPr>
+          <w:ilvl w:val="1"/>
+          <w:numId w:val="6"/>
+        </w:numPr>
+      </w:pPr>
+      <w:r>
+        <w:t>References</w:t>
       </w:r>
     </w:p>
     <w:p>
@@ -5388,15 +5585,9 @@
           <w:ilvl w:val="2"/>
           <w:numId w:val="6"/>
         </w:numPr>
-        <w:rPr>
-          <w:strike/>
-        </w:rPr>
-      </w:pPr>
-      <w:r>
-        <w:rPr>
-          <w:strike/>
-        </w:rPr>
-        <w:t xml:space="preserve">Introduction to Chapter 5 </w:t>
+      </w:pPr>
+      <w:r>
+        <w:t>Python &amp; R Packages</w:t>
       </w:r>
     </w:p>
     <w:p>
@@ -5406,57 +5597,9 @@
           <w:ilvl w:val="2"/>
           <w:numId w:val="6"/>
         </w:numPr>
-        <w:rPr>
-          <w:strike/>
-        </w:rPr>
-      </w:pPr>
-      <w:r>
-        <w:rPr>
-          <w:strike/>
-        </w:rPr>
-        <w:t>Add decision output for additional stages.</w:t>
-      </w:r>
-    </w:p>
-    <w:p>
-      <w:pPr>
-        <w:pStyle w:val="ListParagraph"/>
-        <w:numPr>
-          <w:ilvl w:val="2"/>
-          <w:numId w:val="6"/>
-        </w:numPr>
-      </w:pPr>
-      <w:r>
-        <w:t>Textual explanation of plots in section 5.4</w:t>
-      </w:r>
-    </w:p>
-    <w:p>
-      <w:pPr>
-        <w:pStyle w:val="ListParagraph"/>
-        <w:numPr>
-          <w:ilvl w:val="2"/>
-          <w:numId w:val="6"/>
-        </w:numPr>
-        <w:rPr>
-          <w:strike/>
-        </w:rPr>
-      </w:pPr>
-      <w:r>
-        <w:rPr>
-          <w:strike/>
-        </w:rPr>
-        <w:t>Chapter 6 Results – text!</w:t>
-      </w:r>
-    </w:p>
-    <w:p>
-      <w:pPr>
-        <w:pStyle w:val="ListParagraph"/>
-        <w:numPr>
-          <w:ilvl w:val="2"/>
-          <w:numId w:val="6"/>
-        </w:numPr>
-      </w:pPr>
-      <w:r>
-        <w:t>Chapter 7 – Conclusions</w:t>
+      </w:pPr>
+      <w:r>
+        <w:t>Feature normalisation</w:t>
       </w:r>
     </w:p>
     <w:p>
@@ -5468,7 +5611,7 @@
         </w:numPr>
       </w:pPr>
       <w:r>
-        <w:t>7.1 Project summary</w:t>
+        <w:t xml:space="preserve">x-mean/standard deviation = </w:t>
       </w:r>
     </w:p>
     <w:p>
@@ -5476,787 +5619,6 @@
         <w:pStyle w:val="ListParagraph"/>
         <w:numPr>
           <w:ilvl w:val="3"/>
-          <w:numId w:val="6"/>
-        </w:numPr>
-      </w:pPr>
-      <w:r>
-        <w:t>7.2 Project evaluation</w:t>
-      </w:r>
-    </w:p>
-    <w:p>
-      <w:pPr>
-        <w:pStyle w:val="ListParagraph"/>
-        <w:numPr>
-          <w:ilvl w:val="1"/>
-          <w:numId w:val="6"/>
-        </w:numPr>
-      </w:pPr>
-      <w:r>
-        <w:t>After Monday</w:t>
-      </w:r>
-    </w:p>
-    <w:p>
-      <w:pPr>
-        <w:pStyle w:val="ListParagraph"/>
-        <w:numPr>
-          <w:ilvl w:val="2"/>
-          <w:numId w:val="6"/>
-        </w:numPr>
-      </w:pPr>
-      <w:r>
-        <w:t>Acknowledgments</w:t>
-      </w:r>
-    </w:p>
-    <w:p>
-      <w:pPr>
-        <w:pStyle w:val="ListParagraph"/>
-        <w:numPr>
-          <w:ilvl w:val="2"/>
-          <w:numId w:val="6"/>
-        </w:numPr>
-      </w:pPr>
-      <w:r>
-        <w:t>Data Wrangling</w:t>
-      </w:r>
-    </w:p>
-    <w:p>
-      <w:pPr>
-        <w:pStyle w:val="ListParagraph"/>
-        <w:numPr>
-          <w:ilvl w:val="3"/>
-          <w:numId w:val="6"/>
-        </w:numPr>
-      </w:pPr>
-      <w:r>
-        <w:t>One hot encoding?</w:t>
-      </w:r>
-    </w:p>
-    <w:p>
-      <w:pPr>
-        <w:pStyle w:val="ListParagraph"/>
-        <w:numPr>
-          <w:ilvl w:val="2"/>
-          <w:numId w:val="6"/>
-        </w:numPr>
-      </w:pPr>
-      <w:r>
-        <w:t>Update references</w:t>
-      </w:r>
-    </w:p>
-    <w:p>
-      <w:pPr>
-        <w:pStyle w:val="ListParagraph"/>
-        <w:numPr>
-          <w:ilvl w:val="3"/>
-          <w:numId w:val="6"/>
-        </w:numPr>
-      </w:pPr>
-      <w:r>
-        <w:t>References for model packages in Chapter 3</w:t>
-      </w:r>
-    </w:p>
-    <w:p>
-      <w:pPr>
-        <w:pStyle w:val="ListParagraph"/>
-        <w:numPr>
-          <w:ilvl w:val="2"/>
-          <w:numId w:val="6"/>
-        </w:numPr>
-      </w:pPr>
-      <w:r>
-        <w:t>Introduction to 5.2 Decision tress what does the output mean? What does the tree show?</w:t>
-      </w:r>
-    </w:p>
-    <w:p>
-      <w:pPr>
-        <w:pStyle w:val="ListParagraph"/>
-        <w:numPr>
-          <w:ilvl w:val="3"/>
-          <w:numId w:val="6"/>
-        </w:numPr>
-        <w:rPr>
-          <w:strike/>
-        </w:rPr>
-      </w:pPr>
-      <w:r>
-        <w:rPr>
-          <w:strike/>
-        </w:rPr>
-        <w:t>Move graphics around to make clearer</w:t>
-      </w:r>
-    </w:p>
-    <w:p>
-      <w:pPr>
-        <w:pStyle w:val="ListParagraph"/>
-        <w:numPr>
-          <w:ilvl w:val="2"/>
-          <w:numId w:val="6"/>
-        </w:numPr>
-      </w:pPr>
-      <w:r>
-        <w:t>Introduction to 5.3 ensemble methods</w:t>
-      </w:r>
-    </w:p>
-    <w:p>
-      <w:pPr>
-        <w:pStyle w:val="ListParagraph"/>
-        <w:numPr>
-          <w:ilvl w:val="3"/>
-          <w:numId w:val="6"/>
-        </w:numPr>
-      </w:pPr>
-      <w:r>
-        <w:t>What do the results show?</w:t>
-      </w:r>
-    </w:p>
-    <w:p>
-      <w:pPr>
-        <w:pStyle w:val="ListParagraph"/>
-        <w:numPr>
-          <w:ilvl w:val="2"/>
-          <w:numId w:val="6"/>
-        </w:numPr>
-        <w:rPr>
-          <w:strike/>
-        </w:rPr>
-      </w:pPr>
-      <w:r>
-        <w:rPr>
-          <w:strike/>
-        </w:rPr>
-        <w:t>Appendix A – Code samples</w:t>
-      </w:r>
-    </w:p>
-    <w:p>
-      <w:pPr>
-        <w:pStyle w:val="ListParagraph"/>
-        <w:numPr>
-          <w:ilvl w:val="2"/>
-          <w:numId w:val="6"/>
-        </w:numPr>
-      </w:pPr>
-      <w:r>
-        <w:t>Appendix B – ETL process</w:t>
-      </w:r>
-    </w:p>
-    <w:p>
-      <w:pPr>
-        <w:pStyle w:val="ListParagraph"/>
-        <w:numPr>
-          <w:ilvl w:val="2"/>
-          <w:numId w:val="6"/>
-        </w:numPr>
-      </w:pPr>
-      <w:r>
-        <w:lastRenderedPageBreak/>
-        <w:t>Appendix C – COD2 mapping</w:t>
-      </w:r>
-    </w:p>
-    <w:p>
-      <w:pPr>
-        <w:pStyle w:val="ListParagraph"/>
-        <w:numPr>
-          <w:ilvl w:val="2"/>
-          <w:numId w:val="6"/>
-        </w:numPr>
-      </w:pPr>
-      <w:r>
-        <w:t>Update:</w:t>
-      </w:r>
-    </w:p>
-    <w:p>
-      <w:pPr>
-        <w:pStyle w:val="ListParagraph"/>
-        <w:numPr>
-          <w:ilvl w:val="3"/>
-          <w:numId w:val="6"/>
-        </w:numPr>
-      </w:pPr>
-      <w:r>
-        <w:t>Contents</w:t>
-      </w:r>
-    </w:p>
-    <w:p>
-      <w:pPr>
-        <w:pStyle w:val="ListParagraph"/>
-        <w:numPr>
-          <w:ilvl w:val="3"/>
-          <w:numId w:val="6"/>
-        </w:numPr>
-      </w:pPr>
-      <w:r>
-        <w:t>List if figures</w:t>
-      </w:r>
-    </w:p>
-    <w:p>
-      <w:pPr>
-        <w:pStyle w:val="ListParagraph"/>
-        <w:numPr>
-          <w:ilvl w:val="3"/>
-          <w:numId w:val="6"/>
-        </w:numPr>
-      </w:pPr>
-      <w:r>
-        <w:t>Refer</w:t>
-      </w:r>
-      <w:r>
-        <w:t>e</w:t>
-      </w:r>
-      <w:bookmarkStart w:id="0" w:name="_GoBack"/>
-      <w:bookmarkEnd w:id="0"/>
-      <w:r>
-        <w:t>nces to Appendices</w:t>
-      </w:r>
-    </w:p>
-    <w:p>
-      <w:pPr>
-        <w:pStyle w:val="ListParagraph"/>
-        <w:numPr>
-          <w:ilvl w:val="0"/>
-          <w:numId w:val="6"/>
-        </w:numPr>
-      </w:pPr>
-      <w:proofErr w:type="spellStart"/>
-      <w:r>
-        <w:t>Plotcp</w:t>
-      </w:r>
-      <w:proofErr w:type="spellEnd"/>
-      <w:r>
-        <w:t>(</w:t>
-      </w:r>
-      <w:proofErr w:type="spellStart"/>
-      <w:r>
-        <w:t>tune_fit</w:t>
-      </w:r>
-      <w:proofErr w:type="spellEnd"/>
-      <w:r>
-        <w:t>) for Decision Tree</w:t>
-      </w:r>
-    </w:p>
-    <w:p>
-      <w:pPr>
-        <w:pStyle w:val="ListParagraph"/>
-        <w:numPr>
-          <w:ilvl w:val="0"/>
-          <w:numId w:val="6"/>
-        </w:numPr>
-      </w:pPr>
-      <w:r>
-        <w:t xml:space="preserve">Change column names for Macro &amp; </w:t>
-      </w:r>
-      <w:proofErr w:type="spellStart"/>
-      <w:r>
-        <w:t>Hist</w:t>
-      </w:r>
-      <w:proofErr w:type="spellEnd"/>
-      <w:r>
-        <w:t xml:space="preserve"> remove _</w:t>
-      </w:r>
-      <w:proofErr w:type="spellStart"/>
-      <w:r>
-        <w:t>SyFiID</w:t>
-      </w:r>
-      <w:proofErr w:type="spellEnd"/>
-      <w:r>
-        <w:t xml:space="preserve"> etc.</w:t>
-      </w:r>
-    </w:p>
-    <w:p>
-      <w:pPr>
-        <w:pStyle w:val="ListParagraph"/>
-        <w:numPr>
-          <w:ilvl w:val="0"/>
-          <w:numId w:val="6"/>
-        </w:numPr>
-      </w:pPr>
-      <w:r>
-        <w:t>Visualisations of models</w:t>
-      </w:r>
-    </w:p>
-    <w:p>
-      <w:pPr>
-        <w:pStyle w:val="ListParagraph"/>
-        <w:numPr>
-          <w:ilvl w:val="1"/>
-          <w:numId w:val="6"/>
-        </w:numPr>
-      </w:pPr>
-      <w:r>
-        <w:t>Random forest</w:t>
-      </w:r>
-    </w:p>
-    <w:p>
-      <w:pPr>
-        <w:pStyle w:val="ListParagraph"/>
-        <w:numPr>
-          <w:ilvl w:val="1"/>
-          <w:numId w:val="6"/>
-        </w:numPr>
-      </w:pPr>
-      <w:proofErr w:type="spellStart"/>
-      <w:r>
-        <w:t>XGBoost</w:t>
-      </w:r>
-      <w:proofErr w:type="spellEnd"/>
-    </w:p>
-    <w:p>
-      <w:pPr>
-        <w:pStyle w:val="ListParagraph"/>
-        <w:numPr>
-          <w:ilvl w:val="0"/>
-          <w:numId w:val="6"/>
-        </w:numPr>
-      </w:pPr>
-      <w:r>
-        <w:t>Data and scripts onto the platform</w:t>
-      </w:r>
-    </w:p>
-    <w:p>
-      <w:pPr>
-        <w:pStyle w:val="ListParagraph"/>
-        <w:numPr>
-          <w:ilvl w:val="0"/>
-          <w:numId w:val="6"/>
-        </w:numPr>
-      </w:pPr>
-      <w:r>
-        <w:t>Move R code to RMDs</w:t>
-      </w:r>
-    </w:p>
-    <w:p>
-      <w:pPr>
-        <w:pStyle w:val="ListParagraph"/>
-        <w:numPr>
-          <w:ilvl w:val="0"/>
-          <w:numId w:val="6"/>
-        </w:numPr>
-      </w:pPr>
-      <w:r>
-        <w:t xml:space="preserve">What is “accuracy” in </w:t>
-      </w:r>
-      <w:proofErr w:type="spellStart"/>
-      <w:r>
-        <w:t>RandomForest</w:t>
-      </w:r>
-      <w:proofErr w:type="spellEnd"/>
-      <w:r>
-        <w:t>?</w:t>
-      </w:r>
-    </w:p>
-    <w:p>
-      <w:pPr>
-        <w:pStyle w:val="ListParagraph"/>
-        <w:numPr>
-          <w:ilvl w:val="0"/>
-          <w:numId w:val="6"/>
-        </w:numPr>
-      </w:pPr>
-      <w:r>
-        <w:t xml:space="preserve">What is </w:t>
-      </w:r>
-      <w:proofErr w:type="spellStart"/>
-      <w:r>
-        <w:t>Nodesize</w:t>
-      </w:r>
-      <w:proofErr w:type="spellEnd"/>
-      <w:r>
-        <w:t xml:space="preserve"> in random forest?</w:t>
-      </w:r>
-    </w:p>
-    <w:p>
-      <w:pPr>
-        <w:pStyle w:val="ListParagraph"/>
-        <w:numPr>
-          <w:ilvl w:val="0"/>
-          <w:numId w:val="6"/>
-        </w:numPr>
-      </w:pPr>
-      <w:r>
-        <w:t>Create measurement RDVs</w:t>
-      </w:r>
-    </w:p>
-    <w:p>
-      <w:pPr>
-        <w:pStyle w:val="ListParagraph"/>
-        <w:numPr>
-          <w:ilvl w:val="1"/>
-          <w:numId w:val="6"/>
-        </w:numPr>
-      </w:pPr>
-      <w:r>
-        <w:t>Look at correlations</w:t>
-      </w:r>
-      <w:r>
-        <w:t xml:space="preserve"> - visualisations</w:t>
-      </w:r>
-    </w:p>
-    <w:p>
-      <w:pPr>
-        <w:pStyle w:val="ListParagraph"/>
-        <w:numPr>
-          <w:ilvl w:val="0"/>
-          <w:numId w:val="6"/>
-        </w:numPr>
-      </w:pPr>
-      <w:r>
-        <w:t xml:space="preserve">Continue with ReadMe.md </w:t>
-      </w:r>
-    </w:p>
-    <w:p>
-      <w:pPr>
-        <w:pStyle w:val="ListParagraph"/>
-        <w:numPr>
-          <w:ilvl w:val="1"/>
-          <w:numId w:val="6"/>
-        </w:numPr>
-      </w:pPr>
-      <w:r>
-        <w:t>Describe more routines</w:t>
-      </w:r>
-    </w:p>
-    <w:p>
-      <w:pPr>
-        <w:pStyle w:val="ListParagraph"/>
-        <w:numPr>
-          <w:ilvl w:val="0"/>
-          <w:numId w:val="6"/>
-        </w:numPr>
-      </w:pPr>
-      <w:r>
-        <w:t>Add Lab Events</w:t>
-      </w:r>
-    </w:p>
-    <w:p>
-      <w:pPr>
-        <w:pStyle w:val="ListParagraph"/>
-        <w:numPr>
-          <w:ilvl w:val="1"/>
-          <w:numId w:val="6"/>
-        </w:numPr>
-      </w:pPr>
-      <w:r>
-        <w:t xml:space="preserve">NB </w:t>
-      </w:r>
-      <w:proofErr w:type="spellStart"/>
-      <w:r>
-        <w:t>create_reporting_attributes</w:t>
-      </w:r>
-      <w:proofErr w:type="spellEnd"/>
-      <w:r>
-        <w:t xml:space="preserve"> needs sorting</w:t>
-      </w:r>
-    </w:p>
-    <w:p>
-      <w:pPr>
-        <w:pStyle w:val="ListParagraph"/>
-        <w:numPr>
-          <w:ilvl w:val="0"/>
-          <w:numId w:val="6"/>
-        </w:numPr>
-      </w:pPr>
-      <w:proofErr w:type="spellStart"/>
-      <w:r>
-        <w:t>Value_type_concept_id</w:t>
-      </w:r>
-      <w:proofErr w:type="spellEnd"/>
-    </w:p>
-    <w:p>
-      <w:pPr>
-        <w:pStyle w:val="ListParagraph"/>
-        <w:numPr>
-          <w:ilvl w:val="1"/>
-          <w:numId w:val="6"/>
-        </w:numPr>
-      </w:pPr>
-      <w:r>
-        <w:t>Global variables</w:t>
-      </w:r>
-    </w:p>
-    <w:p>
-      <w:pPr>
-        <w:pStyle w:val="ListParagraph"/>
-        <w:numPr>
-          <w:ilvl w:val="0"/>
-          <w:numId w:val="6"/>
-        </w:numPr>
-      </w:pPr>
-      <w:r>
-        <w:t>Rationalise naming conventions</w:t>
-      </w:r>
-    </w:p>
-    <w:p>
-      <w:pPr>
-        <w:pStyle w:val="ListParagraph"/>
-        <w:numPr>
-          <w:ilvl w:val="1"/>
-          <w:numId w:val="6"/>
-        </w:numPr>
-      </w:pPr>
-      <w:r>
-        <w:t>Functions either camel case or snake case</w:t>
-      </w:r>
-    </w:p>
-    <w:p>
-      <w:pPr>
-        <w:pStyle w:val="ListParagraph"/>
-        <w:numPr>
-          <w:ilvl w:val="0"/>
-          <w:numId w:val="6"/>
-        </w:numPr>
-      </w:pPr>
-      <w:r>
-        <w:t>Review with Ben, q</w:t>
-      </w:r>
-      <w:r>
-        <w:t>uestions</w:t>
-      </w:r>
-      <w:r>
-        <w:t>:</w:t>
-      </w:r>
-    </w:p>
-    <w:p>
-      <w:pPr>
-        <w:pStyle w:val="ListParagraph"/>
-        <w:numPr>
-          <w:ilvl w:val="1"/>
-          <w:numId w:val="6"/>
-        </w:numPr>
-      </w:pPr>
-      <w:r>
-        <w:t>Why COD2_SUMM = 003 i.e. other</w:t>
-      </w:r>
-    </w:p>
-    <w:p>
-      <w:pPr>
-        <w:pStyle w:val="ListParagraph"/>
-        <w:numPr>
-          <w:ilvl w:val="1"/>
-          <w:numId w:val="6"/>
-        </w:numPr>
-      </w:pPr>
-      <w:r>
-        <w:t xml:space="preserve">Understand </w:t>
-      </w:r>
-      <w:proofErr w:type="spellStart"/>
-      <w:r>
-        <w:t>rpart</w:t>
-      </w:r>
-      <w:proofErr w:type="spellEnd"/>
-      <w:r>
-        <w:t xml:space="preserve"> and </w:t>
-      </w:r>
-      <w:proofErr w:type="spellStart"/>
-      <w:r>
-        <w:t>rpart.plot</w:t>
-      </w:r>
-      <w:proofErr w:type="spellEnd"/>
-    </w:p>
-    <w:p>
-      <w:pPr>
-        <w:pStyle w:val="ListParagraph"/>
-        <w:numPr>
-          <w:ilvl w:val="2"/>
-          <w:numId w:val="6"/>
-        </w:numPr>
-      </w:pPr>
-      <w:r>
-        <w:t>What do they mean?</w:t>
-      </w:r>
-    </w:p>
-    <w:p>
-      <w:pPr>
-        <w:pStyle w:val="ListParagraph"/>
-        <w:numPr>
-          <w:ilvl w:val="2"/>
-          <w:numId w:val="6"/>
-        </w:numPr>
-      </w:pPr>
-      <w:r>
-        <w:t>Plot decision boundaries</w:t>
-      </w:r>
-    </w:p>
-    <w:p>
-      <w:pPr>
-        <w:pStyle w:val="ListParagraph"/>
-        <w:numPr>
-          <w:ilvl w:val="3"/>
-          <w:numId w:val="6"/>
-        </w:numPr>
-      </w:pPr>
-      <w:r>
-        <w:t xml:space="preserve">COD2_summ vs </w:t>
-      </w:r>
-      <w:proofErr w:type="spellStart"/>
-      <w:r>
-        <w:t>Age_in_days</w:t>
-      </w:r>
-      <w:proofErr w:type="spellEnd"/>
-    </w:p>
-    <w:p>
-      <w:pPr>
-        <w:pStyle w:val="ListParagraph"/>
-        <w:numPr>
-          <w:ilvl w:val="1"/>
-          <w:numId w:val="6"/>
-        </w:numPr>
-      </w:pPr>
-      <w:r>
-        <w:t>Visualisation of Random Forest results</w:t>
-      </w:r>
-    </w:p>
-    <w:p>
-      <w:pPr>
-        <w:pStyle w:val="ListParagraph"/>
-        <w:numPr>
-          <w:ilvl w:val="1"/>
-          <w:numId w:val="6"/>
-        </w:numPr>
-      </w:pPr>
-      <w:r>
-        <w:t>Gradient Boosting</w:t>
-      </w:r>
-    </w:p>
-    <w:p>
-      <w:pPr>
-        <w:pStyle w:val="ListParagraph"/>
-        <w:numPr>
-          <w:ilvl w:val="2"/>
-          <w:numId w:val="6"/>
-        </w:numPr>
-      </w:pPr>
-      <w:r>
-        <w:t>Learning rates</w:t>
-      </w:r>
-    </w:p>
-    <w:p>
-      <w:pPr>
-        <w:pStyle w:val="ListParagraph"/>
-        <w:numPr>
-          <w:ilvl w:val="3"/>
-          <w:numId w:val="6"/>
-        </w:numPr>
-      </w:pPr>
-      <w:r>
-        <w:t>Eta too low settle into local minimum</w:t>
-      </w:r>
-    </w:p>
-    <w:p>
-      <w:pPr>
-        <w:pStyle w:val="ListParagraph"/>
-        <w:numPr>
-          <w:ilvl w:val="3"/>
-          <w:numId w:val="6"/>
-        </w:numPr>
-      </w:pPr>
-      <w:r>
-        <w:t xml:space="preserve">Log steps: 0.001, .01,.1, </w:t>
-      </w:r>
-      <w:proofErr w:type="spellStart"/>
-      <w:r>
-        <w:t>etc</w:t>
-      </w:r>
-      <w:proofErr w:type="spellEnd"/>
-    </w:p>
-    <w:p>
-      <w:pPr>
-        <w:pStyle w:val="ListParagraph"/>
-        <w:numPr>
-          <w:ilvl w:val="4"/>
-          <w:numId w:val="6"/>
-        </w:numPr>
-      </w:pPr>
-      <w:r>
-        <w:t>See model diagnostics</w:t>
-      </w:r>
-    </w:p>
-    <w:p>
-      <w:pPr>
-        <w:pStyle w:val="ListParagraph"/>
-        <w:numPr>
-          <w:ilvl w:val="3"/>
-          <w:numId w:val="6"/>
-        </w:numPr>
-      </w:pPr>
-      <w:r>
-        <w:t>Max depth should match tree</w:t>
-      </w:r>
-    </w:p>
-    <w:p>
-      <w:pPr>
-        <w:pStyle w:val="ListParagraph"/>
-        <w:numPr>
-          <w:ilvl w:val="4"/>
-          <w:numId w:val="6"/>
-        </w:numPr>
-      </w:pPr>
-      <w:r>
-        <w:t>Try 8 rather than 5</w:t>
-      </w:r>
-    </w:p>
-    <w:p>
-      <w:pPr>
-        <w:pStyle w:val="ListParagraph"/>
-        <w:numPr>
-          <w:ilvl w:val="1"/>
-          <w:numId w:val="6"/>
-        </w:numPr>
-      </w:pPr>
-      <w:r>
-        <w:t>Try number of trees with different orders of magnitude.</w:t>
-      </w:r>
-    </w:p>
-    <w:p>
-      <w:pPr>
-        <w:pStyle w:val="ListParagraph"/>
-        <w:numPr>
-          <w:ilvl w:val="1"/>
-          <w:numId w:val="6"/>
-        </w:numPr>
-      </w:pPr>
-      <w:r>
-        <w:t xml:space="preserve">Consistency in results for </w:t>
-      </w:r>
-      <w:proofErr w:type="spellStart"/>
-      <w:r>
-        <w:t>RandomForests</w:t>
-      </w:r>
-      <w:proofErr w:type="spellEnd"/>
-      <w:r>
-        <w:t xml:space="preserve"> with different random seeds?</w:t>
-      </w:r>
-    </w:p>
-    <w:p>
-      <w:pPr>
-        <w:pStyle w:val="ListParagraph"/>
-        <w:numPr>
-          <w:ilvl w:val="1"/>
-          <w:numId w:val="6"/>
-        </w:numPr>
-      </w:pPr>
-      <w:r>
-        <w:t>Feature normalisation</w:t>
-      </w:r>
-    </w:p>
-    <w:p>
-      <w:pPr>
-        <w:pStyle w:val="ListParagraph"/>
-        <w:numPr>
-          <w:ilvl w:val="2"/>
-          <w:numId w:val="6"/>
-        </w:numPr>
-      </w:pPr>
-      <w:r>
-        <w:t>x-mean/standard deviation</w:t>
-      </w:r>
-      <w:r>
-        <w:t xml:space="preserve"> = </w:t>
-      </w:r>
-    </w:p>
-    <w:p>
-      <w:pPr>
-        <w:pStyle w:val="ListParagraph"/>
-        <w:numPr>
-          <w:ilvl w:val="2"/>
           <w:numId w:val="6"/>
         </w:numPr>
       </w:pPr>
@@ -6273,7 +5635,7 @@
       <w:pPr>
         <w:pStyle w:val="ListParagraph"/>
         <w:numPr>
-          <w:ilvl w:val="2"/>
+          <w:ilvl w:val="3"/>
           <w:numId w:val="6"/>
         </w:numPr>
       </w:pPr>
@@ -6290,11 +5652,12 @@
       <w:pPr>
         <w:pStyle w:val="ListParagraph"/>
         <w:numPr>
-          <w:ilvl w:val="1"/>
+          <w:ilvl w:val="2"/>
           <w:numId w:val="6"/>
         </w:numPr>
       </w:pPr>
       <w:r>
+        <w:lastRenderedPageBreak/>
         <w:t>Handling of categorical variables</w:t>
       </w:r>
     </w:p>
@@ -6302,7 +5665,7 @@
       <w:pPr>
         <w:pStyle w:val="ListParagraph"/>
         <w:numPr>
-          <w:ilvl w:val="2"/>
+          <w:ilvl w:val="3"/>
           <w:numId w:val="6"/>
         </w:numPr>
       </w:pPr>
@@ -6344,12 +5707,598 @@
         </w:r>
       </w:hyperlink>
     </w:p>
+    <w:p>
+      <w:pPr>
+        <w:pStyle w:val="ListParagraph"/>
+        <w:numPr>
+          <w:ilvl w:val="1"/>
+          <w:numId w:val="6"/>
+        </w:numPr>
+        <w:rPr>
+          <w:strike/>
+        </w:rPr>
+      </w:pPr>
+      <w:r>
+        <w:rPr>
+          <w:strike/>
+        </w:rPr>
+        <w:t>Acknowledgements</w:t>
+      </w:r>
+    </w:p>
+    <w:p>
+      <w:pPr>
+        <w:pStyle w:val="ListParagraph"/>
+        <w:numPr>
+          <w:ilvl w:val="1"/>
+          <w:numId w:val="6"/>
+        </w:numPr>
+      </w:pPr>
+      <w:r>
+        <w:t>Update</w:t>
+      </w:r>
+      <w:bookmarkStart w:id="0" w:name="_GoBack"/>
+      <w:bookmarkEnd w:id="0"/>
+    </w:p>
+    <w:p>
+      <w:pPr>
+        <w:pStyle w:val="ListParagraph"/>
+        <w:numPr>
+          <w:ilvl w:val="2"/>
+          <w:numId w:val="6"/>
+        </w:numPr>
+      </w:pPr>
+      <w:r>
+        <w:t>References to Appendices</w:t>
+      </w:r>
+    </w:p>
+    <w:p>
+      <w:pPr>
+        <w:pStyle w:val="ListParagraph"/>
+        <w:numPr>
+          <w:ilvl w:val="2"/>
+          <w:numId w:val="6"/>
+        </w:numPr>
+      </w:pPr>
+      <w:r>
+        <w:t>Table of Contents</w:t>
+      </w:r>
+    </w:p>
+    <w:p>
+      <w:pPr>
+        <w:pStyle w:val="ListParagraph"/>
+        <w:numPr>
+          <w:ilvl w:val="2"/>
+          <w:numId w:val="6"/>
+        </w:numPr>
+      </w:pPr>
+      <w:r>
+        <w:t>Table of figures</w:t>
+      </w:r>
+    </w:p>
+    <w:p>
+      <w:pPr>
+        <w:pStyle w:val="ListParagraph"/>
+        <w:numPr>
+          <w:ilvl w:val="1"/>
+          <w:numId w:val="6"/>
+        </w:numPr>
+      </w:pPr>
+      <w:r>
+        <w:t>CD</w:t>
+      </w:r>
+    </w:p>
+    <w:p>
+      <w:pPr>
+        <w:pStyle w:val="ListParagraph"/>
+        <w:numPr>
+          <w:ilvl w:val="2"/>
+          <w:numId w:val="6"/>
+        </w:numPr>
+      </w:pPr>
+      <w:r>
+        <w:t>Folder of complete analytics output</w:t>
+      </w:r>
+    </w:p>
+    <w:p>
+      <w:pPr>
+        <w:pStyle w:val="ListParagraph"/>
+        <w:numPr>
+          <w:ilvl w:val="0"/>
+          <w:numId w:val="6"/>
+        </w:numPr>
+      </w:pPr>
+      <w:proofErr w:type="spellStart"/>
+      <w:r>
+        <w:t>Plotcp</w:t>
+      </w:r>
+      <w:proofErr w:type="spellEnd"/>
+      <w:r>
+        <w:t>(</w:t>
+      </w:r>
+      <w:proofErr w:type="spellStart"/>
+      <w:r>
+        <w:t>tune_fit</w:t>
+      </w:r>
+      <w:proofErr w:type="spellEnd"/>
+      <w:r>
+        <w:t>) for Decision Tree</w:t>
+      </w:r>
+    </w:p>
+    <w:p>
+      <w:pPr>
+        <w:pStyle w:val="ListParagraph"/>
+        <w:numPr>
+          <w:ilvl w:val="0"/>
+          <w:numId w:val="6"/>
+        </w:numPr>
+      </w:pPr>
+      <w:r>
+        <w:t xml:space="preserve">Change column names for Macro &amp; </w:t>
+      </w:r>
+      <w:proofErr w:type="spellStart"/>
+      <w:r>
+        <w:t>Hist</w:t>
+      </w:r>
+      <w:proofErr w:type="spellEnd"/>
+      <w:r>
+        <w:t xml:space="preserve"> remove _</w:t>
+      </w:r>
+      <w:proofErr w:type="spellStart"/>
+      <w:r>
+        <w:t>SyFiID</w:t>
+      </w:r>
+      <w:proofErr w:type="spellEnd"/>
+      <w:r>
+        <w:t xml:space="preserve"> etc.</w:t>
+      </w:r>
+    </w:p>
+    <w:p>
+      <w:pPr>
+        <w:pStyle w:val="ListParagraph"/>
+        <w:numPr>
+          <w:ilvl w:val="0"/>
+          <w:numId w:val="6"/>
+        </w:numPr>
+      </w:pPr>
+      <w:r>
+        <w:t>Visualisations of models</w:t>
+      </w:r>
+      <w:r>
+        <w:t>: Decision boundaries</w:t>
+      </w:r>
+    </w:p>
+    <w:p>
+      <w:pPr>
+        <w:pStyle w:val="ListParagraph"/>
+        <w:numPr>
+          <w:ilvl w:val="1"/>
+          <w:numId w:val="6"/>
+        </w:numPr>
+      </w:pPr>
+      <w:r>
+        <w:t>Random forest</w:t>
+      </w:r>
+    </w:p>
+    <w:p>
+      <w:pPr>
+        <w:pStyle w:val="ListParagraph"/>
+        <w:numPr>
+          <w:ilvl w:val="1"/>
+          <w:numId w:val="6"/>
+        </w:numPr>
+      </w:pPr>
+      <w:proofErr w:type="spellStart"/>
+      <w:r>
+        <w:t>XGBoost</w:t>
+      </w:r>
+      <w:proofErr w:type="spellEnd"/>
+    </w:p>
+    <w:p>
+      <w:pPr>
+        <w:pStyle w:val="ListParagraph"/>
+        <w:numPr>
+          <w:ilvl w:val="0"/>
+          <w:numId w:val="6"/>
+        </w:numPr>
+      </w:pPr>
+      <w:r>
+        <w:t>Data and scripts onto the platform</w:t>
+      </w:r>
+    </w:p>
+    <w:p>
+      <w:pPr>
+        <w:pStyle w:val="ListParagraph"/>
+        <w:numPr>
+          <w:ilvl w:val="0"/>
+          <w:numId w:val="6"/>
+        </w:numPr>
+      </w:pPr>
+      <w:r>
+        <w:t>Move R code to RMDs</w:t>
+      </w:r>
+    </w:p>
+    <w:p>
+      <w:pPr>
+        <w:pStyle w:val="ListParagraph"/>
+        <w:numPr>
+          <w:ilvl w:val="0"/>
+          <w:numId w:val="6"/>
+        </w:numPr>
+      </w:pPr>
+      <w:r>
+        <w:t xml:space="preserve">What is “accuracy” in </w:t>
+      </w:r>
+      <w:proofErr w:type="spellStart"/>
+      <w:r>
+        <w:t>RandomForest</w:t>
+      </w:r>
+      <w:proofErr w:type="spellEnd"/>
+      <w:r>
+        <w:t>?</w:t>
+      </w:r>
+    </w:p>
+    <w:p>
+      <w:pPr>
+        <w:pStyle w:val="ListParagraph"/>
+        <w:numPr>
+          <w:ilvl w:val="0"/>
+          <w:numId w:val="6"/>
+        </w:numPr>
+      </w:pPr>
+      <w:r>
+        <w:t xml:space="preserve">What is </w:t>
+      </w:r>
+      <w:proofErr w:type="spellStart"/>
+      <w:r>
+        <w:t>Nodesize</w:t>
+      </w:r>
+      <w:proofErr w:type="spellEnd"/>
+      <w:r>
+        <w:t xml:space="preserve"> in random forest?</w:t>
+      </w:r>
+    </w:p>
+    <w:p>
+      <w:pPr>
+        <w:pStyle w:val="ListParagraph"/>
+        <w:numPr>
+          <w:ilvl w:val="0"/>
+          <w:numId w:val="6"/>
+        </w:numPr>
+      </w:pPr>
+      <w:r>
+        <w:t xml:space="preserve">Continue with ReadMe.md </w:t>
+      </w:r>
+    </w:p>
+    <w:p>
+      <w:pPr>
+        <w:pStyle w:val="ListParagraph"/>
+        <w:numPr>
+          <w:ilvl w:val="1"/>
+          <w:numId w:val="6"/>
+        </w:numPr>
+      </w:pPr>
+      <w:r>
+        <w:t>Describe more routines</w:t>
+      </w:r>
+    </w:p>
+    <w:p>
+      <w:pPr>
+        <w:pStyle w:val="ListParagraph"/>
+        <w:numPr>
+          <w:ilvl w:val="0"/>
+          <w:numId w:val="6"/>
+        </w:numPr>
+      </w:pPr>
+      <w:r>
+        <w:t>Add Lab Events</w:t>
+      </w:r>
+    </w:p>
+    <w:p>
+      <w:pPr>
+        <w:pStyle w:val="ListParagraph"/>
+        <w:numPr>
+          <w:ilvl w:val="1"/>
+          <w:numId w:val="6"/>
+        </w:numPr>
+      </w:pPr>
+      <w:r>
+        <w:t xml:space="preserve">NB </w:t>
+      </w:r>
+      <w:proofErr w:type="spellStart"/>
+      <w:r>
+        <w:t>create_reporting_attributes</w:t>
+      </w:r>
+      <w:proofErr w:type="spellEnd"/>
+      <w:r>
+        <w:t xml:space="preserve"> needs sorting</w:t>
+      </w:r>
+    </w:p>
+    <w:p>
+      <w:pPr>
+        <w:pStyle w:val="ListParagraph"/>
+        <w:numPr>
+          <w:ilvl w:val="0"/>
+          <w:numId w:val="6"/>
+        </w:numPr>
+      </w:pPr>
+      <w:proofErr w:type="spellStart"/>
+      <w:r>
+        <w:t>Value_type_concept_id</w:t>
+      </w:r>
+      <w:proofErr w:type="spellEnd"/>
+    </w:p>
+    <w:p>
+      <w:pPr>
+        <w:pStyle w:val="ListParagraph"/>
+        <w:numPr>
+          <w:ilvl w:val="1"/>
+          <w:numId w:val="6"/>
+        </w:numPr>
+      </w:pPr>
+      <w:r>
+        <w:t>Global variables</w:t>
+      </w:r>
+    </w:p>
+    <w:p>
+      <w:pPr>
+        <w:pStyle w:val="ListParagraph"/>
+        <w:numPr>
+          <w:ilvl w:val="0"/>
+          <w:numId w:val="6"/>
+        </w:numPr>
+      </w:pPr>
+      <w:r>
+        <w:t>Rationalise naming conventions</w:t>
+      </w:r>
+    </w:p>
+    <w:p>
+      <w:pPr>
+        <w:pStyle w:val="ListParagraph"/>
+        <w:numPr>
+          <w:ilvl w:val="1"/>
+          <w:numId w:val="6"/>
+        </w:numPr>
+      </w:pPr>
+      <w:r>
+        <w:t>Functions either camel case or snake case</w:t>
+      </w:r>
+    </w:p>
+    <w:p>
+      <w:pPr>
+        <w:pStyle w:val="ListParagraph"/>
+        <w:numPr>
+          <w:ilvl w:val="0"/>
+          <w:numId w:val="6"/>
+        </w:numPr>
+      </w:pPr>
+      <w:r>
+        <w:t>Review with Ben, q</w:t>
+      </w:r>
+      <w:r>
+        <w:t>uestions</w:t>
+      </w:r>
+      <w:r>
+        <w:t>:</w:t>
+      </w:r>
+    </w:p>
+    <w:p>
+      <w:pPr>
+        <w:pStyle w:val="ListParagraph"/>
+        <w:numPr>
+          <w:ilvl w:val="1"/>
+          <w:numId w:val="6"/>
+        </w:numPr>
+      </w:pPr>
+      <w:r>
+        <w:t>Why COD2_SUMM = 003 i.e. other</w:t>
+      </w:r>
+    </w:p>
+    <w:p>
+      <w:pPr>
+        <w:pStyle w:val="ListParagraph"/>
+        <w:numPr>
+          <w:ilvl w:val="1"/>
+          <w:numId w:val="6"/>
+        </w:numPr>
+      </w:pPr>
+      <w:r>
+        <w:t xml:space="preserve">Understand </w:t>
+      </w:r>
+      <w:proofErr w:type="spellStart"/>
+      <w:r>
+        <w:t>rpart</w:t>
+      </w:r>
+      <w:proofErr w:type="spellEnd"/>
+      <w:r>
+        <w:t xml:space="preserve"> and </w:t>
+      </w:r>
+      <w:proofErr w:type="spellStart"/>
+      <w:r>
+        <w:t>rpart.plot</w:t>
+      </w:r>
+      <w:proofErr w:type="spellEnd"/>
+    </w:p>
+    <w:p>
+      <w:pPr>
+        <w:pStyle w:val="ListParagraph"/>
+        <w:numPr>
+          <w:ilvl w:val="2"/>
+          <w:numId w:val="6"/>
+        </w:numPr>
+      </w:pPr>
+      <w:r>
+        <w:t>What do they mean?</w:t>
+      </w:r>
+    </w:p>
+    <w:p>
+      <w:pPr>
+        <w:pStyle w:val="ListParagraph"/>
+        <w:numPr>
+          <w:ilvl w:val="2"/>
+          <w:numId w:val="6"/>
+        </w:numPr>
+      </w:pPr>
+      <w:r>
+        <w:t>Plot decision boundaries</w:t>
+      </w:r>
+    </w:p>
+    <w:p>
+      <w:pPr>
+        <w:pStyle w:val="ListParagraph"/>
+        <w:numPr>
+          <w:ilvl w:val="3"/>
+          <w:numId w:val="6"/>
+        </w:numPr>
+      </w:pPr>
+      <w:r>
+        <w:t xml:space="preserve">COD2_summ vs </w:t>
+      </w:r>
+      <w:proofErr w:type="spellStart"/>
+      <w:r>
+        <w:t>Age_in_days</w:t>
+      </w:r>
+      <w:proofErr w:type="spellEnd"/>
+    </w:p>
+    <w:p>
+      <w:pPr>
+        <w:pStyle w:val="ListParagraph"/>
+        <w:numPr>
+          <w:ilvl w:val="1"/>
+          <w:numId w:val="6"/>
+        </w:numPr>
+      </w:pPr>
+      <w:r>
+        <w:t>Visualisation of Random Forest results</w:t>
+      </w:r>
+    </w:p>
+    <w:p>
+      <w:pPr>
+        <w:pStyle w:val="ListParagraph"/>
+        <w:numPr>
+          <w:ilvl w:val="1"/>
+          <w:numId w:val="6"/>
+        </w:numPr>
+      </w:pPr>
+      <w:r>
+        <w:t>Gradient Boosting</w:t>
+      </w:r>
+    </w:p>
+    <w:p>
+      <w:pPr>
+        <w:pStyle w:val="ListParagraph"/>
+        <w:numPr>
+          <w:ilvl w:val="2"/>
+          <w:numId w:val="6"/>
+        </w:numPr>
+      </w:pPr>
+      <w:r>
+        <w:t>Learning rates</w:t>
+      </w:r>
+    </w:p>
+    <w:p>
+      <w:pPr>
+        <w:pStyle w:val="ListParagraph"/>
+        <w:numPr>
+          <w:ilvl w:val="3"/>
+          <w:numId w:val="6"/>
+        </w:numPr>
+      </w:pPr>
+      <w:r>
+        <w:t>Eta too low settle into local minimum</w:t>
+      </w:r>
+    </w:p>
+    <w:p>
+      <w:pPr>
+        <w:pStyle w:val="ListParagraph"/>
+        <w:numPr>
+          <w:ilvl w:val="3"/>
+          <w:numId w:val="6"/>
+        </w:numPr>
+      </w:pPr>
+      <w:r>
+        <w:t xml:space="preserve">Log steps: 0.001, .01,.1, </w:t>
+      </w:r>
+      <w:proofErr w:type="spellStart"/>
+      <w:r>
+        <w:t>etc</w:t>
+      </w:r>
+      <w:proofErr w:type="spellEnd"/>
+    </w:p>
+    <w:p>
+      <w:pPr>
+        <w:pStyle w:val="ListParagraph"/>
+        <w:numPr>
+          <w:ilvl w:val="4"/>
+          <w:numId w:val="6"/>
+        </w:numPr>
+      </w:pPr>
+      <w:r>
+        <w:t>See model diagnostics</w:t>
+      </w:r>
+    </w:p>
+    <w:p>
+      <w:pPr>
+        <w:pStyle w:val="ListParagraph"/>
+        <w:numPr>
+          <w:ilvl w:val="3"/>
+          <w:numId w:val="6"/>
+        </w:numPr>
+      </w:pPr>
+      <w:r>
+        <w:t>Max depth should match tree</w:t>
+      </w:r>
+    </w:p>
+    <w:p>
+      <w:pPr>
+        <w:pStyle w:val="ListParagraph"/>
+        <w:numPr>
+          <w:ilvl w:val="4"/>
+          <w:numId w:val="6"/>
+        </w:numPr>
+      </w:pPr>
+      <w:r>
+        <w:t>Try 8 rather than 5</w:t>
+      </w:r>
+    </w:p>
+    <w:p>
+      <w:pPr>
+        <w:pStyle w:val="ListParagraph"/>
+        <w:numPr>
+          <w:ilvl w:val="1"/>
+          <w:numId w:val="6"/>
+        </w:numPr>
+      </w:pPr>
+      <w:r>
+        <w:t>Try number of trees with different orders of magnitude.</w:t>
+      </w:r>
+    </w:p>
+    <w:p>
+      <w:pPr>
+        <w:pStyle w:val="ListParagraph"/>
+        <w:numPr>
+          <w:ilvl w:val="1"/>
+          <w:numId w:val="6"/>
+        </w:numPr>
+      </w:pPr>
+      <w:r>
+        <w:t xml:space="preserve">Consistency in results for </w:t>
+      </w:r>
+      <w:proofErr w:type="spellStart"/>
+      <w:r>
+        <w:t>RandomForests</w:t>
+      </w:r>
+      <w:proofErr w:type="spellEnd"/>
+      <w:r>
+        <w:t xml:space="preserve"> with different random seeds?</w:t>
+      </w:r>
+    </w:p>
     <w:p/>
     <w:p>
       <w:pPr>
         <w:pStyle w:val="Heading1"/>
       </w:pPr>
       <w:r>
+        <w:lastRenderedPageBreak/>
         <w:t>Project Notes</w:t>
       </w:r>
     </w:p>
@@ -6527,7 +6476,19 @@
           <w:rPr>
             <w:rStyle w:val="Hyperlink"/>
           </w:rPr>
-          <w:t>https://stackoverflow.com/questions/32108179/linear-regression-normalization-vs-standardization</w:t>
+          <w:t>https://stackoverflow.com/questions/32108179/linear-regre</w:t>
+        </w:r>
+        <w:r>
+          <w:rPr>
+            <w:rStyle w:val="Hyperlink"/>
+          </w:rPr>
+          <w:t>s</w:t>
+        </w:r>
+        <w:r>
+          <w:rPr>
+            <w:rStyle w:val="Hyperlink"/>
+          </w:rPr>
+          <w:t>sion-normalization-vs-standardization</w:t>
         </w:r>
       </w:hyperlink>
     </w:p>
@@ -7144,253 +7105,6 @@
       </w:r>
       <w:r>
         <w:t xml:space="preserve"> August</w:t>
-      </w:r>
-    </w:p>
-    <w:p/>
-    <w:p>
-      <w:r>
-        <w:br w:type="page"/>
-      </w:r>
-    </w:p>
-    <w:p>
-      <w:pPr>
-        <w:pStyle w:val="Heading1"/>
-      </w:pPr>
-      <w:r>
-        <w:lastRenderedPageBreak/>
-        <w:t>References</w:t>
-      </w:r>
-    </w:p>
-    <w:p>
-      <w:pPr>
-        <w:rPr>
-          <w:rFonts w:ascii="Arial" w:hAnsi="Arial" w:cs="Arial"/>
-          <w:color w:val="222222"/>
-          <w:sz w:val="20"/>
-          <w:szCs w:val="20"/>
-          <w:shd w:val="clear" w:color="auto" w:fill="FFFFFF"/>
-        </w:rPr>
-      </w:pPr>
-      <w:r>
-        <w:rPr>
-          <w:rFonts w:ascii="Arial" w:hAnsi="Arial" w:cs="Arial"/>
-          <w:color w:val="222222"/>
-          <w:sz w:val="20"/>
-          <w:szCs w:val="20"/>
-          <w:shd w:val="clear" w:color="auto" w:fill="FFFFFF"/>
-        </w:rPr>
-        <w:t xml:space="preserve">Furlong, K.R., Anderson, L.N., Kang, H., </w:t>
-      </w:r>
-      <w:proofErr w:type="spellStart"/>
-      <w:r>
-        <w:rPr>
-          <w:rFonts w:ascii="Arial" w:hAnsi="Arial" w:cs="Arial"/>
-          <w:color w:val="222222"/>
-          <w:sz w:val="20"/>
-          <w:szCs w:val="20"/>
-          <w:shd w:val="clear" w:color="auto" w:fill="FFFFFF"/>
-        </w:rPr>
-        <w:t>Lebovic</w:t>
-      </w:r>
-      <w:proofErr w:type="spellEnd"/>
-      <w:r>
-        <w:rPr>
-          <w:rFonts w:ascii="Arial" w:hAnsi="Arial" w:cs="Arial"/>
-          <w:color w:val="222222"/>
-          <w:sz w:val="20"/>
-          <w:szCs w:val="20"/>
-          <w:shd w:val="clear" w:color="auto" w:fill="FFFFFF"/>
-        </w:rPr>
-        <w:t xml:space="preserve">, G., Parkin, P.C., Maguire, J.L., O’Connor, D.L., </w:t>
-      </w:r>
-      <w:proofErr w:type="spellStart"/>
-      <w:r>
-        <w:rPr>
-          <w:rFonts w:ascii="Arial" w:hAnsi="Arial" w:cs="Arial"/>
-          <w:color w:val="222222"/>
-          <w:sz w:val="20"/>
-          <w:szCs w:val="20"/>
-          <w:shd w:val="clear" w:color="auto" w:fill="FFFFFF"/>
-        </w:rPr>
-        <w:t>Birken</w:t>
-      </w:r>
-      <w:proofErr w:type="spellEnd"/>
-      <w:r>
-        <w:rPr>
-          <w:rFonts w:ascii="Arial" w:hAnsi="Arial" w:cs="Arial"/>
-          <w:color w:val="222222"/>
-          <w:sz w:val="20"/>
-          <w:szCs w:val="20"/>
-          <w:shd w:val="clear" w:color="auto" w:fill="FFFFFF"/>
-        </w:rPr>
-        <w:t xml:space="preserve">, C.S. and </w:t>
-      </w:r>
-      <w:proofErr w:type="spellStart"/>
-      <w:r>
-        <w:rPr>
-          <w:rFonts w:ascii="Arial" w:hAnsi="Arial" w:cs="Arial"/>
-          <w:color w:val="222222"/>
-          <w:sz w:val="20"/>
-          <w:szCs w:val="20"/>
-          <w:shd w:val="clear" w:color="auto" w:fill="FFFFFF"/>
-        </w:rPr>
-        <w:t>TARGet</w:t>
-      </w:r>
-      <w:proofErr w:type="spellEnd"/>
-      <w:r>
-        <w:rPr>
-          <w:rFonts w:ascii="Arial" w:hAnsi="Arial" w:cs="Arial"/>
-          <w:color w:val="222222"/>
-          <w:sz w:val="20"/>
-          <w:szCs w:val="20"/>
-          <w:shd w:val="clear" w:color="auto" w:fill="FFFFFF"/>
-        </w:rPr>
-        <w:t xml:space="preserve"> Kids! Collaboration, 2016. BMI-for-age and weight-for-length in children 0 to 2 years. </w:t>
-      </w:r>
-      <w:proofErr w:type="spellStart"/>
-      <w:r>
-        <w:rPr>
-          <w:rFonts w:ascii="Arial" w:hAnsi="Arial" w:cs="Arial"/>
-          <w:i/>
-          <w:iCs/>
-          <w:color w:val="222222"/>
-          <w:sz w:val="20"/>
-          <w:szCs w:val="20"/>
-          <w:shd w:val="clear" w:color="auto" w:fill="FFFFFF"/>
-        </w:rPr>
-        <w:t>Pediatrics</w:t>
-      </w:r>
-      <w:proofErr w:type="spellEnd"/>
-      <w:r>
-        <w:rPr>
-          <w:rFonts w:ascii="Arial" w:hAnsi="Arial" w:cs="Arial"/>
-          <w:color w:val="222222"/>
-          <w:sz w:val="20"/>
-          <w:szCs w:val="20"/>
-          <w:shd w:val="clear" w:color="auto" w:fill="FFFFFF"/>
-        </w:rPr>
-        <w:t>, </w:t>
-      </w:r>
-      <w:r>
-        <w:rPr>
-          <w:rFonts w:ascii="Arial" w:hAnsi="Arial" w:cs="Arial"/>
-          <w:i/>
-          <w:iCs/>
-          <w:color w:val="222222"/>
-          <w:sz w:val="20"/>
-          <w:szCs w:val="20"/>
-          <w:shd w:val="clear" w:color="auto" w:fill="FFFFFF"/>
-        </w:rPr>
-        <w:t>138</w:t>
-      </w:r>
-      <w:r>
-        <w:rPr>
-          <w:rFonts w:ascii="Arial" w:hAnsi="Arial" w:cs="Arial"/>
-          <w:color w:val="222222"/>
-          <w:sz w:val="20"/>
-          <w:szCs w:val="20"/>
-          <w:shd w:val="clear" w:color="auto" w:fill="FFFFFF"/>
-        </w:rPr>
-        <w:t>(1), p.e20153809.</w:t>
-      </w:r>
-    </w:p>
-    <w:p>
-      <w:pPr>
-        <w:rPr>
-          <w:rFonts w:ascii="Arial" w:hAnsi="Arial" w:cs="Arial"/>
-          <w:color w:val="222222"/>
-          <w:sz w:val="20"/>
-          <w:szCs w:val="20"/>
-          <w:shd w:val="clear" w:color="auto" w:fill="FFFFFF"/>
-        </w:rPr>
-      </w:pPr>
-      <w:proofErr w:type="spellStart"/>
-      <w:r>
-        <w:rPr>
-          <w:rFonts w:ascii="Arial" w:hAnsi="Arial" w:cs="Arial"/>
-          <w:color w:val="222222"/>
-          <w:sz w:val="20"/>
-          <w:szCs w:val="20"/>
-          <w:shd w:val="clear" w:color="auto" w:fill="FFFFFF"/>
-        </w:rPr>
-        <w:t>Coppoletta</w:t>
-      </w:r>
-      <w:proofErr w:type="spellEnd"/>
-      <w:r>
-        <w:rPr>
-          <w:rFonts w:ascii="Arial" w:hAnsi="Arial" w:cs="Arial"/>
-          <w:color w:val="222222"/>
-          <w:sz w:val="20"/>
-          <w:szCs w:val="20"/>
-          <w:shd w:val="clear" w:color="auto" w:fill="FFFFFF"/>
-        </w:rPr>
-        <w:t xml:space="preserve">, J.M. and </w:t>
-      </w:r>
-      <w:proofErr w:type="spellStart"/>
-      <w:r>
-        <w:rPr>
-          <w:rFonts w:ascii="Arial" w:hAnsi="Arial" w:cs="Arial"/>
-          <w:color w:val="222222"/>
-          <w:sz w:val="20"/>
-          <w:szCs w:val="20"/>
-          <w:shd w:val="clear" w:color="auto" w:fill="FFFFFF"/>
-        </w:rPr>
-        <w:t>Wolbach</w:t>
-      </w:r>
-      <w:proofErr w:type="spellEnd"/>
-      <w:r>
-        <w:rPr>
-          <w:rFonts w:ascii="Arial" w:hAnsi="Arial" w:cs="Arial"/>
-          <w:color w:val="222222"/>
-          <w:sz w:val="20"/>
-          <w:szCs w:val="20"/>
-          <w:shd w:val="clear" w:color="auto" w:fill="FFFFFF"/>
-        </w:rPr>
-        <w:t>, S.B., 1933. Body length and organ weights of infants and children: a study of the body length and normal weights of the more important vital organs of the body between birth and twelve years of age. </w:t>
-      </w:r>
-      <w:r>
-        <w:rPr>
-          <w:rFonts w:ascii="Arial" w:hAnsi="Arial" w:cs="Arial"/>
-          <w:i/>
-          <w:iCs/>
-          <w:color w:val="222222"/>
-          <w:sz w:val="20"/>
-          <w:szCs w:val="20"/>
-          <w:shd w:val="clear" w:color="auto" w:fill="FFFFFF"/>
-        </w:rPr>
-        <w:t>The American journal of pathology</w:t>
-      </w:r>
-      <w:r>
-        <w:rPr>
-          <w:rFonts w:ascii="Arial" w:hAnsi="Arial" w:cs="Arial"/>
-          <w:color w:val="222222"/>
-          <w:sz w:val="20"/>
-          <w:szCs w:val="20"/>
-          <w:shd w:val="clear" w:color="auto" w:fill="FFFFFF"/>
-        </w:rPr>
-        <w:t>, </w:t>
-      </w:r>
-      <w:r>
-        <w:rPr>
-          <w:rFonts w:ascii="Arial" w:hAnsi="Arial" w:cs="Arial"/>
-          <w:i/>
-          <w:iCs/>
-          <w:color w:val="222222"/>
-          <w:sz w:val="20"/>
-          <w:szCs w:val="20"/>
-          <w:shd w:val="clear" w:color="auto" w:fill="FFFFFF"/>
-        </w:rPr>
-        <w:t>9</w:t>
-      </w:r>
-      <w:r>
-        <w:rPr>
-          <w:rFonts w:ascii="Arial" w:hAnsi="Arial" w:cs="Arial"/>
-          <w:color w:val="222222"/>
-          <w:sz w:val="20"/>
-          <w:szCs w:val="20"/>
-          <w:shd w:val="clear" w:color="auto" w:fill="FFFFFF"/>
-        </w:rPr>
-        <w:t>(1), p.55.</w:t>
       </w:r>
     </w:p>
     <w:p>

</xml_diff>

<commit_message>
Appendix B - ETL process, References for all packages used.
</commit_message>
<xml_diff>
--- a/Docs/project_tracker.docx
+++ b/Docs/project_tracker.docx
@@ -1,6 +1,6 @@
 
 <file path=word/document.xml><?xml version="1.0" encoding="utf-8"?>
-<w:document xmlns:wpc="http://schemas.microsoft.com/office/word/2010/wordprocessingCanvas" xmlns:cx="http://schemas.microsoft.com/office/drawing/2014/chartex" xmlns:cx1="http://schemas.microsoft.com/office/drawing/2015/9/8/chartex" xmlns:mc="http://schemas.openxmlformats.org/markup-compatibility/2006" xmlns:o="urn:schemas-microsoft-com:office:office" xmlns:r="http://schemas.openxmlformats.org/officeDocument/2006/relationships" xmlns:m="http://schemas.openxmlformats.org/officeDocument/2006/math" xmlns:v="urn:schemas-microsoft-com:vml" xmlns:wp14="http://schemas.microsoft.com/office/word/2010/wordprocessingDrawing" xmlns:wp="http://schemas.openxmlformats.org/drawingml/2006/wordprocessingDrawing" xmlns:w10="urn:schemas-microsoft-com:office:word" xmlns:w="http://schemas.openxmlformats.org/wordprocessingml/2006/main" xmlns:w14="http://schemas.microsoft.com/office/word/2010/wordml" xmlns:w15="http://schemas.microsoft.com/office/word/2012/wordml" xmlns:w16se="http://schemas.microsoft.com/office/word/2015/wordml/symex" xmlns:wpg="http://schemas.microsoft.com/office/word/2010/wordprocessingGroup" xmlns:wpi="http://schemas.microsoft.com/office/word/2010/wordprocessingInk" xmlns:wne="http://schemas.microsoft.com/office/word/2006/wordml" xmlns:wps="http://schemas.microsoft.com/office/word/2010/wordprocessingShape" mc:Ignorable="w14 w15 w16se wp14">
+<w:document xmlns:wpc="http://schemas.microsoft.com/office/word/2010/wordprocessingCanvas" xmlns:mc="http://schemas.openxmlformats.org/markup-compatibility/2006" xmlns:o="urn:schemas-microsoft-com:office:office" xmlns:r="http://schemas.openxmlformats.org/officeDocument/2006/relationships" xmlns:m="http://schemas.openxmlformats.org/officeDocument/2006/math" xmlns:v="urn:schemas-microsoft-com:vml" xmlns:wp14="http://schemas.microsoft.com/office/word/2010/wordprocessingDrawing" xmlns:wp="http://schemas.openxmlformats.org/drawingml/2006/wordprocessingDrawing" xmlns:w10="urn:schemas-microsoft-com:office:word" xmlns:w="http://schemas.openxmlformats.org/wordprocessingml/2006/main" xmlns:w14="http://schemas.microsoft.com/office/word/2010/wordml" xmlns:w15="http://schemas.microsoft.com/office/word/2012/wordml" xmlns:wpg="http://schemas.microsoft.com/office/word/2010/wordprocessingGroup" xmlns:wpi="http://schemas.microsoft.com/office/word/2010/wordprocessingInk" xmlns:wne="http://schemas.microsoft.com/office/word/2006/wordml" xmlns:wps="http://schemas.microsoft.com/office/word/2010/wordprocessingShape" mc:Ignorable="w14 w15 wp14">
   <w:body>
     <w:p>
       <w:pPr>
@@ -5351,6 +5351,57 @@
     </w:p>
     <w:p>
       <w:pPr>
+        <w:pStyle w:val="ListParagraph"/>
+        <w:numPr>
+          <w:ilvl w:val="0"/>
+          <w:numId w:val="4"/>
+        </w:numPr>
+      </w:pPr>
+      <w:r>
+        <w:t>Saturday, 14</w:t>
+      </w:r>
+      <w:r>
+        <w:rPr>
+          <w:vertAlign w:val="superscript"/>
+        </w:rPr>
+        <w:t>th</w:t>
+      </w:r>
+      <w:r>
+        <w:t xml:space="preserve"> September</w:t>
+      </w:r>
+    </w:p>
+    <w:p>
+      <w:pPr>
+        <w:pStyle w:val="ListParagraph"/>
+        <w:numPr>
+          <w:ilvl w:val="1"/>
+          <w:numId w:val="4"/>
+        </w:numPr>
+      </w:pPr>
+      <w:r>
+        <w:t xml:space="preserve">Appendix B </w:t>
+      </w:r>
+      <w:r>
+        <w:t>–</w:t>
+      </w:r>
+      <w:r>
+        <w:t xml:space="preserve"> ETL</w:t>
+      </w:r>
+    </w:p>
+    <w:p>
+      <w:pPr>
+        <w:pStyle w:val="ListParagraph"/>
+        <w:numPr>
+          <w:ilvl w:val="1"/>
+          <w:numId w:val="4"/>
+        </w:numPr>
+      </w:pPr>
+      <w:r>
+        <w:t>References</w:t>
+      </w:r>
+    </w:p>
+    <w:p>
+      <w:pPr>
         <w:pStyle w:val="Heading1"/>
       </w:pPr>
       <w:r>
@@ -5382,8 +5433,14 @@
           <w:ilvl w:val="1"/>
           <w:numId w:val="6"/>
         </w:numPr>
-      </w:pPr>
-      <w:r>
+        <w:rPr>
+          <w:strike/>
+        </w:rPr>
+      </w:pPr>
+      <w:r>
+        <w:rPr>
+          <w:strike/>
+        </w:rPr>
         <w:t>Appendix B – ETL Process</w:t>
       </w:r>
     </w:p>
@@ -5573,8 +5630,15 @@
           <w:ilvl w:val="1"/>
           <w:numId w:val="6"/>
         </w:numPr>
-      </w:pPr>
-      <w:r>
+        <w:rPr>
+          <w:strike/>
+        </w:rPr>
+      </w:pPr>
+      <w:bookmarkStart w:id="0" w:name="_GoBack"/>
+      <w:r>
+        <w:rPr>
+          <w:strike/>
+        </w:rPr>
         <w:t>References</w:t>
       </w:r>
     </w:p>
@@ -5585,8 +5649,14 @@
           <w:ilvl w:val="2"/>
           <w:numId w:val="6"/>
         </w:numPr>
-      </w:pPr>
-      <w:r>
+        <w:rPr>
+          <w:strike/>
+        </w:rPr>
+      </w:pPr>
+      <w:r>
+        <w:rPr>
+          <w:strike/>
+        </w:rPr>
         <w:t>Python &amp; R Packages</w:t>
       </w:r>
     </w:p>
@@ -5597,8 +5667,14 @@
           <w:ilvl w:val="2"/>
           <w:numId w:val="6"/>
         </w:numPr>
-      </w:pPr>
-      <w:r>
+        <w:rPr>
+          <w:strike/>
+        </w:rPr>
+      </w:pPr>
+      <w:r>
+        <w:rPr>
+          <w:strike/>
+        </w:rPr>
         <w:t>Feature normalisation</w:t>
       </w:r>
     </w:p>
@@ -5609,8 +5685,14 @@
           <w:ilvl w:val="3"/>
           <w:numId w:val="6"/>
         </w:numPr>
-      </w:pPr>
-      <w:r>
+        <w:rPr>
+          <w:strike/>
+        </w:rPr>
+      </w:pPr>
+      <w:r>
+        <w:rPr>
+          <w:strike/>
+        </w:rPr>
         <w:t xml:space="preserve">x-mean/standard deviation = </w:t>
       </w:r>
     </w:p>
@@ -5621,11 +5703,15 @@
           <w:ilvl w:val="3"/>
           <w:numId w:val="6"/>
         </w:numPr>
+        <w:rPr>
+          <w:strike/>
+        </w:rPr>
       </w:pPr>
       <w:hyperlink r:id="rId5" w:history="1">
         <w:r>
           <w:rPr>
             <w:rStyle w:val="Hyperlink"/>
+            <w:strike/>
           </w:rPr>
           <w:t>https://en.wikipedia.org/wiki/Feature_scaling</w:t>
         </w:r>
@@ -5638,11 +5724,15 @@
           <w:ilvl w:val="3"/>
           <w:numId w:val="6"/>
         </w:numPr>
+        <w:rPr>
+          <w:strike/>
+        </w:rPr>
       </w:pPr>
       <w:hyperlink r:id="rId6" w:history="1">
         <w:r>
           <w:rPr>
             <w:rStyle w:val="Hyperlink"/>
+            <w:strike/>
           </w:rPr>
           <w:t>https://medium.com/greyatom/why-how-and-when-to-scale-your-features-4b30ab09db5e</w:t>
         </w:r>
@@ -5655,9 +5745,14 @@
           <w:ilvl w:val="2"/>
           <w:numId w:val="6"/>
         </w:numPr>
-      </w:pPr>
-      <w:r>
-        <w:lastRenderedPageBreak/>
+        <w:rPr>
+          <w:strike/>
+        </w:rPr>
+      </w:pPr>
+      <w:r>
+        <w:rPr>
+          <w:strike/>
+        </w:rPr>
         <w:t>Handling of categorical variables</w:t>
       </w:r>
     </w:p>
@@ -5668,8 +5763,14 @@
           <w:ilvl w:val="3"/>
           <w:numId w:val="6"/>
         </w:numPr>
-      </w:pPr>
-      <w:r>
+        <w:rPr>
+          <w:strike/>
+        </w:rPr>
+      </w:pPr>
+      <w:r>
+        <w:rPr>
+          <w:strike/>
+        </w:rPr>
         <w:t>one-hot encoding</w:t>
       </w:r>
     </w:p>
@@ -5680,11 +5781,15 @@
           <w:ilvl w:val="3"/>
           <w:numId w:val="6"/>
         </w:numPr>
+        <w:rPr>
+          <w:strike/>
+        </w:rPr>
       </w:pPr>
       <w:hyperlink r:id="rId7" w:history="1">
         <w:r>
           <w:rPr>
             <w:rStyle w:val="Hyperlink"/>
+            <w:strike/>
           </w:rPr>
           <w:t>https://en.wikipedia.org/wiki/One-hot</w:t>
         </w:r>
@@ -5697,16 +5802,21 @@
           <w:ilvl w:val="3"/>
           <w:numId w:val="6"/>
         </w:numPr>
+        <w:rPr>
+          <w:strike/>
+        </w:rPr>
       </w:pPr>
       <w:hyperlink r:id="rId8" w:history="1">
         <w:r>
           <w:rPr>
             <w:rStyle w:val="Hyperlink"/>
+            <w:strike/>
           </w:rPr>
           <w:t>https://www.kaggle.com/dansbecker/using-categorical-data-with-one-hot-encoding</w:t>
         </w:r>
       </w:hyperlink>
     </w:p>
+    <w:bookmarkEnd w:id="0"/>
     <w:p>
       <w:pPr>
         <w:pStyle w:val="ListParagraph"/>
@@ -5736,8 +5846,6 @@
       <w:r>
         <w:t>Update</w:t>
       </w:r>
-      <w:bookmarkStart w:id="0" w:name="_GoBack"/>
-      <w:bookmarkEnd w:id="0"/>
     </w:p>
     <w:p>
       <w:pPr>
@@ -6281,6 +6389,7 @@
         </w:numPr>
       </w:pPr>
       <w:r>
+        <w:lastRenderedPageBreak/>
         <w:t xml:space="preserve">Consistency in results for </w:t>
       </w:r>
       <w:proofErr w:type="spellStart"/>
@@ -6298,7 +6407,6 @@
         <w:pStyle w:val="Heading1"/>
       </w:pPr>
       <w:r>
-        <w:lastRenderedPageBreak/>
         <w:t>Project Notes</w:t>
       </w:r>
     </w:p>
@@ -6476,19 +6584,7 @@
           <w:rPr>
             <w:rStyle w:val="Hyperlink"/>
           </w:rPr>
-          <w:t>https://stackoverflow.com/questions/32108179/linear-regre</w:t>
-        </w:r>
-        <w:r>
-          <w:rPr>
-            <w:rStyle w:val="Hyperlink"/>
-          </w:rPr>
-          <w:t>s</w:t>
-        </w:r>
-        <w:r>
-          <w:rPr>
-            <w:rStyle w:val="Hyperlink"/>
-          </w:rPr>
-          <w:t>sion-normalization-vs-standardization</w:t>
+          <w:t>https://stackoverflow.com/questions/32108179/linear-regression-normalization-vs-standardization</w:t>
         </w:r>
       </w:hyperlink>
     </w:p>
@@ -10474,7 +10570,7 @@
 </file>
 
 <file path=word/numbering.xml><?xml version="1.0" encoding="utf-8"?>
-<w:numbering xmlns:wpc="http://schemas.microsoft.com/office/word/2010/wordprocessingCanvas" xmlns:cx="http://schemas.microsoft.com/office/drawing/2014/chartex" xmlns:cx1="http://schemas.microsoft.com/office/drawing/2015/9/8/chartex" xmlns:mc="http://schemas.openxmlformats.org/markup-compatibility/2006" xmlns:o="urn:schemas-microsoft-com:office:office" xmlns:r="http://schemas.openxmlformats.org/officeDocument/2006/relationships" xmlns:m="http://schemas.openxmlformats.org/officeDocument/2006/math" xmlns:v="urn:schemas-microsoft-com:vml" xmlns:wp14="http://schemas.microsoft.com/office/word/2010/wordprocessingDrawing" xmlns:wp="http://schemas.openxmlformats.org/drawingml/2006/wordprocessingDrawing" xmlns:w10="urn:schemas-microsoft-com:office:word" xmlns:w="http://schemas.openxmlformats.org/wordprocessingml/2006/main" xmlns:w14="http://schemas.microsoft.com/office/word/2010/wordml" xmlns:w15="http://schemas.microsoft.com/office/word/2012/wordml" xmlns:w16se="http://schemas.microsoft.com/office/word/2015/wordml/symex" xmlns:wpg="http://schemas.microsoft.com/office/word/2010/wordprocessingGroup" xmlns:wpi="http://schemas.microsoft.com/office/word/2010/wordprocessingInk" xmlns:wne="http://schemas.microsoft.com/office/word/2006/wordml" xmlns:wps="http://schemas.microsoft.com/office/word/2010/wordprocessingShape" mc:Ignorable="w14 w15 w16se wp14">
+<w:numbering xmlns:wpc="http://schemas.microsoft.com/office/word/2010/wordprocessingCanvas" xmlns:mc="http://schemas.openxmlformats.org/markup-compatibility/2006" xmlns:o="urn:schemas-microsoft-com:office:office" xmlns:r="http://schemas.openxmlformats.org/officeDocument/2006/relationships" xmlns:m="http://schemas.openxmlformats.org/officeDocument/2006/math" xmlns:v="urn:schemas-microsoft-com:vml" xmlns:wp14="http://schemas.microsoft.com/office/word/2010/wordprocessingDrawing" xmlns:wp="http://schemas.openxmlformats.org/drawingml/2006/wordprocessingDrawing" xmlns:w10="urn:schemas-microsoft-com:office:word" xmlns:w="http://schemas.openxmlformats.org/wordprocessingml/2006/main" xmlns:w14="http://schemas.microsoft.com/office/word/2010/wordml" xmlns:w15="http://schemas.microsoft.com/office/word/2012/wordml" xmlns:wpg="http://schemas.microsoft.com/office/word/2010/wordprocessingGroup" xmlns:wpi="http://schemas.microsoft.com/office/word/2010/wordprocessingInk" xmlns:wne="http://schemas.microsoft.com/office/word/2006/wordml" xmlns:wps="http://schemas.microsoft.com/office/word/2010/wordprocessingShape" mc:Ignorable="w14 w15 wp14">
   <w:abstractNum w:abstractNumId="0" w15:restartNumberingAfterBreak="0">
     <w:nsid w:val="0C1C2F04"/>
     <w:multiLevelType w:val="hybridMultilevel"/>
@@ -11407,7 +11503,7 @@
 </file>
 
 <file path=word/styles.xml><?xml version="1.0" encoding="utf-8"?>
-<w:styles xmlns:mc="http://schemas.openxmlformats.org/markup-compatibility/2006" xmlns:r="http://schemas.openxmlformats.org/officeDocument/2006/relationships" xmlns:w="http://schemas.openxmlformats.org/wordprocessingml/2006/main" xmlns:w14="http://schemas.microsoft.com/office/word/2010/wordml" xmlns:w15="http://schemas.microsoft.com/office/word/2012/wordml" xmlns:w16se="http://schemas.microsoft.com/office/word/2015/wordml/symex" mc:Ignorable="w14 w15 w16se">
+<w:styles xmlns:mc="http://schemas.openxmlformats.org/markup-compatibility/2006" xmlns:r="http://schemas.openxmlformats.org/officeDocument/2006/relationships" xmlns:w="http://schemas.openxmlformats.org/wordprocessingml/2006/main" xmlns:w14="http://schemas.microsoft.com/office/word/2010/wordml" xmlns:w15="http://schemas.microsoft.com/office/word/2012/wordml" mc:Ignorable="w14 w15">
   <w:docDefaults>
     <w:rPrDefault>
       <w:rPr>

</xml_diff>